<commit_message>
story 24 requirements complete
</commit_message>
<xml_diff>
--- a/docs/deliverable3/Getana_Deliverable_3_SRS.docx
+++ b/docs/deliverable3/Getana_Deliverable_3_SRS.docx
@@ -133,7 +133,7 @@
           <w:docPartGallery w:val="Table of Contents"/>
           <w:docPartUnique w:val="true"/>
         </w:docPartObj>
-        <w:id w:val="1005312504"/>
+        <w:id w:val="1724389657"/>
       </w:sdtPr>
       <w:sdtContent>
         <w:p>
@@ -11423,6 +11423,51 @@
         <w:pStyle w:val="Normal"/>
         <w:spacing w:lineRule="auto" w:line="240" w:before="0" w:after="0"/>
         <w:ind w:left="1440" w:right="0" w:hanging="0"/>
+        <w:rPr/>
+      </w:pPr>
+      <w:r>
+        <w:rPr>
+          <w:rFonts w:eastAsia="Times New Roman" w:cs="Times New Roman" w:ascii="Times New Roman" w:hAnsi="Times New Roman"/>
+          <w:color w:val="000000"/>
+        </w:rPr>
+        <w:t>24.1.1 The system shall, from the main screen, allow one-click access to a destination prompt.</w:t>
+      </w:r>
+    </w:p>
+    <w:p>
+      <w:pPr>
+        <w:pStyle w:val="Normal"/>
+        <w:spacing w:lineRule="auto" w:line="240" w:before="0" w:after="0"/>
+        <w:ind w:left="1440" w:right="0" w:hanging="0"/>
+        <w:rPr/>
+      </w:pPr>
+      <w:r>
+        <w:rPr>
+          <w:rFonts w:eastAsia="Times New Roman" w:cs="Times New Roman" w:ascii="Times New Roman" w:hAnsi="Times New Roman"/>
+          <w:color w:val="000000"/>
+        </w:rPr>
+        <w:t>24.1.2 The system shall, upon receiving a destination from the user, generate a map in which the destination is marked.</w:t>
+      </w:r>
+    </w:p>
+    <w:p>
+      <w:pPr>
+        <w:pStyle w:val="Normal"/>
+        <w:spacing w:lineRule="auto" w:line="240" w:before="0" w:after="0"/>
+        <w:ind w:left="1440" w:right="0" w:hanging="0"/>
+        <w:rPr/>
+      </w:pPr>
+      <w:r>
+        <w:rPr>
+          <w:rFonts w:eastAsia="Times New Roman" w:cs="Times New Roman" w:ascii="Times New Roman" w:hAnsi="Times New Roman"/>
+          <w:color w:val="000000"/>
+        </w:rPr>
+        <w:t xml:space="preserve">24.1.3 If the user’s device has GPS or network location capabilities, the system shall show upon the map—with colored lines—the walking directions from the user’s present location to the user’s selected destination. </w:t>
+      </w:r>
+    </w:p>
+    <w:p>
+      <w:pPr>
+        <w:pStyle w:val="Normal"/>
+        <w:spacing w:lineRule="auto" w:line="240" w:before="0" w:after="0"/>
+        <w:ind w:left="1440" w:right="0" w:hanging="0"/>
         <w:rPr>
           <w:rFonts w:ascii="Times New Roman" w:hAnsi="Times New Roman" w:eastAsia="Times New Roman" w:cs="Times New Roman"/>
           <w:color w:val="000000"/>
@@ -11486,6 +11531,50 @@
         <w:pStyle w:val="Normal"/>
         <w:spacing w:lineRule="auto" w:line="240" w:before="0" w:after="0"/>
         <w:ind w:left="1440" w:right="0" w:hanging="0"/>
+        <w:rPr/>
+      </w:pPr>
+      <w:r>
+        <w:rPr>
+          <w:rFonts w:eastAsia="Times New Roman" w:cs="Times New Roman" w:ascii="Times New Roman" w:hAnsi="Times New Roman"/>
+          <w:color w:val="000000"/>
+        </w:rPr>
+        <w:t>24.2.1 The system shall respond to the initial button press on the main screen within 2 seconds 99% of the time.</w:t>
+      </w:r>
+    </w:p>
+    <w:p>
+      <w:pPr>
+        <w:pStyle w:val="Normal"/>
+        <w:spacing w:lineRule="auto" w:line="240" w:before="0" w:after="0"/>
+        <w:ind w:left="1440" w:right="0" w:hanging="0"/>
+        <w:rPr/>
+      </w:pPr>
+      <w:r>
+        <w:rPr>
+          <w:rFonts w:eastAsia="Times New Roman" w:cs="Times New Roman" w:ascii="Times New Roman" w:hAnsi="Times New Roman"/>
+          <w:color w:val="000000"/>
+        </w:rPr>
+        <w:t xml:space="preserve">24.2.2 The system shall generate a map upon the user’s selection of a destination within 15 seconds under normal conditions and if the user has an internet connection </w:t>
+      </w:r>
+      <w:r>
+        <w:rPr>
+          <w:rFonts w:eastAsia="Times New Roman" w:cs="Times New Roman" w:ascii="Times New Roman" w:hAnsi="Times New Roman"/>
+          <w:color w:val="000000"/>
+        </w:rPr>
+        <w:t>95% of the time</w:t>
+      </w:r>
+      <w:r>
+        <w:rPr>
+          <w:rFonts w:eastAsia="Times New Roman" w:cs="Times New Roman" w:ascii="Times New Roman" w:hAnsi="Times New Roman"/>
+          <w:color w:val="000000"/>
+        </w:rPr>
+        <w:t>.</w:t>
+      </w:r>
+    </w:p>
+    <w:p>
+      <w:pPr>
+        <w:pStyle w:val="Normal"/>
+        <w:spacing w:lineRule="auto" w:line="240" w:before="0" w:after="0"/>
+        <w:ind w:left="1440" w:right="0" w:hanging="0"/>
         <w:rPr>
           <w:rFonts w:ascii="Times New Roman" w:hAnsi="Times New Roman" w:eastAsia="Times New Roman" w:cs="Times New Roman"/>
           <w:color w:val="000000"/>
@@ -11531,6 +11620,223 @@
           <w:u w:val="single"/>
         </w:rPr>
         <w:t>.3 Functional System Requirements</w:t>
+      </w:r>
+    </w:p>
+    <w:p>
+      <w:pPr>
+        <w:pStyle w:val="Normal"/>
+        <w:spacing w:lineRule="auto" w:line="240" w:before="0" w:after="0"/>
+        <w:ind w:left="1440" w:right="0" w:hanging="0"/>
+        <w:rPr>
+          <w:rFonts w:ascii="Times New Roman" w:hAnsi="Times New Roman" w:eastAsia="Times New Roman" w:cs="Times New Roman"/>
+          <w:u w:val="single"/>
+        </w:rPr>
+      </w:pPr>
+      <w:r>
+        <w:rPr>
+          <w:rFonts w:ascii="Liberation Serif" w:hAnsi="Liberation Serif"/>
+          <w:color w:val="000000"/>
+        </w:rPr>
+      </w:r>
+    </w:p>
+    <w:p>
+      <w:pPr>
+        <w:pStyle w:val="Normal"/>
+        <w:spacing w:lineRule="auto" w:line="240" w:before="0" w:after="0"/>
+        <w:ind w:left="1440" w:right="0" w:hanging="0"/>
+        <w:rPr>
+          <w:rFonts w:ascii="Liberation Serif" w:hAnsi="Liberation Serif"/>
+          <w:color w:val="000000"/>
+          <w:u w:val="none"/>
+        </w:rPr>
+      </w:pPr>
+      <w:r>
+        <w:rPr>
+          <w:rFonts w:eastAsia="Times New Roman" w:cs="Times New Roman" w:ascii="Times New Roman" w:hAnsi="Times New Roman"/>
+          <w:color w:val="000000"/>
+          <w:u w:val="none"/>
+        </w:rPr>
+        <w:t>24.3.1 The system shall provide a button on the main screen which, when pressed, prompts for a destination.</w:t>
+      </w:r>
+    </w:p>
+    <w:p>
+      <w:pPr>
+        <w:pStyle w:val="Normal"/>
+        <w:spacing w:lineRule="auto" w:line="240" w:before="0" w:after="0"/>
+        <w:ind w:left="1440" w:right="0" w:hanging="0"/>
+        <w:rPr>
+          <w:rFonts w:ascii="Liberation Serif" w:hAnsi="Liberation Serif"/>
+          <w:color w:val="000000"/>
+          <w:u w:val="none"/>
+        </w:rPr>
+      </w:pPr>
+      <w:r>
+        <w:rPr>
+          <w:rFonts w:eastAsia="Times New Roman" w:cs="Times New Roman" w:ascii="Times New Roman" w:hAnsi="Times New Roman"/>
+          <w:color w:val="000000"/>
+          <w:u w:val="none"/>
+        </w:rPr>
+        <w:t>24.3.2 The system shall provide the destinations available to the user as a dropdown selection list.</w:t>
+      </w:r>
+    </w:p>
+    <w:p>
+      <w:pPr>
+        <w:pStyle w:val="Normal"/>
+        <w:spacing w:lineRule="auto" w:line="240" w:before="0" w:after="0"/>
+        <w:ind w:left="1440" w:right="0" w:hanging="0"/>
+        <w:rPr>
+          <w:rFonts w:ascii="Liberation Serif" w:hAnsi="Liberation Serif"/>
+          <w:color w:val="000000"/>
+          <w:u w:val="none"/>
+        </w:rPr>
+      </w:pPr>
+      <w:r>
+        <w:rPr>
+          <w:rFonts w:eastAsia="Times New Roman" w:cs="Times New Roman" w:ascii="Times New Roman" w:hAnsi="Times New Roman"/>
+          <w:color w:val="000000"/>
+          <w:u w:val="none"/>
+        </w:rPr>
+        <w:t>24.3.3 The system shall provide a button to confirm the destination selection when prompting for a destination.</w:t>
+      </w:r>
+    </w:p>
+    <w:p>
+      <w:pPr>
+        <w:pStyle w:val="Normal"/>
+        <w:spacing w:lineRule="auto" w:line="240" w:before="0" w:after="0"/>
+        <w:ind w:left="1440" w:right="0" w:hanging="0"/>
+        <w:rPr>
+          <w:rFonts w:ascii="Liberation Serif" w:hAnsi="Liberation Serif"/>
+          <w:color w:val="000000"/>
+          <w:u w:val="none"/>
+        </w:rPr>
+      </w:pPr>
+      <w:r>
+        <w:rPr>
+          <w:rFonts w:eastAsia="Times New Roman" w:cs="Times New Roman" w:ascii="Times New Roman" w:hAnsi="Times New Roman"/>
+          <w:color w:val="000000"/>
+          <w:u w:val="none"/>
+        </w:rPr>
+        <w:t>24.3.4 The system shall provide a button to cancel the destination selection and return to the main screen when prompting for a destination.</w:t>
+      </w:r>
+    </w:p>
+    <w:p>
+      <w:pPr>
+        <w:pStyle w:val="Normal"/>
+        <w:spacing w:lineRule="auto" w:line="240" w:before="0" w:after="0"/>
+        <w:ind w:left="1440" w:right="0" w:hanging="0"/>
+        <w:rPr>
+          <w:rFonts w:ascii="Liberation Serif" w:hAnsi="Liberation Serif"/>
+          <w:color w:val="000000"/>
+          <w:u w:val="none"/>
+        </w:rPr>
+      </w:pPr>
+      <w:r>
+        <w:rPr>
+          <w:rFonts w:eastAsia="Times New Roman" w:cs="Times New Roman" w:ascii="Times New Roman" w:hAnsi="Times New Roman"/>
+          <w:color w:val="000000"/>
+          <w:u w:val="none"/>
+        </w:rPr>
+        <w:t>24.3.5 The system shall allow the user to, with a finger swipe on the map screen, explore the map for adjacent locations.</w:t>
+      </w:r>
+    </w:p>
+    <w:p>
+      <w:pPr>
+        <w:pStyle w:val="Normal"/>
+        <w:spacing w:lineRule="auto" w:line="240" w:before="0" w:after="0"/>
+        <w:ind w:left="1440" w:right="0" w:hanging="0"/>
+        <w:rPr>
+          <w:rFonts w:ascii="Liberation Serif" w:hAnsi="Liberation Serif"/>
+          <w:color w:val="000000"/>
+          <w:u w:val="none"/>
+        </w:rPr>
+      </w:pPr>
+      <w:r>
+        <w:rPr>
+          <w:rFonts w:eastAsia="Times New Roman" w:cs="Times New Roman" w:ascii="Times New Roman" w:hAnsi="Times New Roman"/>
+          <w:color w:val="000000"/>
+          <w:u w:val="none"/>
+        </w:rPr>
+        <w:t>24.3.6 The system shall provide a button on the map screen which, when clicked, refocuses the user’s view on the user’s location.</w:t>
+      </w:r>
+    </w:p>
+    <w:p>
+      <w:pPr>
+        <w:pStyle w:val="Normal"/>
+        <w:spacing w:lineRule="auto" w:line="240" w:before="0" w:after="0"/>
+        <w:ind w:left="1440" w:right="0" w:hanging="0"/>
+        <w:rPr>
+          <w:rFonts w:ascii="Liberation Serif" w:hAnsi="Liberation Serif"/>
+          <w:color w:val="000000"/>
+          <w:u w:val="none"/>
+        </w:rPr>
+      </w:pPr>
+      <w:r>
+        <w:rPr>
+          <w:rFonts w:eastAsia="Times New Roman" w:cs="Times New Roman" w:ascii="Times New Roman" w:hAnsi="Times New Roman"/>
+          <w:color w:val="000000"/>
+          <w:u w:val="none"/>
+        </w:rPr>
+        <w:t>24.3.7 The system shall provide a button to zoom the map screen out.</w:t>
+      </w:r>
+    </w:p>
+    <w:p>
+      <w:pPr>
+        <w:pStyle w:val="Normal"/>
+        <w:spacing w:lineRule="auto" w:line="240" w:before="0" w:after="0"/>
+        <w:ind w:left="1440" w:right="0" w:hanging="0"/>
+        <w:rPr>
+          <w:rFonts w:ascii="Liberation Serif" w:hAnsi="Liberation Serif"/>
+          <w:color w:val="000000"/>
+          <w:u w:val="none"/>
+        </w:rPr>
+      </w:pPr>
+      <w:r>
+        <w:rPr>
+          <w:rFonts w:eastAsia="Times New Roman" w:cs="Times New Roman" w:ascii="Times New Roman" w:hAnsi="Times New Roman"/>
+          <w:color w:val="000000"/>
+          <w:u w:val="none"/>
+        </w:rPr>
+        <w:t>24.3.8 The system shall provide a button to zoom the map screen in.</w:t>
+      </w:r>
+    </w:p>
+    <w:p>
+      <w:pPr>
+        <w:pStyle w:val="Normal"/>
+        <w:spacing w:lineRule="auto" w:line="240" w:before="0" w:after="0"/>
+        <w:ind w:left="1440" w:right="0" w:hanging="0"/>
+        <w:rPr>
+          <w:rFonts w:ascii="Liberation Serif" w:hAnsi="Liberation Serif"/>
+          <w:color w:val="000000"/>
+          <w:u w:val="none"/>
+        </w:rPr>
+      </w:pPr>
+      <w:r>
+        <w:rPr>
+          <w:rFonts w:eastAsia="Times New Roman" w:cs="Times New Roman" w:ascii="Times New Roman" w:hAnsi="Times New Roman"/>
+          <w:color w:val="000000"/>
+          <w:u w:val="none"/>
+        </w:rPr>
+        <w:t>24.3.9 The system shall print the name of the destination on the screen over the destination marker when the destination marker is pressed by the user.</w:t>
+      </w:r>
+    </w:p>
+    <w:p>
+      <w:pPr>
+        <w:pStyle w:val="Normal"/>
+        <w:spacing w:lineRule="auto" w:line="240" w:before="0" w:after="0"/>
+        <w:ind w:left="1440" w:right="0" w:hanging="0"/>
+        <w:rPr>
+          <w:rFonts w:ascii="Liberation Serif" w:hAnsi="Liberation Serif"/>
+          <w:color w:val="000000"/>
+          <w:u w:val="none"/>
+        </w:rPr>
+      </w:pPr>
+      <w:r>
+        <w:rPr>
+          <w:rFonts w:eastAsia="Times New Roman" w:cs="Times New Roman" w:ascii="Times New Roman" w:hAnsi="Times New Roman"/>
+          <w:color w:val="000000"/>
+          <w:u w:val="none"/>
+        </w:rPr>
+        <w:t>24.3.10 The system shall default on centering on the user’s location when maps are generated.</w:t>
       </w:r>
     </w:p>
     <w:p>

</xml_diff>

<commit_message>
added use case for story 24
</commit_message>
<xml_diff>
--- a/docs/deliverable3/Getana_Deliverable_3_SRS.docx
+++ b/docs/deliverable3/Getana_Deliverable_3_SRS.docx
@@ -133,7 +133,7 @@
           <w:docPartGallery w:val="Table of Contents"/>
           <w:docPartUnique w:val="true"/>
         </w:docPartObj>
-        <w:id w:val="1724389657"/>
+        <w:id w:val="1838868998"/>
       </w:sdtPr>
       <w:sdtContent>
         <w:p>
@@ -11167,7 +11167,6 @@
         <w:ind w:left="1440" w:right="0" w:hanging="0"/>
         <w:rPr/>
       </w:pPr>
-      <w:bookmarkStart w:id="25" w:name="__DdeLink__1117_2607088544"/>
       <w:r>
         <w:rPr>
           <w:rFonts w:eastAsia="Times New Roman" w:cs="Times New Roman" w:ascii="Times New Roman" w:hAnsi="Times New Roman"/>
@@ -11318,13 +11317,893 @@
         </w:rPr>
         <w:t>.3 Functional System Requirements</w:t>
       </w:r>
+    </w:p>
+    <w:p>
+      <w:pPr>
+        <w:pStyle w:val="Normal"/>
+        <w:spacing w:lineRule="auto" w:line="240" w:before="0" w:after="0"/>
+        <w:ind w:left="720" w:right="0" w:hanging="0"/>
+        <w:rPr>
+          <w:rFonts w:ascii="Liberation Serif" w:hAnsi="Liberation Serif"/>
+          <w:color w:val="000000"/>
+        </w:rPr>
+      </w:pPr>
+      <w:r>
+        <w:rPr>
+          <w:rFonts w:ascii="Liberation Serif" w:hAnsi="Liberation Serif"/>
+          <w:color w:val="000000"/>
+        </w:rPr>
+      </w:r>
+    </w:p>
+    <w:p>
+      <w:pPr>
+        <w:pStyle w:val="Normal"/>
+        <w:spacing w:lineRule="auto" w:line="240" w:before="0" w:after="0"/>
+        <w:ind w:left="720" w:right="0" w:hanging="0"/>
+        <w:rPr>
+          <w:rFonts w:ascii="Liberation Serif" w:hAnsi="Liberation Serif"/>
+          <w:color w:val="000000"/>
+        </w:rPr>
+      </w:pPr>
+      <w:r>
+        <w:rPr>
+          <w:rFonts w:ascii="Liberation Serif" w:hAnsi="Liberation Serif"/>
+          <w:color w:val="000000"/>
+        </w:rPr>
+        <w:t xml:space="preserve">Story 24. As a user, I want a quick-find feature so that I can find the nearest path to a single destination without inputting a schedule. </w:t>
+      </w:r>
+    </w:p>
+    <w:p>
+      <w:pPr>
+        <w:pStyle w:val="Normal"/>
+        <w:spacing w:lineRule="auto" w:line="240" w:before="0" w:after="0"/>
+        <w:ind w:left="720" w:right="0" w:hanging="0"/>
+        <w:rPr>
+          <w:rFonts w:ascii="Liberation Serif" w:hAnsi="Liberation Serif"/>
+          <w:color w:val="000000"/>
+        </w:rPr>
+      </w:pPr>
+      <w:r>
+        <w:rPr>
+          <w:rFonts w:ascii="Liberation Serif" w:hAnsi="Liberation Serif"/>
+          <w:color w:val="000000"/>
+        </w:rPr>
+      </w:r>
+    </w:p>
+    <w:p>
+      <w:pPr>
+        <w:pStyle w:val="Normal"/>
+        <w:spacing w:lineRule="auto" w:line="240" w:before="0" w:after="0"/>
+        <w:ind w:left="1440" w:right="0" w:hanging="0"/>
+        <w:rPr/>
+      </w:pPr>
+      <w:r>
+        <w:rPr>
+          <w:rFonts w:eastAsia="Times New Roman" w:cs="Times New Roman" w:ascii="Times New Roman" w:hAnsi="Times New Roman"/>
+          <w:color w:val="000000"/>
+          <w:u w:val="single"/>
+        </w:rPr>
+        <w:t>2</w:t>
+      </w:r>
+      <w:r>
+        <w:rPr>
+          <w:rFonts w:eastAsia="Times New Roman" w:cs="Times New Roman" w:ascii="Times New Roman" w:hAnsi="Times New Roman"/>
+          <w:color w:val="000000"/>
+          <w:u w:val="single"/>
+        </w:rPr>
+        <w:t>4</w:t>
+      </w:r>
+      <w:r>
+        <w:rPr>
+          <w:rFonts w:eastAsia="Times New Roman" w:cs="Times New Roman" w:ascii="Times New Roman" w:hAnsi="Times New Roman"/>
+          <w:color w:val="000000"/>
+          <w:u w:val="single"/>
+        </w:rPr>
+        <w:t>.1 Functional User Requirements</w:t>
+      </w:r>
+    </w:p>
+    <w:p>
+      <w:pPr>
+        <w:pStyle w:val="Normal"/>
+        <w:spacing w:lineRule="auto" w:line="240" w:before="0" w:after="0"/>
+        <w:ind w:left="1440" w:right="0" w:hanging="0"/>
+        <w:rPr>
+          <w:rFonts w:ascii="Times New Roman" w:hAnsi="Times New Roman" w:eastAsia="Times New Roman" w:cs="Times New Roman"/>
+          <w:color w:val="000000"/>
+        </w:rPr>
+      </w:pPr>
+      <w:r>
+        <w:rPr/>
+      </w:r>
+    </w:p>
+    <w:p>
+      <w:pPr>
+        <w:pStyle w:val="Normal"/>
+        <w:spacing w:lineRule="auto" w:line="240" w:before="0" w:after="0"/>
+        <w:ind w:left="1440" w:right="0" w:hanging="0"/>
+        <w:rPr/>
+      </w:pPr>
+      <w:r>
+        <w:rPr>
+          <w:rFonts w:eastAsia="Times New Roman" w:cs="Times New Roman" w:ascii="Times New Roman" w:hAnsi="Times New Roman"/>
+          <w:color w:val="000000"/>
+        </w:rPr>
+        <w:t>24.1.1 The system shall, from the main screen, allow one-click access to a destination prompt.</w:t>
+      </w:r>
+    </w:p>
+    <w:p>
+      <w:pPr>
+        <w:pStyle w:val="Normal"/>
+        <w:spacing w:lineRule="auto" w:line="240" w:before="0" w:after="0"/>
+        <w:ind w:left="1440" w:right="0" w:hanging="0"/>
+        <w:rPr/>
+      </w:pPr>
+      <w:r>
+        <w:rPr>
+          <w:rFonts w:eastAsia="Times New Roman" w:cs="Times New Roman" w:ascii="Times New Roman" w:hAnsi="Times New Roman"/>
+          <w:color w:val="000000"/>
+        </w:rPr>
+        <w:t>24.1.2 The system shall, upon receiving a destination from the user, generate a map in which the destination is marked.</w:t>
+      </w:r>
+    </w:p>
+    <w:p>
+      <w:pPr>
+        <w:pStyle w:val="Normal"/>
+        <w:spacing w:lineRule="auto" w:line="240" w:before="0" w:after="0"/>
+        <w:ind w:left="1440" w:right="0" w:hanging="0"/>
+        <w:rPr/>
+      </w:pPr>
+      <w:r>
+        <w:rPr>
+          <w:rFonts w:eastAsia="Times New Roman" w:cs="Times New Roman" w:ascii="Times New Roman" w:hAnsi="Times New Roman"/>
+          <w:color w:val="000000"/>
+        </w:rPr>
+        <w:t xml:space="preserve">24.1.3 If the user’s device has GPS or network location capabilities, the system shall show upon the map—with colored lines—the walking directions from the user’s present location to the user’s selected destination. </w:t>
+      </w:r>
+    </w:p>
+    <w:p>
+      <w:pPr>
+        <w:pStyle w:val="Normal"/>
+        <w:spacing w:lineRule="auto" w:line="240" w:before="0" w:after="0"/>
+        <w:ind w:left="1440" w:right="0" w:hanging="0"/>
+        <w:rPr>
+          <w:rFonts w:ascii="Times New Roman" w:hAnsi="Times New Roman" w:eastAsia="Times New Roman" w:cs="Times New Roman"/>
+          <w:color w:val="000000"/>
+        </w:rPr>
+      </w:pPr>
+      <w:r>
+        <w:rPr>
+          <w:rFonts w:eastAsia="Times New Roman" w:cs="Times New Roman" w:ascii="Times New Roman" w:hAnsi="Times New Roman"/>
+          <w:color w:val="000000"/>
+        </w:rPr>
+      </w:r>
+    </w:p>
+    <w:p>
+      <w:pPr>
+        <w:pStyle w:val="Normal"/>
+        <w:spacing w:lineRule="auto" w:line="240" w:before="0" w:after="0"/>
+        <w:ind w:left="1440" w:right="0" w:hanging="0"/>
+        <w:rPr/>
+      </w:pPr>
+      <w:r>
+        <w:rPr>
+          <w:rFonts w:eastAsia="Times New Roman" w:cs="Times New Roman" w:ascii="Times New Roman" w:hAnsi="Times New Roman"/>
+          <w:color w:val="000000"/>
+          <w:u w:val="single"/>
+        </w:rPr>
+        <w:t>2</w:t>
+      </w:r>
+      <w:r>
+        <w:rPr>
+          <w:rFonts w:eastAsia="Times New Roman" w:cs="Times New Roman" w:ascii="Times New Roman" w:hAnsi="Times New Roman"/>
+          <w:color w:val="000000"/>
+          <w:u w:val="single"/>
+        </w:rPr>
+        <w:t>4</w:t>
+      </w:r>
+      <w:r>
+        <w:rPr>
+          <w:rFonts w:eastAsia="Times New Roman" w:cs="Times New Roman" w:ascii="Times New Roman" w:hAnsi="Times New Roman"/>
+          <w:color w:val="000000"/>
+          <w:u w:val="single"/>
+        </w:rPr>
+        <w:t>.2 Non-Functional User Requirements</w:t>
+      </w:r>
+    </w:p>
+    <w:p>
+      <w:pPr>
+        <w:pStyle w:val="Normal"/>
+        <w:spacing w:lineRule="auto" w:line="240" w:before="0" w:after="0"/>
+        <w:ind w:left="1440" w:right="0" w:hanging="0"/>
+        <w:rPr>
+          <w:rFonts w:ascii="Times New Roman" w:hAnsi="Times New Roman" w:eastAsia="Times New Roman" w:cs="Times New Roman"/>
+          <w:color w:val="000000"/>
+        </w:rPr>
+      </w:pPr>
+      <w:r>
+        <w:rPr/>
+      </w:r>
+    </w:p>
+    <w:p>
+      <w:pPr>
+        <w:pStyle w:val="Normal"/>
+        <w:spacing w:lineRule="auto" w:line="240" w:before="0" w:after="0"/>
+        <w:ind w:left="1440" w:right="0" w:hanging="0"/>
+        <w:rPr/>
+      </w:pPr>
+      <w:r>
+        <w:rPr>
+          <w:rFonts w:eastAsia="Times New Roman" w:cs="Times New Roman" w:ascii="Times New Roman" w:hAnsi="Times New Roman"/>
+          <w:color w:val="000000"/>
+        </w:rPr>
+        <w:t>24.2.1 The system shall respond to the initial button press on the main screen within 2 seconds 99% of the time.</w:t>
+      </w:r>
+    </w:p>
+    <w:p>
+      <w:pPr>
+        <w:pStyle w:val="Normal"/>
+        <w:spacing w:lineRule="auto" w:line="240" w:before="0" w:after="0"/>
+        <w:ind w:left="1440" w:right="0" w:hanging="0"/>
+        <w:rPr/>
+      </w:pPr>
+      <w:r>
+        <w:rPr>
+          <w:rFonts w:eastAsia="Times New Roman" w:cs="Times New Roman" w:ascii="Times New Roman" w:hAnsi="Times New Roman"/>
+          <w:color w:val="000000"/>
+        </w:rPr>
+        <w:t xml:space="preserve">24.2.2 The system shall generate a map upon the user’s selection of a destination within 15 seconds under normal conditions and if the user has an internet connection </w:t>
+      </w:r>
+      <w:r>
+        <w:rPr>
+          <w:rFonts w:eastAsia="Times New Roman" w:cs="Times New Roman" w:ascii="Times New Roman" w:hAnsi="Times New Roman"/>
+          <w:color w:val="000000"/>
+        </w:rPr>
+        <w:t>95% of the time</w:t>
+      </w:r>
+      <w:r>
+        <w:rPr>
+          <w:rFonts w:eastAsia="Times New Roman" w:cs="Times New Roman" w:ascii="Times New Roman" w:hAnsi="Times New Roman"/>
+          <w:color w:val="000000"/>
+        </w:rPr>
+        <w:t>.</w:t>
+      </w:r>
+    </w:p>
+    <w:p>
+      <w:pPr>
+        <w:pStyle w:val="Normal"/>
+        <w:spacing w:lineRule="auto" w:line="240" w:before="0" w:after="0"/>
+        <w:ind w:left="1440" w:right="0" w:hanging="0"/>
+        <w:rPr>
+          <w:rFonts w:ascii="Times New Roman" w:hAnsi="Times New Roman" w:eastAsia="Times New Roman" w:cs="Times New Roman"/>
+          <w:color w:val="000000"/>
+        </w:rPr>
+      </w:pPr>
+      <w:r>
+        <w:rPr>
+          <w:rFonts w:eastAsia="Times New Roman" w:cs="Times New Roman" w:ascii="Times New Roman" w:hAnsi="Times New Roman"/>
+          <w:color w:val="000000"/>
+        </w:rPr>
+      </w:r>
+    </w:p>
+    <w:p>
+      <w:pPr>
+        <w:pStyle w:val="Normal"/>
+        <w:spacing w:lineRule="auto" w:line="240" w:before="0" w:after="0"/>
+        <w:ind w:left="1440" w:right="0" w:hanging="0"/>
+        <w:rPr>
+          <w:rFonts w:ascii="Liberation Serif" w:hAnsi="Liberation Serif"/>
+          <w:color w:val="000000"/>
+        </w:rPr>
+      </w:pPr>
+      <w:r>
+        <w:rPr>
+          <w:rFonts w:eastAsia="Times New Roman" w:cs="Times New Roman" w:ascii="Times New Roman" w:hAnsi="Times New Roman"/>
+          <w:color w:val="000000"/>
+          <w:u w:val="single"/>
+        </w:rPr>
+        <w:t>2</w:t>
+      </w:r>
+      <w:r>
+        <w:rPr>
+          <w:rFonts w:eastAsia="Times New Roman" w:cs="Times New Roman" w:ascii="Times New Roman" w:hAnsi="Times New Roman"/>
+          <w:color w:val="000000"/>
+          <w:u w:val="single"/>
+        </w:rPr>
+        <w:t>4</w:t>
+      </w:r>
+      <w:r>
+        <w:rPr>
+          <w:rFonts w:eastAsia="Times New Roman" w:cs="Times New Roman" w:ascii="Times New Roman" w:hAnsi="Times New Roman"/>
+          <w:color w:val="000000"/>
+          <w:u w:val="single"/>
+        </w:rPr>
+        <w:t>.3 Functional System Requirements</w:t>
+      </w:r>
+    </w:p>
+    <w:p>
+      <w:pPr>
+        <w:pStyle w:val="Normal"/>
+        <w:spacing w:lineRule="auto" w:line="240" w:before="0" w:after="0"/>
+        <w:ind w:left="1440" w:right="0" w:hanging="0"/>
+        <w:rPr>
+          <w:rFonts w:ascii="Times New Roman" w:hAnsi="Times New Roman" w:eastAsia="Times New Roman" w:cs="Times New Roman"/>
+          <w:u w:val="single"/>
+        </w:rPr>
+      </w:pPr>
+      <w:r>
+        <w:rPr>
+          <w:rFonts w:ascii="Liberation Serif" w:hAnsi="Liberation Serif"/>
+          <w:color w:val="000000"/>
+        </w:rPr>
+      </w:r>
+    </w:p>
+    <w:p>
+      <w:pPr>
+        <w:pStyle w:val="Normal"/>
+        <w:spacing w:lineRule="auto" w:line="240" w:before="0" w:after="0"/>
+        <w:ind w:left="1440" w:right="0" w:hanging="0"/>
+        <w:rPr>
+          <w:rFonts w:ascii="Liberation Serif" w:hAnsi="Liberation Serif"/>
+          <w:color w:val="000000"/>
+          <w:u w:val="none"/>
+        </w:rPr>
+      </w:pPr>
+      <w:r>
+        <w:rPr>
+          <w:rFonts w:eastAsia="Times New Roman" w:cs="Times New Roman" w:ascii="Times New Roman" w:hAnsi="Times New Roman"/>
+          <w:color w:val="000000"/>
+          <w:u w:val="none"/>
+        </w:rPr>
+        <w:t>24.3.1 The system shall provide a button on the main screen which, when pressed, prompts for a destination.</w:t>
+      </w:r>
+    </w:p>
+    <w:p>
+      <w:pPr>
+        <w:pStyle w:val="Normal"/>
+        <w:spacing w:lineRule="auto" w:line="240" w:before="0" w:after="0"/>
+        <w:ind w:left="1440" w:right="0" w:hanging="0"/>
+        <w:rPr>
+          <w:rFonts w:ascii="Liberation Serif" w:hAnsi="Liberation Serif"/>
+          <w:color w:val="000000"/>
+          <w:u w:val="none"/>
+        </w:rPr>
+      </w:pPr>
+      <w:r>
+        <w:rPr>
+          <w:rFonts w:eastAsia="Times New Roman" w:cs="Times New Roman" w:ascii="Times New Roman" w:hAnsi="Times New Roman"/>
+          <w:color w:val="000000"/>
+          <w:u w:val="none"/>
+        </w:rPr>
+        <w:t>24.3.2 The system shall provide the destinations available to the user as a dropdown selection list.</w:t>
+      </w:r>
+    </w:p>
+    <w:p>
+      <w:pPr>
+        <w:pStyle w:val="Normal"/>
+        <w:spacing w:lineRule="auto" w:line="240" w:before="0" w:after="0"/>
+        <w:ind w:left="1440" w:right="0" w:hanging="0"/>
+        <w:rPr>
+          <w:rFonts w:ascii="Liberation Serif" w:hAnsi="Liberation Serif"/>
+          <w:color w:val="000000"/>
+          <w:u w:val="none"/>
+        </w:rPr>
+      </w:pPr>
+      <w:r>
+        <w:rPr>
+          <w:rFonts w:eastAsia="Times New Roman" w:cs="Times New Roman" w:ascii="Times New Roman" w:hAnsi="Times New Roman"/>
+          <w:color w:val="000000"/>
+          <w:u w:val="none"/>
+        </w:rPr>
+        <w:t>24.3.3 The system shall provide a button to confirm the destination selection when prompting for a destination.</w:t>
+      </w:r>
+    </w:p>
+    <w:p>
+      <w:pPr>
+        <w:pStyle w:val="Normal"/>
+        <w:spacing w:lineRule="auto" w:line="240" w:before="0" w:after="0"/>
+        <w:ind w:left="1440" w:right="0" w:hanging="0"/>
+        <w:rPr>
+          <w:rFonts w:ascii="Liberation Serif" w:hAnsi="Liberation Serif"/>
+          <w:color w:val="000000"/>
+          <w:u w:val="none"/>
+        </w:rPr>
+      </w:pPr>
+      <w:r>
+        <w:rPr>
+          <w:rFonts w:eastAsia="Times New Roman" w:cs="Times New Roman" w:ascii="Times New Roman" w:hAnsi="Times New Roman"/>
+          <w:color w:val="000000"/>
+          <w:u w:val="none"/>
+        </w:rPr>
+        <w:t>24.3.4 The system shall provide a button to cancel the destination selection and return to the main screen when prompting for a destination.</w:t>
+      </w:r>
+    </w:p>
+    <w:p>
+      <w:pPr>
+        <w:pStyle w:val="Normal"/>
+        <w:spacing w:lineRule="auto" w:line="240" w:before="0" w:after="0"/>
+        <w:ind w:left="1440" w:right="0" w:hanging="0"/>
+        <w:rPr>
+          <w:rFonts w:ascii="Liberation Serif" w:hAnsi="Liberation Serif"/>
+          <w:color w:val="000000"/>
+          <w:u w:val="none"/>
+        </w:rPr>
+      </w:pPr>
+      <w:r>
+        <w:rPr>
+          <w:rFonts w:eastAsia="Times New Roman" w:cs="Times New Roman" w:ascii="Times New Roman" w:hAnsi="Times New Roman"/>
+          <w:color w:val="000000"/>
+          <w:u w:val="none"/>
+        </w:rPr>
+        <w:t>24.3.5 The system shall allow the user to, with a finger swipe on the map screen, explore the map for adjacent locations.</w:t>
+      </w:r>
+    </w:p>
+    <w:p>
+      <w:pPr>
+        <w:pStyle w:val="Normal"/>
+        <w:spacing w:lineRule="auto" w:line="240" w:before="0" w:after="0"/>
+        <w:ind w:left="1440" w:right="0" w:hanging="0"/>
+        <w:rPr>
+          <w:rFonts w:ascii="Liberation Serif" w:hAnsi="Liberation Serif"/>
+          <w:color w:val="000000"/>
+          <w:u w:val="none"/>
+        </w:rPr>
+      </w:pPr>
+      <w:r>
+        <w:rPr>
+          <w:rFonts w:eastAsia="Times New Roman" w:cs="Times New Roman" w:ascii="Times New Roman" w:hAnsi="Times New Roman"/>
+          <w:color w:val="000000"/>
+          <w:u w:val="none"/>
+        </w:rPr>
+        <w:t>24.3.6 The system shall provide a button on the map screen which, when clicked, refocuses the user’s view on the user’s location.</w:t>
+      </w:r>
+    </w:p>
+    <w:p>
+      <w:pPr>
+        <w:pStyle w:val="Normal"/>
+        <w:spacing w:lineRule="auto" w:line="240" w:before="0" w:after="0"/>
+        <w:ind w:left="1440" w:right="0" w:hanging="0"/>
+        <w:rPr>
+          <w:rFonts w:ascii="Liberation Serif" w:hAnsi="Liberation Serif"/>
+          <w:color w:val="000000"/>
+          <w:u w:val="none"/>
+        </w:rPr>
+      </w:pPr>
+      <w:r>
+        <w:rPr>
+          <w:rFonts w:eastAsia="Times New Roman" w:cs="Times New Roman" w:ascii="Times New Roman" w:hAnsi="Times New Roman"/>
+          <w:color w:val="000000"/>
+          <w:u w:val="none"/>
+        </w:rPr>
+        <w:t>24.3.7 The system shall provide a button to zoom the map screen out.</w:t>
+      </w:r>
+    </w:p>
+    <w:p>
+      <w:pPr>
+        <w:pStyle w:val="Normal"/>
+        <w:spacing w:lineRule="auto" w:line="240" w:before="0" w:after="0"/>
+        <w:ind w:left="1440" w:right="0" w:hanging="0"/>
+        <w:rPr>
+          <w:rFonts w:ascii="Liberation Serif" w:hAnsi="Liberation Serif"/>
+          <w:color w:val="000000"/>
+          <w:u w:val="none"/>
+        </w:rPr>
+      </w:pPr>
+      <w:r>
+        <w:rPr>
+          <w:rFonts w:eastAsia="Times New Roman" w:cs="Times New Roman" w:ascii="Times New Roman" w:hAnsi="Times New Roman"/>
+          <w:color w:val="000000"/>
+          <w:u w:val="none"/>
+        </w:rPr>
+        <w:t>24.3.8 The system shall provide a button to zoom the map screen in.</w:t>
+      </w:r>
+    </w:p>
+    <w:p>
+      <w:pPr>
+        <w:pStyle w:val="Normal"/>
+        <w:spacing w:lineRule="auto" w:line="240" w:before="0" w:after="0"/>
+        <w:ind w:left="1440" w:right="0" w:hanging="0"/>
+        <w:rPr>
+          <w:rFonts w:ascii="Liberation Serif" w:hAnsi="Liberation Serif"/>
+          <w:color w:val="000000"/>
+          <w:u w:val="none"/>
+        </w:rPr>
+      </w:pPr>
+      <w:r>
+        <w:rPr>
+          <w:rFonts w:eastAsia="Times New Roman" w:cs="Times New Roman" w:ascii="Times New Roman" w:hAnsi="Times New Roman"/>
+          <w:color w:val="000000"/>
+          <w:u w:val="none"/>
+        </w:rPr>
+        <w:t>24.3.9 The system shall print the name of the destination on the screen over the destination marker when the destination marker is pressed by the user.</w:t>
+      </w:r>
+    </w:p>
+    <w:p>
+      <w:pPr>
+        <w:pStyle w:val="Normal"/>
+        <w:spacing w:lineRule="auto" w:line="240" w:before="0" w:after="0"/>
+        <w:ind w:left="1440" w:right="0" w:hanging="0"/>
+        <w:rPr>
+          <w:rFonts w:ascii="Liberation Serif" w:hAnsi="Liberation Serif"/>
+          <w:color w:val="000000"/>
+          <w:u w:val="none"/>
+        </w:rPr>
+      </w:pPr>
+      <w:r>
+        <w:rPr>
+          <w:rFonts w:eastAsia="Times New Roman" w:cs="Times New Roman" w:ascii="Times New Roman" w:hAnsi="Times New Roman"/>
+          <w:color w:val="000000"/>
+          <w:u w:val="none"/>
+        </w:rPr>
+        <w:t>24.3.10 The system shall default on centering on the user’s location when maps are generated.</w:t>
+      </w:r>
+    </w:p>
+    <w:p>
+      <w:pPr>
+        <w:pStyle w:val="Normal"/>
+        <w:spacing w:lineRule="auto" w:line="240" w:before="0" w:after="0"/>
+        <w:ind w:left="720" w:right="0" w:hanging="0"/>
+        <w:rPr>
+          <w:rFonts w:ascii="Liberation Serif" w:hAnsi="Liberation Serif"/>
+          <w:color w:val="000000"/>
+        </w:rPr>
+      </w:pPr>
+      <w:r>
+        <w:rPr>
+          <w:rFonts w:ascii="Liberation Serif" w:hAnsi="Liberation Serif"/>
+          <w:color w:val="000000"/>
+        </w:rPr>
+      </w:r>
+    </w:p>
+    <w:p>
+      <w:pPr>
+        <w:pStyle w:val="Normal"/>
+        <w:spacing w:lineRule="auto" w:line="240" w:before="0" w:after="0"/>
+        <w:ind w:left="720" w:right="0" w:hanging="0"/>
+        <w:rPr/>
+      </w:pPr>
+      <w:r>
+        <w:rPr>
+          <w:rFonts w:eastAsia="Liberation Serif" w:cs="Liberation Serif" w:ascii="Liberation Serif" w:hAnsi="Liberation Serif"/>
+          <w:color w:val="000000"/>
+        </w:rPr>
+        <w:t>Story 2</w:t>
+      </w:r>
+      <w:r>
+        <w:rPr>
+          <w:rFonts w:eastAsia="Liberation Serif" w:cs="Liberation Serif" w:ascii="Liberation Serif" w:hAnsi="Liberation Serif"/>
+          <w:color w:val="000000"/>
+        </w:rPr>
+        <w:t>9</w:t>
+      </w:r>
+      <w:r>
+        <w:rPr>
+          <w:rFonts w:eastAsia="Liberation Serif" w:cs="Liberation Serif" w:ascii="Liberation Serif" w:hAnsi="Liberation Serif"/>
+          <w:color w:val="000000"/>
+        </w:rPr>
+        <w:t>. As a user, I want to be able to name each schedule myself, so that I am able to more easily distinguish between them.</w:t>
+      </w:r>
+    </w:p>
+    <w:p>
+      <w:pPr>
+        <w:pStyle w:val="Normal"/>
+        <w:spacing w:lineRule="auto" w:line="240" w:before="0" w:after="0"/>
+        <w:ind w:left="720" w:right="0" w:hanging="0"/>
+        <w:rPr/>
+      </w:pPr>
+      <w:r>
+        <w:rPr/>
+      </w:r>
+    </w:p>
+    <w:p>
+      <w:pPr>
+        <w:pStyle w:val="Normal"/>
+        <w:spacing w:lineRule="auto" w:line="240" w:before="0" w:after="0"/>
+        <w:ind w:left="1440" w:right="0" w:hanging="0"/>
+        <w:rPr/>
+      </w:pPr>
+      <w:r>
+        <w:rPr>
+          <w:rFonts w:eastAsia="Times New Roman" w:cs="Times New Roman" w:ascii="Times New Roman" w:hAnsi="Times New Roman"/>
+          <w:color w:val="000000"/>
+          <w:u w:val="single"/>
+        </w:rPr>
+        <w:t>2</w:t>
+      </w:r>
+      <w:r>
+        <w:rPr>
+          <w:rFonts w:eastAsia="Times New Roman" w:cs="Times New Roman" w:ascii="Times New Roman" w:hAnsi="Times New Roman"/>
+          <w:color w:val="000000"/>
+          <w:u w:val="single"/>
+        </w:rPr>
+        <w:t>9</w:t>
+      </w:r>
+      <w:r>
+        <w:rPr>
+          <w:rFonts w:eastAsia="Times New Roman" w:cs="Times New Roman" w:ascii="Times New Roman" w:hAnsi="Times New Roman"/>
+          <w:color w:val="000000"/>
+          <w:u w:val="single"/>
+        </w:rPr>
+        <w:t>.1 Functional User Requirements</w:t>
+      </w:r>
+    </w:p>
+    <w:p>
+      <w:pPr>
+        <w:pStyle w:val="Normal"/>
+        <w:spacing w:lineRule="auto" w:line="240" w:before="0" w:after="0"/>
+        <w:ind w:left="1440" w:right="0" w:hanging="0"/>
+        <w:rPr>
+          <w:rFonts w:ascii="Times New Roman" w:hAnsi="Times New Roman" w:eastAsia="Times New Roman" w:cs="Times New Roman"/>
+          <w:color w:val="000000"/>
+          <w:u w:val="single"/>
+        </w:rPr>
+      </w:pPr>
+      <w:r>
+        <w:rPr>
+          <w:rFonts w:eastAsia="Times New Roman" w:cs="Times New Roman" w:ascii="Times New Roman" w:hAnsi="Times New Roman"/>
+          <w:color w:val="000000"/>
+          <w:u w:val="single"/>
+        </w:rPr>
+      </w:r>
+    </w:p>
+    <w:p>
+      <w:pPr>
+        <w:pStyle w:val="Normal"/>
+        <w:spacing w:lineRule="auto" w:line="240" w:before="0" w:after="0"/>
+        <w:ind w:left="1440" w:right="0" w:hanging="0"/>
+        <w:rPr/>
+      </w:pPr>
+      <w:r>
+        <w:rPr>
+          <w:rFonts w:eastAsia="Times New Roman" w:cs="Times New Roman" w:ascii="Times New Roman" w:hAnsi="Times New Roman"/>
+          <w:color w:val="000000"/>
+        </w:rPr>
+        <w:t>2</w:t>
+      </w:r>
+      <w:r>
+        <w:rPr>
+          <w:rFonts w:eastAsia="Times New Roman" w:cs="Times New Roman" w:ascii="Times New Roman" w:hAnsi="Times New Roman"/>
+          <w:color w:val="000000"/>
+        </w:rPr>
+        <w:t>9</w:t>
+      </w:r>
+      <w:r>
+        <w:rPr>
+          <w:rFonts w:eastAsia="Times New Roman" w:cs="Times New Roman" w:ascii="Times New Roman" w:hAnsi="Times New Roman"/>
+          <w:color w:val="000000"/>
+        </w:rPr>
+        <w:t>.1.1 The system shall allow the user to independently name each of his/her saved schedules</w:t>
+      </w:r>
+    </w:p>
+    <w:p>
+      <w:pPr>
+        <w:pStyle w:val="Normal"/>
+        <w:spacing w:lineRule="auto" w:line="240" w:before="0" w:after="0"/>
+        <w:ind w:left="1440" w:right="0" w:hanging="0"/>
+        <w:rPr/>
+      </w:pPr>
+      <w:r>
+        <w:rPr>
+          <w:rFonts w:eastAsia="Times New Roman" w:cs="Times New Roman" w:ascii="Times New Roman" w:hAnsi="Times New Roman"/>
+          <w:color w:val="000000"/>
+        </w:rPr>
+        <w:t>2</w:t>
+      </w:r>
+      <w:r>
+        <w:rPr>
+          <w:rFonts w:eastAsia="Times New Roman" w:cs="Times New Roman" w:ascii="Times New Roman" w:hAnsi="Times New Roman"/>
+          <w:color w:val="000000"/>
+        </w:rPr>
+        <w:t>9</w:t>
+      </w:r>
+      <w:r>
+        <w:rPr>
+          <w:rFonts w:eastAsia="Times New Roman" w:cs="Times New Roman" w:ascii="Times New Roman" w:hAnsi="Times New Roman"/>
+          <w:color w:val="000000"/>
+        </w:rPr>
+        <w:t>.1.2 The system shall re-label the saved schedule shown in the schedule selection menu using the user specified name.</w:t>
+      </w:r>
+    </w:p>
+    <w:p>
+      <w:pPr>
+        <w:pStyle w:val="Normal"/>
+        <w:spacing w:lineRule="auto" w:line="240" w:before="0" w:after="0"/>
+        <w:ind w:left="1440" w:right="0" w:hanging="0"/>
+        <w:rPr>
+          <w:rFonts w:ascii="Times New Roman" w:hAnsi="Times New Roman" w:eastAsia="Times New Roman" w:cs="Times New Roman"/>
+          <w:color w:val="000000"/>
+        </w:rPr>
+      </w:pPr>
+      <w:r>
+        <w:rPr>
+          <w:rFonts w:eastAsia="Times New Roman" w:cs="Times New Roman" w:ascii="Times New Roman" w:hAnsi="Times New Roman"/>
+          <w:color w:val="000000"/>
+        </w:rPr>
+      </w:r>
+    </w:p>
+    <w:p>
+      <w:pPr>
+        <w:pStyle w:val="Normal"/>
+        <w:spacing w:lineRule="auto" w:line="240" w:before="0" w:after="0"/>
+        <w:ind w:left="1440" w:right="0" w:hanging="0"/>
+        <w:rPr/>
+      </w:pPr>
+      <w:r>
+        <w:rPr>
+          <w:rFonts w:eastAsia="Times New Roman" w:cs="Times New Roman" w:ascii="Times New Roman" w:hAnsi="Times New Roman"/>
+          <w:color w:val="000000"/>
+          <w:u w:val="single"/>
+        </w:rPr>
+        <w:t>2</w:t>
+      </w:r>
+      <w:r>
+        <w:rPr>
+          <w:rFonts w:eastAsia="Times New Roman" w:cs="Times New Roman" w:ascii="Times New Roman" w:hAnsi="Times New Roman"/>
+          <w:color w:val="000000"/>
+          <w:u w:val="single"/>
+        </w:rPr>
+        <w:t>9</w:t>
+      </w:r>
+      <w:r>
+        <w:rPr>
+          <w:rFonts w:eastAsia="Times New Roman" w:cs="Times New Roman" w:ascii="Times New Roman" w:hAnsi="Times New Roman"/>
+          <w:color w:val="000000"/>
+          <w:u w:val="single"/>
+        </w:rPr>
+        <w:t>.2 Non-Functional User Requirements</w:t>
+      </w:r>
+    </w:p>
+    <w:p>
+      <w:pPr>
+        <w:pStyle w:val="Normal"/>
+        <w:spacing w:lineRule="auto" w:line="240" w:before="0" w:after="0"/>
+        <w:ind w:left="1440" w:right="0" w:hanging="0"/>
+        <w:rPr>
+          <w:rFonts w:ascii="Times New Roman" w:hAnsi="Times New Roman" w:eastAsia="Times New Roman" w:cs="Times New Roman"/>
+          <w:color w:val="000000"/>
+          <w:u w:val="single"/>
+        </w:rPr>
+      </w:pPr>
+      <w:r>
+        <w:rPr>
+          <w:rFonts w:eastAsia="Times New Roman" w:cs="Times New Roman" w:ascii="Times New Roman" w:hAnsi="Times New Roman"/>
+          <w:color w:val="000000"/>
+          <w:u w:val="single"/>
+        </w:rPr>
+      </w:r>
+    </w:p>
+    <w:p>
+      <w:pPr>
+        <w:pStyle w:val="Normal"/>
+        <w:spacing w:lineRule="auto" w:line="240" w:before="0" w:after="0"/>
+        <w:ind w:left="1440" w:right="0" w:hanging="0"/>
+        <w:rPr/>
+      </w:pPr>
+      <w:bookmarkStart w:id="25" w:name="_7ueruhbf0gop"/>
       <w:bookmarkEnd w:id="25"/>
-    </w:p>
-    <w:p>
-      <w:pPr>
-        <w:pStyle w:val="Normal"/>
-        <w:spacing w:lineRule="auto" w:line="240" w:before="0" w:after="0"/>
-        <w:ind w:left="720" w:right="0" w:hanging="0"/>
+      <w:r>
+        <w:rPr>
+          <w:rFonts w:eastAsia="Times New Roman" w:cs="Times New Roman" w:ascii="Times New Roman" w:hAnsi="Times New Roman"/>
+          <w:color w:val="000000"/>
+        </w:rPr>
+        <w:t>2</w:t>
+      </w:r>
+      <w:r>
+        <w:rPr>
+          <w:rFonts w:eastAsia="Times New Roman" w:cs="Times New Roman" w:ascii="Times New Roman" w:hAnsi="Times New Roman"/>
+          <w:color w:val="000000"/>
+        </w:rPr>
+        <w:t>9</w:t>
+      </w:r>
+      <w:r>
+        <w:rPr>
+          <w:rFonts w:eastAsia="Times New Roman" w:cs="Times New Roman" w:ascii="Times New Roman" w:hAnsi="Times New Roman"/>
+          <w:color w:val="000000"/>
+        </w:rPr>
+        <w:t>.2.1 The system shall be designed in such a way that users are able to name their schedules as intended, 99% of the time, after 5 minutes of training.</w:t>
+      </w:r>
+    </w:p>
+    <w:p>
+      <w:pPr>
+        <w:pStyle w:val="Normal"/>
+        <w:spacing w:lineRule="auto" w:line="240" w:before="0" w:after="0"/>
+        <w:ind w:left="1440" w:right="0" w:hanging="0"/>
+        <w:rPr/>
+      </w:pPr>
+      <w:bookmarkStart w:id="26" w:name="_4i7ojhp"/>
+      <w:bookmarkEnd w:id="26"/>
+      <w:r>
+        <w:rPr>
+          <w:rFonts w:eastAsia="Times New Roman" w:cs="Times New Roman" w:ascii="Times New Roman" w:hAnsi="Times New Roman"/>
+          <w:color w:val="000000"/>
+        </w:rPr>
+        <w:t>2</w:t>
+      </w:r>
+      <w:r>
+        <w:rPr>
+          <w:rFonts w:eastAsia="Times New Roman" w:cs="Times New Roman" w:ascii="Times New Roman" w:hAnsi="Times New Roman"/>
+          <w:color w:val="000000"/>
+        </w:rPr>
+        <w:t>9</w:t>
+      </w:r>
+      <w:r>
+        <w:rPr>
+          <w:rFonts w:eastAsia="Times New Roman" w:cs="Times New Roman" w:ascii="Times New Roman" w:hAnsi="Times New Roman"/>
+          <w:color w:val="000000"/>
+        </w:rPr>
+        <w:t xml:space="preserve">.2.2 The system shall respond to name/rename schedule requests within 5 seconds, 95% of the time. </w:t>
+      </w:r>
+    </w:p>
+    <w:p>
+      <w:pPr>
+        <w:pStyle w:val="Normal"/>
+        <w:spacing w:lineRule="auto" w:line="240" w:before="0" w:after="0"/>
+        <w:ind w:left="1440" w:right="0" w:hanging="0"/>
+        <w:rPr>
+          <w:rFonts w:ascii="Times New Roman" w:hAnsi="Times New Roman" w:eastAsia="Times New Roman" w:cs="Times New Roman"/>
+          <w:color w:val="000000"/>
+        </w:rPr>
+      </w:pPr>
+      <w:r>
+        <w:rPr>
+          <w:rFonts w:eastAsia="Times New Roman" w:cs="Times New Roman" w:ascii="Times New Roman" w:hAnsi="Times New Roman"/>
+          <w:color w:val="000000"/>
+        </w:rPr>
+      </w:r>
+    </w:p>
+    <w:p>
+      <w:pPr>
+        <w:pStyle w:val="Normal"/>
+        <w:spacing w:lineRule="auto" w:line="240" w:before="0" w:after="0"/>
+        <w:ind w:left="1440" w:right="0" w:hanging="0"/>
+        <w:rPr/>
+      </w:pPr>
+      <w:r>
+        <w:rPr>
+          <w:rFonts w:eastAsia="Times New Roman" w:cs="Times New Roman" w:ascii="Times New Roman" w:hAnsi="Times New Roman"/>
+          <w:color w:val="000000"/>
+          <w:u w:val="single"/>
+        </w:rPr>
+        <w:t>2</w:t>
+      </w:r>
+      <w:r>
+        <w:rPr>
+          <w:rFonts w:eastAsia="Times New Roman" w:cs="Times New Roman" w:ascii="Times New Roman" w:hAnsi="Times New Roman"/>
+          <w:color w:val="000000"/>
+          <w:u w:val="single"/>
+        </w:rPr>
+        <w:t>9</w:t>
+      </w:r>
+      <w:r>
+        <w:rPr>
+          <w:rFonts w:eastAsia="Times New Roman" w:cs="Times New Roman" w:ascii="Times New Roman" w:hAnsi="Times New Roman"/>
+          <w:color w:val="000000"/>
+          <w:u w:val="single"/>
+        </w:rPr>
+        <w:t>.3 Functional System Requirements</w:t>
+      </w:r>
+    </w:p>
+    <w:p>
+      <w:pPr>
+        <w:pStyle w:val="Normal"/>
+        <w:spacing w:lineRule="auto" w:line="240" w:before="0" w:after="0"/>
+        <w:ind w:left="1440" w:right="0" w:hanging="0"/>
+        <w:rPr>
+          <w:rFonts w:ascii="Times New Roman" w:hAnsi="Times New Roman" w:eastAsia="Times New Roman" w:cs="Times New Roman"/>
+          <w:color w:val="000000"/>
+        </w:rPr>
+      </w:pPr>
+      <w:r>
+        <w:rPr>
+          <w:rFonts w:eastAsia="Times New Roman" w:cs="Times New Roman" w:ascii="Times New Roman" w:hAnsi="Times New Roman"/>
+          <w:color w:val="000000"/>
+        </w:rPr>
+      </w:r>
+    </w:p>
+    <w:p>
+      <w:pPr>
+        <w:pStyle w:val="Normal"/>
+        <w:spacing w:lineRule="auto" w:line="240" w:before="0" w:after="0"/>
+        <w:ind w:left="1440" w:right="0" w:hanging="0"/>
         <w:rPr>
           <w:rFonts w:ascii="Liberation Serif" w:hAnsi="Liberation Serif"/>
           <w:color w:val="000000"/>
@@ -11332,68 +12211,92 @@
       </w:pPr>
       <w:r>
         <w:rPr>
+          <w:rFonts w:eastAsia="Times New Roman" w:cs="Times New Roman" w:ascii="Times New Roman" w:hAnsi="Times New Roman"/>
+          <w:color w:val="000000"/>
+        </w:rPr>
+        <w:t>2</w:t>
+      </w:r>
+      <w:r>
+        <w:rPr>
+          <w:rFonts w:eastAsia="Times New Roman" w:cs="Times New Roman" w:ascii="Times New Roman" w:hAnsi="Times New Roman"/>
+          <w:color w:val="000000"/>
+        </w:rPr>
+        <w:t>9</w:t>
+      </w:r>
+      <w:r>
+        <w:rPr>
+          <w:rFonts w:eastAsia="Times New Roman" w:cs="Times New Roman" w:ascii="Times New Roman" w:hAnsi="Times New Roman"/>
+          <w:color w:val="000000"/>
+        </w:rPr>
+        <w:t>.2.1 The system shall provide a text box for user input when naming a schedule.</w:t>
+      </w:r>
+    </w:p>
+    <w:p>
+      <w:pPr>
+        <w:pStyle w:val="Normal"/>
+        <w:spacing w:lineRule="auto" w:line="240" w:before="0" w:after="0"/>
+        <w:ind w:left="720" w:right="0" w:hanging="0"/>
+        <w:rPr>
           <w:rFonts w:ascii="Liberation Serif" w:hAnsi="Liberation Serif"/>
           <w:color w:val="000000"/>
         </w:rPr>
-      </w:r>
-    </w:p>
-    <w:p>
-      <w:pPr>
-        <w:pStyle w:val="Normal"/>
-        <w:spacing w:lineRule="auto" w:line="240" w:before="0" w:after="0"/>
-        <w:ind w:left="720" w:right="0" w:hanging="0"/>
+      </w:pPr>
+      <w:r>
         <w:rPr>
           <w:rFonts w:ascii="Liberation Serif" w:hAnsi="Liberation Serif"/>
           <w:color w:val="000000"/>
         </w:rPr>
-      </w:pPr>
-      <w:r>
+      </w:r>
+    </w:p>
+    <w:p>
+      <w:pPr>
+        <w:pStyle w:val="Normal"/>
+        <w:spacing w:lineRule="auto" w:line="240" w:before="0" w:after="0"/>
+        <w:ind w:left="720" w:right="0" w:hanging="0"/>
         <w:rPr>
           <w:rFonts w:ascii="Liberation Serif" w:hAnsi="Liberation Serif"/>
           <w:color w:val="000000"/>
         </w:rPr>
-        <w:t xml:space="preserve">Story 24. As a user, I want a quick-find feature so that I can find the nearest path to a single destination without inputting a schedule. </w:t>
-      </w:r>
-    </w:p>
-    <w:p>
-      <w:pPr>
-        <w:pStyle w:val="Normal"/>
-        <w:spacing w:lineRule="auto" w:line="240" w:before="0" w:after="0"/>
-        <w:ind w:left="720" w:right="0" w:hanging="0"/>
+      </w:pPr>
+      <w:r>
         <w:rPr>
           <w:rFonts w:ascii="Liberation Serif" w:hAnsi="Liberation Serif"/>
           <w:color w:val="000000"/>
         </w:rPr>
-      </w:pPr>
-      <w:r>
+        <w:t>Story 30. As a user, I want to be asked to verify before a schedule or course is deleted, so that I do not accidentally delete a schedule.</w:t>
+      </w:r>
+    </w:p>
+    <w:p>
+      <w:pPr>
+        <w:pStyle w:val="Normal"/>
+        <w:spacing w:lineRule="auto" w:line="240" w:before="0" w:after="0"/>
+        <w:ind w:left="720" w:right="0" w:hanging="0"/>
         <w:rPr>
           <w:rFonts w:ascii="Liberation Serif" w:hAnsi="Liberation Serif"/>
           <w:color w:val="000000"/>
         </w:rPr>
-      </w:r>
-    </w:p>
-    <w:p>
-      <w:pPr>
-        <w:pStyle w:val="Normal"/>
-        <w:spacing w:lineRule="auto" w:line="240" w:before="0" w:after="0"/>
-        <w:ind w:left="1440" w:right="0" w:hanging="0"/>
-        <w:rPr/>
-      </w:pPr>
-      <w:r>
-        <w:rPr>
-          <w:rFonts w:eastAsia="Times New Roman" w:cs="Times New Roman" w:ascii="Times New Roman" w:hAnsi="Times New Roman"/>
-          <w:color w:val="000000"/>
-          <w:u w:val="single"/>
-        </w:rPr>
-        <w:t>2</w:t>
-      </w:r>
-      <w:r>
-        <w:rPr>
-          <w:rFonts w:eastAsia="Times New Roman" w:cs="Times New Roman" w:ascii="Times New Roman" w:hAnsi="Times New Roman"/>
-          <w:color w:val="000000"/>
-          <w:u w:val="single"/>
-        </w:rPr>
-        <w:t>4</w:t>
+      </w:pPr>
+      <w:r>
+        <w:rPr>
+          <w:rFonts w:ascii="Liberation Serif" w:hAnsi="Liberation Serif"/>
+          <w:color w:val="000000"/>
+        </w:rPr>
+      </w:r>
+    </w:p>
+    <w:p>
+      <w:pPr>
+        <w:pStyle w:val="Normal"/>
+        <w:spacing w:lineRule="auto" w:line="240" w:before="0" w:after="0"/>
+        <w:ind w:left="1440" w:right="0" w:hanging="0"/>
+        <w:rPr/>
+      </w:pPr>
+      <w:r>
+        <w:rPr>
+          <w:rFonts w:eastAsia="Times New Roman" w:cs="Times New Roman" w:ascii="Times New Roman" w:hAnsi="Times New Roman"/>
+          <w:color w:val="000000"/>
+          <w:u w:val="single"/>
+        </w:rPr>
+        <w:t>30</w:t>
       </w:r>
       <w:r>
         <w:rPr>
@@ -11423,85 +12326,32 @@
         <w:pStyle w:val="Normal"/>
         <w:spacing w:lineRule="auto" w:line="240" w:before="0" w:after="0"/>
         <w:ind w:left="1440" w:right="0" w:hanging="0"/>
-        <w:rPr/>
-      </w:pPr>
-      <w:r>
-        <w:rPr>
-          <w:rFonts w:eastAsia="Times New Roman" w:cs="Times New Roman" w:ascii="Times New Roman" w:hAnsi="Times New Roman"/>
-          <w:color w:val="000000"/>
-        </w:rPr>
-        <w:t>24.1.1 The system shall, from the main screen, allow one-click access to a destination prompt.</w:t>
-      </w:r>
-    </w:p>
-    <w:p>
-      <w:pPr>
-        <w:pStyle w:val="Normal"/>
-        <w:spacing w:lineRule="auto" w:line="240" w:before="0" w:after="0"/>
-        <w:ind w:left="1440" w:right="0" w:hanging="0"/>
-        <w:rPr/>
-      </w:pPr>
-      <w:r>
-        <w:rPr>
-          <w:rFonts w:eastAsia="Times New Roman" w:cs="Times New Roman" w:ascii="Times New Roman" w:hAnsi="Times New Roman"/>
-          <w:color w:val="000000"/>
-        </w:rPr>
-        <w:t>24.1.2 The system shall, upon receiving a destination from the user, generate a map in which the destination is marked.</w:t>
-      </w:r>
-    </w:p>
-    <w:p>
-      <w:pPr>
-        <w:pStyle w:val="Normal"/>
-        <w:spacing w:lineRule="auto" w:line="240" w:before="0" w:after="0"/>
-        <w:ind w:left="1440" w:right="0" w:hanging="0"/>
-        <w:rPr/>
-      </w:pPr>
-      <w:r>
-        <w:rPr>
-          <w:rFonts w:eastAsia="Times New Roman" w:cs="Times New Roman" w:ascii="Times New Roman" w:hAnsi="Times New Roman"/>
-          <w:color w:val="000000"/>
-        </w:rPr>
-        <w:t xml:space="preserve">24.1.3 If the user’s device has GPS or network location capabilities, the system shall show upon the map—with colored lines—the walking directions from the user’s present location to the user’s selected destination. </w:t>
-      </w:r>
-    </w:p>
-    <w:p>
-      <w:pPr>
-        <w:pStyle w:val="Normal"/>
-        <w:spacing w:lineRule="auto" w:line="240" w:before="0" w:after="0"/>
-        <w:ind w:left="1440" w:right="0" w:hanging="0"/>
-        <w:rPr>
-          <w:rFonts w:ascii="Times New Roman" w:hAnsi="Times New Roman" w:eastAsia="Times New Roman" w:cs="Times New Roman"/>
-          <w:color w:val="000000"/>
-        </w:rPr>
-      </w:pPr>
-      <w:r>
-        <w:rPr>
-          <w:rFonts w:eastAsia="Times New Roman" w:cs="Times New Roman" w:ascii="Times New Roman" w:hAnsi="Times New Roman"/>
-          <w:color w:val="000000"/>
-        </w:rPr>
-      </w:r>
-    </w:p>
-    <w:p>
-      <w:pPr>
-        <w:pStyle w:val="Normal"/>
-        <w:spacing w:lineRule="auto" w:line="240" w:before="0" w:after="0"/>
-        <w:ind w:left="1440" w:right="0" w:hanging="0"/>
-        <w:rPr/>
-      </w:pPr>
-      <w:r>
-        <w:rPr>
-          <w:rFonts w:eastAsia="Times New Roman" w:cs="Times New Roman" w:ascii="Times New Roman" w:hAnsi="Times New Roman"/>
-          <w:color w:val="000000"/>
-          <w:u w:val="single"/>
-        </w:rPr>
-        <w:t>2</w:t>
-      </w:r>
-      <w:r>
-        <w:rPr>
-          <w:rFonts w:eastAsia="Times New Roman" w:cs="Times New Roman" w:ascii="Times New Roman" w:hAnsi="Times New Roman"/>
-          <w:color w:val="000000"/>
-          <w:u w:val="single"/>
-        </w:rPr>
-        <w:t>4</w:t>
+        <w:rPr>
+          <w:rFonts w:ascii="Times New Roman" w:hAnsi="Times New Roman" w:eastAsia="Times New Roman" w:cs="Times New Roman"/>
+          <w:color w:val="000000"/>
+        </w:rPr>
+      </w:pPr>
+      <w:r>
+        <w:rPr>
+          <w:rFonts w:eastAsia="Times New Roman" w:cs="Times New Roman" w:ascii="Times New Roman" w:hAnsi="Times New Roman"/>
+          <w:color w:val="000000"/>
+        </w:rPr>
+      </w:r>
+    </w:p>
+    <w:p>
+      <w:pPr>
+        <w:pStyle w:val="Normal"/>
+        <w:spacing w:lineRule="auto" w:line="240" w:before="0" w:after="0"/>
+        <w:ind w:left="1440" w:right="0" w:hanging="0"/>
+        <w:rPr/>
+      </w:pPr>
+      <w:r>
+        <w:rPr>
+          <w:rFonts w:eastAsia="Times New Roman" w:cs="Times New Roman" w:ascii="Times New Roman" w:hAnsi="Times New Roman"/>
+          <w:color w:val="000000"/>
+          <w:u w:val="single"/>
+        </w:rPr>
+        <w:t>30</w:t>
       </w:r>
       <w:r>
         <w:rPr>
@@ -11531,50 +12381,6 @@
         <w:pStyle w:val="Normal"/>
         <w:spacing w:lineRule="auto" w:line="240" w:before="0" w:after="0"/>
         <w:ind w:left="1440" w:right="0" w:hanging="0"/>
-        <w:rPr/>
-      </w:pPr>
-      <w:r>
-        <w:rPr>
-          <w:rFonts w:eastAsia="Times New Roman" w:cs="Times New Roman" w:ascii="Times New Roman" w:hAnsi="Times New Roman"/>
-          <w:color w:val="000000"/>
-        </w:rPr>
-        <w:t>24.2.1 The system shall respond to the initial button press on the main screen within 2 seconds 99% of the time.</w:t>
-      </w:r>
-    </w:p>
-    <w:p>
-      <w:pPr>
-        <w:pStyle w:val="Normal"/>
-        <w:spacing w:lineRule="auto" w:line="240" w:before="0" w:after="0"/>
-        <w:ind w:left="1440" w:right="0" w:hanging="0"/>
-        <w:rPr/>
-      </w:pPr>
-      <w:r>
-        <w:rPr>
-          <w:rFonts w:eastAsia="Times New Roman" w:cs="Times New Roman" w:ascii="Times New Roman" w:hAnsi="Times New Roman"/>
-          <w:color w:val="000000"/>
-        </w:rPr>
-        <w:t xml:space="preserve">24.2.2 The system shall generate a map upon the user’s selection of a destination within 15 seconds under normal conditions and if the user has an internet connection </w:t>
-      </w:r>
-      <w:r>
-        <w:rPr>
-          <w:rFonts w:eastAsia="Times New Roman" w:cs="Times New Roman" w:ascii="Times New Roman" w:hAnsi="Times New Roman"/>
-          <w:color w:val="000000"/>
-        </w:rPr>
-        <w:t>95% of the time</w:t>
-      </w:r>
-      <w:r>
-        <w:rPr>
-          <w:rFonts w:eastAsia="Times New Roman" w:cs="Times New Roman" w:ascii="Times New Roman" w:hAnsi="Times New Roman"/>
-          <w:color w:val="000000"/>
-        </w:rPr>
-        <w:t>.</w:t>
-      </w:r>
-    </w:p>
-    <w:p>
-      <w:pPr>
-        <w:pStyle w:val="Normal"/>
-        <w:spacing w:lineRule="auto" w:line="240" w:before="0" w:after="0"/>
-        <w:ind w:left="1440" w:right="0" w:hanging="0"/>
         <w:rPr>
           <w:rFonts w:ascii="Times New Roman" w:hAnsi="Times New Roman" w:eastAsia="Times New Roman" w:cs="Times New Roman"/>
           <w:color w:val="000000"/>
@@ -11603,15 +12409,7 @@
           <w:color w:val="000000"/>
           <w:u w:val="single"/>
         </w:rPr>
-        <w:t>2</w:t>
-      </w:r>
-      <w:r>
-        <w:rPr>
-          <w:rFonts w:eastAsia="Times New Roman" w:cs="Times New Roman" w:ascii="Times New Roman" w:hAnsi="Times New Roman"/>
-          <w:color w:val="000000"/>
-          <w:u w:val="single"/>
-        </w:rPr>
-        <w:t>4</w:t>
+        <w:t>30</w:t>
       </w:r>
       <w:r>
         <w:rPr>
@@ -11621,821 +12419,21 @@
         </w:rPr>
         <w:t>.3 Functional System Requirements</w:t>
       </w:r>
-    </w:p>
-    <w:p>
-      <w:pPr>
-        <w:pStyle w:val="Normal"/>
-        <w:spacing w:lineRule="auto" w:line="240" w:before="0" w:after="0"/>
-        <w:ind w:left="1440" w:right="0" w:hanging="0"/>
-        <w:rPr>
-          <w:rFonts w:ascii="Times New Roman" w:hAnsi="Times New Roman" w:eastAsia="Times New Roman" w:cs="Times New Roman"/>
-          <w:u w:val="single"/>
-        </w:rPr>
-      </w:pPr>
-      <w:r>
-        <w:rPr>
-          <w:rFonts w:ascii="Liberation Serif" w:hAnsi="Liberation Serif"/>
-          <w:color w:val="000000"/>
-        </w:rPr>
-      </w:r>
-    </w:p>
-    <w:p>
-      <w:pPr>
-        <w:pStyle w:val="Normal"/>
-        <w:spacing w:lineRule="auto" w:line="240" w:before="0" w:after="0"/>
-        <w:ind w:left="1440" w:right="0" w:hanging="0"/>
-        <w:rPr>
-          <w:rFonts w:ascii="Liberation Serif" w:hAnsi="Liberation Serif"/>
-          <w:color w:val="000000"/>
-          <w:u w:val="none"/>
-        </w:rPr>
-      </w:pPr>
-      <w:r>
-        <w:rPr>
-          <w:rFonts w:eastAsia="Times New Roman" w:cs="Times New Roman" w:ascii="Times New Roman" w:hAnsi="Times New Roman"/>
-          <w:color w:val="000000"/>
-          <w:u w:val="none"/>
-        </w:rPr>
-        <w:t>24.3.1 The system shall provide a button on the main screen which, when pressed, prompts for a destination.</w:t>
-      </w:r>
-    </w:p>
-    <w:p>
-      <w:pPr>
-        <w:pStyle w:val="Normal"/>
-        <w:spacing w:lineRule="auto" w:line="240" w:before="0" w:after="0"/>
-        <w:ind w:left="1440" w:right="0" w:hanging="0"/>
-        <w:rPr>
-          <w:rFonts w:ascii="Liberation Serif" w:hAnsi="Liberation Serif"/>
-          <w:color w:val="000000"/>
-          <w:u w:val="none"/>
-        </w:rPr>
-      </w:pPr>
-      <w:r>
-        <w:rPr>
-          <w:rFonts w:eastAsia="Times New Roman" w:cs="Times New Roman" w:ascii="Times New Roman" w:hAnsi="Times New Roman"/>
-          <w:color w:val="000000"/>
-          <w:u w:val="none"/>
-        </w:rPr>
-        <w:t>24.3.2 The system shall provide the destinations available to the user as a dropdown selection list.</w:t>
-      </w:r>
-    </w:p>
-    <w:p>
-      <w:pPr>
-        <w:pStyle w:val="Normal"/>
-        <w:spacing w:lineRule="auto" w:line="240" w:before="0" w:after="0"/>
-        <w:ind w:left="1440" w:right="0" w:hanging="0"/>
-        <w:rPr>
-          <w:rFonts w:ascii="Liberation Serif" w:hAnsi="Liberation Serif"/>
-          <w:color w:val="000000"/>
-          <w:u w:val="none"/>
-        </w:rPr>
-      </w:pPr>
-      <w:r>
-        <w:rPr>
-          <w:rFonts w:eastAsia="Times New Roman" w:cs="Times New Roman" w:ascii="Times New Roman" w:hAnsi="Times New Roman"/>
-          <w:color w:val="000000"/>
-          <w:u w:val="none"/>
-        </w:rPr>
-        <w:t>24.3.3 The system shall provide a button to confirm the destination selection when prompting for a destination.</w:t>
-      </w:r>
-    </w:p>
-    <w:p>
-      <w:pPr>
-        <w:pStyle w:val="Normal"/>
-        <w:spacing w:lineRule="auto" w:line="240" w:before="0" w:after="0"/>
-        <w:ind w:left="1440" w:right="0" w:hanging="0"/>
-        <w:rPr>
-          <w:rFonts w:ascii="Liberation Serif" w:hAnsi="Liberation Serif"/>
-          <w:color w:val="000000"/>
-          <w:u w:val="none"/>
-        </w:rPr>
-      </w:pPr>
-      <w:r>
-        <w:rPr>
-          <w:rFonts w:eastAsia="Times New Roman" w:cs="Times New Roman" w:ascii="Times New Roman" w:hAnsi="Times New Roman"/>
-          <w:color w:val="000000"/>
-          <w:u w:val="none"/>
-        </w:rPr>
-        <w:t>24.3.4 The system shall provide a button to cancel the destination selection and return to the main screen when prompting for a destination.</w:t>
-      </w:r>
-    </w:p>
-    <w:p>
-      <w:pPr>
-        <w:pStyle w:val="Normal"/>
-        <w:spacing w:lineRule="auto" w:line="240" w:before="0" w:after="0"/>
-        <w:ind w:left="1440" w:right="0" w:hanging="0"/>
-        <w:rPr>
-          <w:rFonts w:ascii="Liberation Serif" w:hAnsi="Liberation Serif"/>
-          <w:color w:val="000000"/>
-          <w:u w:val="none"/>
-        </w:rPr>
-      </w:pPr>
-      <w:r>
-        <w:rPr>
-          <w:rFonts w:eastAsia="Times New Roman" w:cs="Times New Roman" w:ascii="Times New Roman" w:hAnsi="Times New Roman"/>
-          <w:color w:val="000000"/>
-          <w:u w:val="none"/>
-        </w:rPr>
-        <w:t>24.3.5 The system shall allow the user to, with a finger swipe on the map screen, explore the map for adjacent locations.</w:t>
-      </w:r>
-    </w:p>
-    <w:p>
-      <w:pPr>
-        <w:pStyle w:val="Normal"/>
-        <w:spacing w:lineRule="auto" w:line="240" w:before="0" w:after="0"/>
-        <w:ind w:left="1440" w:right="0" w:hanging="0"/>
-        <w:rPr>
-          <w:rFonts w:ascii="Liberation Serif" w:hAnsi="Liberation Serif"/>
-          <w:color w:val="000000"/>
-          <w:u w:val="none"/>
-        </w:rPr>
-      </w:pPr>
-      <w:r>
-        <w:rPr>
-          <w:rFonts w:eastAsia="Times New Roman" w:cs="Times New Roman" w:ascii="Times New Roman" w:hAnsi="Times New Roman"/>
-          <w:color w:val="000000"/>
-          <w:u w:val="none"/>
-        </w:rPr>
-        <w:t>24.3.6 The system shall provide a button on the map screen which, when clicked, refocuses the user’s view on the user’s location.</w:t>
-      </w:r>
-    </w:p>
-    <w:p>
-      <w:pPr>
-        <w:pStyle w:val="Normal"/>
-        <w:spacing w:lineRule="auto" w:line="240" w:before="0" w:after="0"/>
-        <w:ind w:left="1440" w:right="0" w:hanging="0"/>
-        <w:rPr>
-          <w:rFonts w:ascii="Liberation Serif" w:hAnsi="Liberation Serif"/>
-          <w:color w:val="000000"/>
-          <w:u w:val="none"/>
-        </w:rPr>
-      </w:pPr>
-      <w:r>
-        <w:rPr>
-          <w:rFonts w:eastAsia="Times New Roman" w:cs="Times New Roman" w:ascii="Times New Roman" w:hAnsi="Times New Roman"/>
-          <w:color w:val="000000"/>
-          <w:u w:val="none"/>
-        </w:rPr>
-        <w:t>24.3.7 The system shall provide a button to zoom the map screen out.</w:t>
-      </w:r>
-    </w:p>
-    <w:p>
-      <w:pPr>
-        <w:pStyle w:val="Normal"/>
-        <w:spacing w:lineRule="auto" w:line="240" w:before="0" w:after="0"/>
-        <w:ind w:left="1440" w:right="0" w:hanging="0"/>
-        <w:rPr>
-          <w:rFonts w:ascii="Liberation Serif" w:hAnsi="Liberation Serif"/>
-          <w:color w:val="000000"/>
-          <w:u w:val="none"/>
-        </w:rPr>
-      </w:pPr>
-      <w:r>
-        <w:rPr>
-          <w:rFonts w:eastAsia="Times New Roman" w:cs="Times New Roman" w:ascii="Times New Roman" w:hAnsi="Times New Roman"/>
-          <w:color w:val="000000"/>
-          <w:u w:val="none"/>
-        </w:rPr>
-        <w:t>24.3.8 The system shall provide a button to zoom the map screen in.</w:t>
-      </w:r>
-    </w:p>
-    <w:p>
-      <w:pPr>
-        <w:pStyle w:val="Normal"/>
-        <w:spacing w:lineRule="auto" w:line="240" w:before="0" w:after="0"/>
-        <w:ind w:left="1440" w:right="0" w:hanging="0"/>
-        <w:rPr>
-          <w:rFonts w:ascii="Liberation Serif" w:hAnsi="Liberation Serif"/>
-          <w:color w:val="000000"/>
-          <w:u w:val="none"/>
-        </w:rPr>
-      </w:pPr>
-      <w:r>
-        <w:rPr>
-          <w:rFonts w:eastAsia="Times New Roman" w:cs="Times New Roman" w:ascii="Times New Roman" w:hAnsi="Times New Roman"/>
-          <w:color w:val="000000"/>
-          <w:u w:val="none"/>
-        </w:rPr>
-        <w:t>24.3.9 The system shall print the name of the destination on the screen over the destination marker when the destination marker is pressed by the user.</w:t>
-      </w:r>
-    </w:p>
-    <w:p>
-      <w:pPr>
-        <w:pStyle w:val="Normal"/>
-        <w:spacing w:lineRule="auto" w:line="240" w:before="0" w:after="0"/>
-        <w:ind w:left="1440" w:right="0" w:hanging="0"/>
-        <w:rPr>
-          <w:rFonts w:ascii="Liberation Serif" w:hAnsi="Liberation Serif"/>
-          <w:color w:val="000000"/>
-          <w:u w:val="none"/>
-        </w:rPr>
-      </w:pPr>
-      <w:r>
-        <w:rPr>
-          <w:rFonts w:eastAsia="Times New Roman" w:cs="Times New Roman" w:ascii="Times New Roman" w:hAnsi="Times New Roman"/>
-          <w:color w:val="000000"/>
-          <w:u w:val="none"/>
-        </w:rPr>
-        <w:t>24.3.10 The system shall default on centering on the user’s location when maps are generated.</w:t>
-      </w:r>
-    </w:p>
-    <w:p>
-      <w:pPr>
-        <w:pStyle w:val="Normal"/>
-        <w:spacing w:lineRule="auto" w:line="240" w:before="0" w:after="0"/>
-        <w:ind w:left="720" w:right="0" w:hanging="0"/>
-        <w:rPr>
-          <w:rFonts w:ascii="Liberation Serif" w:hAnsi="Liberation Serif"/>
-          <w:color w:val="000000"/>
-        </w:rPr>
-      </w:pPr>
-      <w:r>
-        <w:rPr>
-          <w:rFonts w:ascii="Liberation Serif" w:hAnsi="Liberation Serif"/>
-          <w:color w:val="000000"/>
-        </w:rPr>
-      </w:r>
-    </w:p>
-    <w:p>
-      <w:pPr>
-        <w:pStyle w:val="Normal"/>
-        <w:spacing w:lineRule="auto" w:line="240" w:before="0" w:after="0"/>
-        <w:ind w:left="720" w:right="0" w:hanging="0"/>
-        <w:rPr/>
-      </w:pPr>
-      <w:r>
-        <w:rPr>
-          <w:rFonts w:eastAsia="Liberation Serif" w:cs="Liberation Serif" w:ascii="Liberation Serif" w:hAnsi="Liberation Serif"/>
-          <w:color w:val="000000"/>
-        </w:rPr>
-        <w:t>Story 2</w:t>
-      </w:r>
-      <w:r>
-        <w:rPr>
-          <w:rFonts w:eastAsia="Liberation Serif" w:cs="Liberation Serif" w:ascii="Liberation Serif" w:hAnsi="Liberation Serif"/>
-          <w:color w:val="000000"/>
-        </w:rPr>
-        <w:t>9</w:t>
-      </w:r>
-      <w:r>
-        <w:rPr>
-          <w:rFonts w:eastAsia="Liberation Serif" w:cs="Liberation Serif" w:ascii="Liberation Serif" w:hAnsi="Liberation Serif"/>
-          <w:color w:val="000000"/>
-        </w:rPr>
-        <w:t>. As a user, I want to be able to name each schedule myself, so that I am able to more easily distinguish between them.</w:t>
-      </w:r>
-    </w:p>
-    <w:p>
-      <w:pPr>
-        <w:pStyle w:val="Normal"/>
-        <w:spacing w:lineRule="auto" w:line="240" w:before="0" w:after="0"/>
-        <w:ind w:left="720" w:right="0" w:hanging="0"/>
-        <w:rPr/>
-      </w:pPr>
-      <w:r>
-        <w:rPr/>
-      </w:r>
-    </w:p>
-    <w:p>
-      <w:pPr>
-        <w:pStyle w:val="Normal"/>
-        <w:spacing w:lineRule="auto" w:line="240" w:before="0" w:after="0"/>
-        <w:ind w:left="1440" w:right="0" w:hanging="0"/>
-        <w:rPr/>
-      </w:pPr>
-      <w:r>
-        <w:rPr>
-          <w:rFonts w:eastAsia="Times New Roman" w:cs="Times New Roman" w:ascii="Times New Roman" w:hAnsi="Times New Roman"/>
-          <w:color w:val="000000"/>
-          <w:u w:val="single"/>
-        </w:rPr>
-        <w:t>2</w:t>
-      </w:r>
-      <w:r>
-        <w:rPr>
-          <w:rFonts w:eastAsia="Times New Roman" w:cs="Times New Roman" w:ascii="Times New Roman" w:hAnsi="Times New Roman"/>
-          <w:color w:val="000000"/>
-          <w:u w:val="single"/>
-        </w:rPr>
-        <w:t>9</w:t>
-      </w:r>
-      <w:r>
-        <w:rPr>
-          <w:rFonts w:eastAsia="Times New Roman" w:cs="Times New Roman" w:ascii="Times New Roman" w:hAnsi="Times New Roman"/>
-          <w:color w:val="000000"/>
-          <w:u w:val="single"/>
-        </w:rPr>
-        <w:t>.1 Functional User Requirements</w:t>
-      </w:r>
-    </w:p>
-    <w:p>
-      <w:pPr>
-        <w:pStyle w:val="Normal"/>
-        <w:spacing w:lineRule="auto" w:line="240" w:before="0" w:after="0"/>
-        <w:ind w:left="1440" w:right="0" w:hanging="0"/>
-        <w:rPr>
-          <w:rFonts w:ascii="Times New Roman" w:hAnsi="Times New Roman" w:eastAsia="Times New Roman" w:cs="Times New Roman"/>
-          <w:color w:val="000000"/>
-          <w:u w:val="single"/>
-        </w:rPr>
-      </w:pPr>
-      <w:r>
-        <w:rPr>
-          <w:rFonts w:eastAsia="Times New Roman" w:cs="Times New Roman" w:ascii="Times New Roman" w:hAnsi="Times New Roman"/>
-          <w:color w:val="000000"/>
-          <w:u w:val="single"/>
-        </w:rPr>
-      </w:r>
-    </w:p>
-    <w:p>
-      <w:pPr>
-        <w:pStyle w:val="Normal"/>
-        <w:spacing w:lineRule="auto" w:line="240" w:before="0" w:after="0"/>
-        <w:ind w:left="1440" w:right="0" w:hanging="0"/>
-        <w:rPr/>
-      </w:pPr>
-      <w:r>
-        <w:rPr>
-          <w:rFonts w:eastAsia="Times New Roman" w:cs="Times New Roman" w:ascii="Times New Roman" w:hAnsi="Times New Roman"/>
-          <w:color w:val="000000"/>
-        </w:rPr>
-        <w:t>2</w:t>
-      </w:r>
-      <w:r>
-        <w:rPr>
-          <w:rFonts w:eastAsia="Times New Roman" w:cs="Times New Roman" w:ascii="Times New Roman" w:hAnsi="Times New Roman"/>
-          <w:color w:val="000000"/>
-        </w:rPr>
-        <w:t>9</w:t>
-      </w:r>
-      <w:r>
-        <w:rPr>
-          <w:rFonts w:eastAsia="Times New Roman" w:cs="Times New Roman" w:ascii="Times New Roman" w:hAnsi="Times New Roman"/>
-          <w:color w:val="000000"/>
-        </w:rPr>
-        <w:t>.1.1 The system shall allow the user to independently name each of his/her saved schedules</w:t>
-      </w:r>
-    </w:p>
-    <w:p>
-      <w:pPr>
-        <w:pStyle w:val="Normal"/>
-        <w:spacing w:lineRule="auto" w:line="240" w:before="0" w:after="0"/>
-        <w:ind w:left="1440" w:right="0" w:hanging="0"/>
-        <w:rPr/>
-      </w:pPr>
-      <w:r>
-        <w:rPr>
-          <w:rFonts w:eastAsia="Times New Roman" w:cs="Times New Roman" w:ascii="Times New Roman" w:hAnsi="Times New Roman"/>
-          <w:color w:val="000000"/>
-        </w:rPr>
-        <w:t>2</w:t>
-      </w:r>
-      <w:r>
-        <w:rPr>
-          <w:rFonts w:eastAsia="Times New Roman" w:cs="Times New Roman" w:ascii="Times New Roman" w:hAnsi="Times New Roman"/>
-          <w:color w:val="000000"/>
-        </w:rPr>
-        <w:t>9</w:t>
-      </w:r>
-      <w:r>
-        <w:rPr>
-          <w:rFonts w:eastAsia="Times New Roman" w:cs="Times New Roman" w:ascii="Times New Roman" w:hAnsi="Times New Roman"/>
-          <w:color w:val="000000"/>
-        </w:rPr>
-        <w:t>.1.2 The system shall re-label the saved schedule shown in the schedule selection menu using the user specified name.</w:t>
-      </w:r>
-    </w:p>
-    <w:p>
-      <w:pPr>
-        <w:pStyle w:val="Normal"/>
-        <w:spacing w:lineRule="auto" w:line="240" w:before="0" w:after="0"/>
-        <w:ind w:left="1440" w:right="0" w:hanging="0"/>
-        <w:rPr>
-          <w:rFonts w:ascii="Times New Roman" w:hAnsi="Times New Roman" w:eastAsia="Times New Roman" w:cs="Times New Roman"/>
-          <w:color w:val="000000"/>
-        </w:rPr>
-      </w:pPr>
-      <w:r>
-        <w:rPr>
-          <w:rFonts w:eastAsia="Times New Roman" w:cs="Times New Roman" w:ascii="Times New Roman" w:hAnsi="Times New Roman"/>
-          <w:color w:val="000000"/>
-        </w:rPr>
-      </w:r>
-    </w:p>
-    <w:p>
-      <w:pPr>
-        <w:pStyle w:val="Normal"/>
-        <w:spacing w:lineRule="auto" w:line="240" w:before="0" w:after="0"/>
-        <w:ind w:left="1440" w:right="0" w:hanging="0"/>
-        <w:rPr/>
-      </w:pPr>
-      <w:r>
-        <w:rPr>
-          <w:rFonts w:eastAsia="Times New Roman" w:cs="Times New Roman" w:ascii="Times New Roman" w:hAnsi="Times New Roman"/>
-          <w:color w:val="000000"/>
-          <w:u w:val="single"/>
-        </w:rPr>
-        <w:t>2</w:t>
-      </w:r>
-      <w:r>
-        <w:rPr>
-          <w:rFonts w:eastAsia="Times New Roman" w:cs="Times New Roman" w:ascii="Times New Roman" w:hAnsi="Times New Roman"/>
-          <w:color w:val="000000"/>
-          <w:u w:val="single"/>
-        </w:rPr>
-        <w:t>9</w:t>
-      </w:r>
-      <w:r>
-        <w:rPr>
-          <w:rFonts w:eastAsia="Times New Roman" w:cs="Times New Roman" w:ascii="Times New Roman" w:hAnsi="Times New Roman"/>
-          <w:color w:val="000000"/>
-          <w:u w:val="single"/>
-        </w:rPr>
-        <w:t>.2 Non-Functional User Requirements</w:t>
-      </w:r>
-    </w:p>
-    <w:p>
-      <w:pPr>
-        <w:pStyle w:val="Normal"/>
-        <w:spacing w:lineRule="auto" w:line="240" w:before="0" w:after="0"/>
-        <w:ind w:left="1440" w:right="0" w:hanging="0"/>
-        <w:rPr>
-          <w:rFonts w:ascii="Times New Roman" w:hAnsi="Times New Roman" w:eastAsia="Times New Roman" w:cs="Times New Roman"/>
-          <w:color w:val="000000"/>
-          <w:u w:val="single"/>
-        </w:rPr>
-      </w:pPr>
-      <w:r>
-        <w:rPr>
-          <w:rFonts w:eastAsia="Times New Roman" w:cs="Times New Roman" w:ascii="Times New Roman" w:hAnsi="Times New Roman"/>
-          <w:color w:val="000000"/>
-          <w:u w:val="single"/>
-        </w:rPr>
-      </w:r>
-    </w:p>
-    <w:p>
-      <w:pPr>
-        <w:pStyle w:val="Normal"/>
-        <w:spacing w:lineRule="auto" w:line="240" w:before="0" w:after="0"/>
-        <w:ind w:left="1440" w:right="0" w:hanging="0"/>
-        <w:rPr/>
-      </w:pPr>
-      <w:bookmarkStart w:id="26" w:name="_7ueruhbf0gop"/>
-      <w:bookmarkEnd w:id="26"/>
-      <w:r>
-        <w:rPr>
-          <w:rFonts w:eastAsia="Times New Roman" w:cs="Times New Roman" w:ascii="Times New Roman" w:hAnsi="Times New Roman"/>
-          <w:color w:val="000000"/>
-        </w:rPr>
-        <w:t>2</w:t>
-      </w:r>
-      <w:r>
-        <w:rPr>
-          <w:rFonts w:eastAsia="Times New Roman" w:cs="Times New Roman" w:ascii="Times New Roman" w:hAnsi="Times New Roman"/>
-          <w:color w:val="000000"/>
-        </w:rPr>
-        <w:t>9</w:t>
-      </w:r>
-      <w:r>
-        <w:rPr>
-          <w:rFonts w:eastAsia="Times New Roman" w:cs="Times New Roman" w:ascii="Times New Roman" w:hAnsi="Times New Roman"/>
-          <w:color w:val="000000"/>
-        </w:rPr>
-        <w:t>.2.1 The system shall be designed in such a way that users are able to name their schedules as intended, 99% of the time, after 5 minutes of training.</w:t>
-      </w:r>
-    </w:p>
-    <w:p>
-      <w:pPr>
-        <w:pStyle w:val="Normal"/>
-        <w:spacing w:lineRule="auto" w:line="240" w:before="0" w:after="0"/>
-        <w:ind w:left="1440" w:right="0" w:hanging="0"/>
-        <w:rPr/>
-      </w:pPr>
-      <w:bookmarkStart w:id="27" w:name="_4i7ojhp"/>
+      <w:r>
+        <w:br w:type="page"/>
+      </w:r>
+    </w:p>
+    <w:p>
+      <w:pPr>
+        <w:pStyle w:val="Heading2"/>
+        <w:rPr/>
+      </w:pPr>
+      <w:bookmarkStart w:id="27" w:name="_Toc508315891"/>
+      <w:r>
+        <w:rPr/>
+        <w:t>3.2 Use Cases</w:t>
+      </w:r>
       <w:bookmarkEnd w:id="27"/>
-      <w:r>
-        <w:rPr>
-          <w:rFonts w:eastAsia="Times New Roman" w:cs="Times New Roman" w:ascii="Times New Roman" w:hAnsi="Times New Roman"/>
-          <w:color w:val="000000"/>
-        </w:rPr>
-        <w:t>2</w:t>
-      </w:r>
-      <w:r>
-        <w:rPr>
-          <w:rFonts w:eastAsia="Times New Roman" w:cs="Times New Roman" w:ascii="Times New Roman" w:hAnsi="Times New Roman"/>
-          <w:color w:val="000000"/>
-        </w:rPr>
-        <w:t>9</w:t>
-      </w:r>
-      <w:r>
-        <w:rPr>
-          <w:rFonts w:eastAsia="Times New Roman" w:cs="Times New Roman" w:ascii="Times New Roman" w:hAnsi="Times New Roman"/>
-          <w:color w:val="000000"/>
-        </w:rPr>
-        <w:t xml:space="preserve">.2.2 The system shall respond to name/rename schedule requests within 5 seconds, 95% of the time. </w:t>
-      </w:r>
-    </w:p>
-    <w:p>
-      <w:pPr>
-        <w:pStyle w:val="Normal"/>
-        <w:spacing w:lineRule="auto" w:line="240" w:before="0" w:after="0"/>
-        <w:ind w:left="1440" w:right="0" w:hanging="0"/>
-        <w:rPr>
-          <w:rFonts w:ascii="Times New Roman" w:hAnsi="Times New Roman" w:eastAsia="Times New Roman" w:cs="Times New Roman"/>
-          <w:color w:val="000000"/>
-        </w:rPr>
-      </w:pPr>
-      <w:r>
-        <w:rPr>
-          <w:rFonts w:eastAsia="Times New Roman" w:cs="Times New Roman" w:ascii="Times New Roman" w:hAnsi="Times New Roman"/>
-          <w:color w:val="000000"/>
-        </w:rPr>
-      </w:r>
-    </w:p>
-    <w:p>
-      <w:pPr>
-        <w:pStyle w:val="Normal"/>
-        <w:spacing w:lineRule="auto" w:line="240" w:before="0" w:after="0"/>
-        <w:ind w:left="1440" w:right="0" w:hanging="0"/>
-        <w:rPr/>
-      </w:pPr>
-      <w:r>
-        <w:rPr>
-          <w:rFonts w:eastAsia="Times New Roman" w:cs="Times New Roman" w:ascii="Times New Roman" w:hAnsi="Times New Roman"/>
-          <w:color w:val="000000"/>
-          <w:u w:val="single"/>
-        </w:rPr>
-        <w:t>2</w:t>
-      </w:r>
-      <w:r>
-        <w:rPr>
-          <w:rFonts w:eastAsia="Times New Roman" w:cs="Times New Roman" w:ascii="Times New Roman" w:hAnsi="Times New Roman"/>
-          <w:color w:val="000000"/>
-          <w:u w:val="single"/>
-        </w:rPr>
-        <w:t>9</w:t>
-      </w:r>
-      <w:r>
-        <w:rPr>
-          <w:rFonts w:eastAsia="Times New Roman" w:cs="Times New Roman" w:ascii="Times New Roman" w:hAnsi="Times New Roman"/>
-          <w:color w:val="000000"/>
-          <w:u w:val="single"/>
-        </w:rPr>
-        <w:t>.3 Functional System Requirements</w:t>
-      </w:r>
-    </w:p>
-    <w:p>
-      <w:pPr>
-        <w:pStyle w:val="Normal"/>
-        <w:spacing w:lineRule="auto" w:line="240" w:before="0" w:after="0"/>
-        <w:ind w:left="1440" w:right="0" w:hanging="0"/>
-        <w:rPr>
-          <w:rFonts w:ascii="Times New Roman" w:hAnsi="Times New Roman" w:eastAsia="Times New Roman" w:cs="Times New Roman"/>
-          <w:color w:val="000000"/>
-        </w:rPr>
-      </w:pPr>
-      <w:r>
-        <w:rPr>
-          <w:rFonts w:eastAsia="Times New Roman" w:cs="Times New Roman" w:ascii="Times New Roman" w:hAnsi="Times New Roman"/>
-          <w:color w:val="000000"/>
-        </w:rPr>
-      </w:r>
-    </w:p>
-    <w:p>
-      <w:pPr>
-        <w:pStyle w:val="Normal"/>
-        <w:spacing w:lineRule="auto" w:line="240" w:before="0" w:after="0"/>
-        <w:ind w:left="1440" w:right="0" w:hanging="0"/>
-        <w:rPr>
-          <w:rFonts w:ascii="Liberation Serif" w:hAnsi="Liberation Serif"/>
-          <w:color w:val="000000"/>
-        </w:rPr>
-      </w:pPr>
-      <w:r>
-        <w:rPr>
-          <w:rFonts w:eastAsia="Times New Roman" w:cs="Times New Roman" w:ascii="Times New Roman" w:hAnsi="Times New Roman"/>
-          <w:color w:val="000000"/>
-        </w:rPr>
-        <w:t>2</w:t>
-      </w:r>
-      <w:r>
-        <w:rPr>
-          <w:rFonts w:eastAsia="Times New Roman" w:cs="Times New Roman" w:ascii="Times New Roman" w:hAnsi="Times New Roman"/>
-          <w:color w:val="000000"/>
-        </w:rPr>
-        <w:t>9</w:t>
-      </w:r>
-      <w:r>
-        <w:rPr>
-          <w:rFonts w:eastAsia="Times New Roman" w:cs="Times New Roman" w:ascii="Times New Roman" w:hAnsi="Times New Roman"/>
-          <w:color w:val="000000"/>
-        </w:rPr>
-        <w:t>.2.1 The system shall provide a text box for user input when naming a schedule.</w:t>
-      </w:r>
-    </w:p>
-    <w:p>
-      <w:pPr>
-        <w:pStyle w:val="Normal"/>
-        <w:spacing w:lineRule="auto" w:line="240" w:before="0" w:after="0"/>
-        <w:ind w:left="720" w:right="0" w:hanging="0"/>
-        <w:rPr>
-          <w:rFonts w:ascii="Liberation Serif" w:hAnsi="Liberation Serif"/>
-          <w:color w:val="000000"/>
-        </w:rPr>
-      </w:pPr>
-      <w:r>
-        <w:rPr>
-          <w:rFonts w:ascii="Liberation Serif" w:hAnsi="Liberation Serif"/>
-          <w:color w:val="000000"/>
-        </w:rPr>
-      </w:r>
-    </w:p>
-    <w:p>
-      <w:pPr>
-        <w:pStyle w:val="Normal"/>
-        <w:spacing w:lineRule="auto" w:line="240" w:before="0" w:after="0"/>
-        <w:ind w:left="720" w:right="0" w:hanging="0"/>
-        <w:rPr>
-          <w:rFonts w:ascii="Liberation Serif" w:hAnsi="Liberation Serif"/>
-          <w:color w:val="000000"/>
-        </w:rPr>
-      </w:pPr>
-      <w:r>
-        <w:rPr>
-          <w:rFonts w:ascii="Liberation Serif" w:hAnsi="Liberation Serif"/>
-          <w:color w:val="000000"/>
-        </w:rPr>
-        <w:t>Story 30. As a user, I want to be asked to verify before a schedule or course is deleted, so that I do not accidentally delete a schedule.</w:t>
-      </w:r>
-    </w:p>
-    <w:p>
-      <w:pPr>
-        <w:pStyle w:val="Normal"/>
-        <w:spacing w:lineRule="auto" w:line="240" w:before="0" w:after="0"/>
-        <w:ind w:left="720" w:right="0" w:hanging="0"/>
-        <w:rPr>
-          <w:rFonts w:ascii="Liberation Serif" w:hAnsi="Liberation Serif"/>
-          <w:color w:val="000000"/>
-        </w:rPr>
-      </w:pPr>
-      <w:r>
-        <w:rPr>
-          <w:rFonts w:ascii="Liberation Serif" w:hAnsi="Liberation Serif"/>
-          <w:color w:val="000000"/>
-        </w:rPr>
-      </w:r>
-    </w:p>
-    <w:p>
-      <w:pPr>
-        <w:pStyle w:val="Normal"/>
-        <w:spacing w:lineRule="auto" w:line="240" w:before="0" w:after="0"/>
-        <w:ind w:left="1440" w:right="0" w:hanging="0"/>
-        <w:rPr/>
-      </w:pPr>
-      <w:r>
-        <w:rPr>
-          <w:rFonts w:eastAsia="Times New Roman" w:cs="Times New Roman" w:ascii="Times New Roman" w:hAnsi="Times New Roman"/>
-          <w:color w:val="000000"/>
-          <w:u w:val="single"/>
-        </w:rPr>
-        <w:t>30</w:t>
-      </w:r>
-      <w:r>
-        <w:rPr>
-          <w:rFonts w:eastAsia="Times New Roman" w:cs="Times New Roman" w:ascii="Times New Roman" w:hAnsi="Times New Roman"/>
-          <w:color w:val="000000"/>
-          <w:u w:val="single"/>
-        </w:rPr>
-        <w:t>.1 Functional User Requirements</w:t>
-      </w:r>
-    </w:p>
-    <w:p>
-      <w:pPr>
-        <w:pStyle w:val="Normal"/>
-        <w:spacing w:lineRule="auto" w:line="240" w:before="0" w:after="0"/>
-        <w:ind w:left="1440" w:right="0" w:hanging="0"/>
-        <w:rPr>
-          <w:rFonts w:ascii="Times New Roman" w:hAnsi="Times New Roman" w:eastAsia="Times New Roman" w:cs="Times New Roman"/>
-          <w:color w:val="000000"/>
-        </w:rPr>
-      </w:pPr>
-      <w:r>
-        <w:rPr/>
-      </w:r>
-    </w:p>
-    <w:p>
-      <w:pPr>
-        <w:pStyle w:val="Normal"/>
-        <w:spacing w:lineRule="auto" w:line="240" w:before="0" w:after="0"/>
-        <w:ind w:left="1440" w:right="0" w:hanging="0"/>
-        <w:rPr>
-          <w:rFonts w:ascii="Times New Roman" w:hAnsi="Times New Roman" w:eastAsia="Times New Roman" w:cs="Times New Roman"/>
-          <w:color w:val="000000"/>
-        </w:rPr>
-      </w:pPr>
-      <w:r>
-        <w:rPr>
-          <w:rFonts w:eastAsia="Times New Roman" w:cs="Times New Roman" w:ascii="Times New Roman" w:hAnsi="Times New Roman"/>
-          <w:color w:val="000000"/>
-        </w:rPr>
-      </w:r>
-    </w:p>
-    <w:p>
-      <w:pPr>
-        <w:pStyle w:val="Normal"/>
-        <w:spacing w:lineRule="auto" w:line="240" w:before="0" w:after="0"/>
-        <w:ind w:left="1440" w:right="0" w:hanging="0"/>
-        <w:rPr/>
-      </w:pPr>
-      <w:r>
-        <w:rPr>
-          <w:rFonts w:eastAsia="Times New Roman" w:cs="Times New Roman" w:ascii="Times New Roman" w:hAnsi="Times New Roman"/>
-          <w:color w:val="000000"/>
-          <w:u w:val="single"/>
-        </w:rPr>
-        <w:t>30</w:t>
-      </w:r>
-      <w:r>
-        <w:rPr>
-          <w:rFonts w:eastAsia="Times New Roman" w:cs="Times New Roman" w:ascii="Times New Roman" w:hAnsi="Times New Roman"/>
-          <w:color w:val="000000"/>
-          <w:u w:val="single"/>
-        </w:rPr>
-        <w:t>.2 Non-Functional User Requirements</w:t>
-      </w:r>
-    </w:p>
-    <w:p>
-      <w:pPr>
-        <w:pStyle w:val="Normal"/>
-        <w:spacing w:lineRule="auto" w:line="240" w:before="0" w:after="0"/>
-        <w:ind w:left="1440" w:right="0" w:hanging="0"/>
-        <w:rPr>
-          <w:rFonts w:ascii="Times New Roman" w:hAnsi="Times New Roman" w:eastAsia="Times New Roman" w:cs="Times New Roman"/>
-          <w:color w:val="000000"/>
-        </w:rPr>
-      </w:pPr>
-      <w:r>
-        <w:rPr/>
-      </w:r>
-    </w:p>
-    <w:p>
-      <w:pPr>
-        <w:pStyle w:val="Normal"/>
-        <w:spacing w:lineRule="auto" w:line="240" w:before="0" w:after="0"/>
-        <w:ind w:left="1440" w:right="0" w:hanging="0"/>
-        <w:rPr>
-          <w:rFonts w:ascii="Times New Roman" w:hAnsi="Times New Roman" w:eastAsia="Times New Roman" w:cs="Times New Roman"/>
-          <w:color w:val="000000"/>
-        </w:rPr>
-      </w:pPr>
-      <w:r>
-        <w:rPr>
-          <w:rFonts w:eastAsia="Times New Roman" w:cs="Times New Roman" w:ascii="Times New Roman" w:hAnsi="Times New Roman"/>
-          <w:color w:val="000000"/>
-        </w:rPr>
-      </w:r>
-    </w:p>
-    <w:p>
-      <w:pPr>
-        <w:pStyle w:val="Normal"/>
-        <w:spacing w:lineRule="auto" w:line="240" w:before="0" w:after="0"/>
-        <w:ind w:left="1440" w:right="0" w:hanging="0"/>
-        <w:rPr>
-          <w:rFonts w:ascii="Liberation Serif" w:hAnsi="Liberation Serif"/>
-          <w:color w:val="000000"/>
-        </w:rPr>
-      </w:pPr>
-      <w:r>
-        <w:rPr>
-          <w:rFonts w:eastAsia="Times New Roman" w:cs="Times New Roman" w:ascii="Times New Roman" w:hAnsi="Times New Roman"/>
-          <w:color w:val="000000"/>
-          <w:u w:val="single"/>
-        </w:rPr>
-        <w:t>30</w:t>
-      </w:r>
-      <w:r>
-        <w:rPr>
-          <w:rFonts w:eastAsia="Times New Roman" w:cs="Times New Roman" w:ascii="Times New Roman" w:hAnsi="Times New Roman"/>
-          <w:color w:val="000000"/>
-          <w:u w:val="single"/>
-        </w:rPr>
-        <w:t>.3 Functional System Requirements</w:t>
-      </w:r>
-      <w:r>
-        <w:br w:type="page"/>
-      </w:r>
-    </w:p>
-    <w:p>
-      <w:pPr>
-        <w:pStyle w:val="Heading2"/>
-        <w:rPr/>
-      </w:pPr>
-      <w:bookmarkStart w:id="28" w:name="_Toc508315891"/>
-      <w:r>
-        <w:rPr/>
-        <w:t>3.2 Use Cases</w:t>
-      </w:r>
-      <w:bookmarkEnd w:id="28"/>
     </w:p>
     <w:p>
       <w:pPr>
@@ -13546,7 +13544,21 @@
           <w:rFonts w:eastAsia="Times New Roman" w:cs="Times New Roman" w:ascii="Times New Roman" w:hAnsi="Times New Roman"/>
           <w:color w:val="000000"/>
         </w:rPr>
-        <w:t>Figure 3.2.2. Use cases 1-4, 16, and 18-20.</w:t>
+        <w:t xml:space="preserve">Figure 3.2.2. Use cases 1-4, 16, 18-20, </w:t>
+      </w:r>
+      <w:r>
+        <w:rPr>
+          <w:rFonts w:eastAsia="Times New Roman" w:cs="Times New Roman" w:ascii="Times New Roman" w:hAnsi="Times New Roman"/>
+          <w:color w:val="000000"/>
+        </w:rPr>
+        <w:t>and 29</w:t>
+      </w:r>
+      <w:r>
+        <w:rPr>
+          <w:rFonts w:eastAsia="Times New Roman" w:cs="Times New Roman" w:ascii="Times New Roman" w:hAnsi="Times New Roman"/>
+          <w:color w:val="000000"/>
+        </w:rPr>
+        <w:t>.</w:t>
       </w:r>
     </w:p>
     <w:p>
@@ -15142,7 +15154,10 @@
         <w:t xml:space="preserve"> </w:t>
       </w:r>
       <w:r>
-        <w:rPr/>
+        <w:rPr>
+          <w:rFonts w:ascii="Liberation Serif" w:hAnsi="Liberation Serif"/>
+          <w:color w:val="000000"/>
+        </w:rPr>
         <w:t>Route from current position to destination has been recalculated.</w:t>
       </w:r>
     </w:p>
@@ -15225,14 +15240,28 @@
           <w:color w:val="000000"/>
         </w:rPr>
       </w:pPr>
-      <w:bookmarkStart w:id="29" w:name="_49x2ik5"/>
-      <w:bookmarkEnd w:id="29"/>
-      <w:r>
-        <w:rPr>
-          <w:rFonts w:eastAsia="Times New Roman" w:cs="Times New Roman" w:ascii="Times New Roman" w:hAnsi="Times New Roman"/>
-          <w:color w:val="000000"/>
-        </w:rPr>
-        <w:t>Figure 3.2.4. Use cases 5, 7-9, 15.</w:t>
+      <w:bookmarkStart w:id="28" w:name="_49x2ik5"/>
+      <w:bookmarkEnd w:id="28"/>
+      <w:r>
+        <w:rPr>
+          <w:rFonts w:eastAsia="Times New Roman" w:cs="Times New Roman" w:ascii="Times New Roman" w:hAnsi="Times New Roman"/>
+          <w:color w:val="000000"/>
+        </w:rPr>
+        <w:t xml:space="preserve">Figure 3.2.4. Use cases 5, 7-9, 15, </w:t>
+      </w:r>
+      <w:r>
+        <w:rPr>
+          <w:rFonts w:eastAsia="Times New Roman" w:cs="Times New Roman" w:ascii="Times New Roman" w:hAnsi="Times New Roman"/>
+          <w:color w:val="000000"/>
+        </w:rPr>
+        <w:t>24</w:t>
+      </w:r>
+      <w:r>
+        <w:rPr>
+          <w:rFonts w:eastAsia="Times New Roman" w:cs="Times New Roman" w:ascii="Times New Roman" w:hAnsi="Times New Roman"/>
+          <w:color w:val="000000"/>
+        </w:rPr>
+        <w:t>.</w:t>
       </w:r>
     </w:p>
     <w:p>
@@ -17465,8 +17494,8 @@
           <w:color w:val="000000"/>
         </w:rPr>
       </w:pPr>
-      <w:bookmarkStart w:id="30" w:name="_2p2csry"/>
-      <w:bookmarkEnd w:id="30"/>
+      <w:bookmarkStart w:id="29" w:name="_2p2csry"/>
+      <w:bookmarkEnd w:id="29"/>
       <w:r>
         <w:rPr>
           <w:rFonts w:eastAsia="Times New Roman" w:cs="Times New Roman" w:ascii="Times New Roman" w:hAnsi="Times New Roman"/>
@@ -18297,19 +18326,23 @@
         <w:pStyle w:val="Normal"/>
         <w:spacing w:lineRule="auto" w:line="259" w:before="0" w:after="0"/>
         <w:ind w:left="720" w:right="0" w:hanging="0"/>
-        <w:rPr>
-          <w:rFonts w:ascii="Times New Roman" w:hAnsi="Times New Roman" w:eastAsia="Times New Roman" w:cs="Times New Roman"/>
-          <w:color w:val="000000"/>
-          <w:u w:val="single"/>
-        </w:rPr>
-      </w:pPr>
-      <w:r>
-        <w:rPr>
-          <w:rFonts w:eastAsia="Times New Roman" w:cs="Times New Roman" w:ascii="Times New Roman" w:hAnsi="Times New Roman"/>
-          <w:color w:val="000000"/>
-          <w:u w:val="single"/>
-        </w:rPr>
-        <w:t>Story 21</w:t>
+        <w:rPr/>
+      </w:pPr>
+      <w:r>
+        <w:rPr>
+          <w:rFonts w:eastAsia="Times New Roman" w:cs="Times New Roman" w:ascii="Times New Roman" w:hAnsi="Times New Roman"/>
+          <w:color w:val="000000"/>
+          <w:u w:val="single"/>
+        </w:rPr>
+        <w:t>Story 2</w:t>
+      </w:r>
+      <w:r>
+        <w:rPr>
+          <w:rFonts w:eastAsia="Times New Roman" w:cs="Times New Roman" w:ascii="Times New Roman" w:hAnsi="Times New Roman"/>
+          <w:color w:val="000000"/>
+          <w:u w:val="single"/>
+        </w:rPr>
+        <w:t>4</w:t>
       </w:r>
     </w:p>
     <w:p>
@@ -18317,10 +18350,7 @@
         <w:pStyle w:val="Normal"/>
         <w:spacing w:lineRule="auto" w:line="259" w:before="0" w:after="0"/>
         <w:ind w:left="720" w:right="0" w:hanging="0"/>
-        <w:rPr>
-          <w:rFonts w:ascii="Times New Roman" w:hAnsi="Times New Roman" w:eastAsia="Times New Roman" w:cs="Times New Roman"/>
-          <w:color w:val="000000"/>
-        </w:rPr>
+        <w:rPr/>
       </w:pPr>
       <w:r>
         <w:rPr>
@@ -18335,6 +18365,361 @@
           <w:rFonts w:eastAsia="Times New Roman" w:cs="Times New Roman" w:ascii="Times New Roman" w:hAnsi="Times New Roman"/>
           <w:color w:val="000000"/>
         </w:rPr>
+        <w:t xml:space="preserve"> </w:t>
+      </w:r>
+      <w:r>
+        <w:rPr>
+          <w:rFonts w:eastAsia="Times New Roman" w:cs="Times New Roman" w:ascii="Times New Roman" w:hAnsi="Times New Roman"/>
+          <w:color w:val="000000"/>
+        </w:rPr>
+        <w:t>Navigate to Unscheduled Location</w:t>
+      </w:r>
+    </w:p>
+    <w:p>
+      <w:pPr>
+        <w:pStyle w:val="Normal"/>
+        <w:spacing w:lineRule="auto" w:line="259" w:before="0" w:after="0"/>
+        <w:ind w:left="720" w:right="0" w:hanging="0"/>
+        <w:rPr/>
+      </w:pPr>
+      <w:r>
+        <w:rPr>
+          <w:rFonts w:eastAsia="Times New Roman" w:cs="Times New Roman" w:ascii="Times New Roman" w:hAnsi="Times New Roman"/>
+          <w:b/>
+          <w:color w:val="000000"/>
+        </w:rPr>
+        <w:t>Summary:</w:t>
+      </w:r>
+      <w:r>
+        <w:rPr>
+          <w:rFonts w:eastAsia="Times New Roman" w:cs="Times New Roman" w:ascii="Times New Roman" w:hAnsi="Times New Roman"/>
+          <w:color w:val="000000"/>
+        </w:rPr>
+        <w:t xml:space="preserve">  The app shall allow the user to </w:t>
+      </w:r>
+      <w:r>
+        <w:rPr>
+          <w:rFonts w:eastAsia="Times New Roman" w:cs="Times New Roman" w:ascii="Times New Roman" w:hAnsi="Times New Roman"/>
+          <w:color w:val="000000"/>
+        </w:rPr>
+        <w:t>generate a map to a location which is not within any schedule and which will not be saved to any schedule.</w:t>
+      </w:r>
+    </w:p>
+    <w:p>
+      <w:pPr>
+        <w:pStyle w:val="Normal"/>
+        <w:spacing w:lineRule="auto" w:line="259" w:before="0" w:after="0"/>
+        <w:ind w:left="720" w:right="0" w:hanging="0"/>
+        <w:rPr/>
+      </w:pPr>
+      <w:r>
+        <w:rPr>
+          <w:rFonts w:eastAsia="Times New Roman" w:cs="Times New Roman" w:ascii="Times New Roman" w:hAnsi="Times New Roman"/>
+          <w:b/>
+          <w:color w:val="000000"/>
+        </w:rPr>
+        <w:t>Actor:</w:t>
+      </w:r>
+      <w:r>
+        <w:rPr>
+          <w:rFonts w:eastAsia="Times New Roman" w:cs="Times New Roman" w:ascii="Times New Roman" w:hAnsi="Times New Roman"/>
+          <w:color w:val="000000"/>
+        </w:rPr>
+        <w:t xml:space="preserve"> User</w:t>
+      </w:r>
+    </w:p>
+    <w:p>
+      <w:pPr>
+        <w:pStyle w:val="Normal"/>
+        <w:spacing w:lineRule="auto" w:line="259" w:before="0" w:after="0"/>
+        <w:ind w:left="720" w:right="0" w:hanging="0"/>
+        <w:rPr/>
+      </w:pPr>
+      <w:r>
+        <w:rPr>
+          <w:rFonts w:eastAsia="Times New Roman" w:cs="Times New Roman" w:ascii="Times New Roman" w:hAnsi="Times New Roman"/>
+          <w:b/>
+          <w:color w:val="000000"/>
+        </w:rPr>
+        <w:t>Precondition:</w:t>
+      </w:r>
+      <w:r>
+        <w:rPr>
+          <w:rFonts w:eastAsia="Times New Roman" w:cs="Times New Roman" w:ascii="Times New Roman" w:hAnsi="Times New Roman"/>
+          <w:color w:val="000000"/>
+        </w:rPr>
+        <w:t xml:space="preserve"> User is currently on </w:t>
+      </w:r>
+      <w:r>
+        <w:rPr>
+          <w:rFonts w:eastAsia="Times New Roman" w:cs="Times New Roman" w:ascii="Times New Roman" w:hAnsi="Times New Roman"/>
+          <w:color w:val="000000"/>
+        </w:rPr>
+        <w:t>the main</w:t>
+      </w:r>
+      <w:r>
+        <w:rPr>
+          <w:rFonts w:eastAsia="Times New Roman" w:cs="Times New Roman" w:ascii="Times New Roman" w:hAnsi="Times New Roman"/>
+          <w:color w:val="000000"/>
+        </w:rPr>
+        <w:t xml:space="preserve"> screen.</w:t>
+      </w:r>
+    </w:p>
+    <w:p>
+      <w:pPr>
+        <w:pStyle w:val="Normal"/>
+        <w:spacing w:lineRule="auto" w:line="259" w:before="0" w:after="0"/>
+        <w:ind w:left="720" w:right="0" w:hanging="0"/>
+        <w:rPr/>
+      </w:pPr>
+      <w:r>
+        <w:rPr>
+          <w:rFonts w:eastAsia="Times New Roman" w:cs="Times New Roman" w:ascii="Times New Roman" w:hAnsi="Times New Roman"/>
+          <w:b/>
+          <w:color w:val="000000"/>
+        </w:rPr>
+        <w:t>Description:</w:t>
+      </w:r>
+    </w:p>
+    <w:p>
+      <w:pPr>
+        <w:pStyle w:val="Normal"/>
+        <w:spacing w:lineRule="auto" w:line="240" w:before="0" w:after="0"/>
+        <w:ind w:left="720" w:right="0" w:hanging="0"/>
+        <w:rPr/>
+      </w:pPr>
+      <w:r>
+        <w:rPr>
+          <w:rFonts w:eastAsia="Times New Roman" w:cs="Times New Roman" w:ascii="Times New Roman" w:hAnsi="Times New Roman"/>
+          <w:color w:val="000000"/>
+        </w:rPr>
+        <w:t xml:space="preserve">1. The user </w:t>
+      </w:r>
+      <w:r>
+        <w:rPr>
+          <w:rFonts w:eastAsia="Times New Roman" w:cs="Times New Roman" w:ascii="Times New Roman" w:hAnsi="Times New Roman"/>
+          <w:color w:val="000000"/>
+        </w:rPr>
+        <w:t>presses the unscheduled location button.</w:t>
+      </w:r>
+    </w:p>
+    <w:p>
+      <w:pPr>
+        <w:pStyle w:val="Normal"/>
+        <w:spacing w:lineRule="auto" w:line="240" w:before="0" w:after="0"/>
+        <w:ind w:left="720" w:right="0" w:hanging="0"/>
+        <w:rPr/>
+      </w:pPr>
+      <w:r>
+        <w:rPr>
+          <w:rFonts w:eastAsia="Times New Roman" w:cs="Times New Roman" w:ascii="Times New Roman" w:hAnsi="Times New Roman"/>
+          <w:color w:val="000000"/>
+        </w:rPr>
+        <w:t xml:space="preserve">2. The system displays </w:t>
+      </w:r>
+      <w:r>
+        <w:rPr>
+          <w:rFonts w:eastAsia="Times New Roman" w:cs="Times New Roman" w:ascii="Times New Roman" w:hAnsi="Times New Roman"/>
+          <w:color w:val="000000"/>
+        </w:rPr>
+        <w:t>the list of locations to choose from.</w:t>
+      </w:r>
+    </w:p>
+    <w:p>
+      <w:pPr>
+        <w:pStyle w:val="Normal"/>
+        <w:spacing w:lineRule="auto" w:line="240" w:before="0" w:after="0"/>
+        <w:ind w:left="720" w:right="0" w:hanging="0"/>
+        <w:rPr/>
+      </w:pPr>
+      <w:r>
+        <w:rPr>
+          <w:rFonts w:eastAsia="Times New Roman" w:cs="Times New Roman" w:ascii="Times New Roman" w:hAnsi="Times New Roman"/>
+          <w:color w:val="000000"/>
+        </w:rPr>
+        <w:t>3. The user s</w:t>
+      </w:r>
+      <w:r>
+        <w:rPr>
+          <w:rFonts w:eastAsia="Times New Roman" w:cs="Times New Roman" w:ascii="Times New Roman" w:hAnsi="Times New Roman"/>
+          <w:color w:val="000000"/>
+        </w:rPr>
+        <w:t>elects a location from the list and confirms the decision.</w:t>
+      </w:r>
+    </w:p>
+    <w:p>
+      <w:pPr>
+        <w:pStyle w:val="Normal"/>
+        <w:spacing w:lineRule="auto" w:line="240" w:before="0" w:after="0"/>
+        <w:ind w:left="720" w:right="0" w:hanging="0"/>
+        <w:rPr/>
+      </w:pPr>
+      <w:r>
+        <w:rPr>
+          <w:rFonts w:eastAsia="Times New Roman" w:cs="Times New Roman" w:ascii="Times New Roman" w:hAnsi="Times New Roman"/>
+          <w:color w:val="000000"/>
+        </w:rPr>
+        <w:t xml:space="preserve">4. The system displays </w:t>
+      </w:r>
+      <w:r>
+        <w:rPr>
+          <w:rFonts w:eastAsia="Times New Roman" w:cs="Times New Roman" w:ascii="Times New Roman" w:hAnsi="Times New Roman"/>
+          <w:color w:val="000000"/>
+        </w:rPr>
+        <w:t>a map to the destination.</w:t>
+      </w:r>
+    </w:p>
+    <w:p>
+      <w:pPr>
+        <w:pStyle w:val="Normal"/>
+        <w:spacing w:lineRule="auto" w:line="240" w:before="0" w:after="0"/>
+        <w:ind w:left="720" w:right="0" w:hanging="0"/>
+        <w:rPr/>
+      </w:pPr>
+      <w:r>
+        <w:rPr>
+          <w:rFonts w:eastAsia="Times New Roman" w:cs="Times New Roman" w:ascii="Times New Roman" w:hAnsi="Times New Roman"/>
+          <w:b/>
+          <w:color w:val="000000"/>
+        </w:rPr>
+        <w:t>Alternatives:</w:t>
+      </w:r>
+    </w:p>
+    <w:p>
+      <w:pPr>
+        <w:pStyle w:val="Normal"/>
+        <w:spacing w:lineRule="auto" w:line="240" w:before="0" w:after="0"/>
+        <w:ind w:left="720" w:right="0" w:hanging="0"/>
+        <w:rPr/>
+      </w:pPr>
+      <w:r>
+        <w:rPr>
+          <w:rFonts w:eastAsia="Times New Roman" w:cs="Times New Roman" w:ascii="Times New Roman" w:hAnsi="Times New Roman"/>
+          <w:color w:val="000000"/>
+        </w:rPr>
+        <w:t>3</w:t>
+      </w:r>
+      <w:r>
+        <w:rPr>
+          <w:rFonts w:eastAsia="Times New Roman" w:cs="Times New Roman" w:ascii="Times New Roman" w:hAnsi="Times New Roman"/>
+          <w:color w:val="000000"/>
+        </w:rPr>
+        <w:t>a. The user selects the “Cancel” button.</w:t>
+      </w:r>
+    </w:p>
+    <w:p>
+      <w:pPr>
+        <w:pStyle w:val="Normal"/>
+        <w:spacing w:lineRule="auto" w:line="240" w:before="0" w:after="0"/>
+        <w:ind w:left="720" w:right="0" w:hanging="0"/>
+        <w:rPr/>
+      </w:pPr>
+      <w:r>
+        <w:rPr>
+          <w:rFonts w:eastAsia="Times New Roman" w:cs="Times New Roman" w:ascii="Times New Roman" w:hAnsi="Times New Roman"/>
+          <w:color w:val="000000"/>
+        </w:rPr>
+        <w:t>3a.1 The system returns the user to the main screen.</w:t>
+      </w:r>
+    </w:p>
+    <w:p>
+      <w:pPr>
+        <w:pStyle w:val="Normal"/>
+        <w:spacing w:lineRule="auto" w:line="240" w:before="0" w:after="0"/>
+        <w:ind w:left="720" w:right="0" w:hanging="0"/>
+        <w:rPr>
+          <w:rFonts w:ascii="Times New Roman" w:hAnsi="Times New Roman" w:eastAsia="Times New Roman" w:cs="Times New Roman"/>
+          <w:color w:val="000000"/>
+        </w:rPr>
+      </w:pPr>
+      <w:r>
+        <w:rPr>
+          <w:rFonts w:eastAsia="Times New Roman" w:cs="Times New Roman" w:ascii="Times New Roman" w:hAnsi="Times New Roman"/>
+          <w:b/>
+          <w:color w:val="000000"/>
+        </w:rPr>
+        <w:t>Postcondition:</w:t>
+      </w:r>
+      <w:r>
+        <w:rPr>
+          <w:rFonts w:eastAsia="Times New Roman" w:cs="Times New Roman" w:ascii="Times New Roman" w:hAnsi="Times New Roman"/>
+          <w:color w:val="000000"/>
+        </w:rPr>
+        <w:t xml:space="preserve"> The user has </w:t>
+      </w:r>
+      <w:r>
+        <w:rPr>
+          <w:rFonts w:eastAsia="Times New Roman" w:cs="Times New Roman" w:ascii="Times New Roman" w:hAnsi="Times New Roman"/>
+          <w:color w:val="000000"/>
+        </w:rPr>
+        <w:t>generated a map to an unscheduled destination.</w:t>
+      </w:r>
+    </w:p>
+    <w:p>
+      <w:pPr>
+        <w:pStyle w:val="Normal"/>
+        <w:spacing w:lineRule="auto" w:line="259" w:before="0" w:after="0"/>
+        <w:ind w:left="720" w:right="0" w:hanging="0"/>
+        <w:rPr>
+          <w:rFonts w:ascii="Times New Roman" w:hAnsi="Times New Roman" w:eastAsia="Times New Roman" w:cs="Times New Roman"/>
+          <w:color w:val="000000"/>
+        </w:rPr>
+      </w:pPr>
+      <w:r>
+        <w:rPr>
+          <w:rFonts w:eastAsia="Times New Roman" w:cs="Times New Roman" w:ascii="Times New Roman" w:hAnsi="Times New Roman"/>
+          <w:color w:val="000000"/>
+        </w:rPr>
+      </w:r>
+    </w:p>
+    <w:p>
+      <w:pPr>
+        <w:pStyle w:val="Normal"/>
+        <w:spacing w:lineRule="auto" w:line="259" w:before="0" w:after="0"/>
+        <w:ind w:left="720" w:right="0" w:hanging="0"/>
+        <w:rPr/>
+      </w:pPr>
+      <w:bookmarkStart w:id="30" w:name="__DdeLink__1122_2607088544"/>
+      <w:r>
+        <w:rPr>
+          <w:rFonts w:eastAsia="Times New Roman" w:cs="Times New Roman" w:ascii="Times New Roman" w:hAnsi="Times New Roman"/>
+          <w:color w:val="000000"/>
+          <w:u w:val="single"/>
+        </w:rPr>
+        <w:t>Story 2</w:t>
+      </w:r>
+      <w:r>
+        <w:rPr>
+          <w:rFonts w:eastAsia="Times New Roman" w:cs="Times New Roman" w:ascii="Times New Roman" w:hAnsi="Times New Roman"/>
+          <w:color w:val="000000"/>
+          <w:u w:val="single"/>
+        </w:rPr>
+        <w:t>9</w:t>
+      </w:r>
+    </w:p>
+    <w:p>
+      <w:pPr>
+        <w:pStyle w:val="Normal"/>
+        <w:spacing w:lineRule="auto" w:line="259" w:before="0" w:after="0"/>
+        <w:ind w:left="720" w:right="0" w:hanging="0"/>
+        <w:rPr>
+          <w:rFonts w:ascii="Times New Roman" w:hAnsi="Times New Roman" w:eastAsia="Times New Roman" w:cs="Times New Roman"/>
+          <w:color w:val="000000"/>
+        </w:rPr>
+      </w:pPr>
+      <w:r>
+        <w:rPr>
+          <w:rFonts w:eastAsia="Times New Roman" w:cs="Times New Roman" w:ascii="Times New Roman" w:hAnsi="Times New Roman"/>
+          <w:b/>
+          <w:color w:val="000000"/>
+        </w:rPr>
+        <w:t>Use Case:</w:t>
+      </w:r>
+      <w:r>
+        <w:rPr>
+          <w:rFonts w:eastAsia="Times New Roman" w:cs="Times New Roman" w:ascii="Times New Roman" w:hAnsi="Times New Roman"/>
+          <w:color w:val="000000"/>
+        </w:rPr>
         <w:t xml:space="preserve"> Rename Schedule</w:t>
       </w:r>
     </w:p>
@@ -18478,10 +18863,7 @@
         <w:pStyle w:val="Normal"/>
         <w:spacing w:lineRule="auto" w:line="240" w:before="0" w:after="0"/>
         <w:ind w:left="720" w:right="0" w:hanging="0"/>
-        <w:rPr>
-          <w:rFonts w:ascii="Times New Roman" w:hAnsi="Times New Roman" w:eastAsia="Times New Roman" w:cs="Times New Roman"/>
-          <w:color w:val="000000"/>
-        </w:rPr>
+        <w:rPr/>
       </w:pPr>
       <w:r>
         <w:rPr>
@@ -18495,18 +18877,14 @@
       <w:pPr>
         <w:pStyle w:val="Normal"/>
         <w:spacing w:lineRule="auto" w:line="240" w:before="0" w:after="0"/>
-        <w:ind w:left="0" w:right="0" w:hanging="0"/>
-        <w:rPr>
-          <w:rFonts w:ascii="Times New Roman" w:hAnsi="Times New Roman" w:eastAsia="Times New Roman" w:cs="Times New Roman"/>
-          <w:color w:val="000000"/>
-        </w:rPr>
-      </w:pPr>
-      <w:r>
-        <w:rPr>
-          <w:rFonts w:eastAsia="Times New Roman" w:cs="Times New Roman" w:ascii="Times New Roman" w:hAnsi="Times New Roman"/>
-          <w:color w:val="000000"/>
-        </w:rPr>
-        <w:tab/>
+        <w:ind w:left="720" w:right="0" w:hanging="0"/>
+        <w:rPr/>
+      </w:pPr>
+      <w:r>
+        <w:rPr>
+          <w:rFonts w:eastAsia="Times New Roman" w:cs="Times New Roman" w:ascii="Times New Roman" w:hAnsi="Times New Roman"/>
+          <w:color w:val="000000"/>
+        </w:rPr>
         <w:t>4. The system displays a prompt showing the current schedule name.</w:t>
       </w:r>
     </w:p>
@@ -18611,6 +18989,7 @@
         </w:rPr>
         <w:t xml:space="preserve"> The user has successfully renamed a saved schedule.</w:t>
       </w:r>
+      <w:bookmarkEnd w:id="30"/>
     </w:p>
     <w:p>
       <w:pPr>

</xml_diff>

<commit_message>
The Srs document was changed for story 30
</commit_message>
<xml_diff>
--- a/docs/deliverable3/Getana_Deliverable_3_SRS.docx
+++ b/docs/deliverable3/Getana_Deliverable_3_SRS.docx
@@ -118,6 +118,7 @@
           <w:docPartUnique/>
         </w:docPartObj>
       </w:sdtPr>
+      <w:sdtEndPr/>
       <w:sdtContent>
         <w:p>
           <w:pPr>
@@ -10146,24 +10147,23 @@
           <w:rFonts w:ascii="Times New Roman" w:eastAsia="Times New Roman" w:hAnsi="Times New Roman" w:cs="Times New Roman"/>
           <w:color w:val="000000"/>
         </w:rPr>
-        <w:t xml:space="preserve"> The system shall provide the user with a notification that allows the user to confirm the deletion of the schedule.</w:t>
-      </w:r>
-    </w:p>
-    <w:p>
-      <w:pPr>
-        <w:spacing w:before="0" w:line="240" w:lineRule="auto"/>
-        <w:ind w:left="1440" w:right="0"/>
-        <w:rPr>
-          <w:rFonts w:ascii="Times New Roman" w:eastAsia="Times New Roman" w:hAnsi="Times New Roman" w:cs="Times New Roman"/>
-          <w:color w:val="000000"/>
-        </w:rPr>
-      </w:pPr>
-      <w:r>
-        <w:rPr>
-          <w:rFonts w:ascii="Times New Roman" w:eastAsia="Times New Roman" w:hAnsi="Times New Roman" w:cs="Times New Roman"/>
-          <w:color w:val="000000"/>
-        </w:rPr>
-        <w:t xml:space="preserve">30.1.2 The system shall include a cancel button in the notification that allows the user to not delete the schedule and go back to the schedules screen. </w:t>
+        <w:t xml:space="preserve"> </w:t>
+      </w:r>
+      <w:r>
+        <w:rPr>
+          <w:rFonts w:ascii="Times New Roman" w:eastAsia="Times New Roman" w:hAnsi="Times New Roman" w:cs="Times New Roman"/>
+          <w:color w:val="000000"/>
+        </w:rPr>
+        <w:t>The system shall provide the user with a notification that allows the user to confirm the deletion of the schedule.</w:t>
+      </w:r>
+      <w:bookmarkStart w:id="23" w:name="_GoBack"/>
+      <w:bookmarkEnd w:id="23"/>
+      <w:r>
+        <w:rPr>
+          <w:rFonts w:ascii="Times New Roman" w:eastAsia="Times New Roman" w:hAnsi="Times New Roman" w:cs="Times New Roman"/>
+          <w:color w:val="000000"/>
+        </w:rPr>
+        <w:t xml:space="preserve"> </w:t>
       </w:r>
     </w:p>
     <w:p>
@@ -10231,24 +10231,24 @@
           <w:rFonts w:ascii="Times New Roman" w:eastAsia="Times New Roman" w:hAnsi="Times New Roman" w:cs="Times New Roman"/>
           <w:color w:val="000000"/>
         </w:rPr>
+        <w:t xml:space="preserve">30.2.2 The system shall be able to respond to the cancel button within the notification and take the user back to the Schedules screen in under 2 seconds, 98% of the time. </w:t>
+      </w:r>
+    </w:p>
+    <w:p>
+      <w:pPr>
+        <w:spacing w:before="0" w:line="240" w:lineRule="auto"/>
+        <w:ind w:left="1440" w:right="0"/>
+        <w:rPr>
+          <w:rFonts w:ascii="Times New Roman" w:eastAsia="Times New Roman" w:hAnsi="Times New Roman" w:cs="Times New Roman"/>
+          <w:color w:val="000000"/>
+        </w:rPr>
+      </w:pPr>
+      <w:r>
+        <w:rPr>
+          <w:rFonts w:ascii="Times New Roman" w:eastAsia="Times New Roman" w:hAnsi="Times New Roman" w:cs="Times New Roman"/>
+          <w:color w:val="000000"/>
+        </w:rPr>
         <w:lastRenderedPageBreak/>
-        <w:t xml:space="preserve">30.2.2 The system shall be able to respond to the cancel button within the notification and take the user back to the Schedules screen in under 2 seconds, 98% of the time. </w:t>
-      </w:r>
-    </w:p>
-    <w:p>
-      <w:pPr>
-        <w:spacing w:before="0" w:line="240" w:lineRule="auto"/>
-        <w:ind w:left="1440" w:right="0"/>
-        <w:rPr>
-          <w:rFonts w:ascii="Times New Roman" w:eastAsia="Times New Roman" w:hAnsi="Times New Roman" w:cs="Times New Roman"/>
-          <w:color w:val="000000"/>
-        </w:rPr>
-      </w:pPr>
-      <w:r>
-        <w:rPr>
-          <w:rFonts w:ascii="Times New Roman" w:eastAsia="Times New Roman" w:hAnsi="Times New Roman" w:cs="Times New Roman"/>
-          <w:color w:val="000000"/>
-        </w:rPr>
         <w:t xml:space="preserve">30.2.3 The system shall be able to respond to the delete button within the notification, delete the entire schedule, and take the user back to the schedules screen within 8 seconds, 90% of the time. </w:t>
       </w:r>
     </w:p>
@@ -10267,17 +10267,64 @@
         <w:spacing w:before="0" w:line="240" w:lineRule="auto"/>
         <w:ind w:left="1440" w:right="0"/>
         <w:rPr>
+          <w:rFonts w:ascii="Times New Roman" w:eastAsia="Times New Roman" w:hAnsi="Times New Roman" w:cs="Times New Roman"/>
+          <w:color w:val="000000"/>
+          <w:u w:val="single"/>
+        </w:rPr>
+      </w:pPr>
+      <w:r>
+        <w:rPr>
+          <w:rFonts w:ascii="Times New Roman" w:eastAsia="Times New Roman" w:hAnsi="Times New Roman" w:cs="Times New Roman"/>
+          <w:color w:val="000000"/>
+          <w:u w:val="single"/>
+        </w:rPr>
+        <w:t>30.3 Functional System Requirements</w:t>
+      </w:r>
+    </w:p>
+    <w:p>
+      <w:pPr>
+        <w:spacing w:before="0" w:line="240" w:lineRule="auto"/>
+        <w:ind w:left="1440" w:right="0"/>
+      </w:pPr>
+      <w:r>
+        <w:t>30.3.1 The system shall provide the user with a</w:t>
+      </w:r>
+      <w:r>
+        <w:t xml:space="preserve"> notification prior to the deletion of the schedule. </w:t>
+      </w:r>
+    </w:p>
+    <w:p>
+      <w:pPr>
+        <w:spacing w:before="0" w:line="240" w:lineRule="auto"/>
+        <w:ind w:left="1440" w:right="0"/>
+      </w:pPr>
+      <w:r>
+        <w:t>30.3.2 The system shall allow the user to confirm the deletion of the schedule</w:t>
+      </w:r>
+      <w:r>
+        <w:t xml:space="preserve"> by clicking the Delete button in the notification window. </w:t>
+      </w:r>
+    </w:p>
+    <w:p>
+      <w:pPr>
+        <w:spacing w:before="0" w:line="240" w:lineRule="auto"/>
+        <w:ind w:left="1440" w:right="0"/>
+      </w:pPr>
+      <w:r>
+        <w:t xml:space="preserve">30.3.3 The system shall allow the user to cancel the deletion of the schedule by clicking the Cancel button. </w:t>
+      </w:r>
+    </w:p>
+    <w:p>
+      <w:pPr>
+        <w:spacing w:before="0" w:line="240" w:lineRule="auto"/>
+        <w:ind w:left="1440" w:right="0"/>
+        <w:rPr>
           <w:rFonts w:ascii="Liberation Serif" w:hAnsi="Liberation Serif"/>
           <w:color w:val="000000"/>
         </w:rPr>
       </w:pPr>
       <w:r>
-        <w:rPr>
-          <w:rFonts w:ascii="Times New Roman" w:eastAsia="Times New Roman" w:hAnsi="Times New Roman" w:cs="Times New Roman"/>
-          <w:color w:val="000000"/>
-          <w:u w:val="single"/>
-        </w:rPr>
-        <w:t>30.3 Functional System Requirements</w:t>
+        <w:t xml:space="preserve">30.3.4 The system shall take the user back to the schedule screen once the process is completed. </w:t>
       </w:r>
       <w:r>
         <w:br w:type="page"/>
@@ -10287,12 +10334,12 @@
       <w:pPr>
         <w:pStyle w:val="Heading2"/>
       </w:pPr>
-      <w:bookmarkStart w:id="23" w:name="_Toc508315891"/>
+      <w:bookmarkStart w:id="24" w:name="_Toc508315891"/>
       <w:r>
         <w:lastRenderedPageBreak/>
         <w:t>3.2 Use Cases</w:t>
       </w:r>
-      <w:bookmarkEnd w:id="23"/>
+      <w:bookmarkEnd w:id="24"/>
     </w:p>
     <w:p>
       <w:pPr>
@@ -11334,8 +11381,6 @@
           <w:color w:val="000000"/>
         </w:rPr>
       </w:pPr>
-      <w:bookmarkStart w:id="24" w:name="_GoBack"/>
-      <w:bookmarkEnd w:id="24"/>
     </w:p>
     <w:p>
       <w:pPr>
@@ -22805,7 +22850,7 @@
 </file>
 
 <file path=customXml/itemProps1.xml><?xml version="1.0" encoding="utf-8"?>
-<ds:datastoreItem xmlns:ds="http://schemas.openxmlformats.org/officeDocument/2006/customXml" ds:itemID="{32515CEA-FADE-4D42-B37C-940ACB1E20F3}">
+<ds:datastoreItem xmlns:ds="http://schemas.openxmlformats.org/officeDocument/2006/customXml" ds:itemID="{302E2FB2-4CF2-49B5-BAF9-DE489102299A}">
   <ds:schemaRefs>
     <ds:schemaRef ds:uri="http://schemas.openxmlformats.org/officeDocument/2006/bibliography"/>
   </ds:schemaRefs>

</xml_diff>

<commit_message>
Updated SRS for User Story 5
</commit_message>
<xml_diff>
--- a/docs/deliverable3/Getana_Deliverable_3_SRS.docx
+++ b/docs/deliverable3/Getana_Deliverable_3_SRS.docx
@@ -133,7 +133,7 @@
           <w:docPartGallery w:val="Table of Contents"/>
           <w:docPartUnique w:val="true"/>
         </w:docPartObj>
-        <w:id w:val="539256188"/>
+        <w:id w:val="1902103601"/>
       </w:sdtPr>
       <w:sdtContent>
         <w:p>
@@ -165,19 +165,9 @@
             <w:fldChar w:fldCharType="begin"/>
           </w:r>
           <w:r>
-            <w:rPr>
-              <w:webHidden/>
-              <w:rStyle w:val="IndexLink"/>
-              <w:vanish w:val="false"/>
-            </w:rPr>
             <w:instrText> TOC \z \o "1-3" \u \h</w:instrText>
           </w:r>
           <w:r>
-            <w:rPr>
-              <w:webHidden/>
-              <w:rStyle w:val="IndexLink"/>
-              <w:vanish w:val="false"/>
-            </w:rPr>
             <w:fldChar w:fldCharType="separate"/>
           </w:r>
           <w:hyperlink w:anchor="_Toc508315873">
@@ -1384,10 +1374,6 @@
             </w:rPr>
           </w:r>
           <w:r>
-            <w:rPr>
-              <w:b/>
-              <w:bCs/>
-            </w:rPr>
             <w:fldChar w:fldCharType="end"/>
           </w:r>
         </w:p>
@@ -1424,11 +1410,11 @@
         <w:rPr/>
       </w:pPr>
       <w:bookmarkStart w:id="0" w:name="_Toc508315873"/>
+      <w:bookmarkEnd w:id="0"/>
       <w:r>
         <w:rPr/>
         <w:t>INTRODUCTION</w:t>
       </w:r>
-      <w:bookmarkEnd w:id="0"/>
     </w:p>
     <w:p>
       <w:pPr>
@@ -1457,11 +1443,11 @@
         <w:rPr/>
       </w:pPr>
       <w:bookmarkStart w:id="1" w:name="_Toc508315874"/>
+      <w:bookmarkEnd w:id="1"/>
       <w:r>
         <w:rPr/>
         <w:t>1.1 Purpose</w:t>
       </w:r>
-      <w:bookmarkEnd w:id="1"/>
     </w:p>
     <w:p>
       <w:pPr>
@@ -1552,11 +1538,11 @@
         <w:rPr/>
       </w:pPr>
       <w:bookmarkStart w:id="2" w:name="_Toc508315875"/>
+      <w:bookmarkEnd w:id="2"/>
       <w:r>
         <w:rPr/>
         <w:t>1.2 Scope</w:t>
       </w:r>
-      <w:bookmarkEnd w:id="2"/>
     </w:p>
     <w:p>
       <w:pPr>
@@ -1631,11 +1617,11 @@
         <w:rPr/>
       </w:pPr>
       <w:bookmarkStart w:id="3" w:name="_Toc508315876"/>
+      <w:bookmarkEnd w:id="3"/>
       <w:r>
         <w:rPr/>
         <w:t>1.3 Definitions, acronyms, and abbreviations</w:t>
       </w:r>
-      <w:bookmarkEnd w:id="3"/>
     </w:p>
     <w:p>
       <w:pPr>
@@ -1913,11 +1899,11 @@
         </w:rPr>
       </w:pPr>
       <w:bookmarkStart w:id="4" w:name="_Toc508315877"/>
+      <w:bookmarkEnd w:id="4"/>
       <w:r>
         <w:rPr/>
         <w:t>1.4 References</w:t>
       </w:r>
-      <w:bookmarkEnd w:id="4"/>
     </w:p>
     <w:p>
       <w:pPr>
@@ -1986,10 +1972,7 @@
         <w:spacing w:lineRule="auto" w:line="240" w:before="0" w:after="0"/>
         <w:ind w:left="1440" w:right="0" w:hanging="360"/>
         <w:contextualSpacing/>
-        <w:rPr>
-          <w:rFonts w:ascii="Times New Roman" w:hAnsi="Times New Roman" w:eastAsia="Times New Roman" w:cs="Times New Roman"/>
-          <w:color w:val="000000"/>
-        </w:rPr>
+        <w:rPr/>
       </w:pPr>
       <w:r>
         <w:rPr>
@@ -2001,6 +1984,7 @@
       <w:hyperlink r:id="rId2">
         <w:r>
           <w:rPr>
+            <w:webHidden/>
             <w:rStyle w:val="ListLabel154"/>
             <w:rFonts w:eastAsia="Nunito"/>
           </w:rPr>
@@ -2018,10 +2002,7 @@
         <w:spacing w:lineRule="auto" w:line="240" w:before="0" w:after="0"/>
         <w:ind w:left="1440" w:right="0" w:hanging="360"/>
         <w:contextualSpacing/>
-        <w:rPr>
-          <w:rFonts w:ascii="Times New Roman" w:hAnsi="Times New Roman" w:eastAsia="Times New Roman" w:cs="Times New Roman"/>
-          <w:color w:val="000000"/>
-        </w:rPr>
+        <w:rPr/>
       </w:pPr>
       <w:r>
         <w:rPr>
@@ -2033,6 +2014,7 @@
       <w:hyperlink r:id="rId3">
         <w:r>
           <w:rPr>
+            <w:webHidden/>
             <w:rStyle w:val="ListLabel154"/>
             <w:rFonts w:eastAsia="Nunito"/>
           </w:rPr>
@@ -2050,10 +2032,7 @@
         <w:spacing w:lineRule="auto" w:line="240" w:before="0" w:after="0"/>
         <w:ind w:left="1440" w:right="0" w:hanging="360"/>
         <w:contextualSpacing/>
-        <w:rPr>
-          <w:rFonts w:ascii="Times New Roman" w:hAnsi="Times New Roman" w:eastAsia="Times New Roman" w:cs="Times New Roman"/>
-          <w:color w:val="000000"/>
-        </w:rPr>
+        <w:rPr/>
       </w:pPr>
       <w:r>
         <w:rPr>
@@ -2065,6 +2044,7 @@
       <w:hyperlink r:id="rId4">
         <w:r>
           <w:rPr>
+            <w:webHidden/>
             <w:rStyle w:val="ListLabel154"/>
             <w:rFonts w:eastAsia="Nunito"/>
           </w:rPr>
@@ -2095,11 +2075,11 @@
         <w:rPr/>
       </w:pPr>
       <w:bookmarkStart w:id="5" w:name="_Toc508315878"/>
+      <w:bookmarkEnd w:id="5"/>
       <w:r>
         <w:rPr/>
         <w:t>1.5 Overview</w:t>
       </w:r>
-      <w:bookmarkEnd w:id="5"/>
     </w:p>
     <w:p>
       <w:pPr>
@@ -2182,11 +2162,11 @@
         <w:rPr/>
       </w:pPr>
       <w:bookmarkStart w:id="6" w:name="_Toc508315879"/>
+      <w:bookmarkEnd w:id="6"/>
       <w:r>
         <w:rPr/>
         <w:t>OVERALL DESCRIPTION</w:t>
       </w:r>
-      <w:bookmarkEnd w:id="6"/>
     </w:p>
     <w:p>
       <w:pPr>
@@ -2213,11 +2193,11 @@
         <w:rPr/>
       </w:pPr>
       <w:bookmarkStart w:id="7" w:name="_Toc508315880"/>
+      <w:bookmarkEnd w:id="7"/>
       <w:r>
         <w:rPr/>
         <w:t>2.1 Product perspective</w:t>
       </w:r>
-      <w:bookmarkEnd w:id="7"/>
     </w:p>
     <w:p>
       <w:pPr>
@@ -2277,11 +2257,11 @@
         <w:rPr/>
       </w:pPr>
       <w:bookmarkStart w:id="8" w:name="_Toc508315881"/>
+      <w:bookmarkEnd w:id="8"/>
       <w:r>
         <w:rPr/>
         <w:t>2.1.1 System interfaces</w:t>
       </w:r>
-      <w:bookmarkEnd w:id="8"/>
     </w:p>
     <w:p>
       <w:pPr>
@@ -2416,11 +2396,11 @@
         <w:rPr/>
       </w:pPr>
       <w:bookmarkStart w:id="9" w:name="_Toc508315882"/>
+      <w:bookmarkEnd w:id="9"/>
       <w:r>
         <w:rPr/>
         <w:t>2.1.2 User interfaces</w:t>
       </w:r>
-      <w:bookmarkEnd w:id="9"/>
     </w:p>
     <w:p>
       <w:pPr>
@@ -3318,7 +3298,7 @@
                   </pic:nvPicPr>
                   <pic:blipFill>
                     <a:blip r:embed="rId14"/>
-                    <a:srcRect l="0" t="0" r="53050" b="0"/>
+                    <a:srcRect l="0" t="0" r="53062" b="0"/>
                     <a:stretch>
                       <a:fillRect/>
                     </a:stretch>
@@ -3464,7 +3444,7 @@
                   </pic:nvPicPr>
                   <pic:blipFill>
                     <a:blip r:embed="rId16"/>
-                    <a:srcRect l="0" t="0" r="43784" b="0"/>
+                    <a:srcRect l="0" t="0" r="43790" b="0"/>
                     <a:stretch>
                       <a:fillRect/>
                     </a:stretch>
@@ -3528,11 +3508,11 @@
         <w:rPr/>
       </w:pPr>
       <w:bookmarkStart w:id="10" w:name="_Toc508315883"/>
+      <w:bookmarkEnd w:id="10"/>
       <w:r>
         <w:rPr/>
         <w:t>2.1.3 Software interfaces</w:t>
       </w:r>
-      <w:bookmarkEnd w:id="10"/>
     </w:p>
     <w:p>
       <w:pPr>
@@ -3725,11 +3705,11 @@
         <w:rPr/>
       </w:pPr>
       <w:bookmarkStart w:id="11" w:name="_Toc508315884"/>
+      <w:bookmarkEnd w:id="11"/>
       <w:r>
         <w:rPr/>
         <w:t>2.1.4 Communications interfaces</w:t>
       </w:r>
-      <w:bookmarkEnd w:id="11"/>
     </w:p>
     <w:p>
       <w:pPr>
@@ -3829,11 +3809,11 @@
         <w:rPr/>
       </w:pPr>
       <w:bookmarkStart w:id="12" w:name="_Toc508315885"/>
+      <w:bookmarkEnd w:id="12"/>
       <w:r>
         <w:rPr/>
         <w:t>2.2 Product Functions</w:t>
       </w:r>
-      <w:bookmarkEnd w:id="12"/>
     </w:p>
     <w:p>
       <w:pPr>
@@ -3999,11 +3979,11 @@
         <w:rPr/>
       </w:pPr>
       <w:bookmarkStart w:id="13" w:name="_Toc508315886"/>
+      <w:bookmarkEnd w:id="13"/>
       <w:r>
         <w:rPr/>
         <w:t>2.3 User characteristics</w:t>
       </w:r>
-      <w:bookmarkEnd w:id="13"/>
     </w:p>
     <w:p>
       <w:pPr>
@@ -4095,11 +4075,11 @@
         <w:rPr/>
       </w:pPr>
       <w:bookmarkStart w:id="14" w:name="_Toc508315887"/>
+      <w:bookmarkEnd w:id="14"/>
       <w:r>
         <w:rPr/>
         <w:t>2.4 Constraints</w:t>
       </w:r>
-      <w:bookmarkEnd w:id="14"/>
     </w:p>
     <w:p>
       <w:pPr>
@@ -4315,11 +4295,11 @@
         <w:rPr/>
       </w:pPr>
       <w:bookmarkStart w:id="15" w:name="_Toc508315888"/>
+      <w:bookmarkEnd w:id="15"/>
       <w:r>
         <w:rPr/>
         <w:t>2.5 Assumptions and dependencies</w:t>
       </w:r>
-      <w:bookmarkEnd w:id="15"/>
     </w:p>
     <w:p>
       <w:pPr>
@@ -4429,11 +4409,11 @@
         <w:rPr/>
       </w:pPr>
       <w:bookmarkStart w:id="16" w:name="_Toc508315889"/>
+      <w:bookmarkEnd w:id="16"/>
       <w:r>
         <w:rPr/>
         <w:t>SPECIFIC REQUIREMENTS</w:t>
       </w:r>
-      <w:bookmarkEnd w:id="16"/>
     </w:p>
     <w:p>
       <w:pPr>
@@ -4458,11 +4438,11 @@
         <w:rPr/>
       </w:pPr>
       <w:bookmarkStart w:id="17" w:name="_Toc508315890"/>
+      <w:bookmarkEnd w:id="17"/>
       <w:r>
         <w:rPr/>
         <w:t>3.1 Functions</w:t>
       </w:r>
-      <w:bookmarkEnd w:id="17"/>
     </w:p>
     <w:p>
       <w:pPr>
@@ -5817,12 +5797,12 @@
         <w:pStyle w:val="Heading2"/>
         <w:rPr/>
       </w:pPr>
-      <w:r>
-        <w:rPr/>
-      </w:r>
       <w:bookmarkStart w:id="18" w:name="_z337ya"/>
       <w:bookmarkStart w:id="19" w:name="_z337ya"/>
       <w:bookmarkEnd w:id="19"/>
+      <w:r>
+        <w:rPr/>
+      </w:r>
     </w:p>
     <w:p>
       <w:pPr>
@@ -5869,17 +5849,42 @@
         <w:pStyle w:val="Normal"/>
         <w:spacing w:lineRule="auto" w:line="240" w:before="0" w:after="0"/>
         <w:ind w:left="1440" w:right="0" w:hanging="0"/>
-        <w:rPr>
-          <w:rFonts w:ascii="Times New Roman" w:hAnsi="Times New Roman" w:eastAsia="Times New Roman" w:cs="Times New Roman"/>
-          <w:color w:val="000000"/>
-        </w:rPr>
-      </w:pPr>
-      <w:r>
-        <w:rPr>
-          <w:rFonts w:eastAsia="Times New Roman" w:cs="Times New Roman" w:ascii="Times New Roman" w:hAnsi="Times New Roman"/>
-          <w:color w:val="000000"/>
-        </w:rPr>
-        <w:t>5.1.1 The system shall intelligently determine the on-campus location of each of the user’s classes based only on the building prefix and room number entered by the user during schedule input.</w:t>
+        <w:rPr/>
+      </w:pPr>
+      <w:r>
+        <w:rPr>
+          <w:rFonts w:eastAsia="Times New Roman" w:cs="Times New Roman" w:ascii="Times New Roman" w:hAnsi="Times New Roman"/>
+          <w:color w:val="000000"/>
+        </w:rPr>
+        <w:t xml:space="preserve">5.1.1 The system shall intelligently determine the on-campus location of each of the user’s classes based only on the building </w:t>
+      </w:r>
+      <w:r>
+        <w:rPr>
+          <w:rFonts w:eastAsia="Times New Roman" w:cs="Times New Roman" w:ascii="Times New Roman" w:hAnsi="Times New Roman"/>
+          <w:color w:val="000000"/>
+        </w:rPr>
+        <w:t>name</w:t>
+      </w:r>
+      <w:r>
+        <w:rPr>
+          <w:rFonts w:eastAsia="Times New Roman" w:cs="Times New Roman" w:ascii="Times New Roman" w:hAnsi="Times New Roman"/>
+          <w:color w:val="000000"/>
+        </w:rPr>
+        <w:t xml:space="preserve"> </w:t>
+      </w:r>
+      <w:r>
+        <w:rPr>
+          <w:rFonts w:eastAsia="Times New Roman" w:cs="Times New Roman" w:ascii="Times New Roman" w:hAnsi="Times New Roman"/>
+          <w:color w:val="000000"/>
+        </w:rPr>
+        <w:t>or prefix</w:t>
+      </w:r>
+      <w:r>
+        <w:rPr>
+          <w:rFonts w:eastAsia="Times New Roman" w:cs="Times New Roman" w:ascii="Times New Roman" w:hAnsi="Times New Roman"/>
+          <w:color w:val="000000"/>
+        </w:rPr>
+        <w:t xml:space="preserve"> entered by the user during schedule input.</w:t>
       </w:r>
     </w:p>
     <w:p>
@@ -5943,53 +5948,100 @@
         <w:pStyle w:val="Normal"/>
         <w:spacing w:lineRule="auto" w:line="240" w:before="0" w:after="0"/>
         <w:ind w:left="1440" w:right="0" w:hanging="0"/>
-        <w:rPr>
-          <w:rFonts w:ascii="Times New Roman" w:hAnsi="Times New Roman" w:eastAsia="Times New Roman" w:cs="Times New Roman"/>
-          <w:color w:val="000000"/>
-        </w:rPr>
-      </w:pPr>
-      <w:r>
-        <w:rPr>
-          <w:rFonts w:eastAsia="Times New Roman" w:cs="Times New Roman" w:ascii="Times New Roman" w:hAnsi="Times New Roman"/>
-          <w:color w:val="000000"/>
-        </w:rPr>
-        <w:t>5.2.1 The system shall utilize a data structure/database that maps building prefixes and room numbers with physical addresses on campus.</w:t>
-      </w:r>
-    </w:p>
-    <w:p>
-      <w:pPr>
-        <w:pStyle w:val="Normal"/>
-        <w:spacing w:lineRule="auto" w:line="240" w:before="0" w:after="0"/>
-        <w:ind w:left="1440" w:right="0" w:hanging="0"/>
-        <w:rPr>
-          <w:rFonts w:ascii="Times New Roman" w:hAnsi="Times New Roman" w:eastAsia="Times New Roman" w:cs="Times New Roman"/>
-          <w:color w:val="000000"/>
-        </w:rPr>
-      </w:pPr>
-      <w:r>
-        <w:rPr>
-          <w:rFonts w:eastAsia="Times New Roman" w:cs="Times New Roman" w:ascii="Times New Roman" w:hAnsi="Times New Roman"/>
-          <w:color w:val="000000"/>
-        </w:rPr>
-        <w:t>5.2.2 The system shall provide mapped physical addresses to the mapping engine for use during route generation.</w:t>
-      </w:r>
-    </w:p>
-    <w:p>
-      <w:pPr>
-        <w:pStyle w:val="Normal"/>
-        <w:spacing w:lineRule="auto" w:line="240" w:before="0" w:after="0"/>
-        <w:ind w:left="1440" w:right="0" w:hanging="0"/>
-        <w:rPr>
-          <w:rFonts w:ascii="Times New Roman" w:hAnsi="Times New Roman" w:eastAsia="Times New Roman" w:cs="Times New Roman"/>
-          <w:color w:val="000000"/>
-        </w:rPr>
-      </w:pPr>
-      <w:r>
-        <w:rPr>
-          <w:rFonts w:eastAsia="Times New Roman" w:cs="Times New Roman" w:ascii="Times New Roman" w:hAnsi="Times New Roman"/>
-          <w:color w:val="000000"/>
-        </w:rPr>
-        <w:t>5.2.3 The system shall generate and display an error message for any invalid schedule input that does not map to a physical address.</w:t>
+        <w:rPr/>
+      </w:pPr>
+      <w:r>
+        <w:rPr>
+          <w:rFonts w:eastAsia="Times New Roman" w:cs="Times New Roman" w:ascii="Times New Roman" w:hAnsi="Times New Roman"/>
+          <w:color w:val="000000"/>
+        </w:rPr>
+        <w:t>5.2.1 The system shall utilize a data structure/database that maps building prefixes/</w:t>
+      </w:r>
+      <w:r>
+        <w:rPr>
+          <w:rFonts w:eastAsia="Times New Roman" w:cs="Times New Roman" w:ascii="Times New Roman" w:hAnsi="Times New Roman"/>
+          <w:color w:val="000000"/>
+        </w:rPr>
+        <w:t>names</w:t>
+      </w:r>
+      <w:r>
+        <w:rPr>
+          <w:rFonts w:eastAsia="Times New Roman" w:cs="Times New Roman" w:ascii="Times New Roman" w:hAnsi="Times New Roman"/>
+          <w:color w:val="000000"/>
+        </w:rPr>
+        <w:t xml:space="preserve"> with </w:t>
+      </w:r>
+      <w:r>
+        <w:rPr>
+          <w:rFonts w:eastAsia="Times New Roman" w:cs="Times New Roman" w:ascii="Times New Roman" w:hAnsi="Times New Roman"/>
+          <w:color w:val="000000"/>
+        </w:rPr>
+        <w:t>geographic coordinates</w:t>
+      </w:r>
+      <w:r>
+        <w:rPr>
+          <w:rFonts w:eastAsia="Times New Roman" w:cs="Times New Roman" w:ascii="Times New Roman" w:hAnsi="Times New Roman"/>
+          <w:color w:val="000000"/>
+        </w:rPr>
+        <w:t xml:space="preserve"> on campus.</w:t>
+      </w:r>
+    </w:p>
+    <w:p>
+      <w:pPr>
+        <w:pStyle w:val="Normal"/>
+        <w:spacing w:lineRule="auto" w:line="240" w:before="0" w:after="0"/>
+        <w:ind w:left="1440" w:right="0" w:hanging="0"/>
+        <w:rPr/>
+      </w:pPr>
+      <w:r>
+        <w:rPr>
+          <w:rFonts w:eastAsia="Times New Roman" w:cs="Times New Roman" w:ascii="Times New Roman" w:hAnsi="Times New Roman"/>
+          <w:color w:val="000000"/>
+        </w:rPr>
+        <w:t xml:space="preserve">5.2.2 The system shall provide </w:t>
+      </w:r>
+      <w:r>
+        <w:rPr>
+          <w:rFonts w:eastAsia="Times New Roman" w:cs="Times New Roman" w:ascii="Times New Roman" w:hAnsi="Times New Roman"/>
+          <w:color w:val="000000"/>
+        </w:rPr>
+        <w:t>these geographic coordinates</w:t>
+      </w:r>
+      <w:r>
+        <w:rPr>
+          <w:rFonts w:eastAsia="Times New Roman" w:cs="Times New Roman" w:ascii="Times New Roman" w:hAnsi="Times New Roman"/>
+          <w:color w:val="000000"/>
+        </w:rPr>
+        <w:t xml:space="preserve"> to the mapping engine for use during route generation.</w:t>
+      </w:r>
+    </w:p>
+    <w:p>
+      <w:pPr>
+        <w:pStyle w:val="Normal"/>
+        <w:spacing w:lineRule="auto" w:line="240" w:before="0" w:after="0"/>
+        <w:ind w:left="1440" w:right="0" w:hanging="0"/>
+        <w:rPr/>
+      </w:pPr>
+      <w:r>
+        <w:rPr>
+          <w:rFonts w:eastAsia="Times New Roman" w:cs="Times New Roman" w:ascii="Times New Roman" w:hAnsi="Times New Roman"/>
+          <w:color w:val="000000"/>
+        </w:rPr>
+        <w:t xml:space="preserve">5.2.3 The system shall generate and display an error message for any invalid </w:t>
+      </w:r>
+      <w:r>
+        <w:rPr>
+          <w:rFonts w:eastAsia="Times New Roman" w:cs="Times New Roman" w:ascii="Times New Roman" w:hAnsi="Times New Roman"/>
+          <w:color w:val="000000"/>
+        </w:rPr>
+        <w:t>selection</w:t>
+      </w:r>
+      <w:r>
+        <w:rPr>
+          <w:rFonts w:eastAsia="Times New Roman" w:cs="Times New Roman" w:ascii="Times New Roman" w:hAnsi="Times New Roman"/>
+          <w:color w:val="000000"/>
+        </w:rPr>
+        <w:t>.</w:t>
       </w:r>
     </w:p>
     <w:p>
@@ -6141,12 +6193,12 @@
         <w:pStyle w:val="Heading2"/>
         <w:rPr/>
       </w:pPr>
-      <w:r>
-        <w:rPr/>
-      </w:r>
       <w:bookmarkStart w:id="20" w:name="_3j2qqm3"/>
       <w:bookmarkStart w:id="21" w:name="_3j2qqm3"/>
       <w:bookmarkEnd w:id="21"/>
+      <w:r>
+        <w:rPr/>
+      </w:r>
     </w:p>
     <w:p>
       <w:pPr>
@@ -9487,12 +9539,12 @@
         <w:pStyle w:val="Heading2"/>
         <w:rPr/>
       </w:pPr>
-      <w:r>
-        <w:rPr/>
-      </w:r>
       <w:bookmarkStart w:id="22" w:name="_1y810tw"/>
       <w:bookmarkStart w:id="23" w:name="_1y810tw"/>
       <w:bookmarkEnd w:id="23"/>
+      <w:r>
+        <w:rPr/>
+      </w:r>
     </w:p>
     <w:p>
       <w:pPr>
@@ -11998,7 +12050,11 @@
         </w:rPr>
       </w:pPr>
       <w:r>
-        <w:rPr/>
+        <w:rPr>
+          <w:rFonts w:eastAsia="Times New Roman" w:cs="Times New Roman" w:ascii="Times New Roman" w:hAnsi="Times New Roman"/>
+          <w:color w:val="000000"/>
+          <w:u w:val="single"/>
+        </w:rPr>
       </w:r>
     </w:p>
     <w:p>
@@ -12082,11 +12138,11 @@
         <w:rPr/>
       </w:pPr>
       <w:bookmarkStart w:id="27" w:name="_Toc508315891"/>
+      <w:bookmarkEnd w:id="27"/>
       <w:r>
         <w:rPr/>
         <w:t>3.2 Use Cases</w:t>
       </w:r>
-      <w:bookmarkEnd w:id="27"/>
     </w:p>
     <w:p>
       <w:pPr>
@@ -13588,10 +13644,7 @@
         <w:pStyle w:val="Normal"/>
         <w:spacing w:lineRule="auto" w:line="240" w:before="0" w:after="0"/>
         <w:ind w:left="720" w:right="0" w:hanging="0"/>
-        <w:rPr>
-          <w:rFonts w:ascii="Times New Roman" w:hAnsi="Times New Roman" w:eastAsia="Times New Roman" w:cs="Times New Roman"/>
-          <w:color w:val="000000"/>
-        </w:rPr>
+        <w:rPr/>
       </w:pPr>
       <w:r>
         <w:rPr>
@@ -13606,7 +13659,112 @@
           <w:rFonts w:eastAsia="Times New Roman" w:cs="Times New Roman" w:ascii="Times New Roman" w:hAnsi="Times New Roman"/>
           <w:color w:val="000000"/>
         </w:rPr>
-        <w:t xml:space="preserve"> This use case allows users to type in a building name and the Geographical Location will be automatically searched to obtain the address of the building to add to the daily maps. </w:t>
+        <w:t xml:space="preserve"> This use case allows users to </w:t>
+      </w:r>
+      <w:r>
+        <w:rPr>
+          <w:rFonts w:eastAsia="Times New Roman" w:cs="Times New Roman" w:ascii="Times New Roman" w:hAnsi="Times New Roman"/>
+          <w:color w:val="000000"/>
+        </w:rPr>
+        <w:t xml:space="preserve">select </w:t>
+      </w:r>
+      <w:r>
+        <w:rPr>
+          <w:rFonts w:eastAsia="Times New Roman" w:cs="Times New Roman" w:ascii="Times New Roman" w:hAnsi="Times New Roman"/>
+          <w:color w:val="000000"/>
+        </w:rPr>
+        <w:t>a building name/</w:t>
+      </w:r>
+      <w:r>
+        <w:rPr>
+          <w:rFonts w:eastAsia="Times New Roman" w:cs="Times New Roman" w:ascii="Times New Roman" w:hAnsi="Times New Roman"/>
+          <w:color w:val="000000"/>
+        </w:rPr>
+        <w:t>acronym</w:t>
+      </w:r>
+      <w:r>
+        <w:rPr>
+          <w:rFonts w:eastAsia="Times New Roman" w:cs="Times New Roman" w:ascii="Times New Roman" w:hAnsi="Times New Roman"/>
+          <w:color w:val="000000"/>
+        </w:rPr>
+        <w:t xml:space="preserve"> </w:t>
+      </w:r>
+      <w:r>
+        <w:rPr>
+          <w:rFonts w:eastAsia="Times New Roman" w:cs="Times New Roman" w:ascii="Times New Roman" w:hAnsi="Times New Roman"/>
+          <w:color w:val="000000"/>
+        </w:rPr>
+        <w:t xml:space="preserve">from a drop-down menu </w:t>
+      </w:r>
+      <w:r>
+        <w:rPr>
+          <w:rFonts w:eastAsia="Times New Roman" w:cs="Times New Roman" w:ascii="Times New Roman" w:hAnsi="Times New Roman"/>
+          <w:color w:val="000000"/>
+        </w:rPr>
+        <w:t xml:space="preserve">which the system will </w:t>
+      </w:r>
+      <w:r>
+        <w:rPr>
+          <w:rFonts w:eastAsia="Times New Roman" w:cs="Times New Roman" w:ascii="Times New Roman" w:hAnsi="Times New Roman"/>
+          <w:color w:val="000000"/>
+        </w:rPr>
+        <w:t xml:space="preserve">then </w:t>
+      </w:r>
+      <w:r>
+        <w:rPr>
+          <w:rFonts w:eastAsia="Times New Roman" w:cs="Times New Roman" w:ascii="Times New Roman" w:hAnsi="Times New Roman"/>
+          <w:color w:val="000000"/>
+        </w:rPr>
+        <w:t>determine a g</w:t>
+      </w:r>
+      <w:r>
+        <w:rPr>
+          <w:rFonts w:eastAsia="Times New Roman" w:cs="Times New Roman" w:ascii="Times New Roman" w:hAnsi="Times New Roman"/>
+          <w:color w:val="000000"/>
+        </w:rPr>
+        <w:t xml:space="preserve">eographic </w:t>
+      </w:r>
+      <w:r>
+        <w:rPr>
+          <w:rFonts w:eastAsia="Times New Roman" w:cs="Times New Roman" w:ascii="Times New Roman" w:hAnsi="Times New Roman"/>
+          <w:color w:val="000000"/>
+        </w:rPr>
+        <w:t>l</w:t>
+      </w:r>
+      <w:r>
+        <w:rPr>
+          <w:rFonts w:eastAsia="Times New Roman" w:cs="Times New Roman" w:ascii="Times New Roman" w:hAnsi="Times New Roman"/>
+          <w:color w:val="000000"/>
+        </w:rPr>
+        <w:t xml:space="preserve">ocation </w:t>
+      </w:r>
+      <w:r>
+        <w:rPr>
+          <w:rFonts w:eastAsia="Times New Roman" w:cs="Times New Roman" w:ascii="Times New Roman" w:hAnsi="Times New Roman"/>
+          <w:color w:val="000000"/>
+        </w:rPr>
+        <w:t xml:space="preserve">for and add </w:t>
+      </w:r>
+      <w:r>
+        <w:rPr>
+          <w:rFonts w:eastAsia="Times New Roman" w:cs="Times New Roman" w:ascii="Times New Roman" w:hAnsi="Times New Roman"/>
+          <w:color w:val="000000"/>
+        </w:rPr>
+        <w:t>t</w:t>
+      </w:r>
+      <w:r>
+        <w:rPr>
+          <w:rFonts w:eastAsia="Times New Roman" w:cs="Times New Roman" w:ascii="Times New Roman" w:hAnsi="Times New Roman"/>
+          <w:color w:val="000000"/>
+        </w:rPr>
+        <w:t>o the daily</w:t>
+      </w:r>
+      <w:r>
+        <w:rPr>
+          <w:rFonts w:eastAsia="Times New Roman" w:cs="Times New Roman" w:ascii="Times New Roman" w:hAnsi="Times New Roman"/>
+          <w:color w:val="000000"/>
+        </w:rPr>
+        <w:t xml:space="preserve"> route.</w:t>
       </w:r>
     </w:p>
     <w:p>
@@ -13633,6 +13791,80 @@
           <w:color w:val="000000"/>
         </w:rPr>
         <w:t xml:space="preserve"> User and Mapping Engine</w:t>
+      </w:r>
+    </w:p>
+    <w:p>
+      <w:pPr>
+        <w:pStyle w:val="Normal"/>
+        <w:spacing w:lineRule="auto" w:line="240" w:before="0" w:after="0"/>
+        <w:ind w:left="720" w:right="0" w:hanging="0"/>
+        <w:rPr/>
+      </w:pPr>
+      <w:r>
+        <w:rPr>
+          <w:rFonts w:eastAsia="Times New Roman" w:cs="Times New Roman" w:ascii="Times New Roman" w:hAnsi="Times New Roman"/>
+          <w:b/>
+          <w:color w:val="000000"/>
+        </w:rPr>
+        <w:t>Dependency:</w:t>
+      </w:r>
+      <w:r>
+        <w:rPr>
+          <w:rFonts w:eastAsia="Times New Roman" w:cs="Times New Roman" w:ascii="Times New Roman" w:hAnsi="Times New Roman"/>
+          <w:color w:val="000000"/>
+        </w:rPr>
+        <w:t xml:space="preserve"> </w:t>
+      </w:r>
+      <w:r>
+        <w:rPr>
+          <w:rFonts w:eastAsia="Times New Roman" w:cs="Times New Roman" w:ascii="Times New Roman" w:hAnsi="Times New Roman"/>
+          <w:color w:val="000000"/>
+        </w:rPr>
+        <w:t xml:space="preserve"> The name </w:t>
+      </w:r>
+      <w:r>
+        <w:rPr>
+          <w:rFonts w:eastAsia="Times New Roman" w:cs="Times New Roman" w:ascii="Times New Roman" w:hAnsi="Times New Roman"/>
+          <w:color w:val="000000"/>
+        </w:rPr>
+        <w:t>(or acronym) of</w:t>
+      </w:r>
+      <w:r>
+        <w:rPr>
+          <w:rFonts w:eastAsia="Times New Roman" w:cs="Times New Roman" w:ascii="Times New Roman" w:hAnsi="Times New Roman"/>
+          <w:color w:val="000000"/>
+        </w:rPr>
+        <w:t xml:space="preserve"> the building must be known by the user.</w:t>
+      </w:r>
+    </w:p>
+    <w:p>
+      <w:pPr>
+        <w:pStyle w:val="Normal"/>
+        <w:spacing w:lineRule="auto" w:line="240" w:before="0" w:after="0"/>
+        <w:ind w:left="720" w:right="0" w:hanging="0"/>
+        <w:rPr/>
+      </w:pPr>
+      <w:r>
+        <w:rPr>
+          <w:rFonts w:eastAsia="Times New Roman" w:cs="Times New Roman" w:ascii="Times New Roman" w:hAnsi="Times New Roman"/>
+          <w:b/>
+          <w:color w:val="000000"/>
+        </w:rPr>
+        <w:t>Precondition:</w:t>
+      </w:r>
+      <w:r>
+        <w:rPr>
+          <w:rFonts w:eastAsia="Times New Roman" w:cs="Times New Roman" w:ascii="Times New Roman" w:hAnsi="Times New Roman"/>
+          <w:color w:val="000000"/>
+        </w:rPr>
+        <w:t xml:space="preserve"> </w:t>
+      </w:r>
+      <w:r>
+        <w:rPr>
+          <w:rFonts w:eastAsia="Times New Roman" w:cs="Times New Roman" w:ascii="Times New Roman" w:hAnsi="Times New Roman"/>
+          <w:color w:val="000000"/>
+        </w:rPr>
+        <w:t>The user has selected the “Add course” or “Create Schedule” option.</w:t>
       </w:r>
     </w:p>
     <w:p>
@@ -13653,25 +13885,112 @@
           <w:b/>
           <w:color w:val="000000"/>
         </w:rPr>
-        <w:t>Dependency:</w:t>
-      </w:r>
-      <w:r>
-        <w:rPr>
-          <w:rFonts w:eastAsia="Times New Roman" w:cs="Times New Roman" w:ascii="Times New Roman" w:hAnsi="Times New Roman"/>
-          <w:color w:val="000000"/>
-        </w:rPr>
-        <w:t xml:space="preserve"> None</w:t>
-      </w:r>
-    </w:p>
-    <w:p>
-      <w:pPr>
-        <w:pStyle w:val="Normal"/>
-        <w:spacing w:lineRule="auto" w:line="240" w:before="0" w:after="0"/>
-        <w:ind w:left="720" w:right="0" w:hanging="0"/>
-        <w:rPr>
-          <w:rFonts w:ascii="Times New Roman" w:hAnsi="Times New Roman" w:eastAsia="Times New Roman" w:cs="Times New Roman"/>
-          <w:color w:val="000000"/>
-        </w:rPr>
+        <w:t>Description:</w:t>
+      </w:r>
+    </w:p>
+    <w:p>
+      <w:pPr>
+        <w:pStyle w:val="Normal"/>
+        <w:spacing w:lineRule="auto" w:line="240" w:before="0" w:after="0"/>
+        <w:ind w:left="0" w:right="0" w:firstLine="720"/>
+        <w:rPr/>
+      </w:pPr>
+      <w:r>
+        <w:rPr>
+          <w:rFonts w:eastAsia="Times New Roman" w:cs="Times New Roman" w:ascii="Times New Roman" w:hAnsi="Times New Roman"/>
+          <w:color w:val="000000"/>
+        </w:rPr>
+        <w:t xml:space="preserve">1. </w:t>
+      </w:r>
+      <w:r>
+        <w:rPr>
+          <w:rFonts w:eastAsia="Times New Roman" w:cs="Times New Roman" w:ascii="Times New Roman" w:hAnsi="Times New Roman"/>
+          <w:b w:val="false"/>
+          <w:bCs w:val="false"/>
+          <w:color w:val="000000"/>
+        </w:rPr>
+        <w:t>The user selects the desired building name/acronym from the drop-down menu.</w:t>
+      </w:r>
+    </w:p>
+    <w:p>
+      <w:pPr>
+        <w:pStyle w:val="Normal"/>
+        <w:spacing w:lineRule="auto" w:line="240" w:before="0" w:after="0"/>
+        <w:ind w:left="0" w:right="0" w:firstLine="720"/>
+        <w:rPr/>
+      </w:pPr>
+      <w:r>
+        <w:rPr>
+          <w:rFonts w:eastAsia="Times New Roman" w:cs="Times New Roman" w:ascii="Times New Roman" w:hAnsi="Times New Roman"/>
+          <w:color w:val="000000"/>
+        </w:rPr>
+        <w:t xml:space="preserve">2. </w:t>
+      </w:r>
+      <w:r>
+        <w:rPr>
+          <w:rFonts w:eastAsia="Times New Roman" w:cs="Times New Roman" w:ascii="Times New Roman" w:hAnsi="Times New Roman"/>
+          <w:color w:val="000000"/>
+        </w:rPr>
+        <w:t>The user enters other pertinent details for the course/schedule and selects “Save”.</w:t>
+      </w:r>
+    </w:p>
+    <w:p>
+      <w:pPr>
+        <w:pStyle w:val="Normal"/>
+        <w:spacing w:lineRule="auto" w:line="240" w:before="0" w:after="0"/>
+        <w:ind w:left="0" w:right="0" w:firstLine="720"/>
+        <w:rPr/>
+      </w:pPr>
+      <w:r>
+        <w:rPr>
+          <w:rFonts w:eastAsia="Times New Roman" w:cs="Times New Roman" w:ascii="Times New Roman" w:hAnsi="Times New Roman"/>
+          <w:color w:val="000000"/>
+        </w:rPr>
+        <w:t xml:space="preserve">3. </w:t>
+      </w:r>
+      <w:r>
+        <w:rPr>
+          <w:rFonts w:eastAsia="Times New Roman" w:cs="Times New Roman" w:ascii="Times New Roman" w:hAnsi="Times New Roman"/>
+          <w:color w:val="000000"/>
+        </w:rPr>
+        <w:t>The system passes the option selected to the CoordinateMap</w:t>
+      </w:r>
+      <w:r>
+        <w:rPr>
+          <w:rFonts w:eastAsia="Times New Roman" w:cs="Times New Roman" w:ascii="Times New Roman" w:hAnsi="Times New Roman"/>
+          <w:color w:val="000000"/>
+        </w:rPr>
+        <w:t xml:space="preserve"> </w:t>
+      </w:r>
+      <w:r>
+        <w:rPr>
+          <w:rFonts w:eastAsia="Times New Roman" w:cs="Times New Roman" w:ascii="Times New Roman" w:hAnsi="Times New Roman"/>
+          <w:color w:val="000000"/>
+        </w:rPr>
+        <w:t>class.</w:t>
+      </w:r>
+    </w:p>
+    <w:p>
+      <w:pPr>
+        <w:pStyle w:val="Normal"/>
+        <w:spacing w:lineRule="auto" w:line="240" w:before="0" w:after="0"/>
+        <w:ind w:left="0" w:right="0" w:firstLine="720"/>
+        <w:rPr/>
+      </w:pPr>
+      <w:r>
+        <w:rPr>
+          <w:rFonts w:eastAsia="Times New Roman" w:cs="Times New Roman" w:ascii="Times New Roman" w:hAnsi="Times New Roman"/>
+          <w:color w:val="000000"/>
+        </w:rPr>
+        <w:t>4. The CoordinateMap class returns the location mapped to the desired selection.</w:t>
+      </w:r>
+    </w:p>
+    <w:p>
+      <w:pPr>
+        <w:pStyle w:val="Normal"/>
+        <w:spacing w:lineRule="auto" w:line="240" w:before="0" w:after="0"/>
+        <w:ind w:left="720" w:right="0" w:hanging="0"/>
+        <w:rPr/>
       </w:pPr>
       <w:r>
         <w:rPr>
@@ -13679,110 +13998,6 @@
           <w:b/>
           <w:color w:val="000000"/>
         </w:rPr>
-        <w:t>Precondition:</w:t>
-      </w:r>
-      <w:r>
-        <w:rPr>
-          <w:rFonts w:eastAsia="Times New Roman" w:cs="Times New Roman" w:ascii="Times New Roman" w:hAnsi="Times New Roman"/>
-          <w:color w:val="000000"/>
-        </w:rPr>
-        <w:t xml:space="preserve"> The name of the building must be known to search in the GPS for the coordinates. </w:t>
-      </w:r>
-    </w:p>
-    <w:p>
-      <w:pPr>
-        <w:pStyle w:val="Normal"/>
-        <w:spacing w:lineRule="auto" w:line="240" w:before="0" w:after="0"/>
-        <w:ind w:left="720" w:right="0" w:hanging="0"/>
-        <w:rPr>
-          <w:rFonts w:ascii="Times New Roman" w:hAnsi="Times New Roman" w:eastAsia="Times New Roman" w:cs="Times New Roman"/>
-          <w:b/>
-          <w:b/>
-          <w:color w:val="000000"/>
-        </w:rPr>
-      </w:pPr>
-      <w:r>
-        <w:rPr>
-          <w:rFonts w:eastAsia="Times New Roman" w:cs="Times New Roman" w:ascii="Times New Roman" w:hAnsi="Times New Roman"/>
-          <w:b/>
-          <w:color w:val="000000"/>
-        </w:rPr>
-        <w:t>Description:</w:t>
-      </w:r>
-    </w:p>
-    <w:p>
-      <w:pPr>
-        <w:pStyle w:val="Normal"/>
-        <w:spacing w:lineRule="auto" w:line="240" w:before="0" w:after="0"/>
-        <w:ind w:left="0" w:right="0" w:firstLine="720"/>
-        <w:rPr>
-          <w:rFonts w:ascii="Times New Roman" w:hAnsi="Times New Roman" w:eastAsia="Times New Roman" w:cs="Times New Roman"/>
-          <w:b/>
-          <w:b/>
-          <w:color w:val="000000"/>
-        </w:rPr>
-      </w:pPr>
-      <w:r>
-        <w:rPr>
-          <w:rFonts w:eastAsia="Times New Roman" w:cs="Times New Roman" w:ascii="Times New Roman" w:hAnsi="Times New Roman"/>
-          <w:color w:val="000000"/>
-        </w:rPr>
-        <w:t>1. When adding a class or location, the user must input the name of the building.</w:t>
-      </w:r>
-    </w:p>
-    <w:p>
-      <w:pPr>
-        <w:pStyle w:val="Normal"/>
-        <w:spacing w:lineRule="auto" w:line="240" w:before="0" w:after="0"/>
-        <w:ind w:left="0" w:right="0" w:firstLine="720"/>
-        <w:rPr>
-          <w:rFonts w:ascii="Times New Roman" w:hAnsi="Times New Roman" w:eastAsia="Times New Roman" w:cs="Times New Roman"/>
-          <w:b/>
-          <w:b/>
-          <w:color w:val="000000"/>
-        </w:rPr>
-      </w:pPr>
-      <w:r>
-        <w:rPr>
-          <w:rFonts w:eastAsia="Times New Roman" w:cs="Times New Roman" w:ascii="Times New Roman" w:hAnsi="Times New Roman"/>
-          <w:color w:val="000000"/>
-        </w:rPr>
-        <w:t>2. The address of the building will be automatically retrieved</w:t>
-      </w:r>
-    </w:p>
-    <w:p>
-      <w:pPr>
-        <w:pStyle w:val="Normal"/>
-        <w:spacing w:lineRule="auto" w:line="240" w:before="0" w:after="0"/>
-        <w:ind w:left="0" w:right="0" w:firstLine="720"/>
-        <w:rPr>
-          <w:rFonts w:ascii="Times New Roman" w:hAnsi="Times New Roman" w:eastAsia="Times New Roman" w:cs="Times New Roman"/>
-          <w:b/>
-          <w:b/>
-          <w:color w:val="000000"/>
-        </w:rPr>
-      </w:pPr>
-      <w:r>
-        <w:rPr>
-          <w:rFonts w:eastAsia="Times New Roman" w:cs="Times New Roman" w:ascii="Times New Roman" w:hAnsi="Times New Roman"/>
-          <w:color w:val="000000"/>
-        </w:rPr>
-        <w:t xml:space="preserve">3. The address will be inputted to the map and the coordinates will be shown to the user  </w:t>
-      </w:r>
-    </w:p>
-    <w:p>
-      <w:pPr>
-        <w:pStyle w:val="Normal"/>
-        <w:spacing w:lineRule="auto" w:line="240" w:before="0" w:after="0"/>
-        <w:ind w:left="720" w:right="0" w:hanging="0"/>
-        <w:rPr/>
-      </w:pPr>
-      <w:r>
-        <w:rPr>
-          <w:rFonts w:eastAsia="Times New Roman" w:cs="Times New Roman" w:ascii="Times New Roman" w:hAnsi="Times New Roman"/>
-          <w:b/>
-          <w:color w:val="000000"/>
-        </w:rPr>
         <w:t>Postcondition:</w:t>
       </w:r>
       <w:r>
@@ -13790,7 +14005,14 @@
           <w:rFonts w:eastAsia="Times New Roman" w:cs="Times New Roman" w:ascii="Times New Roman" w:hAnsi="Times New Roman"/>
           <w:color w:val="000000"/>
         </w:rPr>
-        <w:t xml:space="preserve">  Building coordinates have been retrieved from the hashmap.</w:t>
+        <w:t xml:space="preserve">  </w:t>
+      </w:r>
+      <w:r>
+        <w:rPr>
+          <w:rFonts w:eastAsia="Times New Roman" w:cs="Times New Roman" w:ascii="Times New Roman" w:hAnsi="Times New Roman"/>
+          <w:color w:val="000000"/>
+        </w:rPr>
+        <w:t>Coordinates representing the location of the user’s selection have been received by the system.</w:t>
       </w:r>
     </w:p>
     <w:p>
@@ -18535,6 +18757,7 @@
         </w:rPr>
         <w:t>Postcondition:</w:t>
       </w:r>
+      <w:bookmarkEnd w:id="30"/>
       <w:r>
         <w:rPr>
           <w:rFonts w:eastAsia="Times New Roman" w:cs="Times New Roman" w:ascii="Times New Roman" w:hAnsi="Times New Roman"/>
@@ -18542,7 +18765,6 @@
         </w:rPr>
         <w:t xml:space="preserve"> The user has successfully renamed a saved schedule.</w:t>
       </w:r>
-      <w:bookmarkEnd w:id="30"/>
     </w:p>
     <w:p>
       <w:pPr>
@@ -18704,14 +18926,7 @@
           <w:rFonts w:cs="Times New Roman" w:ascii="Times New Roman" w:hAnsi="Times New Roman"/>
           <w:color w:val="000000"/>
         </w:rPr>
-        <w:t xml:space="preserve">: The </w:t>
-      </w:r>
-      <w:r>
-        <w:rPr>
-          <w:rFonts w:cs="Times New Roman" w:ascii="Times New Roman" w:hAnsi="Times New Roman"/>
-          <w:color w:val="000000"/>
-        </w:rPr>
-        <w:t>user is at the schedule screen.</w:t>
+        <w:t>: The user is at the schedule screen.</w:t>
       </w:r>
     </w:p>
     <w:p>
@@ -18771,73 +18986,24 @@
           <w:rFonts w:cs="Times New Roman" w:ascii="Times New Roman" w:hAnsi="Times New Roman"/>
           <w:color w:val="000000"/>
         </w:rPr>
-        <w:t xml:space="preserve">2. A notification is given to the user to confirm the deletion, </w:t>
-      </w:r>
+        <w:t>2. A notification is given to the user to confirm the deletion, along with an option to cancel and not delete the schedule and a Delete button to delete the schedule.</w:t>
+      </w:r>
+    </w:p>
+    <w:p>
+      <w:pPr>
+        <w:pStyle w:val="Normal"/>
+        <w:spacing w:lineRule="auto" w:line="240" w:before="0" w:after="0"/>
+        <w:ind w:left="720" w:right="0" w:hanging="0"/>
+        <w:rPr>
+          <w:color w:val="000000"/>
+        </w:rPr>
+      </w:pPr>
       <w:r>
         <w:rPr>
           <w:rFonts w:cs="Times New Roman" w:ascii="Times New Roman" w:hAnsi="Times New Roman"/>
           <w:color w:val="000000"/>
         </w:rPr>
-        <w:t>along with an</w:t>
-      </w:r>
-      <w:r>
-        <w:rPr>
-          <w:rFonts w:cs="Times New Roman" w:ascii="Times New Roman" w:hAnsi="Times New Roman"/>
-          <w:color w:val="000000"/>
-        </w:rPr>
-        <w:t xml:space="preserve"> option to cancel and not delete the schedule </w:t>
-      </w:r>
-      <w:r>
-        <w:rPr>
-          <w:rFonts w:cs="Times New Roman" w:ascii="Times New Roman" w:hAnsi="Times New Roman"/>
-          <w:color w:val="000000"/>
-        </w:rPr>
-        <w:t xml:space="preserve">and a Delete button </w:t>
-      </w:r>
-      <w:r>
-        <w:rPr>
-          <w:rFonts w:cs="Times New Roman" w:ascii="Times New Roman" w:hAnsi="Times New Roman"/>
-          <w:color w:val="000000"/>
-        </w:rPr>
-        <w:t>to delete the schedule.</w:t>
-      </w:r>
-    </w:p>
-    <w:p>
-      <w:pPr>
-        <w:pStyle w:val="Normal"/>
-        <w:spacing w:lineRule="auto" w:line="240" w:before="0" w:after="0"/>
-        <w:ind w:left="720" w:right="0" w:hanging="0"/>
-        <w:rPr>
-          <w:color w:val="000000"/>
-        </w:rPr>
-      </w:pPr>
-      <w:r>
-        <w:rPr>
-          <w:rFonts w:cs="Times New Roman" w:ascii="Times New Roman" w:hAnsi="Times New Roman"/>
-          <w:color w:val="000000"/>
-        </w:rPr>
-        <w:t>3</w:t>
-      </w:r>
-      <w:r>
-        <w:rPr>
-          <w:rFonts w:cs="Times New Roman" w:ascii="Times New Roman" w:hAnsi="Times New Roman"/>
-          <w:color w:val="000000"/>
-        </w:rPr>
-        <w:t xml:space="preserve">. If the user presses Delete, then the schedule will permanently be deleted and </w:t>
-      </w:r>
-      <w:r>
-        <w:rPr>
-          <w:rFonts w:cs="Times New Roman" w:ascii="Times New Roman" w:hAnsi="Times New Roman"/>
-          <w:color w:val="000000"/>
-        </w:rPr>
-        <w:t xml:space="preserve">the user is </w:t>
-      </w:r>
-      <w:r>
-        <w:rPr>
-          <w:rFonts w:cs="Times New Roman" w:ascii="Times New Roman" w:hAnsi="Times New Roman"/>
-          <w:color w:val="000000"/>
-        </w:rPr>
-        <w:t>then taken back to the schedules page.</w:t>
+        <w:t>3. If the user presses Delete, then the schedule will permanently be deleted and the user is then taken back to the schedules page.</w:t>
       </w:r>
     </w:p>
     <w:p>
@@ -18876,14 +19042,7 @@
           <w:rFonts w:cs="Times New Roman" w:ascii="Times New Roman" w:hAnsi="Times New Roman"/>
           <w:color w:val="000000"/>
         </w:rPr>
-        <w:t>3a</w:t>
-      </w:r>
-      <w:r>
-        <w:rPr>
-          <w:rFonts w:cs="Times New Roman" w:ascii="Times New Roman" w:hAnsi="Times New Roman"/>
-          <w:color w:val="000000"/>
-        </w:rPr>
-        <w:t>. If the user presses cancel, then they will be taken back to the main schedule page.</w:t>
+        <w:t>3a. If the user presses cancel, then they will be taken back to the main schedule page.</w:t>
       </w:r>
     </w:p>
     <w:p>
@@ -18909,35 +19068,7 @@
           <w:rFonts w:cs="Times New Roman" w:ascii="Times New Roman" w:hAnsi="Times New Roman"/>
           <w:color w:val="000000"/>
         </w:rPr>
-        <w:t xml:space="preserve">: The </w:t>
-      </w:r>
-      <w:r>
-        <w:rPr>
-          <w:rFonts w:cs="Times New Roman" w:ascii="Times New Roman" w:hAnsi="Times New Roman"/>
-          <w:color w:val="000000"/>
-        </w:rPr>
-        <w:t>user is returned to the schedule screen if they pressed</w:t>
-      </w:r>
-      <w:r>
-        <w:rPr>
-          <w:rFonts w:cs="Times New Roman" w:ascii="Times New Roman" w:hAnsi="Times New Roman"/>
-          <w:color w:val="000000"/>
-        </w:rPr>
-        <w:t xml:space="preserve"> Cancel or </w:t>
-      </w:r>
-      <w:r>
-        <w:rPr>
-          <w:rFonts w:cs="Times New Roman" w:ascii="Times New Roman" w:hAnsi="Times New Roman"/>
-          <w:color w:val="000000"/>
-        </w:rPr>
-        <w:t>to the My Schedules screen if the user confirmed schedule deletion.</w:t>
-      </w:r>
-      <w:r>
-        <w:rPr>
-          <w:rFonts w:cs="Times New Roman" w:ascii="Times New Roman" w:hAnsi="Times New Roman"/>
-          <w:color w:val="000000"/>
-        </w:rPr>
-        <w:t xml:space="preserve"> </w:t>
+        <w:t xml:space="preserve">: The user is returned to the schedule screen if they pressed Cancel or to the My Schedules screen if the user confirmed schedule deletion. </w:t>
       </w:r>
     </w:p>
     <w:p>
@@ -18965,11 +19096,11 @@
         <w:rPr/>
       </w:pPr>
       <w:bookmarkStart w:id="31" w:name="_Toc508315892"/>
+      <w:bookmarkEnd w:id="31"/>
       <w:r>
         <w:rPr/>
         <w:t>3.3 Design constraints</w:t>
       </w:r>
-      <w:bookmarkEnd w:id="31"/>
     </w:p>
     <w:p>
       <w:pPr>
@@ -19381,11 +19512,11 @@
         <w:rPr/>
       </w:pPr>
       <w:bookmarkStart w:id="32" w:name="_Toc508315893"/>
+      <w:bookmarkEnd w:id="32"/>
       <w:r>
         <w:rPr/>
         <w:t>3.4 Software system attributes</w:t>
       </w:r>
-      <w:bookmarkEnd w:id="32"/>
     </w:p>
     <w:p>
       <w:pPr>
@@ -19413,11 +19544,11 @@
         <w:rPr/>
       </w:pPr>
       <w:bookmarkStart w:id="33" w:name="_Toc508315894"/>
+      <w:bookmarkEnd w:id="33"/>
       <w:r>
         <w:rPr/>
         <w:t>3.4.1 Security</w:t>
       </w:r>
-      <w:bookmarkEnd w:id="33"/>
     </w:p>
     <w:p>
       <w:pPr>
@@ -19626,11 +19757,11 @@
         <w:rPr/>
       </w:pPr>
       <w:bookmarkStart w:id="34" w:name="_Toc508315895"/>
+      <w:bookmarkEnd w:id="34"/>
       <w:r>
         <w:rPr/>
         <w:t>3.4.2 Portability</w:t>
       </w:r>
-      <w:bookmarkEnd w:id="34"/>
     </w:p>
     <w:p>
       <w:pPr>
@@ -19757,7 +19888,7 @@
       <w:formProt w:val="false"/>
       <w:titlePg/>
       <w:textDirection w:val="lrTb"/>
-      <w:docGrid w:type="default" w:linePitch="100" w:charSpace="4096"/>
+      <w:docGrid w:type="default" w:linePitch="260" w:charSpace="4294965247"/>
     </w:sectPr>
   </w:body>
 </w:document>
@@ -19796,19 +19927,15 @@
       <w:fldChar w:fldCharType="begin"/>
     </w:r>
     <w:r>
-      <w:rPr/>
       <w:instrText> PAGE </w:instrText>
     </w:r>
     <w:r>
-      <w:rPr/>
       <w:fldChar w:fldCharType="separate"/>
     </w:r>
     <w:r>
-      <w:rPr/>
       <w:t>36</w:t>
     </w:r>
     <w:r>
-      <w:rPr/>
       <w:fldChar w:fldCharType="end"/>
     </w:r>
   </w:p>
@@ -21900,7 +22027,10 @@
       <w:lvlText w:val=""/>
       <w:lvlJc w:val="left"/>
       <w:pPr>
-        <w:ind w:left="0" w:hanging="0"/>
+        <w:tabs>
+          <w:tab w:val="num" w:pos="432"/>
+        </w:tabs>
+        <w:ind w:left="432" w:hanging="432"/>
       </w:pPr>
     </w:lvl>
     <w:lvl w:ilvl="1">
@@ -21910,7 +22040,10 @@
       <w:lvlText w:val=""/>
       <w:lvlJc w:val="left"/>
       <w:pPr>
-        <w:ind w:left="0" w:hanging="0"/>
+        <w:tabs>
+          <w:tab w:val="num" w:pos="576"/>
+        </w:tabs>
+        <w:ind w:left="576" w:hanging="576"/>
       </w:pPr>
     </w:lvl>
     <w:lvl w:ilvl="2">
@@ -21920,7 +22053,10 @@
       <w:lvlText w:val=""/>
       <w:lvlJc w:val="left"/>
       <w:pPr>
-        <w:ind w:left="0" w:hanging="0"/>
+        <w:tabs>
+          <w:tab w:val="num" w:pos="720"/>
+        </w:tabs>
+        <w:ind w:left="720" w:hanging="720"/>
       </w:pPr>
     </w:lvl>
     <w:lvl w:ilvl="3">
@@ -21930,7 +22066,10 @@
       <w:lvlText w:val=""/>
       <w:lvlJc w:val="left"/>
       <w:pPr>
-        <w:ind w:left="0" w:hanging="0"/>
+        <w:tabs>
+          <w:tab w:val="num" w:pos="864"/>
+        </w:tabs>
+        <w:ind w:left="864" w:hanging="864"/>
       </w:pPr>
     </w:lvl>
     <w:lvl w:ilvl="4">
@@ -21940,7 +22079,10 @@
       <w:lvlText w:val=""/>
       <w:lvlJc w:val="left"/>
       <w:pPr>
-        <w:ind w:left="0" w:hanging="0"/>
+        <w:tabs>
+          <w:tab w:val="num" w:pos="1008"/>
+        </w:tabs>
+        <w:ind w:left="1008" w:hanging="1008"/>
       </w:pPr>
     </w:lvl>
     <w:lvl w:ilvl="5">
@@ -21950,7 +22092,10 @@
       <w:lvlText w:val=""/>
       <w:lvlJc w:val="left"/>
       <w:pPr>
-        <w:ind w:left="0" w:hanging="0"/>
+        <w:tabs>
+          <w:tab w:val="num" w:pos="1152"/>
+        </w:tabs>
+        <w:ind w:left="1152" w:hanging="1152"/>
       </w:pPr>
     </w:lvl>
     <w:lvl w:ilvl="6">
@@ -21960,7 +22105,10 @@
       <w:lvlText w:val=""/>
       <w:lvlJc w:val="left"/>
       <w:pPr>
-        <w:ind w:left="0" w:hanging="0"/>
+        <w:tabs>
+          <w:tab w:val="num" w:pos="1296"/>
+        </w:tabs>
+        <w:ind w:left="1296" w:hanging="1296"/>
       </w:pPr>
     </w:lvl>
     <w:lvl w:ilvl="7">
@@ -21970,7 +22118,10 @@
       <w:lvlText w:val=""/>
       <w:lvlJc w:val="left"/>
       <w:pPr>
-        <w:ind w:left="0" w:hanging="0"/>
+        <w:tabs>
+          <w:tab w:val="num" w:pos="1440"/>
+        </w:tabs>
+        <w:ind w:left="1440" w:hanging="1440"/>
       </w:pPr>
     </w:lvl>
     <w:lvl w:ilvl="8">
@@ -21980,7 +22131,10 @@
       <w:lvlText w:val=""/>
       <w:lvlJc w:val="left"/>
       <w:pPr>
-        <w:ind w:left="0" w:hanging="0"/>
+        <w:tabs>
+          <w:tab w:val="num" w:pos="1584"/>
+        </w:tabs>
+        <w:ind w:left="1584" w:hanging="1584"/>
       </w:pPr>
     </w:lvl>
   </w:abstractNum>
@@ -22443,7 +22597,6 @@
     <w:rPr>
       <w:rFonts w:ascii="Nunito" w:hAnsi="Nunito" w:eastAsia="Nunito" w:cs="Nunito"/>
       <w:color w:val="424242"/>
-      <w:kern w:val="0"/>
       <w:sz w:val="22"/>
       <w:szCs w:val="22"/>
       <w:lang w:val="en-US" w:eastAsia="en-US" w:bidi="ar-SA"/>
@@ -22504,7 +22657,7 @@
     <w:next w:val="Normal"/>
     <w:qFormat/>
     <w:pPr>
-      <w:keepNext w:val="true"/>
+      <w:keepNext/>
       <w:keepLines/>
       <w:spacing w:before="280" w:after="80"/>
       <w:outlineLvl w:val="3"/>
@@ -22521,7 +22674,7 @@
     <w:next w:val="Normal"/>
     <w:qFormat/>
     <w:pPr>
-      <w:keepNext w:val="true"/>
+      <w:keepNext/>
       <w:keepLines/>
       <w:spacing w:before="240" w:after="80"/>
       <w:outlineLvl w:val="4"/>
@@ -22536,7 +22689,7 @@
     <w:next w:val="Normal"/>
     <w:qFormat/>
     <w:pPr>
-      <w:keepNext w:val="true"/>
+      <w:keepNext/>
       <w:keepLines/>
       <w:spacing w:before="240" w:after="80"/>
       <w:outlineLvl w:val="5"/>
@@ -25970,13 +26123,1148 @@
       <w:rFonts w:eastAsia="Nunito"/>
     </w:rPr>
   </w:style>
+  <w:style w:type="character" w:styleId="ListLabel445">
+    <w:name w:val="ListLabel 445"/>
+    <w:qFormat/>
+    <w:rPr>
+      <w:rFonts w:ascii="Times New Roman" w:hAnsi="Times New Roman" w:cs="Symbol"/>
+      <w:u w:val="none"/>
+    </w:rPr>
+  </w:style>
+  <w:style w:type="character" w:styleId="ListLabel446">
+    <w:name w:val="ListLabel 446"/>
+    <w:qFormat/>
+    <w:rPr>
+      <w:rFonts w:cs="Wingdings"/>
+      <w:u w:val="none"/>
+    </w:rPr>
+  </w:style>
+  <w:style w:type="character" w:styleId="ListLabel447">
+    <w:name w:val="ListLabel 447"/>
+    <w:qFormat/>
+    <w:rPr>
+      <w:rFonts w:cs="OpenSymbol"/>
+      <w:u w:val="none"/>
+    </w:rPr>
+  </w:style>
+  <w:style w:type="character" w:styleId="ListLabel448">
+    <w:name w:val="ListLabel 448"/>
+    <w:qFormat/>
+    <w:rPr>
+      <w:rFonts w:cs="Wingdings"/>
+      <w:u w:val="none"/>
+    </w:rPr>
+  </w:style>
+  <w:style w:type="character" w:styleId="ListLabel449">
+    <w:name w:val="ListLabel 449"/>
+    <w:qFormat/>
+    <w:rPr>
+      <w:rFonts w:cs="Wingdings"/>
+      <w:u w:val="none"/>
+    </w:rPr>
+  </w:style>
+  <w:style w:type="character" w:styleId="ListLabel450">
+    <w:name w:val="ListLabel 450"/>
+    <w:qFormat/>
+    <w:rPr>
+      <w:rFonts w:cs="OpenSymbol"/>
+      <w:u w:val="none"/>
+    </w:rPr>
+  </w:style>
+  <w:style w:type="character" w:styleId="ListLabel451">
+    <w:name w:val="ListLabel 451"/>
+    <w:qFormat/>
+    <w:rPr>
+      <w:rFonts w:cs="Wingdings"/>
+      <w:u w:val="none"/>
+    </w:rPr>
+  </w:style>
+  <w:style w:type="character" w:styleId="ListLabel452">
+    <w:name w:val="ListLabel 452"/>
+    <w:qFormat/>
+    <w:rPr>
+      <w:rFonts w:cs="Wingdings"/>
+      <w:u w:val="none"/>
+    </w:rPr>
+  </w:style>
+  <w:style w:type="character" w:styleId="ListLabel453">
+    <w:name w:val="ListLabel 453"/>
+    <w:qFormat/>
+    <w:rPr>
+      <w:rFonts w:cs="OpenSymbol"/>
+      <w:u w:val="none"/>
+    </w:rPr>
+  </w:style>
+  <w:style w:type="character" w:styleId="ListLabel454">
+    <w:name w:val="ListLabel 454"/>
+    <w:qFormat/>
+    <w:rPr>
+      <w:rFonts w:ascii="Times New Roman" w:hAnsi="Times New Roman" w:cs="Symbol"/>
+      <w:u w:val="none"/>
+    </w:rPr>
+  </w:style>
+  <w:style w:type="character" w:styleId="ListLabel455">
+    <w:name w:val="ListLabel 455"/>
+    <w:qFormat/>
+    <w:rPr>
+      <w:rFonts w:cs="Wingdings"/>
+      <w:u w:val="none"/>
+    </w:rPr>
+  </w:style>
+  <w:style w:type="character" w:styleId="ListLabel456">
+    <w:name w:val="ListLabel 456"/>
+    <w:qFormat/>
+    <w:rPr>
+      <w:rFonts w:cs="OpenSymbol"/>
+      <w:u w:val="none"/>
+    </w:rPr>
+  </w:style>
+  <w:style w:type="character" w:styleId="ListLabel457">
+    <w:name w:val="ListLabel 457"/>
+    <w:qFormat/>
+    <w:rPr>
+      <w:rFonts w:cs="Wingdings"/>
+      <w:u w:val="none"/>
+    </w:rPr>
+  </w:style>
+  <w:style w:type="character" w:styleId="ListLabel458">
+    <w:name w:val="ListLabel 458"/>
+    <w:qFormat/>
+    <w:rPr>
+      <w:rFonts w:cs="Wingdings"/>
+      <w:u w:val="none"/>
+    </w:rPr>
+  </w:style>
+  <w:style w:type="character" w:styleId="ListLabel459">
+    <w:name w:val="ListLabel 459"/>
+    <w:qFormat/>
+    <w:rPr>
+      <w:rFonts w:cs="OpenSymbol"/>
+      <w:u w:val="none"/>
+    </w:rPr>
+  </w:style>
+  <w:style w:type="character" w:styleId="ListLabel460">
+    <w:name w:val="ListLabel 460"/>
+    <w:qFormat/>
+    <w:rPr>
+      <w:rFonts w:cs="Wingdings"/>
+      <w:u w:val="none"/>
+    </w:rPr>
+  </w:style>
+  <w:style w:type="character" w:styleId="ListLabel461">
+    <w:name w:val="ListLabel 461"/>
+    <w:qFormat/>
+    <w:rPr>
+      <w:rFonts w:cs="Wingdings"/>
+      <w:u w:val="none"/>
+    </w:rPr>
+  </w:style>
+  <w:style w:type="character" w:styleId="ListLabel462">
+    <w:name w:val="ListLabel 462"/>
+    <w:qFormat/>
+    <w:rPr>
+      <w:rFonts w:cs="OpenSymbol"/>
+      <w:u w:val="none"/>
+    </w:rPr>
+  </w:style>
+  <w:style w:type="character" w:styleId="ListLabel463">
+    <w:name w:val="ListLabel 463"/>
+    <w:qFormat/>
+    <w:rPr>
+      <w:rFonts w:ascii="Times New Roman" w:hAnsi="Times New Roman" w:cs="Symbol"/>
+      <w:u w:val="none"/>
+    </w:rPr>
+  </w:style>
+  <w:style w:type="character" w:styleId="ListLabel464">
+    <w:name w:val="ListLabel 464"/>
+    <w:qFormat/>
+    <w:rPr>
+      <w:rFonts w:cs="Wingdings"/>
+      <w:u w:val="none"/>
+    </w:rPr>
+  </w:style>
+  <w:style w:type="character" w:styleId="ListLabel465">
+    <w:name w:val="ListLabel 465"/>
+    <w:qFormat/>
+    <w:rPr>
+      <w:rFonts w:cs="OpenSymbol"/>
+      <w:u w:val="none"/>
+    </w:rPr>
+  </w:style>
+  <w:style w:type="character" w:styleId="ListLabel466">
+    <w:name w:val="ListLabel 466"/>
+    <w:qFormat/>
+    <w:rPr>
+      <w:rFonts w:cs="Wingdings"/>
+      <w:u w:val="none"/>
+    </w:rPr>
+  </w:style>
+  <w:style w:type="character" w:styleId="ListLabel467">
+    <w:name w:val="ListLabel 467"/>
+    <w:qFormat/>
+    <w:rPr>
+      <w:rFonts w:cs="Wingdings"/>
+      <w:u w:val="none"/>
+    </w:rPr>
+  </w:style>
+  <w:style w:type="character" w:styleId="ListLabel468">
+    <w:name w:val="ListLabel 468"/>
+    <w:qFormat/>
+    <w:rPr>
+      <w:rFonts w:cs="OpenSymbol"/>
+      <w:u w:val="none"/>
+    </w:rPr>
+  </w:style>
+  <w:style w:type="character" w:styleId="ListLabel469">
+    <w:name w:val="ListLabel 469"/>
+    <w:qFormat/>
+    <w:rPr>
+      <w:rFonts w:cs="Wingdings"/>
+      <w:u w:val="none"/>
+    </w:rPr>
+  </w:style>
+  <w:style w:type="character" w:styleId="ListLabel470">
+    <w:name w:val="ListLabel 470"/>
+    <w:qFormat/>
+    <w:rPr>
+      <w:rFonts w:cs="Wingdings"/>
+      <w:u w:val="none"/>
+    </w:rPr>
+  </w:style>
+  <w:style w:type="character" w:styleId="ListLabel471">
+    <w:name w:val="ListLabel 471"/>
+    <w:qFormat/>
+    <w:rPr>
+      <w:rFonts w:cs="OpenSymbol"/>
+      <w:u w:val="none"/>
+    </w:rPr>
+  </w:style>
+  <w:style w:type="character" w:styleId="ListLabel472">
+    <w:name w:val="ListLabel 472"/>
+    <w:qFormat/>
+    <w:rPr>
+      <w:rFonts w:ascii="Times New Roman" w:hAnsi="Times New Roman" w:cs="Symbol"/>
+      <w:u w:val="none"/>
+    </w:rPr>
+  </w:style>
+  <w:style w:type="character" w:styleId="ListLabel473">
+    <w:name w:val="ListLabel 473"/>
+    <w:qFormat/>
+    <w:rPr>
+      <w:rFonts w:ascii="Times New Roman" w:hAnsi="Times New Roman" w:cs="Symbol"/>
+      <w:u w:val="none"/>
+    </w:rPr>
+  </w:style>
+  <w:style w:type="character" w:styleId="ListLabel474">
+    <w:name w:val="ListLabel 474"/>
+    <w:qFormat/>
+    <w:rPr>
+      <w:rFonts w:ascii="Times New Roman" w:hAnsi="Times New Roman" w:cs="Symbol"/>
+      <w:u w:val="none"/>
+    </w:rPr>
+  </w:style>
+  <w:style w:type="character" w:styleId="ListLabel475">
+    <w:name w:val="ListLabel 475"/>
+    <w:qFormat/>
+    <w:rPr>
+      <w:rFonts w:cs="Wingdings"/>
+      <w:u w:val="none"/>
+    </w:rPr>
+  </w:style>
+  <w:style w:type="character" w:styleId="ListLabel476">
+    <w:name w:val="ListLabel 476"/>
+    <w:qFormat/>
+    <w:rPr>
+      <w:rFonts w:cs="Wingdings"/>
+      <w:u w:val="none"/>
+    </w:rPr>
+  </w:style>
+  <w:style w:type="character" w:styleId="ListLabel477">
+    <w:name w:val="ListLabel 477"/>
+    <w:qFormat/>
+    <w:rPr>
+      <w:rFonts w:cs="OpenSymbol"/>
+      <w:u w:val="none"/>
+    </w:rPr>
+  </w:style>
+  <w:style w:type="character" w:styleId="ListLabel478">
+    <w:name w:val="ListLabel 478"/>
+    <w:qFormat/>
+    <w:rPr>
+      <w:rFonts w:cs="Wingdings"/>
+      <w:u w:val="none"/>
+    </w:rPr>
+  </w:style>
+  <w:style w:type="character" w:styleId="ListLabel479">
+    <w:name w:val="ListLabel 479"/>
+    <w:qFormat/>
+    <w:rPr>
+      <w:rFonts w:cs="Wingdings"/>
+      <w:u w:val="none"/>
+    </w:rPr>
+  </w:style>
+  <w:style w:type="character" w:styleId="ListLabel480">
+    <w:name w:val="ListLabel 480"/>
+    <w:qFormat/>
+    <w:rPr>
+      <w:rFonts w:cs="OpenSymbol"/>
+      <w:u w:val="none"/>
+    </w:rPr>
+  </w:style>
+  <w:style w:type="character" w:styleId="ListLabel481">
+    <w:name w:val="ListLabel 481"/>
+    <w:qFormat/>
+    <w:rPr>
+      <w:rFonts w:cs="Wingdings"/>
+      <w:u w:val="none"/>
+    </w:rPr>
+  </w:style>
+  <w:style w:type="character" w:styleId="ListLabel482">
+    <w:name w:val="ListLabel 482"/>
+    <w:qFormat/>
+    <w:rPr>
+      <w:rFonts w:cs="Symbol"/>
+      <w:u w:val="none"/>
+    </w:rPr>
+  </w:style>
+  <w:style w:type="character" w:styleId="ListLabel483">
+    <w:name w:val="ListLabel 483"/>
+    <w:qFormat/>
+    <w:rPr>
+      <w:rFonts w:cs="OpenSymbol"/>
+      <w:u w:val="none"/>
+    </w:rPr>
+  </w:style>
+  <w:style w:type="character" w:styleId="ListLabel484">
+    <w:name w:val="ListLabel 484"/>
+    <w:qFormat/>
+    <w:rPr>
+      <w:rFonts w:cs="Wingdings"/>
+      <w:u w:val="none"/>
+    </w:rPr>
+  </w:style>
+  <w:style w:type="character" w:styleId="ListLabel485">
+    <w:name w:val="ListLabel 485"/>
+    <w:qFormat/>
+    <w:rPr>
+      <w:rFonts w:cs="Wingdings"/>
+      <w:u w:val="none"/>
+    </w:rPr>
+  </w:style>
+  <w:style w:type="character" w:styleId="ListLabel486">
+    <w:name w:val="ListLabel 486"/>
+    <w:qFormat/>
+    <w:rPr>
+      <w:rFonts w:cs="OpenSymbol"/>
+      <w:u w:val="none"/>
+    </w:rPr>
+  </w:style>
+  <w:style w:type="character" w:styleId="ListLabel487">
+    <w:name w:val="ListLabel 487"/>
+    <w:qFormat/>
+    <w:rPr>
+      <w:rFonts w:cs="Wingdings"/>
+      <w:u w:val="none"/>
+    </w:rPr>
+  </w:style>
+  <w:style w:type="character" w:styleId="ListLabel488">
+    <w:name w:val="ListLabel 488"/>
+    <w:qFormat/>
+    <w:rPr>
+      <w:rFonts w:cs="Wingdings"/>
+      <w:u w:val="none"/>
+    </w:rPr>
+  </w:style>
+  <w:style w:type="character" w:styleId="ListLabel489">
+    <w:name w:val="ListLabel 489"/>
+    <w:qFormat/>
+    <w:rPr>
+      <w:rFonts w:cs="OpenSymbol"/>
+      <w:u w:val="none"/>
+    </w:rPr>
+  </w:style>
+  <w:style w:type="character" w:styleId="ListLabel490">
+    <w:name w:val="ListLabel 490"/>
+    <w:qFormat/>
+    <w:rPr>
+      <w:rFonts w:cs="Symbol"/>
+      <w:u w:val="none"/>
+    </w:rPr>
+  </w:style>
+  <w:style w:type="character" w:styleId="ListLabel491">
+    <w:name w:val="ListLabel 491"/>
+    <w:qFormat/>
+    <w:rPr>
+      <w:rFonts w:cs="Wingdings"/>
+      <w:u w:val="none"/>
+    </w:rPr>
+  </w:style>
+  <w:style w:type="character" w:styleId="ListLabel492">
+    <w:name w:val="ListLabel 492"/>
+    <w:qFormat/>
+    <w:rPr>
+      <w:rFonts w:cs="OpenSymbol"/>
+      <w:u w:val="none"/>
+    </w:rPr>
+  </w:style>
+  <w:style w:type="character" w:styleId="ListLabel493">
+    <w:name w:val="ListLabel 493"/>
+    <w:qFormat/>
+    <w:rPr>
+      <w:rFonts w:cs="Wingdings"/>
+      <w:u w:val="none"/>
+    </w:rPr>
+  </w:style>
+  <w:style w:type="character" w:styleId="ListLabel494">
+    <w:name w:val="ListLabel 494"/>
+    <w:qFormat/>
+    <w:rPr>
+      <w:rFonts w:cs="Wingdings"/>
+      <w:u w:val="none"/>
+    </w:rPr>
+  </w:style>
+  <w:style w:type="character" w:styleId="ListLabel495">
+    <w:name w:val="ListLabel 495"/>
+    <w:qFormat/>
+    <w:rPr>
+      <w:rFonts w:cs="OpenSymbol"/>
+      <w:u w:val="none"/>
+    </w:rPr>
+  </w:style>
+  <w:style w:type="character" w:styleId="ListLabel496">
+    <w:name w:val="ListLabel 496"/>
+    <w:qFormat/>
+    <w:rPr>
+      <w:rFonts w:cs="Wingdings"/>
+      <w:u w:val="none"/>
+    </w:rPr>
+  </w:style>
+  <w:style w:type="character" w:styleId="ListLabel497">
+    <w:name w:val="ListLabel 497"/>
+    <w:qFormat/>
+    <w:rPr>
+      <w:rFonts w:cs="Wingdings"/>
+      <w:u w:val="none"/>
+    </w:rPr>
+  </w:style>
+  <w:style w:type="character" w:styleId="ListLabel498">
+    <w:name w:val="ListLabel 498"/>
+    <w:qFormat/>
+    <w:rPr>
+      <w:rFonts w:cs="OpenSymbol"/>
+      <w:u w:val="none"/>
+    </w:rPr>
+  </w:style>
+  <w:style w:type="character" w:styleId="ListLabel499">
+    <w:name w:val="ListLabel 499"/>
+    <w:qFormat/>
+    <w:rPr>
+      <w:rFonts w:ascii="Times New Roman" w:hAnsi="Times New Roman" w:cs="Symbol"/>
+      <w:u w:val="none"/>
+    </w:rPr>
+  </w:style>
+  <w:style w:type="character" w:styleId="ListLabel500">
+    <w:name w:val="ListLabel 500"/>
+    <w:qFormat/>
+    <w:rPr>
+      <w:rFonts w:cs="Wingdings"/>
+      <w:u w:val="none"/>
+    </w:rPr>
+  </w:style>
+  <w:style w:type="character" w:styleId="ListLabel501">
+    <w:name w:val="ListLabel 501"/>
+    <w:qFormat/>
+    <w:rPr>
+      <w:rFonts w:cs="OpenSymbol"/>
+      <w:u w:val="none"/>
+    </w:rPr>
+  </w:style>
+  <w:style w:type="character" w:styleId="ListLabel502">
+    <w:name w:val="ListLabel 502"/>
+    <w:qFormat/>
+    <w:rPr>
+      <w:rFonts w:cs="Wingdings"/>
+      <w:u w:val="none"/>
+    </w:rPr>
+  </w:style>
+  <w:style w:type="character" w:styleId="ListLabel503">
+    <w:name w:val="ListLabel 503"/>
+    <w:qFormat/>
+    <w:rPr>
+      <w:rFonts w:cs="Wingdings"/>
+      <w:u w:val="none"/>
+    </w:rPr>
+  </w:style>
+  <w:style w:type="character" w:styleId="ListLabel504">
+    <w:name w:val="ListLabel 504"/>
+    <w:qFormat/>
+    <w:rPr>
+      <w:rFonts w:cs="OpenSymbol"/>
+      <w:u w:val="none"/>
+    </w:rPr>
+  </w:style>
+  <w:style w:type="character" w:styleId="ListLabel505">
+    <w:name w:val="ListLabel 505"/>
+    <w:qFormat/>
+    <w:rPr>
+      <w:rFonts w:cs="Wingdings"/>
+      <w:u w:val="none"/>
+    </w:rPr>
+  </w:style>
+  <w:style w:type="character" w:styleId="ListLabel506">
+    <w:name w:val="ListLabel 506"/>
+    <w:qFormat/>
+    <w:rPr>
+      <w:rFonts w:cs="Wingdings"/>
+      <w:u w:val="none"/>
+    </w:rPr>
+  </w:style>
+  <w:style w:type="character" w:styleId="ListLabel507">
+    <w:name w:val="ListLabel 507"/>
+    <w:qFormat/>
+    <w:rPr>
+      <w:rFonts w:cs="OpenSymbol"/>
+      <w:u w:val="none"/>
+    </w:rPr>
+  </w:style>
+  <w:style w:type="character" w:styleId="ListLabel508">
+    <w:name w:val="ListLabel 508"/>
+    <w:qFormat/>
+    <w:rPr>
+      <w:rFonts w:ascii="Times New Roman" w:hAnsi="Times New Roman" w:cs="Symbol"/>
+      <w:u w:val="none"/>
+    </w:rPr>
+  </w:style>
+  <w:style w:type="character" w:styleId="ListLabel509">
+    <w:name w:val="ListLabel 509"/>
+    <w:qFormat/>
+    <w:rPr>
+      <w:rFonts w:cs="Wingdings"/>
+      <w:u w:val="none"/>
+    </w:rPr>
+  </w:style>
+  <w:style w:type="character" w:styleId="ListLabel510">
+    <w:name w:val="ListLabel 510"/>
+    <w:qFormat/>
+    <w:rPr>
+      <w:rFonts w:cs="OpenSymbol"/>
+      <w:u w:val="none"/>
+    </w:rPr>
+  </w:style>
+  <w:style w:type="character" w:styleId="ListLabel511">
+    <w:name w:val="ListLabel 511"/>
+    <w:qFormat/>
+    <w:rPr>
+      <w:rFonts w:cs="Wingdings"/>
+      <w:u w:val="none"/>
+    </w:rPr>
+  </w:style>
+  <w:style w:type="character" w:styleId="ListLabel512">
+    <w:name w:val="ListLabel 512"/>
+    <w:qFormat/>
+    <w:rPr>
+      <w:rFonts w:cs="Wingdings"/>
+      <w:u w:val="none"/>
+    </w:rPr>
+  </w:style>
+  <w:style w:type="character" w:styleId="ListLabel513">
+    <w:name w:val="ListLabel 513"/>
+    <w:qFormat/>
+    <w:rPr>
+      <w:rFonts w:cs="OpenSymbol"/>
+      <w:u w:val="none"/>
+    </w:rPr>
+  </w:style>
+  <w:style w:type="character" w:styleId="ListLabel514">
+    <w:name w:val="ListLabel 514"/>
+    <w:qFormat/>
+    <w:rPr>
+      <w:rFonts w:cs="Wingdings"/>
+      <w:u w:val="none"/>
+    </w:rPr>
+  </w:style>
+  <w:style w:type="character" w:styleId="ListLabel515">
+    <w:name w:val="ListLabel 515"/>
+    <w:qFormat/>
+    <w:rPr>
+      <w:rFonts w:cs="Wingdings"/>
+      <w:u w:val="none"/>
+    </w:rPr>
+  </w:style>
+  <w:style w:type="character" w:styleId="ListLabel516">
+    <w:name w:val="ListLabel 516"/>
+    <w:qFormat/>
+    <w:rPr>
+      <w:rFonts w:cs="OpenSymbol"/>
+      <w:u w:val="none"/>
+    </w:rPr>
+  </w:style>
+  <w:style w:type="character" w:styleId="ListLabel517">
+    <w:name w:val="ListLabel 517"/>
+    <w:qFormat/>
+    <w:rPr>
+      <w:rFonts w:ascii="Times New Roman" w:hAnsi="Times New Roman" w:cs="Symbol"/>
+      <w:u w:val="none"/>
+    </w:rPr>
+  </w:style>
+  <w:style w:type="character" w:styleId="ListLabel518">
+    <w:name w:val="ListLabel 518"/>
+    <w:qFormat/>
+    <w:rPr>
+      <w:rFonts w:cs="Wingdings"/>
+      <w:u w:val="none"/>
+    </w:rPr>
+  </w:style>
+  <w:style w:type="character" w:styleId="ListLabel519">
+    <w:name w:val="ListLabel 519"/>
+    <w:qFormat/>
+    <w:rPr>
+      <w:rFonts w:cs="OpenSymbol"/>
+      <w:u w:val="none"/>
+    </w:rPr>
+  </w:style>
+  <w:style w:type="character" w:styleId="ListLabel520">
+    <w:name w:val="ListLabel 520"/>
+    <w:qFormat/>
+    <w:rPr>
+      <w:rFonts w:cs="Wingdings"/>
+      <w:u w:val="none"/>
+    </w:rPr>
+  </w:style>
+  <w:style w:type="character" w:styleId="ListLabel521">
+    <w:name w:val="ListLabel 521"/>
+    <w:qFormat/>
+    <w:rPr>
+      <w:rFonts w:cs="Wingdings"/>
+      <w:u w:val="none"/>
+    </w:rPr>
+  </w:style>
+  <w:style w:type="character" w:styleId="ListLabel522">
+    <w:name w:val="ListLabel 522"/>
+    <w:qFormat/>
+    <w:rPr>
+      <w:rFonts w:cs="OpenSymbol"/>
+      <w:u w:val="none"/>
+    </w:rPr>
+  </w:style>
+  <w:style w:type="character" w:styleId="ListLabel523">
+    <w:name w:val="ListLabel 523"/>
+    <w:qFormat/>
+    <w:rPr>
+      <w:rFonts w:cs="Wingdings"/>
+      <w:u w:val="none"/>
+    </w:rPr>
+  </w:style>
+  <w:style w:type="character" w:styleId="ListLabel524">
+    <w:name w:val="ListLabel 524"/>
+    <w:qFormat/>
+    <w:rPr>
+      <w:rFonts w:cs="Wingdings"/>
+      <w:u w:val="none"/>
+    </w:rPr>
+  </w:style>
+  <w:style w:type="character" w:styleId="ListLabel525">
+    <w:name w:val="ListLabel 525"/>
+    <w:qFormat/>
+    <w:rPr>
+      <w:rFonts w:cs="OpenSymbol"/>
+      <w:u w:val="none"/>
+    </w:rPr>
+  </w:style>
+  <w:style w:type="character" w:styleId="ListLabel526">
+    <w:name w:val="ListLabel 526"/>
+    <w:qFormat/>
+    <w:rPr>
+      <w:rFonts w:ascii="Times New Roman" w:hAnsi="Times New Roman" w:cs="Symbol"/>
+      <w:u w:val="none"/>
+    </w:rPr>
+  </w:style>
+  <w:style w:type="character" w:styleId="ListLabel527">
+    <w:name w:val="ListLabel 527"/>
+    <w:qFormat/>
+    <w:rPr>
+      <w:rFonts w:cs="Wingdings"/>
+      <w:u w:val="none"/>
+    </w:rPr>
+  </w:style>
+  <w:style w:type="character" w:styleId="ListLabel528">
+    <w:name w:val="ListLabel 528"/>
+    <w:qFormat/>
+    <w:rPr>
+      <w:rFonts w:cs="OpenSymbol"/>
+      <w:u w:val="none"/>
+    </w:rPr>
+  </w:style>
+  <w:style w:type="character" w:styleId="ListLabel529">
+    <w:name w:val="ListLabel 529"/>
+    <w:qFormat/>
+    <w:rPr>
+      <w:rFonts w:cs="Wingdings"/>
+      <w:u w:val="none"/>
+    </w:rPr>
+  </w:style>
+  <w:style w:type="character" w:styleId="ListLabel530">
+    <w:name w:val="ListLabel 530"/>
+    <w:qFormat/>
+    <w:rPr>
+      <w:rFonts w:cs="Wingdings"/>
+      <w:u w:val="none"/>
+    </w:rPr>
+  </w:style>
+  <w:style w:type="character" w:styleId="ListLabel531">
+    <w:name w:val="ListLabel 531"/>
+    <w:qFormat/>
+    <w:rPr>
+      <w:rFonts w:cs="OpenSymbol"/>
+      <w:u w:val="none"/>
+    </w:rPr>
+  </w:style>
+  <w:style w:type="character" w:styleId="ListLabel532">
+    <w:name w:val="ListLabel 532"/>
+    <w:qFormat/>
+    <w:rPr>
+      <w:rFonts w:cs="Wingdings"/>
+      <w:u w:val="none"/>
+    </w:rPr>
+  </w:style>
+  <w:style w:type="character" w:styleId="ListLabel533">
+    <w:name w:val="ListLabel 533"/>
+    <w:qFormat/>
+    <w:rPr>
+      <w:rFonts w:cs="Wingdings"/>
+      <w:u w:val="none"/>
+    </w:rPr>
+  </w:style>
+  <w:style w:type="character" w:styleId="ListLabel534">
+    <w:name w:val="ListLabel 534"/>
+    <w:qFormat/>
+    <w:rPr>
+      <w:rFonts w:cs="OpenSymbol"/>
+      <w:u w:val="none"/>
+    </w:rPr>
+  </w:style>
+  <w:style w:type="character" w:styleId="ListLabel535">
+    <w:name w:val="ListLabel 535"/>
+    <w:qFormat/>
+    <w:rPr>
+      <w:rFonts w:ascii="Times New Roman" w:hAnsi="Times New Roman" w:cs="Symbol"/>
+      <w:u w:val="none"/>
+    </w:rPr>
+  </w:style>
+  <w:style w:type="character" w:styleId="ListLabel536">
+    <w:name w:val="ListLabel 536"/>
+    <w:qFormat/>
+    <w:rPr>
+      <w:rFonts w:ascii="Times New Roman" w:hAnsi="Times New Roman" w:cs="Symbol"/>
+      <w:u w:val="none"/>
+    </w:rPr>
+  </w:style>
+  <w:style w:type="character" w:styleId="ListLabel537">
+    <w:name w:val="ListLabel 537"/>
+    <w:qFormat/>
+    <w:rPr>
+      <w:rFonts w:cs="OpenSymbol"/>
+      <w:u w:val="none"/>
+    </w:rPr>
+  </w:style>
+  <w:style w:type="character" w:styleId="ListLabel538">
+    <w:name w:val="ListLabel 538"/>
+    <w:qFormat/>
+    <w:rPr>
+      <w:rFonts w:cs="Wingdings"/>
+      <w:u w:val="none"/>
+    </w:rPr>
+  </w:style>
+  <w:style w:type="character" w:styleId="ListLabel539">
+    <w:name w:val="ListLabel 539"/>
+    <w:qFormat/>
+    <w:rPr>
+      <w:rFonts w:cs="Wingdings"/>
+      <w:u w:val="none"/>
+    </w:rPr>
+  </w:style>
+  <w:style w:type="character" w:styleId="ListLabel540">
+    <w:name w:val="ListLabel 540"/>
+    <w:qFormat/>
+    <w:rPr>
+      <w:rFonts w:cs="OpenSymbol"/>
+      <w:u w:val="none"/>
+    </w:rPr>
+  </w:style>
+  <w:style w:type="character" w:styleId="ListLabel541">
+    <w:name w:val="ListLabel 541"/>
+    <w:qFormat/>
+    <w:rPr>
+      <w:rFonts w:cs="Wingdings"/>
+      <w:u w:val="none"/>
+    </w:rPr>
+  </w:style>
+  <w:style w:type="character" w:styleId="ListLabel542">
+    <w:name w:val="ListLabel 542"/>
+    <w:qFormat/>
+    <w:rPr>
+      <w:rFonts w:cs="Wingdings"/>
+      <w:u w:val="none"/>
+    </w:rPr>
+  </w:style>
+  <w:style w:type="character" w:styleId="ListLabel543">
+    <w:name w:val="ListLabel 543"/>
+    <w:qFormat/>
+    <w:rPr>
+      <w:rFonts w:cs="OpenSymbol"/>
+      <w:u w:val="none"/>
+    </w:rPr>
+  </w:style>
+  <w:style w:type="character" w:styleId="ListLabel544">
+    <w:name w:val="ListLabel 544"/>
+    <w:qFormat/>
+    <w:rPr>
+      <w:rFonts w:ascii="Times New Roman" w:hAnsi="Times New Roman" w:cs="Symbol"/>
+      <w:u w:val="none"/>
+    </w:rPr>
+  </w:style>
+  <w:style w:type="character" w:styleId="ListLabel545">
+    <w:name w:val="ListLabel 545"/>
+    <w:qFormat/>
+    <w:rPr>
+      <w:rFonts w:cs="Wingdings"/>
+      <w:u w:val="none"/>
+    </w:rPr>
+  </w:style>
+  <w:style w:type="character" w:styleId="ListLabel546">
+    <w:name w:val="ListLabel 546"/>
+    <w:qFormat/>
+    <w:rPr>
+      <w:rFonts w:cs="OpenSymbol"/>
+      <w:u w:val="none"/>
+    </w:rPr>
+  </w:style>
+  <w:style w:type="character" w:styleId="ListLabel547">
+    <w:name w:val="ListLabel 547"/>
+    <w:qFormat/>
+    <w:rPr>
+      <w:rFonts w:cs="Wingdings"/>
+      <w:u w:val="none"/>
+    </w:rPr>
+  </w:style>
+  <w:style w:type="character" w:styleId="ListLabel548">
+    <w:name w:val="ListLabel 548"/>
+    <w:qFormat/>
+    <w:rPr>
+      <w:rFonts w:cs="Wingdings"/>
+      <w:u w:val="none"/>
+    </w:rPr>
+  </w:style>
+  <w:style w:type="character" w:styleId="ListLabel549">
+    <w:name w:val="ListLabel 549"/>
+    <w:qFormat/>
+    <w:rPr>
+      <w:rFonts w:cs="OpenSymbol"/>
+      <w:u w:val="none"/>
+    </w:rPr>
+  </w:style>
+  <w:style w:type="character" w:styleId="ListLabel550">
+    <w:name w:val="ListLabel 550"/>
+    <w:qFormat/>
+    <w:rPr>
+      <w:rFonts w:cs="Wingdings"/>
+      <w:u w:val="none"/>
+    </w:rPr>
+  </w:style>
+  <w:style w:type="character" w:styleId="ListLabel551">
+    <w:name w:val="ListLabel 551"/>
+    <w:qFormat/>
+    <w:rPr>
+      <w:rFonts w:cs="Wingdings"/>
+      <w:u w:val="none"/>
+    </w:rPr>
+  </w:style>
+  <w:style w:type="character" w:styleId="ListLabel552">
+    <w:name w:val="ListLabel 552"/>
+    <w:qFormat/>
+    <w:rPr>
+      <w:rFonts w:cs="OpenSymbol"/>
+      <w:u w:val="none"/>
+    </w:rPr>
+  </w:style>
+  <w:style w:type="character" w:styleId="ListLabel553">
+    <w:name w:val="ListLabel 553"/>
+    <w:qFormat/>
+    <w:rPr>
+      <w:rFonts w:ascii="Times New Roman" w:hAnsi="Times New Roman" w:cs="Symbol"/>
+      <w:u w:val="none"/>
+    </w:rPr>
+  </w:style>
+  <w:style w:type="character" w:styleId="ListLabel554">
+    <w:name w:val="ListLabel 554"/>
+    <w:qFormat/>
+    <w:rPr>
+      <w:rFonts w:cs="Wingdings"/>
+      <w:u w:val="none"/>
+    </w:rPr>
+  </w:style>
+  <w:style w:type="character" w:styleId="ListLabel555">
+    <w:name w:val="ListLabel 555"/>
+    <w:qFormat/>
+    <w:rPr>
+      <w:rFonts w:cs="OpenSymbol"/>
+      <w:u w:val="none"/>
+    </w:rPr>
+  </w:style>
+  <w:style w:type="character" w:styleId="ListLabel556">
+    <w:name w:val="ListLabel 556"/>
+    <w:qFormat/>
+    <w:rPr>
+      <w:rFonts w:cs="Wingdings"/>
+      <w:u w:val="none"/>
+    </w:rPr>
+  </w:style>
+  <w:style w:type="character" w:styleId="ListLabel557">
+    <w:name w:val="ListLabel 557"/>
+    <w:qFormat/>
+    <w:rPr>
+      <w:rFonts w:cs="Wingdings"/>
+      <w:u w:val="none"/>
+    </w:rPr>
+  </w:style>
+  <w:style w:type="character" w:styleId="ListLabel558">
+    <w:name w:val="ListLabel 558"/>
+    <w:qFormat/>
+    <w:rPr>
+      <w:rFonts w:cs="OpenSymbol"/>
+      <w:u w:val="none"/>
+    </w:rPr>
+  </w:style>
+  <w:style w:type="character" w:styleId="ListLabel559">
+    <w:name w:val="ListLabel 559"/>
+    <w:qFormat/>
+    <w:rPr>
+      <w:rFonts w:cs="Wingdings"/>
+      <w:u w:val="none"/>
+    </w:rPr>
+  </w:style>
+  <w:style w:type="character" w:styleId="ListLabel560">
+    <w:name w:val="ListLabel 560"/>
+    <w:qFormat/>
+    <w:rPr>
+      <w:rFonts w:cs="Wingdings"/>
+      <w:u w:val="none"/>
+    </w:rPr>
+  </w:style>
+  <w:style w:type="character" w:styleId="ListLabel561">
+    <w:name w:val="ListLabel 561"/>
+    <w:qFormat/>
+    <w:rPr>
+      <w:rFonts w:cs="OpenSymbol"/>
+      <w:u w:val="none"/>
+    </w:rPr>
+  </w:style>
+  <w:style w:type="character" w:styleId="ListLabel562">
+    <w:name w:val="ListLabel 562"/>
+    <w:qFormat/>
+    <w:rPr>
+      <w:rFonts w:ascii="Times New Roman" w:hAnsi="Times New Roman" w:cs="Symbol"/>
+      <w:u w:val="none"/>
+    </w:rPr>
+  </w:style>
+  <w:style w:type="character" w:styleId="ListLabel563">
+    <w:name w:val="ListLabel 563"/>
+    <w:qFormat/>
+    <w:rPr>
+      <w:rFonts w:cs="Wingdings"/>
+      <w:u w:val="none"/>
+    </w:rPr>
+  </w:style>
+  <w:style w:type="character" w:styleId="ListLabel564">
+    <w:name w:val="ListLabel 564"/>
+    <w:qFormat/>
+    <w:rPr>
+      <w:rFonts w:cs="OpenSymbol"/>
+      <w:u w:val="none"/>
+    </w:rPr>
+  </w:style>
+  <w:style w:type="character" w:styleId="ListLabel565">
+    <w:name w:val="ListLabel 565"/>
+    <w:qFormat/>
+    <w:rPr>
+      <w:rFonts w:cs="Wingdings"/>
+      <w:u w:val="none"/>
+    </w:rPr>
+  </w:style>
+  <w:style w:type="character" w:styleId="ListLabel566">
+    <w:name w:val="ListLabel 566"/>
+    <w:qFormat/>
+    <w:rPr>
+      <w:rFonts w:cs="Wingdings"/>
+      <w:u w:val="none"/>
+    </w:rPr>
+  </w:style>
+  <w:style w:type="character" w:styleId="ListLabel567">
+    <w:name w:val="ListLabel 567"/>
+    <w:qFormat/>
+    <w:rPr>
+      <w:rFonts w:cs="OpenSymbol"/>
+      <w:u w:val="none"/>
+    </w:rPr>
+  </w:style>
+  <w:style w:type="character" w:styleId="ListLabel568">
+    <w:name w:val="ListLabel 568"/>
+    <w:qFormat/>
+    <w:rPr>
+      <w:rFonts w:cs="Wingdings"/>
+      <w:u w:val="none"/>
+    </w:rPr>
+  </w:style>
+  <w:style w:type="character" w:styleId="ListLabel569">
+    <w:name w:val="ListLabel 569"/>
+    <w:qFormat/>
+    <w:rPr>
+      <w:rFonts w:cs="Wingdings"/>
+      <w:u w:val="none"/>
+    </w:rPr>
+  </w:style>
+  <w:style w:type="character" w:styleId="ListLabel570">
+    <w:name w:val="ListLabel 570"/>
+    <w:qFormat/>
+    <w:rPr>
+      <w:rFonts w:cs="OpenSymbol"/>
+      <w:u w:val="none"/>
+    </w:rPr>
+  </w:style>
+  <w:style w:type="character" w:styleId="ListLabel571">
+    <w:name w:val="ListLabel 571"/>
+    <w:qFormat/>
+    <w:rPr>
+      <w:rFonts w:ascii="Times New Roman" w:hAnsi="Times New Roman"/>
+      <w:u w:val="none"/>
+    </w:rPr>
+  </w:style>
+  <w:style w:type="character" w:styleId="ListLabel572">
+    <w:name w:val="ListLabel 572"/>
+    <w:qFormat/>
+    <w:rPr>
+      <w:u w:val="none"/>
+    </w:rPr>
+  </w:style>
+  <w:style w:type="character" w:styleId="ListLabel573">
+    <w:name w:val="ListLabel 573"/>
+    <w:qFormat/>
+    <w:rPr>
+      <w:u w:val="none"/>
+    </w:rPr>
+  </w:style>
+  <w:style w:type="character" w:styleId="ListLabel574">
+    <w:name w:val="ListLabel 574"/>
+    <w:qFormat/>
+    <w:rPr>
+      <w:u w:val="none"/>
+    </w:rPr>
+  </w:style>
+  <w:style w:type="character" w:styleId="ListLabel575">
+    <w:name w:val="ListLabel 575"/>
+    <w:qFormat/>
+    <w:rPr>
+      <w:u w:val="none"/>
+    </w:rPr>
+  </w:style>
+  <w:style w:type="character" w:styleId="ListLabel576">
+    <w:name w:val="ListLabel 576"/>
+    <w:qFormat/>
+    <w:rPr>
+      <w:u w:val="none"/>
+    </w:rPr>
+  </w:style>
+  <w:style w:type="character" w:styleId="ListLabel577">
+    <w:name w:val="ListLabel 577"/>
+    <w:qFormat/>
+    <w:rPr>
+      <w:u w:val="none"/>
+    </w:rPr>
+  </w:style>
+  <w:style w:type="character" w:styleId="ListLabel578">
+    <w:name w:val="ListLabel 578"/>
+    <w:qFormat/>
+    <w:rPr>
+      <w:u w:val="none"/>
+    </w:rPr>
+  </w:style>
+  <w:style w:type="character" w:styleId="ListLabel579">
+    <w:name w:val="ListLabel 579"/>
+    <w:qFormat/>
+    <w:rPr>
+      <w:u w:val="none"/>
+    </w:rPr>
+  </w:style>
+  <w:style w:type="character" w:styleId="ListLabel580">
+    <w:name w:val="ListLabel 580"/>
+    <w:qFormat/>
+    <w:rPr>
+      <w:u w:val="none"/>
+    </w:rPr>
+  </w:style>
+  <w:style w:type="character" w:styleId="ListLabel581">
+    <w:name w:val="ListLabel 581"/>
+    <w:qFormat/>
+    <w:rPr>
+      <w:u w:val="none"/>
+    </w:rPr>
+  </w:style>
+  <w:style w:type="character" w:styleId="ListLabel582">
+    <w:name w:val="ListLabel 582"/>
+    <w:qFormat/>
+    <w:rPr>
+      <w:u w:val="none"/>
+    </w:rPr>
+  </w:style>
+  <w:style w:type="character" w:styleId="ListLabel583">
+    <w:name w:val="ListLabel 583"/>
+    <w:qFormat/>
+    <w:rPr>
+      <w:u w:val="none"/>
+    </w:rPr>
+  </w:style>
+  <w:style w:type="character" w:styleId="ListLabel584">
+    <w:name w:val="ListLabel 584"/>
+    <w:qFormat/>
+    <w:rPr>
+      <w:u w:val="none"/>
+    </w:rPr>
+  </w:style>
+  <w:style w:type="character" w:styleId="ListLabel585">
+    <w:name w:val="ListLabel 585"/>
+    <w:qFormat/>
+    <w:rPr>
+      <w:u w:val="none"/>
+    </w:rPr>
+  </w:style>
+  <w:style w:type="character" w:styleId="ListLabel586">
+    <w:name w:val="ListLabel 586"/>
+    <w:qFormat/>
+    <w:rPr>
+      <w:u w:val="none"/>
+    </w:rPr>
+  </w:style>
+  <w:style w:type="character" w:styleId="ListLabel587">
+    <w:name w:val="ListLabel 587"/>
+    <w:qFormat/>
+    <w:rPr>
+      <w:u w:val="none"/>
+    </w:rPr>
+  </w:style>
+  <w:style w:type="character" w:styleId="ListLabel588">
+    <w:name w:val="ListLabel 588"/>
+    <w:qFormat/>
+    <w:rPr>
+      <w:u w:val="none"/>
+    </w:rPr>
+  </w:style>
   <w:style w:type="paragraph" w:styleId="Heading" w:customStyle="1">
     <w:name w:val="Heading"/>
     <w:basedOn w:val="Normal"/>
     <w:next w:val="TextBody"/>
     <w:qFormat/>
     <w:pPr>
-      <w:keepNext w:val="true"/>
+      <w:keepNext/>
       <w:spacing w:before="240" w:after="120"/>
     </w:pPr>
     <w:rPr>
@@ -26050,7 +27338,7 @@
     <w:next w:val="Normal"/>
     <w:qFormat/>
     <w:pPr>
-      <w:keepNext w:val="true"/>
+      <w:keepNext/>
       <w:keepLines/>
       <w:spacing w:lineRule="auto" w:line="240"/>
       <w:ind w:left="17" w:right="0" w:hanging="0"/>
@@ -26069,7 +27357,7 @@
     <w:next w:val="Normal"/>
     <w:qFormat/>
     <w:pPr>
-      <w:keepNext w:val="true"/>
+      <w:keepNext/>
       <w:keepLines/>
       <w:spacing w:lineRule="auto" w:line="240" w:before="200" w:after="200"/>
     </w:pPr>
@@ -26164,7 +27452,7 @@
     <w:qFormat/>
     <w:rsid w:val="00e210c8"/>
     <w:pPr>
-      <w:keepNext w:val="true"/>
+      <w:keepNext/>
       <w:keepLines/>
       <w:spacing w:lineRule="auto" w:line="276" w:before="480" w:after="0"/>
       <w:ind w:left="0" w:right="0" w:hanging="0"/>

</xml_diff>

<commit_message>
srs and product backlog about us8
update srs and product backlog about us8
</commit_message>
<xml_diff>
--- a/docs/deliverable3/Getana_Deliverable_3_SRS.docx
+++ b/docs/deliverable3/Getana_Deliverable_3_SRS.docx
@@ -77,7 +77,6 @@
           <w:szCs w:val="72"/>
         </w:rPr>
       </w:pPr>
-      <w:proofErr w:type="spellStart"/>
       <w:r>
         <w:rPr>
           <w:rFonts w:ascii="Times New Roman" w:eastAsia="Times New Roman" w:hAnsi="Times New Roman" w:cs="Times New Roman"/>
@@ -87,7 +86,6 @@
         </w:rPr>
         <w:t>RaiderNAV</w:t>
       </w:r>
-      <w:proofErr w:type="spellEnd"/>
     </w:p>
     <w:p>
       <w:pPr>
@@ -1574,6 +1572,7 @@
           <w:pPr>
             <w:ind w:left="0"/>
             <w:rPr>
+              <w:rFonts w:hint="eastAsia"/>
               <w:b/>
               <w:bCs/>
             </w:rPr>
@@ -1759,6 +1758,9 @@
       <w:pPr>
         <w:spacing w:before="0" w:line="240" w:lineRule="auto"/>
         <w:ind w:left="720" w:right="0"/>
+        <w:rPr>
+          <w:rFonts w:hint="eastAsia"/>
+        </w:rPr>
       </w:pPr>
       <w:r>
         <w:rPr>
@@ -1895,6 +1897,9 @@
         <w:spacing w:before="0" w:line="240" w:lineRule="auto"/>
         <w:ind w:right="0"/>
         <w:contextualSpacing/>
+        <w:rPr>
+          <w:rFonts w:hint="eastAsia"/>
+        </w:rPr>
       </w:pPr>
       <w:r>
         <w:rPr>
@@ -1957,6 +1962,9 @@
         <w:spacing w:before="0" w:line="240" w:lineRule="auto"/>
         <w:ind w:right="0"/>
         <w:contextualSpacing/>
+        <w:rPr>
+          <w:rFonts w:hint="eastAsia"/>
+        </w:rPr>
       </w:pPr>
       <w:r>
         <w:rPr>
@@ -1975,6 +1983,9 @@
         <w:spacing w:before="0" w:line="240" w:lineRule="auto"/>
         <w:ind w:right="0"/>
         <w:contextualSpacing/>
+        <w:rPr>
+          <w:rFonts w:hint="eastAsia"/>
+        </w:rPr>
       </w:pPr>
       <w:r>
         <w:rPr>
@@ -2132,6 +2143,9 @@
         <w:spacing w:before="0" w:line="240" w:lineRule="auto"/>
         <w:ind w:right="0"/>
         <w:contextualSpacing/>
+        <w:rPr>
+          <w:rFonts w:hint="eastAsia"/>
+        </w:rPr>
       </w:pPr>
       <w:r>
         <w:rPr>
@@ -2160,6 +2174,9 @@
         <w:spacing w:before="0" w:line="240" w:lineRule="auto"/>
         <w:ind w:right="0"/>
         <w:contextualSpacing/>
+        <w:rPr>
+          <w:rFonts w:hint="eastAsia"/>
+        </w:rPr>
       </w:pPr>
       <w:r>
         <w:rPr>
@@ -2188,6 +2205,9 @@
         <w:spacing w:before="0" w:line="240" w:lineRule="auto"/>
         <w:ind w:right="0"/>
         <w:contextualSpacing/>
+        <w:rPr>
+          <w:rFonts w:hint="eastAsia"/>
+        </w:rPr>
       </w:pPr>
       <w:r>
         <w:rPr>
@@ -2534,6 +2554,9 @@
         <w:spacing w:before="0" w:line="240" w:lineRule="auto"/>
         <w:ind w:left="0" w:right="0"/>
         <w:jc w:val="center"/>
+        <w:rPr>
+          <w:rFonts w:hint="eastAsia"/>
+        </w:rPr>
       </w:pPr>
       <w:r>
         <w:rPr>
@@ -2610,6 +2633,9 @@
         <w:spacing w:before="0" w:line="240" w:lineRule="auto"/>
         <w:ind w:left="720" w:right="0" w:firstLine="720"/>
         <w:jc w:val="center"/>
+        <w:rPr>
+          <w:rFonts w:hint="eastAsia"/>
+        </w:rPr>
       </w:pPr>
       <w:r>
         <w:rPr>
@@ -2661,6 +2687,9 @@
         <w:spacing w:before="0" w:line="240" w:lineRule="auto"/>
         <w:ind w:left="720" w:right="0" w:firstLine="720"/>
         <w:jc w:val="center"/>
+        <w:rPr>
+          <w:rFonts w:hint="eastAsia"/>
+        </w:rPr>
       </w:pPr>
       <w:r>
         <w:rPr>
@@ -2686,6 +2715,9 @@
         <w:spacing w:before="0" w:line="240" w:lineRule="auto"/>
         <w:ind w:left="720" w:right="0" w:firstLine="720"/>
         <w:jc w:val="center"/>
+        <w:rPr>
+          <w:rFonts w:hint="eastAsia"/>
+        </w:rPr>
       </w:pPr>
       <w:r>
         <w:rPr>
@@ -2735,6 +2767,9 @@
         <w:spacing w:before="0" w:line="240" w:lineRule="auto"/>
         <w:ind w:left="720" w:right="0" w:firstLine="720"/>
         <w:jc w:val="center"/>
+        <w:rPr>
+          <w:rFonts w:hint="eastAsia"/>
+        </w:rPr>
       </w:pPr>
       <w:r>
         <w:rPr>
@@ -2759,36 +2794,54 @@
       <w:pPr>
         <w:spacing w:before="0" w:line="240" w:lineRule="auto"/>
         <w:ind w:left="720" w:right="0" w:firstLine="720"/>
+        <w:rPr>
+          <w:rFonts w:hint="eastAsia"/>
+        </w:rPr>
       </w:pPr>
     </w:p>
     <w:p>
       <w:pPr>
         <w:spacing w:before="0" w:line="240" w:lineRule="auto"/>
         <w:ind w:left="720" w:right="0" w:firstLine="720"/>
+        <w:rPr>
+          <w:rFonts w:hint="eastAsia"/>
+        </w:rPr>
       </w:pPr>
     </w:p>
     <w:p>
       <w:pPr>
         <w:spacing w:before="0" w:line="240" w:lineRule="auto"/>
         <w:ind w:left="720" w:right="0" w:firstLine="720"/>
+        <w:rPr>
+          <w:rFonts w:hint="eastAsia"/>
+        </w:rPr>
       </w:pPr>
     </w:p>
     <w:p>
       <w:pPr>
         <w:spacing w:before="0" w:line="240" w:lineRule="auto"/>
         <w:ind w:left="720" w:right="0" w:firstLine="720"/>
+        <w:rPr>
+          <w:rFonts w:hint="eastAsia"/>
+        </w:rPr>
       </w:pPr>
     </w:p>
     <w:p>
       <w:pPr>
         <w:spacing w:before="0" w:line="240" w:lineRule="auto"/>
         <w:ind w:left="720" w:right="0" w:firstLine="720"/>
+        <w:rPr>
+          <w:rFonts w:hint="eastAsia"/>
+        </w:rPr>
       </w:pPr>
     </w:p>
     <w:p>
       <w:pPr>
         <w:spacing w:before="0" w:line="240" w:lineRule="auto"/>
         <w:ind w:left="720" w:right="0" w:firstLine="720"/>
+        <w:rPr>
+          <w:rFonts w:hint="eastAsia"/>
+        </w:rPr>
       </w:pPr>
       <w:r>
         <w:br w:type="page"/>
@@ -2799,6 +2852,9 @@
         <w:spacing w:before="0" w:line="240" w:lineRule="auto"/>
         <w:ind w:left="720" w:right="0" w:firstLine="720"/>
         <w:jc w:val="center"/>
+        <w:rPr>
+          <w:rFonts w:hint="eastAsia"/>
+        </w:rPr>
       </w:pPr>
       <w:r>
         <w:rPr>
@@ -2849,6 +2905,9 @@
         <w:spacing w:before="0" w:line="240" w:lineRule="auto"/>
         <w:ind w:left="720" w:right="0" w:firstLine="720"/>
         <w:jc w:val="center"/>
+        <w:rPr>
+          <w:rFonts w:hint="eastAsia"/>
+        </w:rPr>
       </w:pPr>
       <w:r>
         <w:rPr>
@@ -3107,6 +3166,9 @@
         <w:spacing w:before="0" w:line="240" w:lineRule="auto"/>
         <w:ind w:left="720" w:right="0" w:firstLine="720"/>
         <w:jc w:val="center"/>
+        <w:rPr>
+          <w:rFonts w:hint="eastAsia"/>
+        </w:rPr>
       </w:pPr>
       <w:r>
         <w:rPr>
@@ -3173,6 +3235,9 @@
         <w:spacing w:before="0" w:line="240" w:lineRule="auto"/>
         <w:ind w:left="720" w:right="0" w:firstLine="720"/>
         <w:jc w:val="center"/>
+        <w:rPr>
+          <w:rFonts w:hint="eastAsia"/>
+        </w:rPr>
       </w:pPr>
     </w:p>
     <w:p>
@@ -3180,6 +3245,9 @@
         <w:spacing w:before="0" w:line="240" w:lineRule="auto"/>
         <w:ind w:left="720" w:right="0" w:firstLine="720"/>
         <w:jc w:val="center"/>
+        <w:rPr>
+          <w:rFonts w:hint="eastAsia"/>
+        </w:rPr>
       </w:pPr>
       <w:r>
         <w:rPr>
@@ -3255,6 +3323,9 @@
         <w:spacing w:before="0" w:line="240" w:lineRule="auto"/>
         <w:ind w:left="720" w:right="0" w:firstLine="720"/>
         <w:jc w:val="center"/>
+        <w:rPr>
+          <w:rFonts w:hint="eastAsia"/>
+        </w:rPr>
       </w:pPr>
       <w:r>
         <w:rPr>
@@ -3389,6 +3460,9 @@
       <w:pPr>
         <w:spacing w:before="0" w:line="240" w:lineRule="auto"/>
         <w:ind w:left="720" w:right="0" w:firstLine="720"/>
+        <w:rPr>
+          <w:rFonts w:hint="eastAsia"/>
+        </w:rPr>
       </w:pPr>
     </w:p>
     <w:p>
@@ -3396,6 +3470,9 @@
         <w:spacing w:before="0" w:line="240" w:lineRule="auto"/>
         <w:ind w:left="720" w:right="0" w:firstLine="720"/>
         <w:jc w:val="center"/>
+        <w:rPr>
+          <w:rFonts w:hint="eastAsia"/>
+        </w:rPr>
       </w:pPr>
       <w:r>
         <w:rPr>
@@ -3492,6 +3569,9 @@
       <w:pPr>
         <w:spacing w:before="0" w:line="240" w:lineRule="auto"/>
         <w:ind w:left="720" w:right="0" w:firstLine="720"/>
+        <w:rPr>
+          <w:rFonts w:hint="eastAsia"/>
+        </w:rPr>
       </w:pPr>
       <w:r>
         <w:rPr>
@@ -3574,6 +3654,9 @@
         <w:spacing w:before="0" w:line="240" w:lineRule="auto"/>
         <w:ind w:right="0"/>
         <w:contextualSpacing/>
+        <w:rPr>
+          <w:rFonts w:hint="eastAsia"/>
+        </w:rPr>
       </w:pPr>
       <w:r>
         <w:rPr>
@@ -3592,6 +3675,9 @@
         <w:spacing w:before="0" w:line="240" w:lineRule="auto"/>
         <w:ind w:right="0"/>
         <w:contextualSpacing/>
+        <w:rPr>
+          <w:rFonts w:hint="eastAsia"/>
+        </w:rPr>
       </w:pPr>
       <w:r>
         <w:rPr>
@@ -3797,6 +3883,9 @@
         <w:spacing w:before="0" w:line="240" w:lineRule="auto"/>
         <w:ind w:right="0"/>
         <w:contextualSpacing/>
+        <w:rPr>
+          <w:rFonts w:hint="eastAsia"/>
+        </w:rPr>
       </w:pPr>
       <w:r>
         <w:rPr>
@@ -3815,6 +3904,9 @@
         <w:spacing w:before="0" w:line="240" w:lineRule="auto"/>
         <w:ind w:right="0"/>
         <w:contextualSpacing/>
+        <w:rPr>
+          <w:rFonts w:hint="eastAsia"/>
+        </w:rPr>
       </w:pPr>
       <w:r>
         <w:rPr>
@@ -3859,6 +3951,9 @@
       <w:pPr>
         <w:spacing w:before="0" w:line="240" w:lineRule="auto"/>
         <w:ind w:left="720" w:right="0"/>
+        <w:rPr>
+          <w:rFonts w:hint="eastAsia"/>
+        </w:rPr>
       </w:pPr>
       <w:r>
         <w:rPr>
@@ -3882,6 +3977,9 @@
       <w:pPr>
         <w:spacing w:before="0" w:line="240" w:lineRule="auto"/>
         <w:ind w:left="720" w:right="0"/>
+        <w:rPr>
+          <w:rFonts w:hint="eastAsia"/>
+        </w:rPr>
       </w:pPr>
       <w:r>
         <w:rPr>
@@ -4338,6 +4436,9 @@
       <w:pPr>
         <w:spacing w:before="0" w:line="240" w:lineRule="auto"/>
         <w:ind w:left="1440" w:right="0"/>
+        <w:rPr>
+          <w:rFonts w:hint="eastAsia"/>
+        </w:rPr>
       </w:pPr>
       <w:r>
         <w:rPr>
@@ -4390,6 +4491,9 @@
       <w:pPr>
         <w:spacing w:before="0" w:line="240" w:lineRule="auto"/>
         <w:ind w:left="1440" w:right="0"/>
+        <w:rPr>
+          <w:rFonts w:hint="eastAsia"/>
+        </w:rPr>
       </w:pPr>
       <w:r>
         <w:rPr>
@@ -4443,6 +4547,9 @@
       <w:pPr>
         <w:spacing w:before="0" w:line="240" w:lineRule="auto"/>
         <w:ind w:left="1440" w:right="0"/>
+        <w:rPr>
+          <w:rFonts w:hint="eastAsia"/>
+        </w:rPr>
       </w:pPr>
       <w:r>
         <w:rPr>
@@ -4456,6 +4563,9 @@
       <w:pPr>
         <w:spacing w:before="0" w:line="240" w:lineRule="auto"/>
         <w:ind w:left="1440" w:right="0"/>
+        <w:rPr>
+          <w:rFonts w:hint="eastAsia"/>
+        </w:rPr>
       </w:pPr>
       <w:r>
         <w:rPr>
@@ -4502,6 +4612,9 @@
       <w:pPr>
         <w:spacing w:before="0" w:line="240" w:lineRule="auto"/>
         <w:ind w:left="720" w:right="0"/>
+        <w:rPr>
+          <w:rFonts w:hint="eastAsia"/>
+        </w:rPr>
       </w:pPr>
       <w:r>
         <w:rPr>
@@ -4556,6 +4669,9 @@
       <w:pPr>
         <w:spacing w:before="0" w:line="240" w:lineRule="auto"/>
         <w:ind w:left="1440" w:right="0"/>
+        <w:rPr>
+          <w:rFonts w:hint="eastAsia"/>
+        </w:rPr>
       </w:pPr>
       <w:r>
         <w:rPr>
@@ -4569,6 +4685,9 @@
       <w:pPr>
         <w:spacing w:before="0" w:line="240" w:lineRule="auto"/>
         <w:ind w:left="1440" w:right="0"/>
+        <w:rPr>
+          <w:rFonts w:hint="eastAsia"/>
+        </w:rPr>
       </w:pPr>
       <w:r>
         <w:rPr>
@@ -4639,6 +4758,9 @@
       <w:pPr>
         <w:spacing w:before="0" w:line="240" w:lineRule="auto"/>
         <w:ind w:left="1440" w:right="0"/>
+        <w:rPr>
+          <w:rFonts w:hint="eastAsia"/>
+        </w:rPr>
       </w:pPr>
       <w:r>
         <w:rPr>
@@ -4692,6 +4814,9 @@
       <w:pPr>
         <w:spacing w:before="0" w:line="240" w:lineRule="auto"/>
         <w:ind w:left="1440" w:right="0"/>
+        <w:rPr>
+          <w:rFonts w:hint="eastAsia"/>
+        </w:rPr>
       </w:pPr>
       <w:r>
         <w:rPr>
@@ -4705,6 +4830,9 @@
       <w:pPr>
         <w:spacing w:before="0" w:line="240" w:lineRule="auto"/>
         <w:ind w:left="1440" w:right="0"/>
+        <w:rPr>
+          <w:rFonts w:hint="eastAsia"/>
+        </w:rPr>
       </w:pPr>
       <w:r>
         <w:rPr>
@@ -4718,6 +4846,9 @@
       <w:pPr>
         <w:spacing w:before="0" w:line="240" w:lineRule="auto"/>
         <w:ind w:left="1440" w:right="0"/>
+        <w:rPr>
+          <w:rFonts w:hint="eastAsia"/>
+        </w:rPr>
       </w:pPr>
       <w:r>
         <w:rPr>
@@ -4731,6 +4862,9 @@
       <w:pPr>
         <w:spacing w:before="0" w:line="240" w:lineRule="auto"/>
         <w:ind w:left="1440" w:right="0"/>
+        <w:rPr>
+          <w:rFonts w:hint="eastAsia"/>
+        </w:rPr>
       </w:pPr>
       <w:r>
         <w:rPr>
@@ -4764,6 +4898,9 @@
       <w:pPr>
         <w:spacing w:before="0" w:line="240" w:lineRule="auto"/>
         <w:ind w:left="720" w:right="0"/>
+        <w:rPr>
+          <w:rFonts w:hint="eastAsia"/>
+        </w:rPr>
       </w:pPr>
       <w:r>
         <w:rPr>
@@ -4832,6 +4969,9 @@
       <w:pPr>
         <w:spacing w:before="0" w:line="240" w:lineRule="auto"/>
         <w:ind w:left="1440" w:right="0"/>
+        <w:rPr>
+          <w:rFonts w:hint="eastAsia"/>
+        </w:rPr>
       </w:pPr>
       <w:r>
         <w:rPr>
@@ -4845,6 +4985,9 @@
       <w:pPr>
         <w:spacing w:before="0" w:line="240" w:lineRule="auto"/>
         <w:ind w:left="1440" w:right="0"/>
+        <w:rPr>
+          <w:rFonts w:hint="eastAsia"/>
+        </w:rPr>
       </w:pPr>
       <w:r>
         <w:rPr>
@@ -4898,6 +5041,9 @@
       <w:pPr>
         <w:spacing w:before="0" w:line="240" w:lineRule="auto"/>
         <w:ind w:left="1440" w:right="0"/>
+        <w:rPr>
+          <w:rFonts w:hint="eastAsia"/>
+        </w:rPr>
       </w:pPr>
       <w:r>
         <w:rPr>
@@ -4951,6 +5097,9 @@
       <w:pPr>
         <w:spacing w:before="0" w:line="240" w:lineRule="auto"/>
         <w:ind w:left="1440" w:right="0"/>
+        <w:rPr>
+          <w:rFonts w:hint="eastAsia"/>
+        </w:rPr>
       </w:pPr>
       <w:r>
         <w:rPr>
@@ -4964,6 +5113,9 @@
       <w:pPr>
         <w:spacing w:before="0" w:line="240" w:lineRule="auto"/>
         <w:ind w:left="1440" w:right="0"/>
+        <w:rPr>
+          <w:rFonts w:hint="eastAsia"/>
+        </w:rPr>
       </w:pPr>
       <w:r>
         <w:rPr>
@@ -4977,6 +5129,9 @@
       <w:pPr>
         <w:spacing w:before="0" w:line="240" w:lineRule="auto"/>
         <w:ind w:left="1440" w:right="0"/>
+        <w:rPr>
+          <w:rFonts w:hint="eastAsia"/>
+        </w:rPr>
       </w:pPr>
       <w:r>
         <w:rPr>
@@ -4990,6 +5145,9 @@
       <w:pPr>
         <w:spacing w:before="0" w:line="240" w:lineRule="auto"/>
         <w:ind w:left="1440" w:right="0"/>
+        <w:rPr>
+          <w:rFonts w:hint="eastAsia"/>
+        </w:rPr>
       </w:pPr>
       <w:r>
         <w:rPr>
@@ -5090,6 +5248,9 @@
       <w:pPr>
         <w:spacing w:before="0" w:line="240" w:lineRule="auto"/>
         <w:ind w:left="1440" w:right="0"/>
+        <w:rPr>
+          <w:rFonts w:hint="eastAsia"/>
+        </w:rPr>
       </w:pPr>
       <w:r>
         <w:rPr>
@@ -5142,6 +5303,9 @@
       <w:pPr>
         <w:spacing w:before="0" w:line="240" w:lineRule="auto"/>
         <w:ind w:left="1440" w:right="0"/>
+        <w:rPr>
+          <w:rFonts w:hint="eastAsia"/>
+        </w:rPr>
       </w:pPr>
       <w:r>
         <w:rPr>
@@ -5195,6 +5359,9 @@
       <w:pPr>
         <w:spacing w:before="0" w:line="240" w:lineRule="auto"/>
         <w:ind w:left="1440" w:right="0"/>
+        <w:rPr>
+          <w:rFonts w:hint="eastAsia"/>
+        </w:rPr>
       </w:pPr>
       <w:r>
         <w:rPr>
@@ -5298,6 +5465,9 @@
       <w:pPr>
         <w:spacing w:before="0" w:line="240" w:lineRule="auto"/>
         <w:ind w:left="1440" w:right="0"/>
+        <w:rPr>
+          <w:rFonts w:hint="eastAsia"/>
+        </w:rPr>
       </w:pPr>
       <w:r>
         <w:rPr>
@@ -5351,6 +5521,9 @@
       <w:pPr>
         <w:spacing w:before="0" w:line="240" w:lineRule="auto"/>
         <w:ind w:left="1440" w:right="0"/>
+        <w:rPr>
+          <w:rFonts w:hint="eastAsia"/>
+        </w:rPr>
       </w:pPr>
       <w:r>
         <w:rPr>
@@ -5364,6 +5537,9 @@
       <w:pPr>
         <w:spacing w:before="0" w:line="240" w:lineRule="auto"/>
         <w:ind w:left="1440" w:right="0"/>
+        <w:rPr>
+          <w:rFonts w:hint="eastAsia"/>
+        </w:rPr>
       </w:pPr>
       <w:r>
         <w:rPr>
@@ -5377,6 +5553,9 @@
       <w:pPr>
         <w:spacing w:before="0" w:line="240" w:lineRule="auto"/>
         <w:ind w:left="1440" w:right="0"/>
+        <w:rPr>
+          <w:rFonts w:hint="eastAsia"/>
+        </w:rPr>
       </w:pPr>
       <w:r>
         <w:rPr>
@@ -6031,6 +6210,9 @@
       <w:pPr>
         <w:spacing w:before="0" w:line="240" w:lineRule="auto"/>
         <w:ind w:left="1440" w:right="0"/>
+        <w:rPr>
+          <w:rFonts w:hint="eastAsia"/>
+        </w:rPr>
       </w:pPr>
       <w:r>
         <w:rPr>
@@ -6044,6 +6226,9 @@
       <w:pPr>
         <w:spacing w:before="0" w:line="240" w:lineRule="auto"/>
         <w:ind w:left="1440" w:right="0"/>
+        <w:rPr>
+          <w:rFonts w:hint="eastAsia"/>
+        </w:rPr>
       </w:pPr>
       <w:r>
         <w:rPr>
@@ -6057,6 +6242,9 @@
       <w:pPr>
         <w:spacing w:before="0" w:line="240" w:lineRule="auto"/>
         <w:ind w:left="1440" w:right="0"/>
+        <w:rPr>
+          <w:rFonts w:hint="eastAsia"/>
+        </w:rPr>
       </w:pPr>
       <w:r>
         <w:rPr>
@@ -6280,6 +6468,9 @@
       <w:pPr>
         <w:spacing w:before="0" w:line="240" w:lineRule="auto"/>
         <w:ind w:left="1440" w:right="0"/>
+        <w:rPr>
+          <w:rFonts w:hint="eastAsia"/>
+        </w:rPr>
       </w:pPr>
       <w:r>
         <w:rPr>
@@ -6401,8 +6592,6 @@
         </w:rPr>
         <w:t>8.3.2</w:t>
       </w:r>
-      <w:bookmarkStart w:id="20" w:name="_GoBack"/>
-      <w:bookmarkEnd w:id="20"/>
       <w:r>
         <w:rPr>
           <w:rFonts w:ascii="Times New Roman" w:eastAsia="Times New Roman" w:hAnsi="Times New Roman" w:cs="Times New Roman"/>
@@ -6524,6 +6713,9 @@
       <w:pPr>
         <w:spacing w:before="0" w:line="240" w:lineRule="auto"/>
         <w:ind w:left="1440" w:right="0"/>
+        <w:rPr>
+          <w:rFonts w:hint="eastAsia"/>
+        </w:rPr>
       </w:pPr>
       <w:r>
         <w:rPr>
@@ -6650,6 +6842,9 @@
       <w:pPr>
         <w:spacing w:before="0" w:line="240" w:lineRule="auto"/>
         <w:ind w:left="1440" w:right="0"/>
+        <w:rPr>
+          <w:rFonts w:hint="eastAsia"/>
+        </w:rPr>
       </w:pPr>
       <w:r>
         <w:rPr>
@@ -6663,6 +6858,9 @@
       <w:pPr>
         <w:spacing w:before="0" w:line="240" w:lineRule="auto"/>
         <w:ind w:left="1440" w:right="0"/>
+        <w:rPr>
+          <w:rFonts w:hint="eastAsia"/>
+        </w:rPr>
       </w:pPr>
       <w:r>
         <w:rPr>
@@ -6676,6 +6874,9 @@
       <w:pPr>
         <w:spacing w:before="0" w:line="240" w:lineRule="auto"/>
         <w:ind w:left="1440" w:right="0"/>
+        <w:rPr>
+          <w:rFonts w:hint="eastAsia"/>
+        </w:rPr>
       </w:pPr>
       <w:r>
         <w:rPr>
@@ -6780,6 +6981,9 @@
       <w:pPr>
         <w:spacing w:before="0" w:line="240" w:lineRule="auto"/>
         <w:ind w:left="1440" w:right="0"/>
+        <w:rPr>
+          <w:rFonts w:hint="eastAsia"/>
+        </w:rPr>
       </w:pPr>
       <w:r>
         <w:rPr>
@@ -7340,6 +7544,9 @@
       <w:pPr>
         <w:spacing w:before="0" w:line="240" w:lineRule="auto"/>
         <w:ind w:left="1440" w:right="0"/>
+        <w:rPr>
+          <w:rFonts w:hint="eastAsia"/>
+        </w:rPr>
       </w:pPr>
       <w:r>
         <w:rPr>
@@ -7393,6 +7600,9 @@
       <w:pPr>
         <w:spacing w:before="0" w:line="240" w:lineRule="auto"/>
         <w:ind w:left="1440" w:right="0"/>
+        <w:rPr>
+          <w:rFonts w:hint="eastAsia"/>
+        </w:rPr>
       </w:pPr>
       <w:r>
         <w:rPr>
@@ -7446,6 +7656,9 @@
       <w:pPr>
         <w:spacing w:before="0" w:line="240" w:lineRule="auto"/>
         <w:ind w:left="1440" w:right="0"/>
+        <w:rPr>
+          <w:rFonts w:hint="eastAsia"/>
+        </w:rPr>
       </w:pPr>
       <w:r>
         <w:rPr>
@@ -7459,6 +7672,9 @@
       <w:pPr>
         <w:spacing w:before="0" w:line="240" w:lineRule="auto"/>
         <w:ind w:left="1440" w:right="0"/>
+        <w:rPr>
+          <w:rFonts w:hint="eastAsia"/>
+        </w:rPr>
       </w:pPr>
       <w:r>
         <w:rPr>
@@ -7472,6 +7688,9 @@
       <w:pPr>
         <w:spacing w:before="0" w:line="240" w:lineRule="auto"/>
         <w:ind w:left="1440" w:right="0"/>
+        <w:rPr>
+          <w:rFonts w:hint="eastAsia"/>
+        </w:rPr>
       </w:pPr>
       <w:r>
         <w:rPr>
@@ -7567,6 +7786,9 @@
       <w:pPr>
         <w:spacing w:before="0" w:line="240" w:lineRule="auto"/>
         <w:ind w:left="1440" w:right="0"/>
+        <w:rPr>
+          <w:rFonts w:hint="eastAsia"/>
+        </w:rPr>
       </w:pPr>
       <w:r>
         <w:rPr>
@@ -7625,6 +7847,9 @@
       <w:pPr>
         <w:spacing w:before="0" w:line="240" w:lineRule="auto"/>
         <w:ind w:left="1440" w:right="0"/>
+        <w:rPr>
+          <w:rFonts w:hint="eastAsia"/>
+        </w:rPr>
       </w:pPr>
       <w:r>
         <w:rPr>
@@ -7638,6 +7863,9 @@
       <w:pPr>
         <w:spacing w:before="0" w:line="240" w:lineRule="auto"/>
         <w:ind w:left="1440" w:right="0"/>
+        <w:rPr>
+          <w:rFonts w:hint="eastAsia"/>
+        </w:rPr>
       </w:pPr>
       <w:r>
         <w:rPr>
@@ -7696,6 +7924,9 @@
       <w:pPr>
         <w:spacing w:before="0" w:line="240" w:lineRule="auto"/>
         <w:ind w:left="1440" w:right="0"/>
+        <w:rPr>
+          <w:rFonts w:hint="eastAsia"/>
+        </w:rPr>
       </w:pPr>
       <w:r>
         <w:rPr>
@@ -7822,6 +8053,9 @@
       <w:pPr>
         <w:spacing w:before="0" w:line="240" w:lineRule="auto"/>
         <w:ind w:left="1440" w:right="0"/>
+        <w:rPr>
+          <w:rFonts w:hint="eastAsia"/>
+        </w:rPr>
       </w:pPr>
       <w:r>
         <w:rPr>
@@ -7880,6 +8114,9 @@
       <w:pPr>
         <w:spacing w:before="0" w:line="240" w:lineRule="auto"/>
         <w:ind w:left="1440" w:right="0"/>
+        <w:rPr>
+          <w:rFonts w:hint="eastAsia"/>
+        </w:rPr>
       </w:pPr>
       <w:r>
         <w:rPr>
@@ -7893,6 +8130,9 @@
       <w:pPr>
         <w:spacing w:before="0" w:line="240" w:lineRule="auto"/>
         <w:ind w:left="1440" w:right="0"/>
+        <w:rPr>
+          <w:rFonts w:hint="eastAsia"/>
+        </w:rPr>
       </w:pPr>
       <w:r>
         <w:rPr>
@@ -8111,6 +8351,9 @@
       <w:pPr>
         <w:spacing w:before="0" w:line="240" w:lineRule="auto"/>
         <w:ind w:left="1440" w:right="0"/>
+        <w:rPr>
+          <w:rFonts w:hint="eastAsia"/>
+        </w:rPr>
       </w:pPr>
       <w:r>
         <w:rPr>
@@ -8164,6 +8407,9 @@
       <w:pPr>
         <w:spacing w:before="0" w:line="240" w:lineRule="auto"/>
         <w:ind w:left="1440" w:right="0"/>
+        <w:rPr>
+          <w:rFonts w:hint="eastAsia"/>
+        </w:rPr>
       </w:pPr>
       <w:r>
         <w:rPr>
@@ -8177,6 +8423,9 @@
       <w:pPr>
         <w:spacing w:before="0" w:line="240" w:lineRule="auto"/>
         <w:ind w:left="1440" w:right="0"/>
+        <w:rPr>
+          <w:rFonts w:hint="eastAsia"/>
+        </w:rPr>
       </w:pPr>
       <w:r>
         <w:rPr>
@@ -8332,8 +8581,8 @@
       <w:pPr>
         <w:pStyle w:val="Heading2"/>
       </w:pPr>
-      <w:bookmarkStart w:id="21" w:name="_1y810tw"/>
-      <w:bookmarkEnd w:id="21"/>
+      <w:bookmarkStart w:id="20" w:name="_1y810tw"/>
+      <w:bookmarkEnd w:id="20"/>
     </w:p>
     <w:p>
       <w:pPr>
@@ -8778,6 +9027,9 @@
       <w:pPr>
         <w:spacing w:before="0" w:line="240" w:lineRule="auto"/>
         <w:ind w:left="720" w:right="0"/>
+        <w:rPr>
+          <w:rFonts w:hint="eastAsia"/>
+        </w:rPr>
       </w:pPr>
       <w:r>
         <w:rPr>
@@ -8832,6 +9084,9 @@
       <w:pPr>
         <w:spacing w:before="0" w:line="240" w:lineRule="auto"/>
         <w:ind w:left="1440" w:right="0"/>
+        <w:rPr>
+          <w:rFonts w:hint="eastAsia"/>
+        </w:rPr>
       </w:pPr>
       <w:r>
         <w:rPr>
@@ -8885,6 +9140,9 @@
       <w:pPr>
         <w:spacing w:before="0" w:line="240" w:lineRule="auto"/>
         <w:ind w:left="1440" w:right="0"/>
+        <w:rPr>
+          <w:rFonts w:hint="eastAsia"/>
+        </w:rPr>
       </w:pPr>
       <w:r>
         <w:rPr>
@@ -8898,6 +9156,9 @@
       <w:pPr>
         <w:spacing w:before="0" w:line="240" w:lineRule="auto"/>
         <w:ind w:left="1440" w:right="0"/>
+        <w:rPr>
+          <w:rFonts w:hint="eastAsia"/>
+        </w:rPr>
       </w:pPr>
       <w:r>
         <w:rPr>
@@ -8911,6 +9172,9 @@
       <w:pPr>
         <w:spacing w:before="0" w:line="240" w:lineRule="auto"/>
         <w:ind w:left="1440" w:right="0"/>
+        <w:rPr>
+          <w:rFonts w:hint="eastAsia"/>
+        </w:rPr>
       </w:pPr>
       <w:r>
         <w:rPr>
@@ -9001,6 +9265,9 @@
       <w:pPr>
         <w:spacing w:before="0" w:line="240" w:lineRule="auto"/>
         <w:ind w:left="1440" w:right="0"/>
+        <w:rPr>
+          <w:rFonts w:hint="eastAsia"/>
+        </w:rPr>
       </w:pPr>
       <w:r>
         <w:rPr>
@@ -9054,6 +9321,9 @@
       <w:pPr>
         <w:spacing w:before="0" w:line="240" w:lineRule="auto"/>
         <w:ind w:left="1440" w:right="0"/>
+        <w:rPr>
+          <w:rFonts w:hint="eastAsia"/>
+        </w:rPr>
       </w:pPr>
       <w:r>
         <w:rPr>
@@ -9067,6 +9337,9 @@
       <w:pPr>
         <w:spacing w:before="0" w:line="240" w:lineRule="auto"/>
         <w:ind w:left="1440" w:right="0"/>
+        <w:rPr>
+          <w:rFonts w:hint="eastAsia"/>
+        </w:rPr>
       </w:pPr>
       <w:r>
         <w:rPr>
@@ -9120,6 +9393,9 @@
       <w:pPr>
         <w:spacing w:before="0" w:line="240" w:lineRule="auto"/>
         <w:ind w:left="1440" w:right="0"/>
+        <w:rPr>
+          <w:rFonts w:hint="eastAsia"/>
+        </w:rPr>
       </w:pPr>
       <w:r>
         <w:rPr>
@@ -9133,6 +9409,9 @@
       <w:pPr>
         <w:spacing w:before="0" w:line="240" w:lineRule="auto"/>
         <w:ind w:left="1440" w:right="0"/>
+        <w:rPr>
+          <w:rFonts w:hint="eastAsia"/>
+        </w:rPr>
       </w:pPr>
       <w:r>
         <w:rPr>
@@ -9146,6 +9425,9 @@
       <w:pPr>
         <w:spacing w:before="0" w:line="240" w:lineRule="auto"/>
         <w:ind w:left="1440" w:right="0"/>
+        <w:rPr>
+          <w:rFonts w:hint="eastAsia"/>
+        </w:rPr>
       </w:pPr>
       <w:r>
         <w:rPr>
@@ -9159,6 +9441,9 @@
       <w:pPr>
         <w:spacing w:before="0" w:line="240" w:lineRule="auto"/>
         <w:ind w:left="1440" w:right="0"/>
+        <w:rPr>
+          <w:rFonts w:hint="eastAsia"/>
+        </w:rPr>
       </w:pPr>
       <w:r>
         <w:rPr>
@@ -9249,6 +9534,9 @@
       <w:pPr>
         <w:spacing w:before="0" w:line="240" w:lineRule="auto"/>
         <w:ind w:left="1440" w:right="0"/>
+        <w:rPr>
+          <w:rFonts w:hint="eastAsia"/>
+        </w:rPr>
       </w:pPr>
       <w:r>
         <w:rPr>
@@ -9314,6 +9602,9 @@
       <w:pPr>
         <w:spacing w:before="0" w:line="240" w:lineRule="auto"/>
         <w:ind w:left="1440" w:right="0"/>
+        <w:rPr>
+          <w:rFonts w:hint="eastAsia"/>
+        </w:rPr>
       </w:pPr>
       <w:r>
         <w:rPr>
@@ -9367,6 +9658,9 @@
       <w:pPr>
         <w:spacing w:before="0" w:line="240" w:lineRule="auto"/>
         <w:ind w:left="1440" w:right="0"/>
+        <w:rPr>
+          <w:rFonts w:hint="eastAsia"/>
+        </w:rPr>
       </w:pPr>
       <w:r>
         <w:rPr>
@@ -9380,6 +9674,9 @@
       <w:pPr>
         <w:spacing w:before="0" w:line="240" w:lineRule="auto"/>
         <w:ind w:left="1440" w:right="0"/>
+        <w:rPr>
+          <w:rFonts w:hint="eastAsia"/>
+        </w:rPr>
       </w:pPr>
       <w:r>
         <w:rPr>
@@ -9393,12 +9690,18 @@
       <w:pPr>
         <w:spacing w:before="0" w:line="240" w:lineRule="auto"/>
         <w:ind w:left="720" w:right="0"/>
-      </w:pPr>
-    </w:p>
-    <w:p>
-      <w:pPr>
-        <w:spacing w:before="0" w:line="240" w:lineRule="auto"/>
-        <w:ind w:left="720" w:right="0"/>
+        <w:rPr>
+          <w:rFonts w:hint="eastAsia"/>
+        </w:rPr>
+      </w:pPr>
+    </w:p>
+    <w:p>
+      <w:pPr>
+        <w:spacing w:before="0" w:line="240" w:lineRule="auto"/>
+        <w:ind w:left="720" w:right="0"/>
+        <w:rPr>
+          <w:rFonts w:hint="eastAsia"/>
+        </w:rPr>
       </w:pPr>
       <w:r>
         <w:rPr>
@@ -9413,15 +9716,146 @@
         <w:spacing w:before="0" w:line="240" w:lineRule="auto"/>
         <w:ind w:left="720" w:right="0"/>
         <w:rPr>
+          <w:rFonts w:ascii="Liberation Serif" w:hAnsi="Liberation Serif" w:hint="eastAsia"/>
+          <w:color w:val="000000"/>
+        </w:rPr>
+      </w:pPr>
+    </w:p>
+    <w:p>
+      <w:pPr>
+        <w:spacing w:before="0" w:line="240" w:lineRule="auto"/>
+        <w:ind w:left="1440" w:right="0"/>
+        <w:rPr>
+          <w:rFonts w:hint="eastAsia"/>
+        </w:rPr>
+      </w:pPr>
+      <w:r>
+        <w:rPr>
+          <w:rFonts w:ascii="Times New Roman" w:eastAsia="Times New Roman" w:hAnsi="Times New Roman" w:cs="Times New Roman"/>
+          <w:color w:val="000000"/>
+          <w:u w:val="single"/>
+        </w:rPr>
+        <w:t>21.1 Functional User Requirements</w:t>
+      </w:r>
+    </w:p>
+    <w:p>
+      <w:pPr>
+        <w:spacing w:before="0" w:line="240" w:lineRule="auto"/>
+        <w:ind w:left="1440" w:right="0"/>
+        <w:rPr>
+          <w:rFonts w:ascii="Times New Roman" w:eastAsia="Times New Roman" w:hAnsi="Times New Roman" w:cs="Times New Roman"/>
+          <w:color w:val="000000"/>
+        </w:rPr>
+      </w:pPr>
+    </w:p>
+    <w:p>
+      <w:pPr>
+        <w:spacing w:before="0" w:line="240" w:lineRule="auto"/>
+        <w:ind w:left="1440" w:right="0"/>
+        <w:rPr>
+          <w:rFonts w:ascii="Times New Roman" w:eastAsia="Times New Roman" w:hAnsi="Times New Roman" w:cs="Times New Roman"/>
+          <w:color w:val="000000"/>
+        </w:rPr>
+      </w:pPr>
+    </w:p>
+    <w:p>
+      <w:pPr>
+        <w:spacing w:before="0" w:line="240" w:lineRule="auto"/>
+        <w:ind w:left="1440" w:right="0"/>
+        <w:rPr>
+          <w:rFonts w:hint="eastAsia"/>
+        </w:rPr>
+      </w:pPr>
+      <w:r>
+        <w:rPr>
+          <w:rFonts w:ascii="Times New Roman" w:eastAsia="Times New Roman" w:hAnsi="Times New Roman" w:cs="Times New Roman"/>
+          <w:color w:val="000000"/>
+          <w:u w:val="single"/>
+        </w:rPr>
+        <w:t>21.2 Non-Functional User Requirements</w:t>
+      </w:r>
+    </w:p>
+    <w:p>
+      <w:pPr>
+        <w:spacing w:before="0" w:line="240" w:lineRule="auto"/>
+        <w:ind w:left="1440" w:right="0"/>
+        <w:rPr>
+          <w:rFonts w:ascii="Times New Roman" w:eastAsia="Times New Roman" w:hAnsi="Times New Roman" w:cs="Times New Roman"/>
+          <w:color w:val="000000"/>
+        </w:rPr>
+      </w:pPr>
+    </w:p>
+    <w:p>
+      <w:pPr>
+        <w:spacing w:before="0" w:line="240" w:lineRule="auto"/>
+        <w:ind w:left="1440" w:right="0"/>
+        <w:rPr>
+          <w:rFonts w:ascii="Times New Roman" w:eastAsia="Times New Roman" w:hAnsi="Times New Roman" w:cs="Times New Roman"/>
+          <w:color w:val="000000"/>
+        </w:rPr>
+      </w:pPr>
+    </w:p>
+    <w:p>
+      <w:pPr>
+        <w:spacing w:before="0" w:line="240" w:lineRule="auto"/>
+        <w:ind w:left="1440" w:right="0"/>
+        <w:rPr>
+          <w:rFonts w:hint="eastAsia"/>
+        </w:rPr>
+      </w:pPr>
+      <w:r>
+        <w:rPr>
+          <w:rFonts w:ascii="Times New Roman" w:eastAsia="Times New Roman" w:hAnsi="Times New Roman" w:cs="Times New Roman"/>
+          <w:color w:val="000000"/>
+          <w:u w:val="single"/>
+        </w:rPr>
+        <w:t>21.3 Functional System Requirements</w:t>
+      </w:r>
+    </w:p>
+    <w:p>
+      <w:pPr>
+        <w:spacing w:before="0" w:line="240" w:lineRule="auto"/>
+        <w:ind w:left="720" w:right="0"/>
+        <w:rPr>
+          <w:rFonts w:ascii="Liberation Serif" w:hAnsi="Liberation Serif" w:hint="eastAsia"/>
+          <w:color w:val="000000"/>
+        </w:rPr>
+      </w:pPr>
+    </w:p>
+    <w:p>
+      <w:pPr>
+        <w:spacing w:before="0" w:line="240" w:lineRule="auto"/>
+        <w:ind w:left="720" w:right="0"/>
+        <w:rPr>
+          <w:rFonts w:ascii="Liberation Serif" w:hAnsi="Liberation Serif" w:hint="eastAsia"/>
+          <w:color w:val="000000"/>
+        </w:rPr>
+      </w:pPr>
+      <w:r>
+        <w:rPr>
           <w:rFonts w:ascii="Liberation Serif" w:hAnsi="Liberation Serif"/>
           <w:color w:val="000000"/>
         </w:rPr>
-      </w:pPr>
-    </w:p>
-    <w:p>
-      <w:pPr>
-        <w:spacing w:before="0" w:line="240" w:lineRule="auto"/>
-        <w:ind w:left="1440" w:right="0"/>
+        <w:t xml:space="preserve">Story 24. As a user, I want a quick-find feature so that I can find the nearest path to a single destination without inputting a schedule. </w:t>
+      </w:r>
+    </w:p>
+    <w:p>
+      <w:pPr>
+        <w:spacing w:before="0" w:line="240" w:lineRule="auto"/>
+        <w:ind w:left="720" w:right="0"/>
+        <w:rPr>
+          <w:rFonts w:ascii="Liberation Serif" w:hAnsi="Liberation Serif" w:hint="eastAsia"/>
+          <w:color w:val="000000"/>
+        </w:rPr>
+      </w:pPr>
+    </w:p>
+    <w:p>
+      <w:pPr>
+        <w:spacing w:before="0" w:line="240" w:lineRule="auto"/>
+        <w:ind w:left="1440" w:right="0"/>
+        <w:rPr>
+          <w:rFonts w:hint="eastAsia"/>
+        </w:rPr>
       </w:pPr>
       <w:r>
         <w:rPr>
@@ -9429,33 +9863,84 @@
           <w:color w:val="000000"/>
           <w:u w:val="single"/>
         </w:rPr>
-        <w:t>21.1 Functional User Requirements</w:t>
-      </w:r>
-    </w:p>
-    <w:p>
-      <w:pPr>
-        <w:spacing w:before="0" w:line="240" w:lineRule="auto"/>
-        <w:ind w:left="1440" w:right="0"/>
-        <w:rPr>
-          <w:rFonts w:ascii="Times New Roman" w:eastAsia="Times New Roman" w:hAnsi="Times New Roman" w:cs="Times New Roman"/>
-          <w:color w:val="000000"/>
-        </w:rPr>
-      </w:pPr>
-    </w:p>
-    <w:p>
-      <w:pPr>
-        <w:spacing w:before="0" w:line="240" w:lineRule="auto"/>
-        <w:ind w:left="1440" w:right="0"/>
-        <w:rPr>
-          <w:rFonts w:ascii="Times New Roman" w:eastAsia="Times New Roman" w:hAnsi="Times New Roman" w:cs="Times New Roman"/>
-          <w:color w:val="000000"/>
-        </w:rPr>
-      </w:pPr>
-    </w:p>
-    <w:p>
-      <w:pPr>
-        <w:spacing w:before="0" w:line="240" w:lineRule="auto"/>
-        <w:ind w:left="1440" w:right="0"/>
+        <w:t>24.1 Functional User Requirements</w:t>
+      </w:r>
+    </w:p>
+    <w:p>
+      <w:pPr>
+        <w:spacing w:before="0" w:line="240" w:lineRule="auto"/>
+        <w:ind w:left="1440" w:right="0"/>
+        <w:rPr>
+          <w:rFonts w:ascii="Times New Roman" w:eastAsia="Times New Roman" w:hAnsi="Times New Roman" w:cs="Times New Roman"/>
+          <w:color w:val="000000"/>
+        </w:rPr>
+      </w:pPr>
+    </w:p>
+    <w:p>
+      <w:pPr>
+        <w:spacing w:before="0" w:line="240" w:lineRule="auto"/>
+        <w:ind w:left="1440" w:right="0"/>
+        <w:rPr>
+          <w:rFonts w:hint="eastAsia"/>
+        </w:rPr>
+      </w:pPr>
+      <w:r>
+        <w:rPr>
+          <w:rFonts w:ascii="Times New Roman" w:eastAsia="Times New Roman" w:hAnsi="Times New Roman" w:cs="Times New Roman"/>
+          <w:color w:val="000000"/>
+        </w:rPr>
+        <w:t>24.1.1 The system shall, from the main screen, allow one-click access to a destination prompt.</w:t>
+      </w:r>
+    </w:p>
+    <w:p>
+      <w:pPr>
+        <w:spacing w:before="0" w:line="240" w:lineRule="auto"/>
+        <w:ind w:left="1440" w:right="0"/>
+        <w:rPr>
+          <w:rFonts w:hint="eastAsia"/>
+        </w:rPr>
+      </w:pPr>
+      <w:r>
+        <w:rPr>
+          <w:rFonts w:ascii="Times New Roman" w:eastAsia="Times New Roman" w:hAnsi="Times New Roman" w:cs="Times New Roman"/>
+          <w:color w:val="000000"/>
+        </w:rPr>
+        <w:t>24.1.2 The system shall, upon receiving a destination from the user, generate a map in which the destination is marked.</w:t>
+      </w:r>
+    </w:p>
+    <w:p>
+      <w:pPr>
+        <w:spacing w:before="0" w:line="240" w:lineRule="auto"/>
+        <w:ind w:left="1440" w:right="0"/>
+        <w:rPr>
+          <w:rFonts w:hint="eastAsia"/>
+        </w:rPr>
+      </w:pPr>
+      <w:r>
+        <w:rPr>
+          <w:rFonts w:ascii="Times New Roman" w:eastAsia="Times New Roman" w:hAnsi="Times New Roman" w:cs="Times New Roman"/>
+          <w:color w:val="000000"/>
+        </w:rPr>
+        <w:t xml:space="preserve">24.1.3 If the user’s device has GPS or network location capabilities, the system shall show upon the map—with colored lines—the walking directions from the user’s present location to the user’s selected destination. </w:t>
+      </w:r>
+    </w:p>
+    <w:p>
+      <w:pPr>
+        <w:spacing w:before="0" w:line="240" w:lineRule="auto"/>
+        <w:ind w:left="1440" w:right="0"/>
+        <w:rPr>
+          <w:rFonts w:ascii="Times New Roman" w:eastAsia="Times New Roman" w:hAnsi="Times New Roman" w:cs="Times New Roman"/>
+          <w:color w:val="000000"/>
+        </w:rPr>
+      </w:pPr>
+    </w:p>
+    <w:p>
+      <w:pPr>
+        <w:spacing w:before="0" w:line="240" w:lineRule="auto"/>
+        <w:ind w:left="1440" w:right="0"/>
+        <w:rPr>
+          <w:rFonts w:hint="eastAsia"/>
+        </w:rPr>
       </w:pPr>
       <w:r>
         <w:rPr>
@@ -9463,33 +9948,69 @@
           <w:color w:val="000000"/>
           <w:u w:val="single"/>
         </w:rPr>
-        <w:t>21.2 Non-Functional User Requirements</w:t>
-      </w:r>
-    </w:p>
-    <w:p>
-      <w:pPr>
-        <w:spacing w:before="0" w:line="240" w:lineRule="auto"/>
-        <w:ind w:left="1440" w:right="0"/>
-        <w:rPr>
-          <w:rFonts w:ascii="Times New Roman" w:eastAsia="Times New Roman" w:hAnsi="Times New Roman" w:cs="Times New Roman"/>
-          <w:color w:val="000000"/>
-        </w:rPr>
-      </w:pPr>
-    </w:p>
-    <w:p>
-      <w:pPr>
-        <w:spacing w:before="0" w:line="240" w:lineRule="auto"/>
-        <w:ind w:left="1440" w:right="0"/>
-        <w:rPr>
-          <w:rFonts w:ascii="Times New Roman" w:eastAsia="Times New Roman" w:hAnsi="Times New Roman" w:cs="Times New Roman"/>
-          <w:color w:val="000000"/>
-        </w:rPr>
-      </w:pPr>
-    </w:p>
-    <w:p>
-      <w:pPr>
-        <w:spacing w:before="0" w:line="240" w:lineRule="auto"/>
-        <w:ind w:left="1440" w:right="0"/>
+        <w:t>24.2 Non-Functional User Requirements</w:t>
+      </w:r>
+    </w:p>
+    <w:p>
+      <w:pPr>
+        <w:spacing w:before="0" w:line="240" w:lineRule="auto"/>
+        <w:ind w:left="1440" w:right="0"/>
+        <w:rPr>
+          <w:rFonts w:ascii="Times New Roman" w:eastAsia="Times New Roman" w:hAnsi="Times New Roman" w:cs="Times New Roman"/>
+          <w:color w:val="000000"/>
+        </w:rPr>
+      </w:pPr>
+    </w:p>
+    <w:p>
+      <w:pPr>
+        <w:spacing w:before="0" w:line="240" w:lineRule="auto"/>
+        <w:ind w:left="1440" w:right="0"/>
+        <w:rPr>
+          <w:rFonts w:hint="eastAsia"/>
+        </w:rPr>
+      </w:pPr>
+      <w:r>
+        <w:rPr>
+          <w:rFonts w:ascii="Times New Roman" w:eastAsia="Times New Roman" w:hAnsi="Times New Roman" w:cs="Times New Roman"/>
+          <w:color w:val="000000"/>
+        </w:rPr>
+        <w:t>24.2.1 The system shall respond to the initial button press on the main screen within 2 seconds 99% of the time.</w:t>
+      </w:r>
+    </w:p>
+    <w:p>
+      <w:pPr>
+        <w:spacing w:before="0" w:line="240" w:lineRule="auto"/>
+        <w:ind w:left="1440" w:right="0"/>
+        <w:rPr>
+          <w:rFonts w:hint="eastAsia"/>
+        </w:rPr>
+      </w:pPr>
+      <w:r>
+        <w:rPr>
+          <w:rFonts w:ascii="Times New Roman" w:eastAsia="Times New Roman" w:hAnsi="Times New Roman" w:cs="Times New Roman"/>
+          <w:color w:val="000000"/>
+        </w:rPr>
+        <w:t>24.2.2 The system shall generate a map upon the user’s selection of a destination within 15 seconds under normal conditions and if the user has an internet connection 95% of the time.</w:t>
+      </w:r>
+    </w:p>
+    <w:p>
+      <w:pPr>
+        <w:spacing w:before="0" w:line="240" w:lineRule="auto"/>
+        <w:ind w:left="1440" w:right="0"/>
+        <w:rPr>
+          <w:rFonts w:ascii="Times New Roman" w:eastAsia="Times New Roman" w:hAnsi="Times New Roman" w:cs="Times New Roman"/>
+          <w:color w:val="000000"/>
+        </w:rPr>
+      </w:pPr>
+    </w:p>
+    <w:p>
+      <w:pPr>
+        <w:spacing w:before="0" w:line="240" w:lineRule="auto"/>
+        <w:ind w:left="1440" w:right="0"/>
+        <w:rPr>
+          <w:rFonts w:ascii="Liberation Serif" w:hAnsi="Liberation Serif" w:hint="eastAsia"/>
+          <w:color w:val="000000"/>
+        </w:rPr>
       </w:pPr>
       <w:r>
         <w:rPr>
@@ -9497,213 +10018,25 @@
           <w:color w:val="000000"/>
           <w:u w:val="single"/>
         </w:rPr>
-        <w:t>21.3 Functional System Requirements</w:t>
-      </w:r>
-    </w:p>
-    <w:p>
-      <w:pPr>
-        <w:spacing w:before="0" w:line="240" w:lineRule="auto"/>
-        <w:ind w:left="720" w:right="0"/>
-        <w:rPr>
-          <w:rFonts w:ascii="Liberation Serif" w:hAnsi="Liberation Serif"/>
-          <w:color w:val="000000"/>
-        </w:rPr>
-      </w:pPr>
-    </w:p>
-    <w:p>
-      <w:pPr>
-        <w:spacing w:before="0" w:line="240" w:lineRule="auto"/>
-        <w:ind w:left="720" w:right="0"/>
-        <w:rPr>
-          <w:rFonts w:ascii="Liberation Serif" w:hAnsi="Liberation Serif"/>
-          <w:color w:val="000000"/>
-        </w:rPr>
-      </w:pPr>
-      <w:r>
-        <w:rPr>
-          <w:rFonts w:ascii="Liberation Serif" w:hAnsi="Liberation Serif"/>
-          <w:color w:val="000000"/>
-        </w:rPr>
-        <w:t xml:space="preserve">Story 24. As a user, I want a quick-find feature so that I can find the nearest path to a single destination without inputting a schedule. </w:t>
-      </w:r>
-    </w:p>
-    <w:p>
-      <w:pPr>
-        <w:spacing w:before="0" w:line="240" w:lineRule="auto"/>
-        <w:ind w:left="720" w:right="0"/>
-        <w:rPr>
-          <w:rFonts w:ascii="Liberation Serif" w:hAnsi="Liberation Serif"/>
-          <w:color w:val="000000"/>
-        </w:rPr>
-      </w:pPr>
-    </w:p>
-    <w:p>
-      <w:pPr>
-        <w:spacing w:before="0" w:line="240" w:lineRule="auto"/>
-        <w:ind w:left="1440" w:right="0"/>
-      </w:pPr>
-      <w:r>
-        <w:rPr>
-          <w:rFonts w:ascii="Times New Roman" w:eastAsia="Times New Roman" w:hAnsi="Times New Roman" w:cs="Times New Roman"/>
-          <w:color w:val="000000"/>
+        <w:t>24.3 Functional System Requirements</w:t>
+      </w:r>
+    </w:p>
+    <w:p>
+      <w:pPr>
+        <w:spacing w:before="0" w:line="240" w:lineRule="auto"/>
+        <w:ind w:left="1440" w:right="0"/>
+        <w:rPr>
+          <w:rFonts w:ascii="Times New Roman" w:eastAsia="Times New Roman" w:hAnsi="Times New Roman" w:cs="Times New Roman"/>
           <w:u w:val="single"/>
         </w:rPr>
-        <w:t>24.1 Functional User Requirements</w:t>
-      </w:r>
-    </w:p>
-    <w:p>
-      <w:pPr>
-        <w:spacing w:before="0" w:line="240" w:lineRule="auto"/>
-        <w:ind w:left="1440" w:right="0"/>
-        <w:rPr>
-          <w:rFonts w:ascii="Times New Roman" w:eastAsia="Times New Roman" w:hAnsi="Times New Roman" w:cs="Times New Roman"/>
-          <w:color w:val="000000"/>
-        </w:rPr>
-      </w:pPr>
-    </w:p>
-    <w:p>
-      <w:pPr>
-        <w:spacing w:before="0" w:line="240" w:lineRule="auto"/>
-        <w:ind w:left="1440" w:right="0"/>
-      </w:pPr>
-      <w:r>
-        <w:rPr>
-          <w:rFonts w:ascii="Times New Roman" w:eastAsia="Times New Roman" w:hAnsi="Times New Roman" w:cs="Times New Roman"/>
-          <w:color w:val="000000"/>
-        </w:rPr>
-        <w:t>24.1.1 The system shall, from the main screen, allow one-click access to a destination prompt.</w:t>
-      </w:r>
-    </w:p>
-    <w:p>
-      <w:pPr>
-        <w:spacing w:before="0" w:line="240" w:lineRule="auto"/>
-        <w:ind w:left="1440" w:right="0"/>
-      </w:pPr>
-      <w:r>
-        <w:rPr>
-          <w:rFonts w:ascii="Times New Roman" w:eastAsia="Times New Roman" w:hAnsi="Times New Roman" w:cs="Times New Roman"/>
-          <w:color w:val="000000"/>
-        </w:rPr>
-        <w:t>24.1.2 The system shall, upon receiving a destination from the user, generate a map in which the destination is marked.</w:t>
-      </w:r>
-    </w:p>
-    <w:p>
-      <w:pPr>
-        <w:spacing w:before="0" w:line="240" w:lineRule="auto"/>
-        <w:ind w:left="1440" w:right="0"/>
-      </w:pPr>
-      <w:r>
-        <w:rPr>
-          <w:rFonts w:ascii="Times New Roman" w:eastAsia="Times New Roman" w:hAnsi="Times New Roman" w:cs="Times New Roman"/>
-          <w:color w:val="000000"/>
-        </w:rPr>
-        <w:t xml:space="preserve">24.1.3 If the user’s device has GPS or network location capabilities, the system shall show upon the map—with colored lines—the walking directions from the user’s present location to the user’s selected destination. </w:t>
-      </w:r>
-    </w:p>
-    <w:p>
-      <w:pPr>
-        <w:spacing w:before="0" w:line="240" w:lineRule="auto"/>
-        <w:ind w:left="1440" w:right="0"/>
-        <w:rPr>
-          <w:rFonts w:ascii="Times New Roman" w:eastAsia="Times New Roman" w:hAnsi="Times New Roman" w:cs="Times New Roman"/>
-          <w:color w:val="000000"/>
-        </w:rPr>
-      </w:pPr>
-    </w:p>
-    <w:p>
-      <w:pPr>
-        <w:spacing w:before="0" w:line="240" w:lineRule="auto"/>
-        <w:ind w:left="1440" w:right="0"/>
-      </w:pPr>
-      <w:r>
-        <w:rPr>
-          <w:rFonts w:ascii="Times New Roman" w:eastAsia="Times New Roman" w:hAnsi="Times New Roman" w:cs="Times New Roman"/>
-          <w:color w:val="000000"/>
-          <w:u w:val="single"/>
-        </w:rPr>
-        <w:t>24.2 Non-Functional User Requirements</w:t>
-      </w:r>
-    </w:p>
-    <w:p>
-      <w:pPr>
-        <w:spacing w:before="0" w:line="240" w:lineRule="auto"/>
-        <w:ind w:left="1440" w:right="0"/>
-        <w:rPr>
-          <w:rFonts w:ascii="Times New Roman" w:eastAsia="Times New Roman" w:hAnsi="Times New Roman" w:cs="Times New Roman"/>
-          <w:color w:val="000000"/>
-        </w:rPr>
-      </w:pPr>
-    </w:p>
-    <w:p>
-      <w:pPr>
-        <w:spacing w:before="0" w:line="240" w:lineRule="auto"/>
-        <w:ind w:left="1440" w:right="0"/>
-      </w:pPr>
-      <w:r>
-        <w:rPr>
-          <w:rFonts w:ascii="Times New Roman" w:eastAsia="Times New Roman" w:hAnsi="Times New Roman" w:cs="Times New Roman"/>
-          <w:color w:val="000000"/>
-        </w:rPr>
-        <w:t>24.2.1 The system shall respond to the initial button press on the main screen within 2 seconds 99% of the time.</w:t>
-      </w:r>
-    </w:p>
-    <w:p>
-      <w:pPr>
-        <w:spacing w:before="0" w:line="240" w:lineRule="auto"/>
-        <w:ind w:left="1440" w:right="0"/>
-      </w:pPr>
-      <w:r>
-        <w:rPr>
-          <w:rFonts w:ascii="Times New Roman" w:eastAsia="Times New Roman" w:hAnsi="Times New Roman" w:cs="Times New Roman"/>
-          <w:color w:val="000000"/>
-        </w:rPr>
-        <w:t>24.2.2 The system shall generate a map upon the user’s selection of a destination within 15 seconds under normal conditions and if the user has an internet connection 95% of the time.</w:t>
-      </w:r>
-    </w:p>
-    <w:p>
-      <w:pPr>
-        <w:spacing w:before="0" w:line="240" w:lineRule="auto"/>
-        <w:ind w:left="1440" w:right="0"/>
-        <w:rPr>
-          <w:rFonts w:ascii="Times New Roman" w:eastAsia="Times New Roman" w:hAnsi="Times New Roman" w:cs="Times New Roman"/>
-          <w:color w:val="000000"/>
-        </w:rPr>
-      </w:pPr>
-    </w:p>
-    <w:p>
-      <w:pPr>
-        <w:spacing w:before="0" w:line="240" w:lineRule="auto"/>
-        <w:ind w:left="1440" w:right="0"/>
-        <w:rPr>
-          <w:rFonts w:ascii="Liberation Serif" w:hAnsi="Liberation Serif"/>
-          <w:color w:val="000000"/>
-        </w:rPr>
-      </w:pPr>
-      <w:r>
-        <w:rPr>
-          <w:rFonts w:ascii="Times New Roman" w:eastAsia="Times New Roman" w:hAnsi="Times New Roman" w:cs="Times New Roman"/>
-          <w:color w:val="000000"/>
-          <w:u w:val="single"/>
-        </w:rPr>
-        <w:t>24.3 Functional System Requirements</w:t>
-      </w:r>
-    </w:p>
-    <w:p>
-      <w:pPr>
-        <w:spacing w:before="0" w:line="240" w:lineRule="auto"/>
-        <w:ind w:left="1440" w:right="0"/>
-        <w:rPr>
-          <w:rFonts w:ascii="Times New Roman" w:eastAsia="Times New Roman" w:hAnsi="Times New Roman" w:cs="Times New Roman"/>
-          <w:u w:val="single"/>
-        </w:rPr>
-      </w:pPr>
-    </w:p>
-    <w:p>
-      <w:pPr>
-        <w:spacing w:before="0" w:line="240" w:lineRule="auto"/>
-        <w:ind w:left="1440" w:right="0"/>
-        <w:rPr>
-          <w:rFonts w:ascii="Liberation Serif" w:hAnsi="Liberation Serif"/>
+      </w:pPr>
+    </w:p>
+    <w:p>
+      <w:pPr>
+        <w:spacing w:before="0" w:line="240" w:lineRule="auto"/>
+        <w:ind w:left="1440" w:right="0"/>
+        <w:rPr>
+          <w:rFonts w:ascii="Liberation Serif" w:hAnsi="Liberation Serif" w:hint="eastAsia"/>
           <w:color w:val="000000"/>
         </w:rPr>
       </w:pPr>
@@ -9720,7 +10053,7 @@
         <w:spacing w:before="0" w:line="240" w:lineRule="auto"/>
         <w:ind w:left="1440" w:right="0"/>
         <w:rPr>
-          <w:rFonts w:ascii="Liberation Serif" w:hAnsi="Liberation Serif"/>
+          <w:rFonts w:ascii="Liberation Serif" w:hAnsi="Liberation Serif" w:hint="eastAsia"/>
           <w:color w:val="000000"/>
         </w:rPr>
       </w:pPr>
@@ -9737,7 +10070,7 @@
         <w:spacing w:before="0" w:line="240" w:lineRule="auto"/>
         <w:ind w:left="1440" w:right="0"/>
         <w:rPr>
-          <w:rFonts w:ascii="Liberation Serif" w:hAnsi="Liberation Serif"/>
+          <w:rFonts w:ascii="Liberation Serif" w:hAnsi="Liberation Serif" w:hint="eastAsia"/>
           <w:color w:val="000000"/>
         </w:rPr>
       </w:pPr>
@@ -9754,7 +10087,7 @@
         <w:spacing w:before="0" w:line="240" w:lineRule="auto"/>
         <w:ind w:left="1440" w:right="0"/>
         <w:rPr>
-          <w:rFonts w:ascii="Liberation Serif" w:hAnsi="Liberation Serif"/>
+          <w:rFonts w:ascii="Liberation Serif" w:hAnsi="Liberation Serif" w:hint="eastAsia"/>
           <w:color w:val="000000"/>
         </w:rPr>
       </w:pPr>
@@ -9772,152 +10105,386 @@
         <w:spacing w:before="0" w:line="240" w:lineRule="auto"/>
         <w:ind w:left="1440" w:right="0"/>
         <w:rPr>
+          <w:rFonts w:ascii="Liberation Serif" w:hAnsi="Liberation Serif" w:hint="eastAsia"/>
+          <w:color w:val="000000"/>
+        </w:rPr>
+      </w:pPr>
+      <w:r>
+        <w:rPr>
+          <w:rFonts w:ascii="Times New Roman" w:eastAsia="Times New Roman" w:hAnsi="Times New Roman" w:cs="Times New Roman"/>
+          <w:color w:val="000000"/>
+        </w:rPr>
+        <w:t>24.3.5 The system shall allow the user to, with a finger swipe on the map screen, explore the map for adjacent locations.</w:t>
+      </w:r>
+    </w:p>
+    <w:p>
+      <w:pPr>
+        <w:spacing w:before="0" w:line="240" w:lineRule="auto"/>
+        <w:ind w:left="1440" w:right="0"/>
+        <w:rPr>
+          <w:rFonts w:ascii="Liberation Serif" w:hAnsi="Liberation Serif" w:hint="eastAsia"/>
+          <w:color w:val="000000"/>
+        </w:rPr>
+      </w:pPr>
+      <w:r>
+        <w:rPr>
+          <w:rFonts w:ascii="Times New Roman" w:eastAsia="Times New Roman" w:hAnsi="Times New Roman" w:cs="Times New Roman"/>
+          <w:color w:val="000000"/>
+        </w:rPr>
+        <w:t>24.3.6 The system shall provide a button on the map screen which, when clicked, refocuses the user’s view on the user’s location.</w:t>
+      </w:r>
+    </w:p>
+    <w:p>
+      <w:pPr>
+        <w:spacing w:before="0" w:line="240" w:lineRule="auto"/>
+        <w:ind w:left="1440" w:right="0"/>
+        <w:rPr>
+          <w:rFonts w:ascii="Liberation Serif" w:hAnsi="Liberation Serif" w:hint="eastAsia"/>
+          <w:color w:val="000000"/>
+        </w:rPr>
+      </w:pPr>
+      <w:r>
+        <w:rPr>
+          <w:rFonts w:ascii="Times New Roman" w:eastAsia="Times New Roman" w:hAnsi="Times New Roman" w:cs="Times New Roman"/>
+          <w:color w:val="000000"/>
+        </w:rPr>
+        <w:t>24.3.7 The system shall provide a button to zoom the map screen out.</w:t>
+      </w:r>
+    </w:p>
+    <w:p>
+      <w:pPr>
+        <w:spacing w:before="0" w:line="240" w:lineRule="auto"/>
+        <w:ind w:left="1440" w:right="0"/>
+        <w:rPr>
+          <w:rFonts w:ascii="Liberation Serif" w:hAnsi="Liberation Serif" w:hint="eastAsia"/>
+          <w:color w:val="000000"/>
+        </w:rPr>
+      </w:pPr>
+      <w:r>
+        <w:rPr>
+          <w:rFonts w:ascii="Times New Roman" w:eastAsia="Times New Roman" w:hAnsi="Times New Roman" w:cs="Times New Roman"/>
+          <w:color w:val="000000"/>
+        </w:rPr>
+        <w:t>24.3.8 The system shall provide a button to zoom the map screen in.</w:t>
+      </w:r>
+    </w:p>
+    <w:p>
+      <w:pPr>
+        <w:spacing w:before="0" w:line="240" w:lineRule="auto"/>
+        <w:ind w:left="1440" w:right="0"/>
+        <w:rPr>
+          <w:rFonts w:ascii="Liberation Serif" w:hAnsi="Liberation Serif" w:hint="eastAsia"/>
+          <w:color w:val="000000"/>
+        </w:rPr>
+      </w:pPr>
+      <w:r>
+        <w:rPr>
+          <w:rFonts w:ascii="Times New Roman" w:eastAsia="Times New Roman" w:hAnsi="Times New Roman" w:cs="Times New Roman"/>
+          <w:color w:val="000000"/>
+        </w:rPr>
+        <w:t>24.3.9 The system shall print the name of the destination on the screen over the destination marker when the destination marker is pressed by the user.</w:t>
+      </w:r>
+    </w:p>
+    <w:p>
+      <w:pPr>
+        <w:spacing w:before="0" w:line="240" w:lineRule="auto"/>
+        <w:ind w:left="1440" w:right="0"/>
+        <w:rPr>
+          <w:rFonts w:ascii="Liberation Serif" w:hAnsi="Liberation Serif" w:hint="eastAsia"/>
+          <w:color w:val="000000"/>
+        </w:rPr>
+      </w:pPr>
+      <w:r>
+        <w:rPr>
+          <w:rFonts w:ascii="Times New Roman" w:eastAsia="Times New Roman" w:hAnsi="Times New Roman" w:cs="Times New Roman"/>
+          <w:color w:val="000000"/>
+        </w:rPr>
+        <w:t>24.3.10 The system shall default on centering on the user’s location when maps are generated.</w:t>
+      </w:r>
+    </w:p>
+    <w:p>
+      <w:pPr>
+        <w:spacing w:before="0" w:line="240" w:lineRule="auto"/>
+        <w:ind w:left="720" w:right="0"/>
+        <w:rPr>
+          <w:rFonts w:ascii="Liberation Serif" w:hAnsi="Liberation Serif" w:hint="eastAsia"/>
+          <w:color w:val="000000"/>
+        </w:rPr>
+      </w:pPr>
+    </w:p>
+    <w:p>
+      <w:pPr>
+        <w:spacing w:before="0" w:line="240" w:lineRule="auto"/>
+        <w:ind w:left="720" w:right="0"/>
+        <w:rPr>
+          <w:rFonts w:hint="eastAsia"/>
+        </w:rPr>
+      </w:pPr>
+      <w:r>
+        <w:rPr>
+          <w:rFonts w:ascii="Liberation Serif" w:eastAsia="Liberation Serif" w:hAnsi="Liberation Serif" w:cs="Liberation Serif"/>
+          <w:color w:val="000000"/>
+        </w:rPr>
+        <w:t xml:space="preserve">Story 29. As a user, I want to be able to name each schedule myself, so that I </w:t>
+      </w:r>
+      <w:proofErr w:type="gramStart"/>
+      <w:r>
+        <w:rPr>
+          <w:rFonts w:ascii="Liberation Serif" w:eastAsia="Liberation Serif" w:hAnsi="Liberation Serif" w:cs="Liberation Serif"/>
+          <w:color w:val="000000"/>
+        </w:rPr>
+        <w:t>am able to</w:t>
+      </w:r>
+      <w:proofErr w:type="gramEnd"/>
+      <w:r>
+        <w:rPr>
+          <w:rFonts w:ascii="Liberation Serif" w:eastAsia="Liberation Serif" w:hAnsi="Liberation Serif" w:cs="Liberation Serif"/>
+          <w:color w:val="000000"/>
+        </w:rPr>
+        <w:t xml:space="preserve"> more easily distinguish between them.</w:t>
+      </w:r>
+    </w:p>
+    <w:p>
+      <w:pPr>
+        <w:spacing w:before="0" w:line="240" w:lineRule="auto"/>
+        <w:ind w:left="720" w:right="0"/>
+        <w:rPr>
+          <w:rFonts w:hint="eastAsia"/>
+        </w:rPr>
+      </w:pPr>
+    </w:p>
+    <w:p>
+      <w:pPr>
+        <w:spacing w:before="0" w:line="240" w:lineRule="auto"/>
+        <w:ind w:left="1440" w:right="0"/>
+        <w:rPr>
+          <w:rFonts w:hint="eastAsia"/>
+        </w:rPr>
+      </w:pPr>
+      <w:r>
+        <w:rPr>
+          <w:rFonts w:ascii="Times New Roman" w:eastAsia="Times New Roman" w:hAnsi="Times New Roman" w:cs="Times New Roman"/>
+          <w:color w:val="000000"/>
+          <w:u w:val="single"/>
+        </w:rPr>
+        <w:t>29.1 Functional User Requirements</w:t>
+      </w:r>
+    </w:p>
+    <w:p>
+      <w:pPr>
+        <w:spacing w:before="0" w:line="240" w:lineRule="auto"/>
+        <w:ind w:left="1440" w:right="0"/>
+        <w:rPr>
+          <w:rFonts w:ascii="Times New Roman" w:eastAsia="Times New Roman" w:hAnsi="Times New Roman" w:cs="Times New Roman"/>
+          <w:color w:val="000000"/>
+          <w:u w:val="single"/>
+        </w:rPr>
+      </w:pPr>
+    </w:p>
+    <w:p>
+      <w:pPr>
+        <w:spacing w:before="0" w:line="240" w:lineRule="auto"/>
+        <w:ind w:left="1440" w:right="0"/>
+        <w:rPr>
+          <w:rFonts w:hint="eastAsia"/>
+        </w:rPr>
+      </w:pPr>
+      <w:r>
+        <w:rPr>
+          <w:rFonts w:ascii="Times New Roman" w:eastAsia="Times New Roman" w:hAnsi="Times New Roman" w:cs="Times New Roman"/>
+          <w:color w:val="000000"/>
+        </w:rPr>
+        <w:t>29.1.1 The system shall allow the user to independently name each of his/her saved schedules</w:t>
+      </w:r>
+    </w:p>
+    <w:p>
+      <w:pPr>
+        <w:spacing w:before="0" w:line="240" w:lineRule="auto"/>
+        <w:ind w:left="1440" w:right="0"/>
+        <w:rPr>
+          <w:rFonts w:hint="eastAsia"/>
+        </w:rPr>
+      </w:pPr>
+      <w:r>
+        <w:rPr>
+          <w:rFonts w:ascii="Times New Roman" w:eastAsia="Times New Roman" w:hAnsi="Times New Roman" w:cs="Times New Roman"/>
+          <w:color w:val="000000"/>
+        </w:rPr>
+        <w:t>29.1.2 The system shall re-label the saved schedule shown in the schedule selection menu using the user specified name.</w:t>
+      </w:r>
+    </w:p>
+    <w:p>
+      <w:pPr>
+        <w:spacing w:before="0" w:line="240" w:lineRule="auto"/>
+        <w:ind w:left="1440" w:right="0"/>
+        <w:rPr>
+          <w:rFonts w:ascii="Times New Roman" w:eastAsia="Times New Roman" w:hAnsi="Times New Roman" w:cs="Times New Roman"/>
+          <w:color w:val="000000"/>
+        </w:rPr>
+      </w:pPr>
+    </w:p>
+    <w:p>
+      <w:pPr>
+        <w:spacing w:before="0" w:line="240" w:lineRule="auto"/>
+        <w:ind w:left="1440" w:right="0"/>
+        <w:rPr>
+          <w:rFonts w:hint="eastAsia"/>
+        </w:rPr>
+      </w:pPr>
+      <w:r>
+        <w:rPr>
+          <w:rFonts w:ascii="Times New Roman" w:eastAsia="Times New Roman" w:hAnsi="Times New Roman" w:cs="Times New Roman"/>
+          <w:color w:val="000000"/>
+          <w:u w:val="single"/>
+        </w:rPr>
+        <w:t>29.2 Non-Functional User Requirements</w:t>
+      </w:r>
+    </w:p>
+    <w:p>
+      <w:pPr>
+        <w:spacing w:before="0" w:line="240" w:lineRule="auto"/>
+        <w:ind w:left="1440" w:right="0"/>
+        <w:rPr>
+          <w:rFonts w:ascii="Times New Roman" w:eastAsia="Times New Roman" w:hAnsi="Times New Roman" w:cs="Times New Roman"/>
+          <w:color w:val="000000"/>
+          <w:u w:val="single"/>
+        </w:rPr>
+      </w:pPr>
+    </w:p>
+    <w:p>
+      <w:pPr>
+        <w:spacing w:before="0" w:line="240" w:lineRule="auto"/>
+        <w:ind w:left="1440" w:right="0"/>
+        <w:rPr>
+          <w:rFonts w:hint="eastAsia"/>
+        </w:rPr>
+      </w:pPr>
+      <w:bookmarkStart w:id="21" w:name="_7ueruhbf0gop"/>
+      <w:bookmarkEnd w:id="21"/>
+      <w:r>
+        <w:rPr>
+          <w:rFonts w:ascii="Times New Roman" w:eastAsia="Times New Roman" w:hAnsi="Times New Roman" w:cs="Times New Roman"/>
+          <w:color w:val="000000"/>
+        </w:rPr>
+        <w:t>29.2.1 The system shall be designed in such a way that users are able to name their schedules as intended, 99% of the time, after 5 minutes of training.</w:t>
+      </w:r>
+    </w:p>
+    <w:p>
+      <w:pPr>
+        <w:spacing w:before="0" w:line="240" w:lineRule="auto"/>
+        <w:ind w:left="1440" w:right="0"/>
+        <w:rPr>
+          <w:rFonts w:hint="eastAsia"/>
+        </w:rPr>
+      </w:pPr>
+      <w:bookmarkStart w:id="22" w:name="_4i7ojhp"/>
+      <w:bookmarkEnd w:id="22"/>
+      <w:r>
+        <w:rPr>
+          <w:rFonts w:ascii="Times New Roman" w:eastAsia="Times New Roman" w:hAnsi="Times New Roman" w:cs="Times New Roman"/>
+          <w:color w:val="000000"/>
+        </w:rPr>
+        <w:t xml:space="preserve">29.2.2 The system shall respond to name/rename schedule requests within 5 seconds, 95% of the time. </w:t>
+      </w:r>
+    </w:p>
+    <w:p>
+      <w:pPr>
+        <w:spacing w:before="0" w:line="240" w:lineRule="auto"/>
+        <w:ind w:left="1440" w:right="0"/>
+        <w:rPr>
+          <w:rFonts w:ascii="Times New Roman" w:eastAsia="Times New Roman" w:hAnsi="Times New Roman" w:cs="Times New Roman"/>
+          <w:color w:val="000000"/>
+        </w:rPr>
+      </w:pPr>
+    </w:p>
+    <w:p>
+      <w:pPr>
+        <w:spacing w:before="0" w:line="240" w:lineRule="auto"/>
+        <w:ind w:left="1440" w:right="0"/>
+        <w:rPr>
+          <w:rFonts w:hint="eastAsia"/>
+        </w:rPr>
+      </w:pPr>
+      <w:r>
+        <w:rPr>
+          <w:rFonts w:ascii="Times New Roman" w:eastAsia="Times New Roman" w:hAnsi="Times New Roman" w:cs="Times New Roman"/>
+          <w:color w:val="000000"/>
+          <w:u w:val="single"/>
+        </w:rPr>
+        <w:t>29.3 Functional System Requirements</w:t>
+      </w:r>
+    </w:p>
+    <w:p>
+      <w:pPr>
+        <w:spacing w:before="0" w:line="240" w:lineRule="auto"/>
+        <w:ind w:left="1440" w:right="0"/>
+        <w:rPr>
+          <w:rFonts w:ascii="Times New Roman" w:eastAsia="Times New Roman" w:hAnsi="Times New Roman" w:cs="Times New Roman"/>
+          <w:color w:val="000000"/>
+        </w:rPr>
+      </w:pPr>
+    </w:p>
+    <w:p>
+      <w:pPr>
+        <w:spacing w:before="0" w:line="240" w:lineRule="auto"/>
+        <w:ind w:left="1440" w:right="0"/>
+        <w:rPr>
+          <w:rFonts w:ascii="Liberation Serif" w:hAnsi="Liberation Serif" w:hint="eastAsia"/>
+          <w:color w:val="000000"/>
+        </w:rPr>
+      </w:pPr>
+      <w:r>
+        <w:rPr>
+          <w:rFonts w:ascii="Times New Roman" w:eastAsia="Times New Roman" w:hAnsi="Times New Roman" w:cs="Times New Roman"/>
+          <w:color w:val="000000"/>
+        </w:rPr>
+        <w:t>29.2.1 The system shall provide a text box for user input when naming a schedule.</w:t>
+      </w:r>
+    </w:p>
+    <w:p>
+      <w:pPr>
+        <w:spacing w:before="0" w:line="240" w:lineRule="auto"/>
+        <w:ind w:left="720" w:right="0"/>
+        <w:rPr>
+          <w:rFonts w:ascii="Liberation Serif" w:hAnsi="Liberation Serif" w:hint="eastAsia"/>
+          <w:color w:val="000000"/>
+        </w:rPr>
+      </w:pPr>
+    </w:p>
+    <w:p>
+      <w:pPr>
+        <w:spacing w:before="0" w:line="240" w:lineRule="auto"/>
+        <w:ind w:left="720" w:right="0"/>
+        <w:rPr>
+          <w:rFonts w:ascii="Liberation Serif" w:hAnsi="Liberation Serif" w:hint="eastAsia"/>
+          <w:color w:val="000000"/>
+        </w:rPr>
+      </w:pPr>
+      <w:r>
+        <w:rPr>
           <w:rFonts w:ascii="Liberation Serif" w:hAnsi="Liberation Serif"/>
           <w:color w:val="000000"/>
         </w:rPr>
-      </w:pPr>
-      <w:r>
-        <w:rPr>
-          <w:rFonts w:ascii="Times New Roman" w:eastAsia="Times New Roman" w:hAnsi="Times New Roman" w:cs="Times New Roman"/>
-          <w:color w:val="000000"/>
-        </w:rPr>
-        <w:t>24.3.5 The system shall allow the user to, with a finger swipe on the map screen, explore the map for adjacent locations.</w:t>
-      </w:r>
-    </w:p>
-    <w:p>
-      <w:pPr>
-        <w:spacing w:before="0" w:line="240" w:lineRule="auto"/>
-        <w:ind w:left="1440" w:right="0"/>
-        <w:rPr>
-          <w:rFonts w:ascii="Liberation Serif" w:hAnsi="Liberation Serif"/>
-          <w:color w:val="000000"/>
-        </w:rPr>
-      </w:pPr>
-      <w:r>
-        <w:rPr>
-          <w:rFonts w:ascii="Times New Roman" w:eastAsia="Times New Roman" w:hAnsi="Times New Roman" w:cs="Times New Roman"/>
-          <w:color w:val="000000"/>
-        </w:rPr>
-        <w:t>24.3.6 The system shall provide a button on the map screen which, when clicked, refocuses the user’s view on the user’s location.</w:t>
-      </w:r>
-    </w:p>
-    <w:p>
-      <w:pPr>
-        <w:spacing w:before="0" w:line="240" w:lineRule="auto"/>
-        <w:ind w:left="1440" w:right="0"/>
-        <w:rPr>
-          <w:rFonts w:ascii="Liberation Serif" w:hAnsi="Liberation Serif"/>
-          <w:color w:val="000000"/>
-        </w:rPr>
-      </w:pPr>
-      <w:r>
-        <w:rPr>
-          <w:rFonts w:ascii="Times New Roman" w:eastAsia="Times New Roman" w:hAnsi="Times New Roman" w:cs="Times New Roman"/>
-          <w:color w:val="000000"/>
-        </w:rPr>
-        <w:t>24.3.7 The system shall provide a button to zoom the map screen out.</w:t>
-      </w:r>
-    </w:p>
-    <w:p>
-      <w:pPr>
-        <w:spacing w:before="0" w:line="240" w:lineRule="auto"/>
-        <w:ind w:left="1440" w:right="0"/>
-        <w:rPr>
-          <w:rFonts w:ascii="Liberation Serif" w:hAnsi="Liberation Serif"/>
-          <w:color w:val="000000"/>
-        </w:rPr>
-      </w:pPr>
-      <w:r>
-        <w:rPr>
-          <w:rFonts w:ascii="Times New Roman" w:eastAsia="Times New Roman" w:hAnsi="Times New Roman" w:cs="Times New Roman"/>
-          <w:color w:val="000000"/>
-        </w:rPr>
-        <w:t>24.3.8 The system shall provide a button to zoom the map screen in.</w:t>
-      </w:r>
-    </w:p>
-    <w:p>
-      <w:pPr>
-        <w:spacing w:before="0" w:line="240" w:lineRule="auto"/>
-        <w:ind w:left="1440" w:right="0"/>
-        <w:rPr>
-          <w:rFonts w:ascii="Liberation Serif" w:hAnsi="Liberation Serif"/>
-          <w:color w:val="000000"/>
-        </w:rPr>
-      </w:pPr>
-      <w:r>
-        <w:rPr>
-          <w:rFonts w:ascii="Times New Roman" w:eastAsia="Times New Roman" w:hAnsi="Times New Roman" w:cs="Times New Roman"/>
-          <w:color w:val="000000"/>
-        </w:rPr>
-        <w:t>24.3.9 The system shall print the name of the destination on the screen over the destination marker when the destination marker is pressed by the user.</w:t>
-      </w:r>
-    </w:p>
-    <w:p>
-      <w:pPr>
-        <w:spacing w:before="0" w:line="240" w:lineRule="auto"/>
-        <w:ind w:left="1440" w:right="0"/>
-        <w:rPr>
-          <w:rFonts w:ascii="Liberation Serif" w:hAnsi="Liberation Serif"/>
-          <w:color w:val="000000"/>
-        </w:rPr>
-      </w:pPr>
-      <w:r>
-        <w:rPr>
-          <w:rFonts w:ascii="Times New Roman" w:eastAsia="Times New Roman" w:hAnsi="Times New Roman" w:cs="Times New Roman"/>
-          <w:color w:val="000000"/>
-        </w:rPr>
-        <w:t>24.3.10 The system shall default on centering on the user’s location when maps are generated.</w:t>
-      </w:r>
-    </w:p>
-    <w:p>
-      <w:pPr>
-        <w:spacing w:before="0" w:line="240" w:lineRule="auto"/>
-        <w:ind w:left="720" w:right="0"/>
-        <w:rPr>
-          <w:rFonts w:ascii="Liberation Serif" w:hAnsi="Liberation Serif"/>
-          <w:color w:val="000000"/>
-        </w:rPr>
-      </w:pPr>
-    </w:p>
-    <w:p>
-      <w:pPr>
-        <w:spacing w:before="0" w:line="240" w:lineRule="auto"/>
-        <w:ind w:left="720" w:right="0"/>
-      </w:pPr>
-      <w:r>
-        <w:rPr>
-          <w:rFonts w:ascii="Liberation Serif" w:eastAsia="Liberation Serif" w:hAnsi="Liberation Serif" w:cs="Liberation Serif"/>
-          <w:color w:val="000000"/>
-        </w:rPr>
-        <w:t xml:space="preserve">Story 29. As a user, I want to be able to name each schedule myself, so that I </w:t>
-      </w:r>
-      <w:proofErr w:type="gramStart"/>
-      <w:r>
-        <w:rPr>
-          <w:rFonts w:ascii="Liberation Serif" w:eastAsia="Liberation Serif" w:hAnsi="Liberation Serif" w:cs="Liberation Serif"/>
-          <w:color w:val="000000"/>
-        </w:rPr>
-        <w:t>am able to</w:t>
-      </w:r>
-      <w:proofErr w:type="gramEnd"/>
-      <w:r>
-        <w:rPr>
-          <w:rFonts w:ascii="Liberation Serif" w:eastAsia="Liberation Serif" w:hAnsi="Liberation Serif" w:cs="Liberation Serif"/>
-          <w:color w:val="000000"/>
-        </w:rPr>
-        <w:t xml:space="preserve"> more easily distinguish between them.</w:t>
-      </w:r>
-    </w:p>
-    <w:p>
-      <w:pPr>
-        <w:spacing w:before="0" w:line="240" w:lineRule="auto"/>
-        <w:ind w:left="720" w:right="0"/>
-      </w:pPr>
-    </w:p>
-    <w:p>
-      <w:pPr>
-        <w:spacing w:before="0" w:line="240" w:lineRule="auto"/>
-        <w:ind w:left="1440" w:right="0"/>
+        <w:t>Story 30. As a user, I want to be asked to verify before a schedule or course is deleted, so that I do not accidentally delete a schedule.</w:t>
+      </w:r>
+    </w:p>
+    <w:p>
+      <w:pPr>
+        <w:spacing w:before="0" w:line="240" w:lineRule="auto"/>
+        <w:ind w:left="720" w:right="0"/>
+        <w:rPr>
+          <w:rFonts w:ascii="Liberation Serif" w:hAnsi="Liberation Serif" w:hint="eastAsia"/>
+          <w:color w:val="000000"/>
+        </w:rPr>
+      </w:pPr>
+    </w:p>
+    <w:p>
+      <w:pPr>
+        <w:spacing w:before="0" w:line="240" w:lineRule="auto"/>
+        <w:ind w:left="1440" w:right="0"/>
+        <w:rPr>
+          <w:rFonts w:hint="eastAsia"/>
+        </w:rPr>
       </w:pPr>
       <w:r>
         <w:rPr>
@@ -9925,210 +10492,6 @@
           <w:color w:val="000000"/>
           <w:u w:val="single"/>
         </w:rPr>
-        <w:t>29.1 Functional User Requirements</w:t>
-      </w:r>
-    </w:p>
-    <w:p>
-      <w:pPr>
-        <w:spacing w:before="0" w:line="240" w:lineRule="auto"/>
-        <w:ind w:left="1440" w:right="0"/>
-        <w:rPr>
-          <w:rFonts w:ascii="Times New Roman" w:eastAsia="Times New Roman" w:hAnsi="Times New Roman" w:cs="Times New Roman"/>
-          <w:color w:val="000000"/>
-          <w:u w:val="single"/>
-        </w:rPr>
-      </w:pPr>
-    </w:p>
-    <w:p>
-      <w:pPr>
-        <w:spacing w:before="0" w:line="240" w:lineRule="auto"/>
-        <w:ind w:left="1440" w:right="0"/>
-      </w:pPr>
-      <w:r>
-        <w:rPr>
-          <w:rFonts w:ascii="Times New Roman" w:eastAsia="Times New Roman" w:hAnsi="Times New Roman" w:cs="Times New Roman"/>
-          <w:color w:val="000000"/>
-        </w:rPr>
-        <w:t>29.1.1 The system shall allow the user to independently name each of his/her saved schedules</w:t>
-      </w:r>
-    </w:p>
-    <w:p>
-      <w:pPr>
-        <w:spacing w:before="0" w:line="240" w:lineRule="auto"/>
-        <w:ind w:left="1440" w:right="0"/>
-      </w:pPr>
-      <w:r>
-        <w:rPr>
-          <w:rFonts w:ascii="Times New Roman" w:eastAsia="Times New Roman" w:hAnsi="Times New Roman" w:cs="Times New Roman"/>
-          <w:color w:val="000000"/>
-        </w:rPr>
-        <w:t>29.1.2 The system shall re-label the saved schedule shown in the schedule selection menu using the user specified name.</w:t>
-      </w:r>
-    </w:p>
-    <w:p>
-      <w:pPr>
-        <w:spacing w:before="0" w:line="240" w:lineRule="auto"/>
-        <w:ind w:left="1440" w:right="0"/>
-        <w:rPr>
-          <w:rFonts w:ascii="Times New Roman" w:eastAsia="Times New Roman" w:hAnsi="Times New Roman" w:cs="Times New Roman"/>
-          <w:color w:val="000000"/>
-        </w:rPr>
-      </w:pPr>
-    </w:p>
-    <w:p>
-      <w:pPr>
-        <w:spacing w:before="0" w:line="240" w:lineRule="auto"/>
-        <w:ind w:left="1440" w:right="0"/>
-      </w:pPr>
-      <w:r>
-        <w:rPr>
-          <w:rFonts w:ascii="Times New Roman" w:eastAsia="Times New Roman" w:hAnsi="Times New Roman" w:cs="Times New Roman"/>
-          <w:color w:val="000000"/>
-          <w:u w:val="single"/>
-        </w:rPr>
-        <w:t>29.2 Non-Functional User Requirements</w:t>
-      </w:r>
-    </w:p>
-    <w:p>
-      <w:pPr>
-        <w:spacing w:before="0" w:line="240" w:lineRule="auto"/>
-        <w:ind w:left="1440" w:right="0"/>
-        <w:rPr>
-          <w:rFonts w:ascii="Times New Roman" w:eastAsia="Times New Roman" w:hAnsi="Times New Roman" w:cs="Times New Roman"/>
-          <w:color w:val="000000"/>
-          <w:u w:val="single"/>
-        </w:rPr>
-      </w:pPr>
-    </w:p>
-    <w:p>
-      <w:pPr>
-        <w:spacing w:before="0" w:line="240" w:lineRule="auto"/>
-        <w:ind w:left="1440" w:right="0"/>
-      </w:pPr>
-      <w:bookmarkStart w:id="22" w:name="_7ueruhbf0gop"/>
-      <w:bookmarkEnd w:id="22"/>
-      <w:r>
-        <w:rPr>
-          <w:rFonts w:ascii="Times New Roman" w:eastAsia="Times New Roman" w:hAnsi="Times New Roman" w:cs="Times New Roman"/>
-          <w:color w:val="000000"/>
-        </w:rPr>
-        <w:t>29.2.1 The system shall be designed in such a way that users are able to name their schedules as intended, 99% of the time, after 5 minutes of training.</w:t>
-      </w:r>
-    </w:p>
-    <w:p>
-      <w:pPr>
-        <w:spacing w:before="0" w:line="240" w:lineRule="auto"/>
-        <w:ind w:left="1440" w:right="0"/>
-      </w:pPr>
-      <w:bookmarkStart w:id="23" w:name="_4i7ojhp"/>
-      <w:bookmarkEnd w:id="23"/>
-      <w:r>
-        <w:rPr>
-          <w:rFonts w:ascii="Times New Roman" w:eastAsia="Times New Roman" w:hAnsi="Times New Roman" w:cs="Times New Roman"/>
-          <w:color w:val="000000"/>
-        </w:rPr>
-        <w:t xml:space="preserve">29.2.2 The system shall respond to name/rename schedule requests within 5 seconds, 95% of the time. </w:t>
-      </w:r>
-    </w:p>
-    <w:p>
-      <w:pPr>
-        <w:spacing w:before="0" w:line="240" w:lineRule="auto"/>
-        <w:ind w:left="1440" w:right="0"/>
-        <w:rPr>
-          <w:rFonts w:ascii="Times New Roman" w:eastAsia="Times New Roman" w:hAnsi="Times New Roman" w:cs="Times New Roman"/>
-          <w:color w:val="000000"/>
-        </w:rPr>
-      </w:pPr>
-    </w:p>
-    <w:p>
-      <w:pPr>
-        <w:spacing w:before="0" w:line="240" w:lineRule="auto"/>
-        <w:ind w:left="1440" w:right="0"/>
-      </w:pPr>
-      <w:r>
-        <w:rPr>
-          <w:rFonts w:ascii="Times New Roman" w:eastAsia="Times New Roman" w:hAnsi="Times New Roman" w:cs="Times New Roman"/>
-          <w:color w:val="000000"/>
-          <w:u w:val="single"/>
-        </w:rPr>
-        <w:t>29.3 Functional System Requirements</w:t>
-      </w:r>
-    </w:p>
-    <w:p>
-      <w:pPr>
-        <w:spacing w:before="0" w:line="240" w:lineRule="auto"/>
-        <w:ind w:left="1440" w:right="0"/>
-        <w:rPr>
-          <w:rFonts w:ascii="Times New Roman" w:eastAsia="Times New Roman" w:hAnsi="Times New Roman" w:cs="Times New Roman"/>
-          <w:color w:val="000000"/>
-        </w:rPr>
-      </w:pPr>
-    </w:p>
-    <w:p>
-      <w:pPr>
-        <w:spacing w:before="0" w:line="240" w:lineRule="auto"/>
-        <w:ind w:left="1440" w:right="0"/>
-        <w:rPr>
-          <w:rFonts w:ascii="Liberation Serif" w:hAnsi="Liberation Serif"/>
-          <w:color w:val="000000"/>
-        </w:rPr>
-      </w:pPr>
-      <w:r>
-        <w:rPr>
-          <w:rFonts w:ascii="Times New Roman" w:eastAsia="Times New Roman" w:hAnsi="Times New Roman" w:cs="Times New Roman"/>
-          <w:color w:val="000000"/>
-        </w:rPr>
-        <w:t>29.2.1 The system shall provide a text box for user input when naming a schedule.</w:t>
-      </w:r>
-    </w:p>
-    <w:p>
-      <w:pPr>
-        <w:spacing w:before="0" w:line="240" w:lineRule="auto"/>
-        <w:ind w:left="720" w:right="0"/>
-        <w:rPr>
-          <w:rFonts w:ascii="Liberation Serif" w:hAnsi="Liberation Serif"/>
-          <w:color w:val="000000"/>
-        </w:rPr>
-      </w:pPr>
-    </w:p>
-    <w:p>
-      <w:pPr>
-        <w:spacing w:before="0" w:line="240" w:lineRule="auto"/>
-        <w:ind w:left="720" w:right="0"/>
-        <w:rPr>
-          <w:rFonts w:ascii="Liberation Serif" w:hAnsi="Liberation Serif"/>
-          <w:color w:val="000000"/>
-        </w:rPr>
-      </w:pPr>
-      <w:r>
-        <w:rPr>
-          <w:rFonts w:ascii="Liberation Serif" w:hAnsi="Liberation Serif"/>
-          <w:color w:val="000000"/>
-        </w:rPr>
-        <w:t>Story 30. As a user, I want to be asked to verify before a schedule or course is deleted, so that I do not accidentally delete a schedule.</w:t>
-      </w:r>
-    </w:p>
-    <w:p>
-      <w:pPr>
-        <w:spacing w:before="0" w:line="240" w:lineRule="auto"/>
-        <w:ind w:left="720" w:right="0"/>
-        <w:rPr>
-          <w:rFonts w:ascii="Liberation Serif" w:hAnsi="Liberation Serif"/>
-          <w:color w:val="000000"/>
-        </w:rPr>
-      </w:pPr>
-    </w:p>
-    <w:p>
-      <w:pPr>
-        <w:spacing w:before="0" w:line="240" w:lineRule="auto"/>
-        <w:ind w:left="1440" w:right="0"/>
-      </w:pPr>
-      <w:r>
-        <w:rPr>
-          <w:rFonts w:ascii="Times New Roman" w:eastAsia="Times New Roman" w:hAnsi="Times New Roman" w:cs="Times New Roman"/>
-          <w:color w:val="000000"/>
-          <w:u w:val="single"/>
-        </w:rPr>
         <w:t>30.1 Functional User Requirements</w:t>
       </w:r>
     </w:p>
@@ -10173,6 +10536,9 @@
       <w:pPr>
         <w:spacing w:before="0" w:line="240" w:lineRule="auto"/>
         <w:ind w:left="1440" w:right="0"/>
+        <w:rPr>
+          <w:rFonts w:hint="eastAsia"/>
+        </w:rPr>
       </w:pPr>
       <w:r>
         <w:rPr>
@@ -10259,6 +10625,9 @@
       <w:pPr>
         <w:spacing w:before="0" w:line="240" w:lineRule="auto"/>
         <w:ind w:left="1440" w:right="0"/>
+        <w:rPr>
+          <w:rFonts w:hint="eastAsia"/>
+        </w:rPr>
       </w:pPr>
       <w:r>
         <w:rPr>
@@ -10285,66 +10654,66 @@
         <w:spacing w:before="0" w:line="240" w:lineRule="auto"/>
         <w:ind w:left="1440" w:right="0"/>
         <w:rPr>
+          <w:rFonts w:ascii="Liberation Serif" w:hAnsi="Liberation Serif" w:hint="eastAsia"/>
+          <w:color w:val="000000"/>
+        </w:rPr>
+      </w:pPr>
+      <w:r>
+        <w:rPr>
           <w:rFonts w:ascii="Liberation Serif" w:hAnsi="Liberation Serif"/>
           <w:color w:val="000000"/>
         </w:rPr>
+        <w:t xml:space="preserve">30.3.1 The system shall provide the user with a notification prior to the deletion of the schedule. </w:t>
+      </w:r>
+    </w:p>
+    <w:p>
+      <w:pPr>
+        <w:spacing w:before="0" w:line="240" w:lineRule="auto"/>
+        <w:ind w:left="1440" w:right="0"/>
+        <w:rPr>
+          <w:rFonts w:ascii="Liberation Serif" w:hAnsi="Liberation Serif" w:hint="eastAsia"/>
+          <w:color w:val="000000"/>
+        </w:rPr>
       </w:pPr>
       <w:r>
         <w:rPr>
           <w:rFonts w:ascii="Liberation Serif" w:hAnsi="Liberation Serif"/>
           <w:color w:val="000000"/>
         </w:rPr>
-        <w:t xml:space="preserve">30.3.1 The system shall provide the user with a notification prior to the deletion of the schedule. </w:t>
-      </w:r>
-    </w:p>
-    <w:p>
-      <w:pPr>
-        <w:spacing w:before="0" w:line="240" w:lineRule="auto"/>
-        <w:ind w:left="1440" w:right="0"/>
+        <w:t xml:space="preserve">30.3.2 The system shall allow the user to confirm the deletion of the schedule by clicking the Delete button in the notification window. </w:t>
+      </w:r>
+    </w:p>
+    <w:p>
+      <w:pPr>
+        <w:spacing w:before="0" w:line="240" w:lineRule="auto"/>
+        <w:ind w:left="1440" w:right="0"/>
+        <w:rPr>
+          <w:rFonts w:ascii="Liberation Serif" w:hAnsi="Liberation Serif" w:hint="eastAsia"/>
+          <w:color w:val="000000"/>
+        </w:rPr>
+      </w:pPr>
+      <w:r>
         <w:rPr>
           <w:rFonts w:ascii="Liberation Serif" w:hAnsi="Liberation Serif"/>
           <w:color w:val="000000"/>
         </w:rPr>
+        <w:t xml:space="preserve">30.3.3 The system shall allow the user to cancel the deletion of the schedule by clicking the Cancel button. </w:t>
+      </w:r>
+    </w:p>
+    <w:p>
+      <w:pPr>
+        <w:spacing w:before="0" w:line="240" w:lineRule="auto"/>
+        <w:ind w:left="1440" w:right="0"/>
+        <w:rPr>
+          <w:rFonts w:ascii="Liberation Serif" w:hAnsi="Liberation Serif" w:hint="eastAsia"/>
+          <w:color w:val="000000"/>
+        </w:rPr>
       </w:pPr>
       <w:r>
         <w:rPr>
           <w:rFonts w:ascii="Liberation Serif" w:hAnsi="Liberation Serif"/>
           <w:color w:val="000000"/>
         </w:rPr>
-        <w:t xml:space="preserve">30.3.2 The system shall allow the user to confirm the deletion of the schedule by clicking the Delete button in the notification window. </w:t>
-      </w:r>
-    </w:p>
-    <w:p>
-      <w:pPr>
-        <w:spacing w:before="0" w:line="240" w:lineRule="auto"/>
-        <w:ind w:left="1440" w:right="0"/>
-        <w:rPr>
-          <w:rFonts w:ascii="Liberation Serif" w:hAnsi="Liberation Serif"/>
-          <w:color w:val="000000"/>
-        </w:rPr>
-      </w:pPr>
-      <w:r>
-        <w:rPr>
-          <w:rFonts w:ascii="Liberation Serif" w:hAnsi="Liberation Serif"/>
-          <w:color w:val="000000"/>
-        </w:rPr>
-        <w:t xml:space="preserve">30.3.3 The system shall allow the user to cancel the deletion of the schedule by clicking the Cancel button. </w:t>
-      </w:r>
-    </w:p>
-    <w:p>
-      <w:pPr>
-        <w:spacing w:before="0" w:line="240" w:lineRule="auto"/>
-        <w:ind w:left="1440" w:right="0"/>
-        <w:rPr>
-          <w:rFonts w:ascii="Liberation Serif" w:hAnsi="Liberation Serif"/>
-          <w:color w:val="000000"/>
-        </w:rPr>
-      </w:pPr>
-      <w:r>
-        <w:rPr>
-          <w:rFonts w:ascii="Liberation Serif" w:hAnsi="Liberation Serif"/>
-          <w:color w:val="000000"/>
-        </w:rPr>
         <w:t xml:space="preserve">30.3.4 The system shall take the user back to the schedule screen once the process is completed. </w:t>
       </w:r>
       <w:r>
@@ -10355,8 +10724,8 @@
       <w:pPr>
         <w:pStyle w:val="Heading2"/>
       </w:pPr>
-      <w:bookmarkStart w:id="24" w:name="_Toc508315891"/>
-      <w:bookmarkEnd w:id="24"/>
+      <w:bookmarkStart w:id="23" w:name="_Toc508315891"/>
+      <w:bookmarkEnd w:id="23"/>
       <w:r>
         <w:lastRenderedPageBreak/>
         <w:t>3.2 Use Cases</w:t>
@@ -10377,6 +10746,9 @@
         <w:spacing w:before="0" w:line="240" w:lineRule="auto"/>
         <w:ind w:left="720" w:right="0"/>
         <w:jc w:val="center"/>
+        <w:rPr>
+          <w:rFonts w:hint="eastAsia"/>
+        </w:rPr>
       </w:pPr>
       <w:r>
         <w:rPr>
@@ -10738,6 +11110,9 @@
       <w:pPr>
         <w:spacing w:before="0" w:line="240" w:lineRule="auto"/>
         <w:ind w:left="720" w:right="0"/>
+        <w:rPr>
+          <w:rFonts w:hint="eastAsia"/>
+        </w:rPr>
       </w:pPr>
       <w:r>
         <w:rPr>
@@ -11374,6 +11749,9 @@
         <w:spacing w:before="0" w:line="240" w:lineRule="auto"/>
         <w:ind w:left="720" w:right="0"/>
         <w:jc w:val="center"/>
+        <w:rPr>
+          <w:rFonts w:hint="eastAsia"/>
+        </w:rPr>
       </w:pPr>
       <w:r>
         <w:rPr>
@@ -11706,6 +12084,9 @@
       <w:pPr>
         <w:spacing w:before="0" w:line="240" w:lineRule="auto"/>
         <w:ind w:left="720" w:right="0"/>
+        <w:rPr>
+          <w:rFonts w:hint="eastAsia"/>
+        </w:rPr>
       </w:pPr>
       <w:r>
         <w:rPr>
@@ -11727,6 +12108,9 @@
       <w:pPr>
         <w:spacing w:before="0" w:line="240" w:lineRule="auto"/>
         <w:ind w:left="720" w:right="0"/>
+        <w:rPr>
+          <w:rFonts w:hint="eastAsia"/>
+        </w:rPr>
       </w:pPr>
       <w:r>
         <w:rPr>
@@ -11773,6 +12157,9 @@
       <w:pPr>
         <w:spacing w:before="0" w:line="240" w:lineRule="auto"/>
         <w:ind w:left="720" w:right="0"/>
+        <w:rPr>
+          <w:rFonts w:hint="eastAsia"/>
+        </w:rPr>
       </w:pPr>
       <w:r>
         <w:rPr>
@@ -11794,6 +12181,9 @@
       <w:pPr>
         <w:spacing w:before="0" w:line="240" w:lineRule="auto"/>
         <w:ind w:left="720" w:right="0"/>
+        <w:rPr>
+          <w:rFonts w:hint="eastAsia"/>
+        </w:rPr>
       </w:pPr>
       <w:r>
         <w:rPr>
@@ -11834,6 +12224,9 @@
       <w:pPr>
         <w:spacing w:before="0" w:line="240" w:lineRule="auto"/>
         <w:ind w:left="0" w:right="0" w:firstLine="720"/>
+        <w:rPr>
+          <w:rFonts w:hint="eastAsia"/>
+        </w:rPr>
       </w:pPr>
       <w:r>
         <w:rPr>
@@ -11847,6 +12240,9 @@
       <w:pPr>
         <w:spacing w:before="0" w:line="240" w:lineRule="auto"/>
         <w:ind w:left="0" w:right="0" w:firstLine="720"/>
+        <w:rPr>
+          <w:rFonts w:hint="eastAsia"/>
+        </w:rPr>
       </w:pPr>
       <w:r>
         <w:rPr>
@@ -11860,6 +12256,9 @@
       <w:pPr>
         <w:spacing w:before="0" w:line="240" w:lineRule="auto"/>
         <w:ind w:left="0" w:right="0" w:firstLine="720"/>
+        <w:rPr>
+          <w:rFonts w:hint="eastAsia"/>
+        </w:rPr>
       </w:pPr>
       <w:r>
         <w:rPr>
@@ -11889,6 +12288,9 @@
       <w:pPr>
         <w:spacing w:before="0" w:line="240" w:lineRule="auto"/>
         <w:ind w:left="0" w:right="0" w:firstLine="720"/>
+        <w:rPr>
+          <w:rFonts w:hint="eastAsia"/>
+        </w:rPr>
       </w:pPr>
       <w:r>
         <w:rPr>
@@ -11918,6 +12320,9 @@
       <w:pPr>
         <w:spacing w:before="0" w:line="240" w:lineRule="auto"/>
         <w:ind w:left="720" w:right="0"/>
+        <w:rPr>
+          <w:rFonts w:hint="eastAsia"/>
+        </w:rPr>
       </w:pPr>
       <w:r>
         <w:rPr>
@@ -11969,6 +12374,9 @@
       <w:pPr>
         <w:spacing w:before="0" w:line="240" w:lineRule="auto"/>
         <w:ind w:left="720" w:right="0"/>
+        <w:rPr>
+          <w:rFonts w:hint="eastAsia"/>
+        </w:rPr>
       </w:pPr>
       <w:r>
         <w:rPr>
@@ -11990,6 +12398,9 @@
       <w:pPr>
         <w:spacing w:before="0" w:line="240" w:lineRule="auto"/>
         <w:ind w:left="720" w:right="0"/>
+        <w:rPr>
+          <w:rFonts w:hint="eastAsia"/>
+        </w:rPr>
       </w:pPr>
       <w:r>
         <w:rPr>
@@ -12055,6 +12466,9 @@
       <w:pPr>
         <w:spacing w:before="0" w:line="240" w:lineRule="auto"/>
         <w:ind w:left="720" w:right="0"/>
+        <w:rPr>
+          <w:rFonts w:hint="eastAsia"/>
+        </w:rPr>
       </w:pPr>
       <w:r>
         <w:rPr>
@@ -12186,6 +12600,9 @@
       <w:pPr>
         <w:spacing w:before="0" w:line="240" w:lineRule="auto"/>
         <w:ind w:left="720" w:right="0"/>
+        <w:rPr>
+          <w:rFonts w:hint="eastAsia"/>
+        </w:rPr>
       </w:pPr>
       <w:r>
         <w:rPr>
@@ -12256,6 +12673,9 @@
       <w:pPr>
         <w:spacing w:before="0" w:line="240" w:lineRule="auto"/>
         <w:ind w:left="720" w:right="0"/>
+        <w:rPr>
+          <w:rFonts w:hint="eastAsia"/>
+        </w:rPr>
       </w:pPr>
       <w:r>
         <w:rPr>
@@ -12321,6 +12741,9 @@
       <w:pPr>
         <w:spacing w:before="0" w:line="240" w:lineRule="auto"/>
         <w:ind w:left="720" w:right="0"/>
+        <w:rPr>
+          <w:rFonts w:hint="eastAsia"/>
+        </w:rPr>
       </w:pPr>
       <w:r>
         <w:rPr>
@@ -12386,6 +12809,9 @@
       <w:pPr>
         <w:spacing w:before="0" w:line="240" w:lineRule="auto"/>
         <w:ind w:left="720" w:right="0"/>
+        <w:rPr>
+          <w:rFonts w:hint="eastAsia"/>
+        </w:rPr>
       </w:pPr>
       <w:r>
         <w:rPr>
@@ -12399,6 +12825,9 @@
       <w:pPr>
         <w:spacing w:before="0" w:line="240" w:lineRule="auto"/>
         <w:ind w:left="720" w:right="0"/>
+        <w:rPr>
+          <w:rFonts w:hint="eastAsia"/>
+        </w:rPr>
       </w:pPr>
       <w:r>
         <w:rPr>
@@ -12429,6 +12858,9 @@
       <w:pPr>
         <w:spacing w:before="0" w:line="240" w:lineRule="auto"/>
         <w:ind w:left="720" w:right="0"/>
+        <w:rPr>
+          <w:rFonts w:hint="eastAsia"/>
+        </w:rPr>
       </w:pPr>
       <w:r>
         <w:rPr>
@@ -12460,6 +12892,9 @@
       <w:pPr>
         <w:spacing w:before="0" w:line="240" w:lineRule="auto"/>
         <w:ind w:left="720" w:right="0"/>
+        <w:rPr>
+          <w:rFonts w:hint="eastAsia"/>
+        </w:rPr>
       </w:pPr>
       <w:r>
         <w:rPr>
@@ -12524,6 +12959,9 @@
       <w:pPr>
         <w:spacing w:before="0" w:line="240" w:lineRule="auto"/>
         <w:ind w:left="720" w:right="0"/>
+        <w:rPr>
+          <w:rFonts w:hint="eastAsia"/>
+        </w:rPr>
       </w:pPr>
       <w:r>
         <w:rPr>
@@ -12589,36 +13027,78 @@
       <w:pPr>
         <w:spacing w:before="0" w:line="240" w:lineRule="auto"/>
         <w:ind w:left="720" w:right="0"/>
-      </w:pPr>
-      <w:r>
-        <w:rPr>
-          <w:rFonts w:ascii="Times New Roman" w:eastAsia="Times New Roman" w:hAnsi="Times New Roman" w:cs="Times New Roman"/>
-          <w:color w:val="000000"/>
-        </w:rPr>
-        <w:t>1. The user determines which destination they are going to</w:t>
-      </w:r>
-    </w:p>
-    <w:p>
-      <w:pPr>
-        <w:spacing w:before="0" w:line="240" w:lineRule="auto"/>
-        <w:ind w:left="720" w:right="0"/>
-        <w:rPr>
-          <w:rFonts w:ascii="Times New Roman" w:eastAsia="Times New Roman" w:hAnsi="Times New Roman" w:cs="Times New Roman"/>
-          <w:color w:val="000000"/>
-        </w:rPr>
-      </w:pPr>
-      <w:r>
-        <w:rPr>
-          <w:rFonts w:ascii="Times New Roman" w:eastAsia="Times New Roman" w:hAnsi="Times New Roman" w:cs="Times New Roman"/>
-          <w:color w:val="000000"/>
-        </w:rPr>
-        <w:t>2. GPS takes the destination and finds the shortest route from the user</w:t>
-      </w:r>
-    </w:p>
-    <w:p>
-      <w:pPr>
-        <w:spacing w:before="0" w:line="240" w:lineRule="auto"/>
-        <w:ind w:left="720" w:right="0"/>
+        <w:rPr>
+          <w:rFonts w:hint="eastAsia"/>
+        </w:rPr>
+      </w:pPr>
+      <w:r>
+        <w:rPr>
+          <w:rFonts w:ascii="Times New Roman" w:eastAsia="Times New Roman" w:hAnsi="Times New Roman" w:cs="Times New Roman"/>
+          <w:color w:val="000000"/>
+        </w:rPr>
+        <w:t xml:space="preserve">1. The user determines </w:t>
+      </w:r>
+      <w:r>
+        <w:rPr>
+          <w:rFonts w:ascii="SimSun" w:hAnsi="SimSun" w:cs="Times New Roman" w:hint="eastAsia"/>
+          <w:color w:val="000000"/>
+          <w:lang w:eastAsia="zh-CN"/>
+        </w:rPr>
+        <w:t>st</w:t>
+      </w:r>
+      <w:r>
+        <w:rPr>
+          <w:rFonts w:ascii="Times New Roman" w:eastAsia="Times New Roman" w:hAnsi="Times New Roman" w:cs="Times New Roman"/>
+          <w:color w:val="000000"/>
+        </w:rPr>
+        <w:t>arting point and</w:t>
+      </w:r>
+      <w:r>
+        <w:rPr>
+          <w:rFonts w:ascii="Times New Roman" w:eastAsia="Times New Roman" w:hAnsi="Times New Roman" w:cs="Times New Roman"/>
+          <w:color w:val="000000"/>
+        </w:rPr>
+        <w:t xml:space="preserve"> destination they are going to</w:t>
+      </w:r>
+    </w:p>
+    <w:p>
+      <w:pPr>
+        <w:spacing w:before="0" w:line="240" w:lineRule="auto"/>
+        <w:ind w:left="720" w:right="0"/>
+        <w:rPr>
+          <w:rFonts w:ascii="Times New Roman" w:eastAsia="Times New Roman" w:hAnsi="Times New Roman" w:cs="Times New Roman"/>
+          <w:color w:val="000000"/>
+        </w:rPr>
+      </w:pPr>
+      <w:r>
+        <w:rPr>
+          <w:rFonts w:ascii="Times New Roman" w:eastAsia="Times New Roman" w:hAnsi="Times New Roman" w:cs="Times New Roman"/>
+          <w:color w:val="000000"/>
+        </w:rPr>
+        <w:t xml:space="preserve">2. </w:t>
+      </w:r>
+      <w:r>
+        <w:rPr>
+          <w:rFonts w:ascii="Times New Roman" w:eastAsia="Times New Roman" w:hAnsi="Times New Roman" w:cs="Times New Roman"/>
+          <w:color w:val="000000"/>
+        </w:rPr>
+        <w:t>The app</w:t>
+      </w:r>
+      <w:r>
+        <w:rPr>
+          <w:rFonts w:ascii="Times New Roman" w:eastAsia="Times New Roman" w:hAnsi="Times New Roman" w:cs="Times New Roman"/>
+          <w:color w:val="000000"/>
+        </w:rPr>
+        <w:t xml:space="preserve"> finds the shortest route from the user</w:t>
+      </w:r>
+    </w:p>
+    <w:p>
+      <w:pPr>
+        <w:spacing w:before="0" w:line="240" w:lineRule="auto"/>
+        <w:ind w:left="720" w:right="0"/>
+        <w:rPr>
+          <w:rFonts w:hint="eastAsia"/>
+        </w:rPr>
       </w:pPr>
       <w:r>
         <w:rPr>
@@ -12633,7 +13113,43 @@
           <w:rFonts w:ascii="Times New Roman" w:eastAsia="Times New Roman" w:hAnsi="Times New Roman" w:cs="Times New Roman"/>
           <w:color w:val="000000"/>
         </w:rPr>
-        <w:t>The shortest route to the destination has been calculated.</w:t>
+        <w:t>The shortest route</w:t>
+      </w:r>
+      <w:r>
+        <w:rPr>
+          <w:rFonts w:ascii="Times New Roman" w:eastAsia="Times New Roman" w:hAnsi="Times New Roman" w:cs="Times New Roman"/>
+          <w:color w:val="000000"/>
+        </w:rPr>
+        <w:t xml:space="preserve"> between</w:t>
+      </w:r>
+      <w:r>
+        <w:rPr>
+          <w:rFonts w:ascii="Times New Roman" w:eastAsia="Times New Roman" w:hAnsi="Times New Roman" w:cs="Times New Roman"/>
+          <w:color w:val="000000"/>
+        </w:rPr>
+        <w:t xml:space="preserve"> </w:t>
+      </w:r>
+      <w:r>
+        <w:rPr>
+          <w:rFonts w:ascii="SimSun" w:hAnsi="SimSun" w:cs="Times New Roman" w:hint="eastAsia"/>
+          <w:color w:val="000000"/>
+          <w:lang w:eastAsia="zh-CN"/>
+        </w:rPr>
+        <w:t>st</w:t>
+      </w:r>
+      <w:r>
+        <w:rPr>
+          <w:rFonts w:ascii="Times New Roman" w:eastAsia="Times New Roman" w:hAnsi="Times New Roman" w:cs="Times New Roman"/>
+          <w:color w:val="000000"/>
+        </w:rPr>
+        <w:t xml:space="preserve">arting point and destination </w:t>
+      </w:r>
+      <w:r>
+        <w:rPr>
+          <w:rFonts w:ascii="Times New Roman" w:eastAsia="Times New Roman" w:hAnsi="Times New Roman" w:cs="Times New Roman"/>
+          <w:color w:val="000000"/>
+        </w:rPr>
+        <w:t>has been calculated.</w:t>
       </w:r>
     </w:p>
     <w:p>
@@ -12664,11 +13180,16 @@
         </w:rPr>
         <w:t>Story 9</w:t>
       </w:r>
-    </w:p>
-    <w:p>
-      <w:pPr>
-        <w:spacing w:before="0" w:line="240" w:lineRule="auto"/>
-        <w:ind w:left="720" w:right="0"/>
+      <w:bookmarkStart w:id="24" w:name="_GoBack"/>
+      <w:bookmarkEnd w:id="24"/>
+    </w:p>
+    <w:p>
+      <w:pPr>
+        <w:spacing w:before="0" w:line="240" w:lineRule="auto"/>
+        <w:ind w:left="720" w:right="0"/>
+        <w:rPr>
+          <w:rFonts w:hint="eastAsia"/>
+        </w:rPr>
       </w:pPr>
       <w:r>
         <w:rPr>
@@ -12715,6 +13236,9 @@
       <w:pPr>
         <w:spacing w:before="0" w:line="240" w:lineRule="auto"/>
         <w:ind w:left="720" w:right="0"/>
+        <w:rPr>
+          <w:rFonts w:hint="eastAsia"/>
+        </w:rPr>
       </w:pPr>
       <w:r>
         <w:rPr>
@@ -12736,6 +13260,9 @@
       <w:pPr>
         <w:spacing w:before="0" w:line="240" w:lineRule="auto"/>
         <w:ind w:left="720" w:right="0"/>
+        <w:rPr>
+          <w:rFonts w:hint="eastAsia"/>
+        </w:rPr>
       </w:pPr>
       <w:r>
         <w:rPr>
@@ -12776,6 +13303,9 @@
       <w:pPr>
         <w:spacing w:before="0" w:line="240" w:lineRule="auto"/>
         <w:ind w:left="720" w:right="0"/>
+        <w:rPr>
+          <w:rFonts w:hint="eastAsia"/>
+        </w:rPr>
       </w:pPr>
       <w:r>
         <w:rPr>
@@ -12789,6 +13319,9 @@
       <w:pPr>
         <w:spacing w:before="0" w:line="240" w:lineRule="auto"/>
         <w:ind w:left="720" w:right="0"/>
+        <w:rPr>
+          <w:rFonts w:hint="eastAsia"/>
+        </w:rPr>
       </w:pPr>
       <w:r>
         <w:rPr>
@@ -12802,6 +13335,9 @@
       <w:pPr>
         <w:spacing w:before="0" w:line="240" w:lineRule="auto"/>
         <w:ind w:left="720" w:right="0"/>
+        <w:rPr>
+          <w:rFonts w:hint="eastAsia"/>
+        </w:rPr>
       </w:pPr>
       <w:r>
         <w:rPr>
@@ -12832,6 +13368,9 @@
       <w:pPr>
         <w:spacing w:before="0" w:line="240" w:lineRule="auto"/>
         <w:ind w:left="720" w:right="0"/>
+        <w:rPr>
+          <w:rFonts w:hint="eastAsia"/>
+        </w:rPr>
       </w:pPr>
       <w:r>
         <w:rPr>
@@ -13219,6 +13758,9 @@
       <w:pPr>
         <w:spacing w:before="0" w:line="240" w:lineRule="auto"/>
         <w:ind w:left="720" w:right="0"/>
+        <w:rPr>
+          <w:rFonts w:hint="eastAsia"/>
+        </w:rPr>
       </w:pPr>
       <w:r>
         <w:rPr>
@@ -13232,6 +13774,9 @@
       <w:pPr>
         <w:spacing w:before="0" w:line="240" w:lineRule="auto"/>
         <w:ind w:left="720" w:right="0"/>
+        <w:rPr>
+          <w:rFonts w:hint="eastAsia"/>
+        </w:rPr>
       </w:pPr>
       <w:r>
         <w:rPr>
@@ -13262,6 +13807,9 @@
       <w:pPr>
         <w:spacing w:before="0" w:line="240" w:lineRule="auto"/>
         <w:ind w:left="720" w:right="0"/>
+        <w:rPr>
+          <w:rFonts w:hint="eastAsia"/>
+        </w:rPr>
       </w:pPr>
       <w:r>
         <w:rPr>
@@ -13489,6 +14037,9 @@
       <w:pPr>
         <w:spacing w:before="0" w:line="240" w:lineRule="auto"/>
         <w:ind w:left="720" w:right="0"/>
+        <w:rPr>
+          <w:rFonts w:hint="eastAsia"/>
+        </w:rPr>
       </w:pPr>
       <w:r>
         <w:rPr>
@@ -13658,6 +14209,9 @@
       <w:pPr>
         <w:spacing w:before="0" w:line="240" w:lineRule="auto"/>
         <w:ind w:left="720" w:right="0"/>
+        <w:rPr>
+          <w:rFonts w:hint="eastAsia"/>
+        </w:rPr>
       </w:pPr>
       <w:r>
         <w:rPr>
@@ -13688,6 +14242,9 @@
       <w:pPr>
         <w:spacing w:before="0" w:line="240" w:lineRule="auto"/>
         <w:ind w:left="720" w:right="0"/>
+        <w:rPr>
+          <w:rFonts w:hint="eastAsia"/>
+        </w:rPr>
       </w:pPr>
       <w:r>
         <w:rPr>
@@ -13710,6 +14267,9 @@
         <w:spacing w:before="0" w:line="240" w:lineRule="auto"/>
         <w:ind w:left="720" w:right="0"/>
         <w:jc w:val="center"/>
+        <w:rPr>
+          <w:rFonts w:hint="eastAsia"/>
+        </w:rPr>
       </w:pPr>
       <w:r>
         <w:rPr>
@@ -13799,6 +14359,9 @@
       <w:pPr>
         <w:spacing w:before="0" w:line="240" w:lineRule="auto"/>
         <w:ind w:left="720" w:right="0"/>
+        <w:rPr>
+          <w:rFonts w:hint="eastAsia"/>
+        </w:rPr>
       </w:pPr>
       <w:r>
         <w:rPr>
@@ -14110,6 +14673,9 @@
       <w:pPr>
         <w:spacing w:before="0" w:line="240" w:lineRule="auto"/>
         <w:ind w:left="720" w:right="0"/>
+        <w:rPr>
+          <w:rFonts w:hint="eastAsia"/>
+        </w:rPr>
       </w:pPr>
       <w:r>
         <w:rPr>
@@ -14331,6 +14897,9 @@
       <w:pPr>
         <w:spacing w:before="0" w:line="240" w:lineRule="auto"/>
         <w:ind w:left="720" w:right="0"/>
+        <w:rPr>
+          <w:rFonts w:hint="eastAsia"/>
+        </w:rPr>
       </w:pPr>
       <w:r>
         <w:rPr>
@@ -14713,6 +15282,9 @@
       <w:pPr>
         <w:spacing w:before="0" w:line="240" w:lineRule="auto"/>
         <w:ind w:left="720" w:right="0"/>
+        <w:rPr>
+          <w:rFonts w:hint="eastAsia"/>
+        </w:rPr>
       </w:pPr>
       <w:r>
         <w:rPr>
@@ -15013,6 +15585,9 @@
       <w:pPr>
         <w:spacing w:before="0" w:line="240" w:lineRule="auto"/>
         <w:ind w:left="720" w:right="0"/>
+        <w:rPr>
+          <w:rFonts w:hint="eastAsia"/>
+        </w:rPr>
       </w:pPr>
       <w:r>
         <w:rPr>
@@ -15046,6 +15621,9 @@
       <w:pPr>
         <w:spacing w:before="0" w:line="240" w:lineRule="auto"/>
         <w:ind w:left="720" w:right="0"/>
+        <w:rPr>
+          <w:rFonts w:hint="eastAsia"/>
+        </w:rPr>
       </w:pPr>
       <w:r>
         <w:rPr>
@@ -15127,6 +15705,9 @@
       <w:pPr>
         <w:spacing w:before="0" w:line="259" w:lineRule="auto"/>
         <w:ind w:left="720" w:right="0"/>
+        <w:rPr>
+          <w:rFonts w:hint="eastAsia"/>
+        </w:rPr>
       </w:pPr>
       <w:r>
         <w:rPr>
@@ -15276,6 +15857,9 @@
       <w:pPr>
         <w:spacing w:before="0" w:line="240" w:lineRule="auto"/>
         <w:ind w:left="720" w:right="0"/>
+        <w:rPr>
+          <w:rFonts w:hint="eastAsia"/>
+        </w:rPr>
       </w:pPr>
       <w:r>
         <w:rPr>
@@ -15289,6 +15873,9 @@
       <w:pPr>
         <w:spacing w:before="0" w:line="240" w:lineRule="auto"/>
         <w:ind w:left="720" w:right="0"/>
+        <w:rPr>
+          <w:rFonts w:hint="eastAsia"/>
+        </w:rPr>
       </w:pPr>
       <w:r>
         <w:rPr>
@@ -15475,6 +16062,9 @@
       <w:pPr>
         <w:spacing w:before="0" w:line="240" w:lineRule="auto"/>
         <w:ind w:left="720" w:right="0"/>
+        <w:rPr>
+          <w:rFonts w:hint="eastAsia"/>
+        </w:rPr>
       </w:pPr>
       <w:r>
         <w:rPr>
@@ -15488,6 +16078,9 @@
       <w:pPr>
         <w:spacing w:before="0" w:line="240" w:lineRule="auto"/>
         <w:ind w:left="720" w:right="0"/>
+        <w:rPr>
+          <w:rFonts w:hint="eastAsia"/>
+        </w:rPr>
       </w:pPr>
       <w:r>
         <w:rPr>
@@ -15729,6 +16322,9 @@
       <w:pPr>
         <w:spacing w:before="0" w:line="259" w:lineRule="auto"/>
         <w:ind w:left="720" w:right="0"/>
+        <w:rPr>
+          <w:rFonts w:hint="eastAsia"/>
+        </w:rPr>
       </w:pPr>
       <w:r>
         <w:rPr>
@@ -15742,6 +16338,9 @@
       <w:pPr>
         <w:spacing w:before="0" w:line="240" w:lineRule="auto"/>
         <w:ind w:left="720" w:right="0"/>
+        <w:rPr>
+          <w:rFonts w:hint="eastAsia"/>
+        </w:rPr>
       </w:pPr>
       <w:r>
         <w:rPr>
@@ -15773,6 +16372,9 @@
       <w:pPr>
         <w:spacing w:before="0" w:line="259" w:lineRule="auto"/>
         <w:ind w:left="720" w:right="0"/>
+        <w:rPr>
+          <w:rFonts w:hint="eastAsia"/>
+        </w:rPr>
       </w:pPr>
       <w:r>
         <w:rPr>
@@ -15787,6 +16389,9 @@
       <w:pPr>
         <w:spacing w:before="0" w:line="259" w:lineRule="auto"/>
         <w:ind w:left="720" w:right="0"/>
+        <w:rPr>
+          <w:rFonts w:hint="eastAsia"/>
+        </w:rPr>
       </w:pPr>
       <w:r>
         <w:rPr>
@@ -15808,6 +16413,9 @@
       <w:pPr>
         <w:spacing w:before="0" w:line="259" w:lineRule="auto"/>
         <w:ind w:left="720" w:right="0"/>
+        <w:rPr>
+          <w:rFonts w:hint="eastAsia"/>
+        </w:rPr>
       </w:pPr>
       <w:r>
         <w:rPr>
@@ -15829,6 +16437,9 @@
       <w:pPr>
         <w:spacing w:before="0" w:line="259" w:lineRule="auto"/>
         <w:ind w:left="720" w:right="0"/>
+        <w:rPr>
+          <w:rFonts w:hint="eastAsia"/>
+        </w:rPr>
       </w:pPr>
       <w:r>
         <w:rPr>
@@ -15850,6 +16461,9 @@
       <w:pPr>
         <w:spacing w:before="0" w:line="259" w:lineRule="auto"/>
         <w:ind w:left="720" w:right="0"/>
+        <w:rPr>
+          <w:rFonts w:hint="eastAsia"/>
+        </w:rPr>
       </w:pPr>
       <w:r>
         <w:rPr>
@@ -15871,6 +16485,9 @@
       <w:pPr>
         <w:spacing w:before="0" w:line="259" w:lineRule="auto"/>
         <w:ind w:left="720" w:right="0"/>
+        <w:rPr>
+          <w:rFonts w:hint="eastAsia"/>
+        </w:rPr>
       </w:pPr>
       <w:r>
         <w:rPr>
@@ -15885,6 +16502,9 @@
       <w:pPr>
         <w:spacing w:before="0" w:line="240" w:lineRule="auto"/>
         <w:ind w:left="720" w:right="0"/>
+        <w:rPr>
+          <w:rFonts w:hint="eastAsia"/>
+        </w:rPr>
       </w:pPr>
       <w:r>
         <w:rPr>
@@ -15898,6 +16518,9 @@
       <w:pPr>
         <w:spacing w:before="0" w:line="240" w:lineRule="auto"/>
         <w:ind w:left="720" w:right="0"/>
+        <w:rPr>
+          <w:rFonts w:hint="eastAsia"/>
+        </w:rPr>
       </w:pPr>
       <w:r>
         <w:rPr>
@@ -15911,6 +16534,9 @@
       <w:pPr>
         <w:spacing w:before="0" w:line="240" w:lineRule="auto"/>
         <w:ind w:left="720" w:right="0"/>
+        <w:rPr>
+          <w:rFonts w:hint="eastAsia"/>
+        </w:rPr>
       </w:pPr>
       <w:r>
         <w:rPr>
@@ -15924,6 +16550,9 @@
       <w:pPr>
         <w:spacing w:before="0" w:line="240" w:lineRule="auto"/>
         <w:ind w:left="720" w:right="0"/>
+        <w:rPr>
+          <w:rFonts w:hint="eastAsia"/>
+        </w:rPr>
       </w:pPr>
       <w:r>
         <w:rPr>
@@ -15937,6 +16566,9 @@
       <w:pPr>
         <w:spacing w:before="0" w:line="240" w:lineRule="auto"/>
         <w:ind w:left="720" w:right="0"/>
+        <w:rPr>
+          <w:rFonts w:hint="eastAsia"/>
+        </w:rPr>
       </w:pPr>
       <w:r>
         <w:rPr>
@@ -15951,6 +16583,9 @@
       <w:pPr>
         <w:spacing w:before="0" w:line="240" w:lineRule="auto"/>
         <w:ind w:left="720" w:right="0"/>
+        <w:rPr>
+          <w:rFonts w:hint="eastAsia"/>
+        </w:rPr>
       </w:pPr>
       <w:r>
         <w:rPr>
@@ -15964,6 +16599,9 @@
       <w:pPr>
         <w:spacing w:before="0" w:line="240" w:lineRule="auto"/>
         <w:ind w:left="720" w:right="0"/>
+        <w:rPr>
+          <w:rFonts w:hint="eastAsia"/>
+        </w:rPr>
       </w:pPr>
       <w:r>
         <w:rPr>
@@ -16012,6 +16650,9 @@
       <w:pPr>
         <w:spacing w:before="0" w:line="259" w:lineRule="auto"/>
         <w:ind w:left="720" w:right="0"/>
+        <w:rPr>
+          <w:rFonts w:hint="eastAsia"/>
+        </w:rPr>
       </w:pPr>
       <w:bookmarkStart w:id="27" w:name="__DdeLink__1122_2607088544"/>
       <w:r>
@@ -16180,6 +16821,9 @@
       <w:pPr>
         <w:spacing w:before="0" w:line="240" w:lineRule="auto"/>
         <w:ind w:left="720" w:right="0"/>
+        <w:rPr>
+          <w:rFonts w:hint="eastAsia"/>
+        </w:rPr>
       </w:pPr>
       <w:r>
         <w:rPr>
@@ -16193,6 +16837,9 @@
       <w:pPr>
         <w:spacing w:before="0" w:line="240" w:lineRule="auto"/>
         <w:ind w:left="720" w:right="0"/>
+        <w:rPr>
+          <w:rFonts w:hint="eastAsia"/>
+        </w:rPr>
       </w:pPr>
       <w:r>
         <w:rPr>
@@ -16312,6 +16959,9 @@
     <w:p>
       <w:pPr>
         <w:spacing w:line="240" w:lineRule="auto"/>
+        <w:rPr>
+          <w:rFonts w:hint="eastAsia"/>
+        </w:rPr>
       </w:pPr>
       <w:r>
         <w:tab/>
@@ -16424,6 +17074,7 @@
         <w:ind w:left="720" w:right="0"/>
         <w:contextualSpacing/>
         <w:rPr>
+          <w:rFonts w:hint="eastAsia"/>
           <w:color w:val="000000"/>
         </w:rPr>
       </w:pPr>
@@ -16489,6 +17140,7 @@
         <w:spacing w:before="0" w:line="240" w:lineRule="auto"/>
         <w:ind w:left="720" w:right="0"/>
         <w:rPr>
+          <w:rFonts w:hint="eastAsia"/>
           <w:color w:val="000000"/>
         </w:rPr>
       </w:pPr>
@@ -16505,6 +17157,7 @@
         <w:spacing w:before="0" w:line="240" w:lineRule="auto"/>
         <w:ind w:left="720" w:right="0"/>
         <w:rPr>
+          <w:rFonts w:hint="eastAsia"/>
           <w:color w:val="000000"/>
         </w:rPr>
       </w:pPr>
@@ -16521,6 +17174,7 @@
         <w:spacing w:before="0" w:line="240" w:lineRule="auto"/>
         <w:ind w:left="720" w:right="0"/>
         <w:rPr>
+          <w:rFonts w:hint="eastAsia"/>
           <w:b/>
           <w:bCs/>
           <w:color w:val="000000"/>
@@ -16541,6 +17195,7 @@
         <w:spacing w:before="0" w:line="240" w:lineRule="auto"/>
         <w:ind w:left="720" w:right="0"/>
         <w:rPr>
+          <w:rFonts w:hint="eastAsia"/>
           <w:color w:val="000000"/>
         </w:rPr>
       </w:pPr>
@@ -16558,6 +17213,7 @@
         <w:ind w:left="720" w:right="0"/>
         <w:contextualSpacing/>
         <w:rPr>
+          <w:rFonts w:hint="eastAsia"/>
           <w:color w:val="000000"/>
         </w:rPr>
       </w:pPr>
@@ -16583,7 +17239,13 @@
         <w:ind w:left="17" w:right="-492" w:firstLine="0"/>
       </w:pPr>
     </w:p>
-    <w:p/>
+    <w:p>
+      <w:pPr>
+        <w:rPr>
+          <w:rFonts w:hint="eastAsia"/>
+        </w:rPr>
+      </w:pPr>
+    </w:p>
     <w:p>
       <w:pPr>
         <w:pStyle w:val="Heading2"/>
@@ -16635,6 +17297,9 @@
       <w:pPr>
         <w:spacing w:before="0" w:line="240" w:lineRule="auto"/>
         <w:ind w:left="720" w:right="0"/>
+        <w:rPr>
+          <w:rFonts w:hint="eastAsia"/>
+        </w:rPr>
       </w:pPr>
       <w:r>
         <w:rPr>
@@ -16939,6 +17604,9 @@
         <w:spacing w:before="0" w:line="240" w:lineRule="auto"/>
         <w:ind w:right="0"/>
         <w:contextualSpacing/>
+        <w:rPr>
+          <w:rFonts w:hint="eastAsia"/>
+        </w:rPr>
       </w:pPr>
       <w:r>
         <w:rPr>
@@ -17223,6 +17891,9 @@
         <w:spacing w:before="0" w:line="240" w:lineRule="auto"/>
         <w:ind w:right="0"/>
         <w:contextualSpacing/>
+        <w:rPr>
+          <w:rFonts w:hint="eastAsia"/>
+        </w:rPr>
       </w:pPr>
       <w:r>
         <w:rPr>
@@ -17263,6 +17934,9 @@
         <w:spacing w:before="0" w:line="240" w:lineRule="auto"/>
         <w:ind w:right="0"/>
         <w:contextualSpacing/>
+        <w:rPr>
+          <w:rFonts w:hint="eastAsia"/>
+        </w:rPr>
       </w:pPr>
       <w:r>
         <w:rPr>
@@ -17294,6 +17968,9 @@
     <w:p>
       <w:pPr>
         <w:spacing w:before="0" w:line="240" w:lineRule="auto"/>
+        <w:rPr>
+          <w:rFonts w:hint="eastAsia"/>
+        </w:rPr>
       </w:pPr>
       <w:r>
         <w:separator/>
@@ -17304,6 +17981,9 @@
     <w:p>
       <w:pPr>
         <w:spacing w:before="0" w:line="240" w:lineRule="auto"/>
+        <w:rPr>
+          <w:rFonts w:hint="eastAsia"/>
+        </w:rPr>
       </w:pPr>
       <w:r>
         <w:continuationSeparator/>
@@ -17318,6 +17998,9 @@
   <w:p>
     <w:pPr>
       <w:ind w:left="0"/>
+      <w:rPr>
+        <w:rFonts w:hint="eastAsia"/>
+      </w:rPr>
     </w:pPr>
   </w:p>
 </w:ftr>
@@ -17329,6 +18012,9 @@
     <w:p>
       <w:pPr>
         <w:spacing w:before="0" w:line="240" w:lineRule="auto"/>
+        <w:rPr>
+          <w:rFonts w:hint="eastAsia"/>
+        </w:rPr>
       </w:pPr>
       <w:r>
         <w:separator/>
@@ -17339,6 +18025,9 @@
     <w:p>
       <w:pPr>
         <w:spacing w:before="0" w:line="240" w:lineRule="auto"/>
+        <w:rPr>
+          <w:rFonts w:hint="eastAsia"/>
+        </w:rPr>
       </w:pPr>
       <w:r>
         <w:continuationSeparator/>
@@ -17357,6 +18046,9 @@
         <w:tab w:val="right" w:pos="9360"/>
       </w:tabs>
       <w:spacing w:before="0" w:line="240" w:lineRule="auto"/>
+      <w:rPr>
+        <w:rFonts w:hint="eastAsia"/>
+      </w:rPr>
     </w:pPr>
     <w:r>
       <w:fldChar w:fldCharType="begin"/>
@@ -17372,7 +18064,7 @@
         <w:rFonts w:hint="eastAsia"/>
         <w:noProof/>
       </w:rPr>
-      <w:t>24</w:t>
+      <w:t>35</w:t>
     </w:r>
     <w:r>
       <w:fldChar w:fldCharType="end"/>
@@ -17466,6 +18158,9 @@
   <w:p>
     <w:pPr>
       <w:ind w:left="0"/>
+      <w:rPr>
+        <w:rFonts w:hint="eastAsia"/>
+      </w:rPr>
     </w:pPr>
     <w:r>
       <w:rPr>
@@ -25207,7 +25902,7 @@
 </file>
 
 <file path=customXml/itemProps1.xml><?xml version="1.0" encoding="utf-8"?>
-<ds:datastoreItem xmlns:ds="http://schemas.openxmlformats.org/officeDocument/2006/customXml" ds:itemID="{EA40CAD8-D56F-4693-A26E-BDAF4A03D401}">
+<ds:datastoreItem xmlns:ds="http://schemas.openxmlformats.org/officeDocument/2006/customXml" ds:itemID="{44EC2413-D86D-4992-938B-FAF0BAAE4D99}">
   <ds:schemaRefs>
     <ds:schemaRef ds:uri="http://schemas.openxmlformats.org/officeDocument/2006/bibliography"/>
   </ds:schemaRefs>

</xml_diff>

<commit_message>
Fixed SRS and product backlog issues
</commit_message>
<xml_diff>
--- a/docs/deliverable3/Getana_Deliverable_3_SRS.docx
+++ b/docs/deliverable3/Getana_Deliverable_3_SRS.docx
@@ -119,6 +119,7 @@
           <w:docPartUnique/>
         </w:docPartObj>
       </w:sdtPr>
+      <w:sdtEndPr/>
       <w:sdtContent>
         <w:p>
           <w:pPr>
@@ -1045,8 +1046,6 @@
               <w:fldChar w:fldCharType="end"/>
             </w:r>
           </w:hyperlink>
-          <w:bookmarkStart w:id="1" w:name="_GoBack"/>
-          <w:bookmarkEnd w:id="1"/>
         </w:p>
         <w:p>
           <w:pPr>
@@ -1956,11 +1955,40 @@
           <w:numId w:val="16"/>
         </w:numPr>
       </w:pPr>
-      <w:bookmarkStart w:id="2" w:name="_Toc511306038"/>
+      <w:bookmarkStart w:id="1" w:name="_Toc511306038"/>
       <w:r>
         <w:lastRenderedPageBreak/>
         <w:t>INTRODUCTION</w:t>
       </w:r>
+      <w:bookmarkEnd w:id="1"/>
+    </w:p>
+    <w:p>
+      <w:pPr>
+        <w:spacing w:before="0" w:line="240" w:lineRule="auto"/>
+        <w:ind w:left="0" w:right="0"/>
+        <w:rPr>
+          <w:rFonts w:ascii="Times New Roman" w:eastAsia="Times New Roman" w:hAnsi="Times New Roman" w:cs="Times New Roman"/>
+          <w:b/>
+          <w:color w:val="000000"/>
+        </w:rPr>
+      </w:pPr>
+      <w:r>
+        <w:rPr>
+          <w:rFonts w:ascii="Times New Roman" w:eastAsia="Times New Roman" w:hAnsi="Times New Roman" w:cs="Times New Roman"/>
+          <w:b/>
+          <w:color w:val="000000"/>
+        </w:rPr>
+        <w:tab/>
+      </w:r>
+    </w:p>
+    <w:p>
+      <w:pPr>
+        <w:pStyle w:val="Heading2"/>
+      </w:pPr>
+      <w:bookmarkStart w:id="2" w:name="_Toc511306039"/>
+      <w:r>
+        <w:t>1.1 Purpose</w:t>
+      </w:r>
       <w:bookmarkEnd w:id="2"/>
     </w:p>
     <w:p>
@@ -1969,193 +1997,164 @@
         <w:ind w:left="0" w:right="0"/>
         <w:rPr>
           <w:rFonts w:ascii="Times New Roman" w:eastAsia="Times New Roman" w:hAnsi="Times New Roman" w:cs="Times New Roman"/>
+          <w:color w:val="000000"/>
+        </w:rPr>
+      </w:pPr>
+      <w:r>
+        <w:rPr>
+          <w:rFonts w:ascii="Times New Roman" w:eastAsia="Times New Roman" w:hAnsi="Times New Roman" w:cs="Times New Roman"/>
+          <w:color w:val="000000"/>
+        </w:rPr>
+        <w:tab/>
+      </w:r>
+    </w:p>
+    <w:p>
+      <w:pPr>
+        <w:spacing w:before="0" w:line="240" w:lineRule="auto"/>
+        <w:ind w:left="720" w:right="0"/>
+        <w:rPr>
+          <w:rFonts w:ascii="Times New Roman" w:eastAsia="Times New Roman" w:hAnsi="Times New Roman" w:cs="Times New Roman"/>
+          <w:color w:val="000000"/>
+        </w:rPr>
+      </w:pPr>
+      <w:r>
+        <w:rPr>
+          <w:rFonts w:ascii="Times New Roman" w:eastAsia="Times New Roman" w:hAnsi="Times New Roman" w:cs="Times New Roman"/>
+          <w:color w:val="000000"/>
+        </w:rPr>
+        <w:t xml:space="preserve">The purpose of this Software Requirements Specification (SRS) document is to provide a detailed description of the user and system requirements for the </w:t>
+      </w:r>
+      <w:proofErr w:type="spellStart"/>
+      <w:r>
+        <w:rPr>
+          <w:rFonts w:ascii="Times New Roman" w:eastAsia="Times New Roman" w:hAnsi="Times New Roman" w:cs="Times New Roman"/>
+          <w:i/>
+          <w:color w:val="000000"/>
+        </w:rPr>
+        <w:t>RaiderNAV</w:t>
+      </w:r>
+      <w:proofErr w:type="spellEnd"/>
+      <w:r>
+        <w:rPr>
+          <w:rFonts w:ascii="Times New Roman" w:eastAsia="Times New Roman" w:hAnsi="Times New Roman" w:cs="Times New Roman"/>
+          <w:color w:val="000000"/>
+        </w:rPr>
+        <w:t xml:space="preserve"> software application (henceforth variably referred to as “the app,” “the software,” “the system,” or “</w:t>
+      </w:r>
+      <w:proofErr w:type="spellStart"/>
+      <w:r>
+        <w:rPr>
+          <w:rFonts w:ascii="Times New Roman" w:eastAsia="Times New Roman" w:hAnsi="Times New Roman" w:cs="Times New Roman"/>
+          <w:color w:val="000000"/>
+        </w:rPr>
+        <w:t>RaiderNAV</w:t>
+      </w:r>
+      <w:proofErr w:type="spellEnd"/>
+      <w:r>
+        <w:rPr>
+          <w:rFonts w:ascii="Times New Roman" w:eastAsia="Times New Roman" w:hAnsi="Times New Roman" w:cs="Times New Roman"/>
+          <w:color w:val="000000"/>
+        </w:rPr>
+        <w:t xml:space="preserve">”). This document is intended for all individuals with a stake in the development of the </w:t>
+      </w:r>
+      <w:proofErr w:type="spellStart"/>
+      <w:r>
+        <w:rPr>
+          <w:rFonts w:ascii="Times New Roman" w:eastAsia="Times New Roman" w:hAnsi="Times New Roman" w:cs="Times New Roman"/>
+          <w:i/>
+          <w:color w:val="000000"/>
+        </w:rPr>
+        <w:t>RaiderNAV</w:t>
+      </w:r>
+      <w:proofErr w:type="spellEnd"/>
+      <w:r>
+        <w:rPr>
+          <w:rFonts w:ascii="Times New Roman" w:eastAsia="Times New Roman" w:hAnsi="Times New Roman" w:cs="Times New Roman"/>
+          <w:color w:val="000000"/>
+        </w:rPr>
+        <w:t xml:space="preserve"> application, including system customers, managers, developers, system engineers, system test engineers, and system maintenance engineers.</w:t>
+      </w:r>
+    </w:p>
+    <w:p>
+      <w:pPr>
+        <w:spacing w:before="0" w:line="240" w:lineRule="auto"/>
+        <w:ind w:left="0" w:right="0"/>
+        <w:rPr>
+          <w:rFonts w:ascii="Times New Roman" w:eastAsia="Times New Roman" w:hAnsi="Times New Roman" w:cs="Times New Roman"/>
+          <w:color w:val="000000"/>
+        </w:rPr>
+      </w:pPr>
+    </w:p>
+    <w:p>
+      <w:pPr>
+        <w:pStyle w:val="Heading2"/>
+      </w:pPr>
+      <w:bookmarkStart w:id="3" w:name="_Toc511306040"/>
+      <w:r>
+        <w:t>1.2 Scope</w:t>
+      </w:r>
+      <w:bookmarkEnd w:id="3"/>
+    </w:p>
+    <w:p>
+      <w:pPr>
+        <w:spacing w:before="0" w:line="240" w:lineRule="auto"/>
+        <w:ind w:left="0" w:right="0"/>
+        <w:rPr>
+          <w:rFonts w:ascii="Times New Roman" w:eastAsia="Times New Roman" w:hAnsi="Times New Roman" w:cs="Times New Roman"/>
           <w:b/>
           <w:color w:val="000000"/>
         </w:rPr>
       </w:pPr>
-      <w:r>
-        <w:rPr>
-          <w:rFonts w:ascii="Times New Roman" w:eastAsia="Times New Roman" w:hAnsi="Times New Roman" w:cs="Times New Roman"/>
-          <w:b/>
-          <w:color w:val="000000"/>
-        </w:rPr>
-        <w:tab/>
-      </w:r>
+    </w:p>
+    <w:p>
+      <w:pPr>
+        <w:spacing w:before="0" w:line="240" w:lineRule="auto"/>
+        <w:ind w:left="720" w:right="0"/>
+      </w:pPr>
+      <w:r>
+        <w:rPr>
+          <w:rFonts w:ascii="Times New Roman" w:eastAsia="Times New Roman" w:hAnsi="Times New Roman" w:cs="Times New Roman"/>
+          <w:color w:val="000000"/>
+        </w:rPr>
+        <w:t xml:space="preserve">The </w:t>
+      </w:r>
+      <w:proofErr w:type="spellStart"/>
+      <w:r>
+        <w:rPr>
+          <w:rFonts w:ascii="Times New Roman" w:eastAsia="Times New Roman" w:hAnsi="Times New Roman" w:cs="Times New Roman"/>
+          <w:i/>
+          <w:color w:val="000000"/>
+        </w:rPr>
+        <w:t>RaiderNAV</w:t>
+      </w:r>
+      <w:proofErr w:type="spellEnd"/>
+      <w:r>
+        <w:rPr>
+          <w:rFonts w:ascii="Times New Roman" w:eastAsia="Times New Roman" w:hAnsi="Times New Roman" w:cs="Times New Roman"/>
+          <w:color w:val="000000"/>
+        </w:rPr>
+        <w:t xml:space="preserve"> software application is designed to provide college students at Texas Tech University with a better way to find their classes, and schedule their day, and to provide both students and visitors with a better way to navigate through campus.</w:t>
+      </w:r>
+    </w:p>
+    <w:p>
+      <w:pPr>
+        <w:spacing w:before="0" w:line="240" w:lineRule="auto"/>
+        <w:ind w:left="0" w:right="0"/>
+        <w:rPr>
+          <w:rFonts w:ascii="Times New Roman" w:eastAsia="Times New Roman" w:hAnsi="Times New Roman" w:cs="Times New Roman"/>
+          <w:color w:val="000000"/>
+        </w:rPr>
+      </w:pPr>
     </w:p>
     <w:p>
       <w:pPr>
         <w:pStyle w:val="Heading2"/>
       </w:pPr>
-      <w:bookmarkStart w:id="3" w:name="_Toc511306039"/>
-      <w:r>
-        <w:t>1.1 Purpose</w:t>
-      </w:r>
-      <w:bookmarkEnd w:id="3"/>
-    </w:p>
-    <w:p>
-      <w:pPr>
-        <w:spacing w:before="0" w:line="240" w:lineRule="auto"/>
-        <w:ind w:left="0" w:right="0"/>
-        <w:rPr>
-          <w:rFonts w:ascii="Times New Roman" w:eastAsia="Times New Roman" w:hAnsi="Times New Roman" w:cs="Times New Roman"/>
-          <w:color w:val="000000"/>
-        </w:rPr>
-      </w:pPr>
-      <w:r>
-        <w:rPr>
-          <w:rFonts w:ascii="Times New Roman" w:eastAsia="Times New Roman" w:hAnsi="Times New Roman" w:cs="Times New Roman"/>
-          <w:color w:val="000000"/>
-        </w:rPr>
-        <w:tab/>
-      </w:r>
-    </w:p>
-    <w:p>
-      <w:pPr>
-        <w:spacing w:before="0" w:line="240" w:lineRule="auto"/>
-        <w:ind w:left="720" w:right="0"/>
-        <w:rPr>
-          <w:rFonts w:ascii="Times New Roman" w:eastAsia="Times New Roman" w:hAnsi="Times New Roman" w:cs="Times New Roman"/>
-          <w:color w:val="000000"/>
-        </w:rPr>
-      </w:pPr>
-      <w:r>
-        <w:rPr>
-          <w:rFonts w:ascii="Times New Roman" w:eastAsia="Times New Roman" w:hAnsi="Times New Roman" w:cs="Times New Roman"/>
-          <w:color w:val="000000"/>
-        </w:rPr>
-        <w:t xml:space="preserve">The purpose of this Software Requirements Specification (SRS) document is to provide a detailed description of the user and system requirements for the </w:t>
-      </w:r>
-      <w:proofErr w:type="spellStart"/>
-      <w:r>
-        <w:rPr>
-          <w:rFonts w:ascii="Times New Roman" w:eastAsia="Times New Roman" w:hAnsi="Times New Roman" w:cs="Times New Roman"/>
-          <w:i/>
-          <w:color w:val="000000"/>
-        </w:rPr>
-        <w:t>RaiderNAV</w:t>
-      </w:r>
-      <w:proofErr w:type="spellEnd"/>
-      <w:r>
-        <w:rPr>
-          <w:rFonts w:ascii="Times New Roman" w:eastAsia="Times New Roman" w:hAnsi="Times New Roman" w:cs="Times New Roman"/>
-          <w:color w:val="000000"/>
-        </w:rPr>
-        <w:t xml:space="preserve"> software application (henceforth variably referred to as “the app,” “the software,” “the system,” or “</w:t>
-      </w:r>
-      <w:proofErr w:type="spellStart"/>
-      <w:r>
-        <w:rPr>
-          <w:rFonts w:ascii="Times New Roman" w:eastAsia="Times New Roman" w:hAnsi="Times New Roman" w:cs="Times New Roman"/>
-          <w:color w:val="000000"/>
-        </w:rPr>
-        <w:t>RaiderNAV</w:t>
-      </w:r>
-      <w:proofErr w:type="spellEnd"/>
-      <w:r>
-        <w:rPr>
-          <w:rFonts w:ascii="Times New Roman" w:eastAsia="Times New Roman" w:hAnsi="Times New Roman" w:cs="Times New Roman"/>
-          <w:color w:val="000000"/>
-        </w:rPr>
-        <w:t xml:space="preserve">”). This document is intended for all individuals with a stake in the development of the </w:t>
-      </w:r>
-      <w:proofErr w:type="spellStart"/>
-      <w:r>
-        <w:rPr>
-          <w:rFonts w:ascii="Times New Roman" w:eastAsia="Times New Roman" w:hAnsi="Times New Roman" w:cs="Times New Roman"/>
-          <w:i/>
-          <w:color w:val="000000"/>
-        </w:rPr>
-        <w:t>RaiderNAV</w:t>
-      </w:r>
-      <w:proofErr w:type="spellEnd"/>
-      <w:r>
-        <w:rPr>
-          <w:rFonts w:ascii="Times New Roman" w:eastAsia="Times New Roman" w:hAnsi="Times New Roman" w:cs="Times New Roman"/>
-          <w:color w:val="000000"/>
-        </w:rPr>
-        <w:t xml:space="preserve"> application, including system customers, managers, developers, system engineers, system test engineers, and system maintenance engineers.</w:t>
-      </w:r>
-    </w:p>
-    <w:p>
-      <w:pPr>
-        <w:spacing w:before="0" w:line="240" w:lineRule="auto"/>
-        <w:ind w:left="0" w:right="0"/>
-        <w:rPr>
-          <w:rFonts w:ascii="Times New Roman" w:eastAsia="Times New Roman" w:hAnsi="Times New Roman" w:cs="Times New Roman"/>
-          <w:color w:val="000000"/>
-        </w:rPr>
-      </w:pPr>
-    </w:p>
-    <w:p>
-      <w:pPr>
-        <w:pStyle w:val="Heading2"/>
-      </w:pPr>
-      <w:bookmarkStart w:id="4" w:name="_Toc511306040"/>
-      <w:r>
-        <w:t>1.2 Scope</w:t>
+      <w:bookmarkStart w:id="4" w:name="_Toc511306041"/>
+      <w:r>
+        <w:t>1.3 Definitions, acronyms, and abbreviations</w:t>
       </w:r>
       <w:bookmarkEnd w:id="4"/>
-    </w:p>
-    <w:p>
-      <w:pPr>
-        <w:spacing w:before="0" w:line="240" w:lineRule="auto"/>
-        <w:ind w:left="0" w:right="0"/>
-        <w:rPr>
-          <w:rFonts w:ascii="Times New Roman" w:eastAsia="Times New Roman" w:hAnsi="Times New Roman" w:cs="Times New Roman"/>
-          <w:b/>
-          <w:color w:val="000000"/>
-        </w:rPr>
-      </w:pPr>
-    </w:p>
-    <w:p>
-      <w:pPr>
-        <w:spacing w:before="0" w:line="240" w:lineRule="auto"/>
-        <w:ind w:left="720" w:right="0"/>
-      </w:pPr>
-      <w:r>
-        <w:rPr>
-          <w:rFonts w:ascii="Times New Roman" w:eastAsia="Times New Roman" w:hAnsi="Times New Roman" w:cs="Times New Roman"/>
-          <w:color w:val="000000"/>
-        </w:rPr>
-        <w:t xml:space="preserve">The </w:t>
-      </w:r>
-      <w:proofErr w:type="spellStart"/>
-      <w:r>
-        <w:rPr>
-          <w:rFonts w:ascii="Times New Roman" w:eastAsia="Times New Roman" w:hAnsi="Times New Roman" w:cs="Times New Roman"/>
-          <w:i/>
-          <w:color w:val="000000"/>
-        </w:rPr>
-        <w:t>RaiderNAV</w:t>
-      </w:r>
-      <w:proofErr w:type="spellEnd"/>
-      <w:r>
-        <w:rPr>
-          <w:rFonts w:ascii="Times New Roman" w:eastAsia="Times New Roman" w:hAnsi="Times New Roman" w:cs="Times New Roman"/>
-          <w:color w:val="000000"/>
-        </w:rPr>
-        <w:t xml:space="preserve"> software application is designed to provide college students at Texas Tech University with a better way to find their classes, and schedule their day, and to provide both students and visitors with a better way to navigate through campus.</w:t>
-      </w:r>
-    </w:p>
-    <w:p>
-      <w:pPr>
-        <w:spacing w:before="0" w:line="240" w:lineRule="auto"/>
-        <w:ind w:left="0" w:right="0"/>
-        <w:rPr>
-          <w:rFonts w:ascii="Times New Roman" w:eastAsia="Times New Roman" w:hAnsi="Times New Roman" w:cs="Times New Roman"/>
-          <w:color w:val="000000"/>
-        </w:rPr>
-      </w:pPr>
-    </w:p>
-    <w:p>
-      <w:pPr>
-        <w:pStyle w:val="Heading2"/>
-      </w:pPr>
-      <w:bookmarkStart w:id="5" w:name="_Toc511306041"/>
-      <w:r>
-        <w:t>1.3 Definitions, acronyms, and abbreviations</w:t>
-      </w:r>
-      <w:bookmarkEnd w:id="5"/>
     </w:p>
     <w:p>
       <w:pPr>
@@ -2397,11 +2396,11 @@
           <w:i/>
         </w:rPr>
       </w:pPr>
-      <w:bookmarkStart w:id="6" w:name="_Toc511306042"/>
+      <w:bookmarkStart w:id="5" w:name="_Toc511306042"/>
       <w:r>
         <w:t>1.4 References</w:t>
       </w:r>
-      <w:bookmarkEnd w:id="6"/>
+      <w:bookmarkEnd w:id="5"/>
     </w:p>
     <w:p>
       <w:pPr>
@@ -2582,11 +2581,11 @@
       <w:pPr>
         <w:pStyle w:val="Heading2"/>
       </w:pPr>
-      <w:bookmarkStart w:id="7" w:name="_Toc511306043"/>
+      <w:bookmarkStart w:id="6" w:name="_Toc511306043"/>
       <w:r>
         <w:t>1.5 Overview</w:t>
       </w:r>
-      <w:bookmarkEnd w:id="7"/>
+      <w:bookmarkEnd w:id="6"/>
     </w:p>
     <w:p>
       <w:pPr>
@@ -2652,87 +2651,87 @@
           <w:numId w:val="16"/>
         </w:numPr>
       </w:pPr>
-      <w:bookmarkStart w:id="8" w:name="_Toc511306044"/>
+      <w:bookmarkStart w:id="7" w:name="_Toc511306044"/>
       <w:r>
         <w:lastRenderedPageBreak/>
         <w:t>OVERALL DESCRIPTION</w:t>
       </w:r>
+      <w:bookmarkEnd w:id="7"/>
+    </w:p>
+    <w:p>
+      <w:pPr>
+        <w:spacing w:before="0" w:line="240" w:lineRule="auto"/>
+        <w:ind w:left="0" w:right="0"/>
+        <w:rPr>
+          <w:rFonts w:ascii="Times New Roman" w:eastAsia="Times New Roman" w:hAnsi="Times New Roman" w:cs="Times New Roman"/>
+          <w:color w:val="000000"/>
+        </w:rPr>
+      </w:pPr>
+      <w:r>
+        <w:rPr>
+          <w:rFonts w:ascii="Times New Roman" w:eastAsia="Times New Roman" w:hAnsi="Times New Roman" w:cs="Times New Roman"/>
+          <w:b/>
+          <w:color w:val="000000"/>
+        </w:rPr>
+        <w:tab/>
+      </w:r>
+    </w:p>
+    <w:p>
+      <w:pPr>
+        <w:pStyle w:val="Heading2"/>
+      </w:pPr>
+      <w:bookmarkStart w:id="8" w:name="_Toc511306045"/>
+      <w:r>
+        <w:t>2.1 Product perspective</w:t>
+      </w:r>
       <w:bookmarkEnd w:id="8"/>
     </w:p>
     <w:p>
       <w:pPr>
         <w:spacing w:before="0" w:line="240" w:lineRule="auto"/>
+        <w:ind w:left="720" w:right="0"/>
+        <w:rPr>
+          <w:rFonts w:ascii="Times New Roman" w:eastAsia="Times New Roman" w:hAnsi="Times New Roman" w:cs="Times New Roman"/>
+          <w:color w:val="000000"/>
+        </w:rPr>
+      </w:pPr>
+    </w:p>
+    <w:p>
+      <w:pPr>
+        <w:spacing w:before="0" w:line="240" w:lineRule="auto"/>
+        <w:ind w:left="720" w:right="0"/>
+        <w:rPr>
+          <w:rFonts w:ascii="Times New Roman" w:eastAsia="Times New Roman" w:hAnsi="Times New Roman" w:cs="Times New Roman"/>
+          <w:color w:val="000000"/>
+        </w:rPr>
+      </w:pPr>
+      <w:r>
+        <w:rPr>
+          <w:rFonts w:ascii="Times New Roman" w:eastAsia="Times New Roman" w:hAnsi="Times New Roman" w:cs="Times New Roman"/>
+          <w:color w:val="000000"/>
+        </w:rPr>
+        <w:t>The software will exist in a single capacity as an Android application. The app will rely on Google Maps via API calls for major functionality. Other functions, such as scheduling, will be accomplished solely by the app.</w:t>
+      </w:r>
+    </w:p>
+    <w:p>
+      <w:pPr>
+        <w:spacing w:before="0" w:line="240" w:lineRule="auto"/>
         <w:ind w:left="0" w:right="0"/>
         <w:rPr>
           <w:rFonts w:ascii="Times New Roman" w:eastAsia="Times New Roman" w:hAnsi="Times New Roman" w:cs="Times New Roman"/>
           <w:color w:val="000000"/>
         </w:rPr>
       </w:pPr>
-      <w:r>
-        <w:rPr>
-          <w:rFonts w:ascii="Times New Roman" w:eastAsia="Times New Roman" w:hAnsi="Times New Roman" w:cs="Times New Roman"/>
-          <w:b/>
-          <w:color w:val="000000"/>
-        </w:rPr>
-        <w:tab/>
-      </w:r>
-    </w:p>
-    <w:p>
-      <w:pPr>
-        <w:pStyle w:val="Heading2"/>
-      </w:pPr>
-      <w:bookmarkStart w:id="9" w:name="_Toc511306045"/>
-      <w:r>
-        <w:t>2.1 Product perspective</w:t>
+    </w:p>
+    <w:p>
+      <w:pPr>
+        <w:pStyle w:val="Heading3"/>
+      </w:pPr>
+      <w:bookmarkStart w:id="9" w:name="_Toc511306046"/>
+      <w:r>
+        <w:t>2.1.1 System interfaces</w:t>
       </w:r>
       <w:bookmarkEnd w:id="9"/>
-    </w:p>
-    <w:p>
-      <w:pPr>
-        <w:spacing w:before="0" w:line="240" w:lineRule="auto"/>
-        <w:ind w:left="720" w:right="0"/>
-        <w:rPr>
-          <w:rFonts w:ascii="Times New Roman" w:eastAsia="Times New Roman" w:hAnsi="Times New Roman" w:cs="Times New Roman"/>
-          <w:color w:val="000000"/>
-        </w:rPr>
-      </w:pPr>
-    </w:p>
-    <w:p>
-      <w:pPr>
-        <w:spacing w:before="0" w:line="240" w:lineRule="auto"/>
-        <w:ind w:left="720" w:right="0"/>
-        <w:rPr>
-          <w:rFonts w:ascii="Times New Roman" w:eastAsia="Times New Roman" w:hAnsi="Times New Roman" w:cs="Times New Roman"/>
-          <w:color w:val="000000"/>
-        </w:rPr>
-      </w:pPr>
-      <w:r>
-        <w:rPr>
-          <w:rFonts w:ascii="Times New Roman" w:eastAsia="Times New Roman" w:hAnsi="Times New Roman" w:cs="Times New Roman"/>
-          <w:color w:val="000000"/>
-        </w:rPr>
-        <w:t>The software will exist in a single capacity as an Android application. The app will rely on Google Maps via API calls for major functionality. Other functions, such as scheduling, will be accomplished solely by the app.</w:t>
-      </w:r>
-    </w:p>
-    <w:p>
-      <w:pPr>
-        <w:spacing w:before="0" w:line="240" w:lineRule="auto"/>
-        <w:ind w:left="0" w:right="0"/>
-        <w:rPr>
-          <w:rFonts w:ascii="Times New Roman" w:eastAsia="Times New Roman" w:hAnsi="Times New Roman" w:cs="Times New Roman"/>
-          <w:color w:val="000000"/>
-        </w:rPr>
-      </w:pPr>
-    </w:p>
-    <w:p>
-      <w:pPr>
-        <w:pStyle w:val="Heading3"/>
-      </w:pPr>
-      <w:bookmarkStart w:id="10" w:name="_Toc511306046"/>
-      <w:r>
-        <w:t>2.1.1 System interfaces</w:t>
-      </w:r>
-      <w:bookmarkEnd w:id="10"/>
     </w:p>
     <w:p>
       <w:pPr>
@@ -2846,11 +2845,11 @@
       <w:pPr>
         <w:pStyle w:val="Heading3"/>
       </w:pPr>
-      <w:bookmarkStart w:id="11" w:name="_Toc511306047"/>
+      <w:bookmarkStart w:id="10" w:name="_Toc511306047"/>
       <w:r>
         <w:t>2.1.2 User interfaces</w:t>
       </w:r>
-      <w:bookmarkEnd w:id="11"/>
+      <w:bookmarkEnd w:id="10"/>
     </w:p>
     <w:p>
       <w:pPr>
@@ -2958,22 +2957,8 @@
         <w:rPr>
           <w:rFonts w:ascii="Liberation Serif" w:eastAsia="Liberation Serif" w:hAnsi="Liberation Serif" w:cs="Liberation Serif"/>
         </w:rPr>
-        <w:t>Figure 2.</w:t>
-      </w:r>
-      <w:proofErr w:type="gramStart"/>
-      <w:r>
-        <w:rPr>
-          <w:rFonts w:ascii="Liberation Serif" w:eastAsia="Liberation Serif" w:hAnsi="Liberation Serif" w:cs="Liberation Serif"/>
-        </w:rPr>
-        <w:t>1.2.</w:t>
-      </w:r>
-      <w:r>
-        <w:rPr>
-          <w:rFonts w:ascii="Liberation Serif" w:eastAsia="Liberation Serif" w:hAnsi="Liberation Serif" w:cs="Liberation Serif"/>
-        </w:rPr>
-        <w:t>.</w:t>
-      </w:r>
-      <w:proofErr w:type="gramEnd"/>
+        <w:t>Figure 2.1.2.1</w:t>
+      </w:r>
       <w:r>
         <w:rPr>
           <w:rFonts w:ascii="Liberation Serif" w:eastAsia="Liberation Serif" w:hAnsi="Liberation Serif" w:cs="Liberation Serif"/>
@@ -3312,7 +3297,13 @@
         <w:rPr>
           <w:rFonts w:ascii="Liberation Serif" w:eastAsia="Liberation Serif" w:hAnsi="Liberation Serif" w:cs="Liberation Serif"/>
         </w:rPr>
-        <w:t>Figure 2.1.2.5. Adding a course.</w:t>
+        <w:t>Figure 2.1.2.5</w:t>
+      </w:r>
+      <w:r>
+        <w:rPr>
+          <w:rFonts w:ascii="Liberation Serif" w:eastAsia="Liberation Serif" w:hAnsi="Liberation Serif" w:cs="Liberation Serif"/>
+        </w:rPr>
+        <w:t xml:space="preserve"> Adding a course.</w:t>
       </w:r>
     </w:p>
     <w:p>
@@ -3943,11 +3934,19 @@
           <w:rFonts w:ascii="Liberation Serif" w:eastAsia="Liberation Serif" w:hAnsi="Liberation Serif" w:cs="Liberation Serif"/>
         </w:rPr>
       </w:pPr>
+      <w:bookmarkStart w:id="11" w:name="_GoBack"/>
       <w:r>
         <w:rPr>
           <w:rFonts w:ascii="Liberation Serif" w:eastAsia="Liberation Serif" w:hAnsi="Liberation Serif" w:cs="Liberation Serif"/>
         </w:rPr>
-        <w:t>Figure 2.1.2.12</w:t>
+        <w:t>Figure</w:t>
+      </w:r>
+      <w:bookmarkEnd w:id="11"/>
+      <w:r>
+        <w:rPr>
+          <w:rFonts w:ascii="Liberation Serif" w:eastAsia="Liberation Serif" w:hAnsi="Liberation Serif" w:cs="Liberation Serif"/>
+        </w:rPr>
+        <w:t xml:space="preserve"> 2.1.2.12</w:t>
       </w:r>
       <w:r>
         <w:rPr>
@@ -10782,7 +10781,14 @@
           <w:rFonts w:ascii="Times New Roman" w:eastAsia="Times New Roman" w:hAnsi="Times New Roman" w:cs="Times New Roman"/>
           <w:color w:val="000000"/>
         </w:rPr>
-        <w:t>Figure 3.2.1. Unified use case diagram.</w:t>
+        <w:t>Figure 3.2.1</w:t>
+      </w:r>
+      <w:r>
+        <w:rPr>
+          <w:rFonts w:ascii="Times New Roman" w:eastAsia="Times New Roman" w:hAnsi="Times New Roman" w:cs="Times New Roman"/>
+          <w:color w:val="000000"/>
+        </w:rPr>
+        <w:t xml:space="preserve"> Unified use case diagram.</w:t>
       </w:r>
     </w:p>
     <w:p>
@@ -11726,7 +11732,14 @@
           <w:rFonts w:ascii="Times New Roman" w:eastAsia="Times New Roman" w:hAnsi="Times New Roman" w:cs="Times New Roman"/>
           <w:color w:val="000000"/>
         </w:rPr>
-        <w:t>Figure 3.2.2. Use cases 1-4, 16, 18-20, and 29.</w:t>
+        <w:t>Figure 3.2.2</w:t>
+      </w:r>
+      <w:r>
+        <w:rPr>
+          <w:rFonts w:ascii="Times New Roman" w:eastAsia="Times New Roman" w:hAnsi="Times New Roman" w:cs="Times New Roman"/>
+          <w:color w:val="000000"/>
+        </w:rPr>
+        <w:t xml:space="preserve"> Use cases 1-4, 16, 18-20, and 29.</w:t>
       </w:r>
     </w:p>
     <w:p>
@@ -12571,7 +12584,14 @@
           <w:rFonts w:ascii="Times New Roman" w:eastAsia="Times New Roman" w:hAnsi="Times New Roman" w:cs="Times New Roman"/>
           <w:color w:val="000000"/>
         </w:rPr>
-        <w:t>Figure 3.2.3. Use cases 6 and 12.</w:t>
+        <w:t>Figure 3.2.3</w:t>
+      </w:r>
+      <w:r>
+        <w:rPr>
+          <w:rFonts w:ascii="Times New Roman" w:eastAsia="Times New Roman" w:hAnsi="Times New Roman" w:cs="Times New Roman"/>
+          <w:color w:val="000000"/>
+        </w:rPr>
+        <w:t xml:space="preserve"> Use cases 6 and 12.</w:t>
       </w:r>
       <w:r>
         <w:br w:type="page"/>
@@ -13283,7 +13303,14 @@
           <w:rFonts w:ascii="Times New Roman" w:eastAsia="Times New Roman" w:hAnsi="Times New Roman" w:cs="Times New Roman"/>
           <w:color w:val="000000"/>
         </w:rPr>
-        <w:t>Figure 3.2.4. Use cases 5, 7-9, 15, 24.</w:t>
+        <w:t>Figure 3.2.4</w:t>
+      </w:r>
+      <w:r>
+        <w:rPr>
+          <w:rFonts w:ascii="Times New Roman" w:eastAsia="Times New Roman" w:hAnsi="Times New Roman" w:cs="Times New Roman"/>
+          <w:color w:val="000000"/>
+        </w:rPr>
+        <w:t xml:space="preserve"> Use cases 5, 7-9, 15, 24.</w:t>
       </w:r>
     </w:p>
     <w:p>
@@ -13375,7 +13402,7 @@
           <w:rFonts w:ascii="Times New Roman" w:eastAsia="Times New Roman" w:hAnsi="Times New Roman" w:cs="Times New Roman"/>
           <w:color w:val="000000"/>
         </w:rPr>
-        <w:t>Figure 3.2.5. Use cases 10-11.</w:t>
+        <w:t>Figure 3.2.5 Use cases 10-11.</w:t>
       </w:r>
     </w:p>
     <w:p>
@@ -14118,7 +14145,14 @@
           <w:rFonts w:ascii="Times New Roman" w:eastAsia="Times New Roman" w:hAnsi="Times New Roman" w:cs="Times New Roman"/>
           <w:color w:val="000000"/>
         </w:rPr>
-        <w:t>Figure 3.2.5. Use cases 13-14</w:t>
+        <w:t>Figure 3.2.5</w:t>
+      </w:r>
+      <w:r>
+        <w:rPr>
+          <w:rFonts w:ascii="Times New Roman" w:eastAsia="Times New Roman" w:hAnsi="Times New Roman" w:cs="Times New Roman"/>
+          <w:color w:val="000000"/>
+        </w:rPr>
+        <w:t xml:space="preserve"> Use cases 13-14</w:t>
       </w:r>
     </w:p>
     <w:p>
@@ -17761,8 +17795,11 @@
     </w:p>
     <w:sectPr>
       <w:headerReference w:type="even" r:id="rId31"/>
-      <w:footerReference w:type="default" r:id="rId32"/>
-      <w:headerReference w:type="first" r:id="rId33"/>
+      <w:headerReference w:type="default" r:id="rId32"/>
+      <w:footerReference w:type="even" r:id="rId33"/>
+      <w:footerReference w:type="default" r:id="rId34"/>
+      <w:headerReference w:type="first" r:id="rId35"/>
+      <w:footerReference w:type="first" r:id="rId36"/>
       <w:pgSz w:w="12240" w:h="15840"/>
       <w:pgMar w:top="1440" w:right="1872" w:bottom="1440" w:left="1872" w:header="0" w:footer="720" w:gutter="0"/>
       <w:pgNumType w:start="1"/>
@@ -17804,7 +17841,27 @@
 <w:ftr xmlns:wpc="http://schemas.microsoft.com/office/word/2010/wordprocessingCanvas" xmlns:cx="http://schemas.microsoft.com/office/drawing/2014/chartex" xmlns:cx1="http://schemas.microsoft.com/office/drawing/2015/9/8/chartex" xmlns:cx2="http://schemas.microsoft.com/office/drawing/2015/10/21/chartex" xmlns:cx3="http://schemas.microsoft.com/office/drawing/2016/5/9/chartex" xmlns:cx4="http://schemas.microsoft.com/office/drawing/2016/5/10/chartex" xmlns:cx5="http://schemas.microsoft.com/office/drawing/2016/5/11/chartex" xmlns:cx6="http://schemas.microsoft.com/office/drawing/2016/5/12/chartex" xmlns:cx7="http://schemas.microsoft.com/office/drawing/2016/5/13/chartex" xmlns:cx8="http://schemas.microsoft.com/office/drawing/2016/5/14/chartex" xmlns:mc="http://schemas.openxmlformats.org/markup-compatibility/2006" xmlns:aink="http://schemas.microsoft.com/office/drawing/2016/ink" xmlns:am3d="http://schemas.microsoft.com/office/drawing/2017/model3d" xmlns:o="urn:schemas-microsoft-com:office:office" xmlns:r="http://schemas.openxmlformats.org/officeDocument/2006/relationships" xmlns:m="http://schemas.openxmlformats.org/officeDocument/2006/math" xmlns:v="urn:schemas-microsoft-com:vml" xmlns:wp14="http://schemas.microsoft.com/office/word/2010/wordprocessingDrawing" xmlns:wp="http://schemas.openxmlformats.org/drawingml/2006/wordprocessingDrawing" xmlns:w10="urn:schemas-microsoft-com:office:word" xmlns:w="http://schemas.openxmlformats.org/wordprocessingml/2006/main" xmlns:w14="http://schemas.microsoft.com/office/word/2010/wordml" xmlns:w15="http://schemas.microsoft.com/office/word/2012/wordml" xmlns:w16cid="http://schemas.microsoft.com/office/word/2016/wordml/cid" xmlns:w16se="http://schemas.microsoft.com/office/word/2015/wordml/symex" xmlns:wpg="http://schemas.microsoft.com/office/word/2010/wordprocessingGroup" xmlns:wpi="http://schemas.microsoft.com/office/word/2010/wordprocessingInk" xmlns:wne="http://schemas.microsoft.com/office/word/2006/wordml" xmlns:wps="http://schemas.microsoft.com/office/word/2010/wordprocessingShape" mc:Ignorable="w14 w15 w16se w16cid wp14">
   <w:p>
     <w:pPr>
+      <w:pStyle w:val="Footer"/>
+    </w:pPr>
+  </w:p>
+</w:ftr>
+</file>
+
+<file path=word/footer2.xml><?xml version="1.0" encoding="utf-8"?>
+<w:ftr xmlns:wpc="http://schemas.microsoft.com/office/word/2010/wordprocessingCanvas" xmlns:cx="http://schemas.microsoft.com/office/drawing/2014/chartex" xmlns:cx1="http://schemas.microsoft.com/office/drawing/2015/9/8/chartex" xmlns:cx2="http://schemas.microsoft.com/office/drawing/2015/10/21/chartex" xmlns:cx3="http://schemas.microsoft.com/office/drawing/2016/5/9/chartex" xmlns:cx4="http://schemas.microsoft.com/office/drawing/2016/5/10/chartex" xmlns:cx5="http://schemas.microsoft.com/office/drawing/2016/5/11/chartex" xmlns:cx6="http://schemas.microsoft.com/office/drawing/2016/5/12/chartex" xmlns:cx7="http://schemas.microsoft.com/office/drawing/2016/5/13/chartex" xmlns:cx8="http://schemas.microsoft.com/office/drawing/2016/5/14/chartex" xmlns:mc="http://schemas.openxmlformats.org/markup-compatibility/2006" xmlns:aink="http://schemas.microsoft.com/office/drawing/2016/ink" xmlns:am3d="http://schemas.microsoft.com/office/drawing/2017/model3d" xmlns:o="urn:schemas-microsoft-com:office:office" xmlns:r="http://schemas.openxmlformats.org/officeDocument/2006/relationships" xmlns:m="http://schemas.openxmlformats.org/officeDocument/2006/math" xmlns:v="urn:schemas-microsoft-com:vml" xmlns:wp14="http://schemas.microsoft.com/office/word/2010/wordprocessingDrawing" xmlns:wp="http://schemas.openxmlformats.org/drawingml/2006/wordprocessingDrawing" xmlns:w10="urn:schemas-microsoft-com:office:word" xmlns:w="http://schemas.openxmlformats.org/wordprocessingml/2006/main" xmlns:w14="http://schemas.microsoft.com/office/word/2010/wordml" xmlns:w15="http://schemas.microsoft.com/office/word/2012/wordml" xmlns:w16cid="http://schemas.microsoft.com/office/word/2016/wordml/cid" xmlns:w16se="http://schemas.microsoft.com/office/word/2015/wordml/symex" xmlns:wpg="http://schemas.microsoft.com/office/word/2010/wordprocessingGroup" xmlns:wpi="http://schemas.microsoft.com/office/word/2010/wordprocessingInk" xmlns:wne="http://schemas.microsoft.com/office/word/2006/wordml" xmlns:wps="http://schemas.microsoft.com/office/word/2010/wordprocessingShape" mc:Ignorable="w14 w15 w16se w16cid wp14">
+  <w:p>
+    <w:pPr>
       <w:ind w:left="0"/>
+    </w:pPr>
+  </w:p>
+</w:ftr>
+</file>
+
+<file path=word/footer3.xml><?xml version="1.0" encoding="utf-8"?>
+<w:ftr xmlns:wpc="http://schemas.microsoft.com/office/word/2010/wordprocessingCanvas" xmlns:cx="http://schemas.microsoft.com/office/drawing/2014/chartex" xmlns:cx1="http://schemas.microsoft.com/office/drawing/2015/9/8/chartex" xmlns:cx2="http://schemas.microsoft.com/office/drawing/2015/10/21/chartex" xmlns:cx3="http://schemas.microsoft.com/office/drawing/2016/5/9/chartex" xmlns:cx4="http://schemas.microsoft.com/office/drawing/2016/5/10/chartex" xmlns:cx5="http://schemas.microsoft.com/office/drawing/2016/5/11/chartex" xmlns:cx6="http://schemas.microsoft.com/office/drawing/2016/5/12/chartex" xmlns:cx7="http://schemas.microsoft.com/office/drawing/2016/5/13/chartex" xmlns:cx8="http://schemas.microsoft.com/office/drawing/2016/5/14/chartex" xmlns:mc="http://schemas.openxmlformats.org/markup-compatibility/2006" xmlns:aink="http://schemas.microsoft.com/office/drawing/2016/ink" xmlns:am3d="http://schemas.microsoft.com/office/drawing/2017/model3d" xmlns:o="urn:schemas-microsoft-com:office:office" xmlns:r="http://schemas.openxmlformats.org/officeDocument/2006/relationships" xmlns:m="http://schemas.openxmlformats.org/officeDocument/2006/math" xmlns:v="urn:schemas-microsoft-com:vml" xmlns:wp14="http://schemas.microsoft.com/office/word/2010/wordprocessingDrawing" xmlns:wp="http://schemas.openxmlformats.org/drawingml/2006/wordprocessingDrawing" xmlns:w10="urn:schemas-microsoft-com:office:word" xmlns:w="http://schemas.openxmlformats.org/wordprocessingml/2006/main" xmlns:w14="http://schemas.microsoft.com/office/word/2010/wordml" xmlns:w15="http://schemas.microsoft.com/office/word/2012/wordml" xmlns:w16cid="http://schemas.microsoft.com/office/word/2016/wordml/cid" xmlns:w16se="http://schemas.microsoft.com/office/word/2015/wordml/symex" xmlns:wpg="http://schemas.microsoft.com/office/word/2010/wordprocessingGroup" xmlns:wpi="http://schemas.microsoft.com/office/word/2010/wordprocessingInk" xmlns:wne="http://schemas.microsoft.com/office/word/2006/wordml" xmlns:wps="http://schemas.microsoft.com/office/word/2010/wordprocessingShape" mc:Ignorable="w14 w15 w16se w16cid wp14">
+  <w:p>
+    <w:pPr>
+      <w:pStyle w:val="Footer"/>
     </w:pPr>
   </w:p>
 </w:ftr>
@@ -17846,6 +17903,16 @@
 </file>
 
 <file path=word/header2.xml><?xml version="1.0" encoding="utf-8"?>
+<w:hdr xmlns:wpc="http://schemas.microsoft.com/office/word/2010/wordprocessingCanvas" xmlns:cx="http://schemas.microsoft.com/office/drawing/2014/chartex" xmlns:cx1="http://schemas.microsoft.com/office/drawing/2015/9/8/chartex" xmlns:cx2="http://schemas.microsoft.com/office/drawing/2015/10/21/chartex" xmlns:cx3="http://schemas.microsoft.com/office/drawing/2016/5/9/chartex" xmlns:cx4="http://schemas.microsoft.com/office/drawing/2016/5/10/chartex" xmlns:cx5="http://schemas.microsoft.com/office/drawing/2016/5/11/chartex" xmlns:cx6="http://schemas.microsoft.com/office/drawing/2016/5/12/chartex" xmlns:cx7="http://schemas.microsoft.com/office/drawing/2016/5/13/chartex" xmlns:cx8="http://schemas.microsoft.com/office/drawing/2016/5/14/chartex" xmlns:mc="http://schemas.openxmlformats.org/markup-compatibility/2006" xmlns:aink="http://schemas.microsoft.com/office/drawing/2016/ink" xmlns:am3d="http://schemas.microsoft.com/office/drawing/2017/model3d" xmlns:o="urn:schemas-microsoft-com:office:office" xmlns:r="http://schemas.openxmlformats.org/officeDocument/2006/relationships" xmlns:m="http://schemas.openxmlformats.org/officeDocument/2006/math" xmlns:v="urn:schemas-microsoft-com:vml" xmlns:wp14="http://schemas.microsoft.com/office/word/2010/wordprocessingDrawing" xmlns:wp="http://schemas.openxmlformats.org/drawingml/2006/wordprocessingDrawing" xmlns:w10="urn:schemas-microsoft-com:office:word" xmlns:w="http://schemas.openxmlformats.org/wordprocessingml/2006/main" xmlns:w14="http://schemas.microsoft.com/office/word/2010/wordml" xmlns:w15="http://schemas.microsoft.com/office/word/2012/wordml" xmlns:w16cid="http://schemas.microsoft.com/office/word/2016/wordml/cid" xmlns:w16se="http://schemas.microsoft.com/office/word/2015/wordml/symex" xmlns:wpg="http://schemas.microsoft.com/office/word/2010/wordprocessingGroup" xmlns:wpi="http://schemas.microsoft.com/office/word/2010/wordprocessingInk" xmlns:wne="http://schemas.microsoft.com/office/word/2006/wordml" xmlns:wps="http://schemas.microsoft.com/office/word/2010/wordprocessingShape" mc:Ignorable="w14 w15 w16se w16cid wp14">
+  <w:p>
+    <w:pPr>
+      <w:pStyle w:val="Header"/>
+    </w:pPr>
+  </w:p>
+</w:hdr>
+</file>
+
+<file path=word/header3.xml><?xml version="1.0" encoding="utf-8"?>
 <w:hdr xmlns:wpc="http://schemas.microsoft.com/office/word/2010/wordprocessingCanvas" xmlns:cx="http://schemas.microsoft.com/office/drawing/2014/chartex" xmlns:cx1="http://schemas.microsoft.com/office/drawing/2015/9/8/chartex" xmlns:cx2="http://schemas.microsoft.com/office/drawing/2015/10/21/chartex" xmlns:cx3="http://schemas.microsoft.com/office/drawing/2016/5/9/chartex" xmlns:cx4="http://schemas.microsoft.com/office/drawing/2016/5/10/chartex" xmlns:cx5="http://schemas.microsoft.com/office/drawing/2016/5/11/chartex" xmlns:cx6="http://schemas.microsoft.com/office/drawing/2016/5/12/chartex" xmlns:cx7="http://schemas.microsoft.com/office/drawing/2016/5/13/chartex" xmlns:cx8="http://schemas.microsoft.com/office/drawing/2016/5/14/chartex" xmlns:mc="http://schemas.openxmlformats.org/markup-compatibility/2006" xmlns:aink="http://schemas.microsoft.com/office/drawing/2016/ink" xmlns:am3d="http://schemas.microsoft.com/office/drawing/2017/model3d" xmlns:o="urn:schemas-microsoft-com:office:office" xmlns:r="http://schemas.openxmlformats.org/officeDocument/2006/relationships" xmlns:m="http://schemas.openxmlformats.org/officeDocument/2006/math" xmlns:v="urn:schemas-microsoft-com:vml" xmlns:wp14="http://schemas.microsoft.com/office/word/2010/wordprocessingDrawing" xmlns:wp="http://schemas.openxmlformats.org/drawingml/2006/wordprocessingDrawing" xmlns:w10="urn:schemas-microsoft-com:office:word" xmlns:w="http://schemas.openxmlformats.org/wordprocessingml/2006/main" xmlns:w14="http://schemas.microsoft.com/office/word/2010/wordml" xmlns:w15="http://schemas.microsoft.com/office/word/2012/wordml" xmlns:w16cid="http://schemas.microsoft.com/office/word/2016/wordml/cid" xmlns:w16se="http://schemas.microsoft.com/office/word/2015/wordml/symex" xmlns:wpg="http://schemas.microsoft.com/office/word/2010/wordprocessingGroup" xmlns:wpi="http://schemas.microsoft.com/office/word/2010/wordprocessingInk" xmlns:wne="http://schemas.microsoft.com/office/word/2006/wordml" xmlns:wps="http://schemas.microsoft.com/office/word/2010/wordprocessingShape" mc:Ignorable="w14 w15 w16se w16cid wp14">
   <w:p>
     <w:pPr>
@@ -24513,7 +24580,7 @@
 </file>
 
 <file path=customXml/itemProps1.xml><?xml version="1.0" encoding="utf-8"?>
-<ds:datastoreItem xmlns:ds="http://schemas.openxmlformats.org/officeDocument/2006/customXml" ds:itemID="{7CD96529-A2BB-BE45-8F02-7AFBB7BA9B36}">
+<ds:datastoreItem xmlns:ds="http://schemas.openxmlformats.org/officeDocument/2006/customXml" ds:itemID="{A34A4174-7F3A-1642-8ABE-CDA4D4C60072}">
   <ds:schemaRefs>
     <ds:schemaRef ds:uri="http://schemas.openxmlformats.org/officeDocument/2006/bibliography"/>
   </ds:schemaRefs>

</xml_diff>

<commit_message>
Test plan team member report updated
Test plan team member report updated
</commit_message>
<xml_diff>
--- a/docs/deliverable3/Getana_Deliverable_3_SRS.docx
+++ b/docs/deliverable3/Getana_Deliverable_3_SRS.docx
@@ -13180,219 +13180,218 @@
         </w:rPr>
         <w:t>Story 9</w:t>
       </w:r>
+    </w:p>
+    <w:p>
+      <w:pPr>
+        <w:spacing w:before="0" w:line="240" w:lineRule="auto"/>
+        <w:ind w:left="720" w:right="0"/>
+        <w:rPr>
+          <w:rFonts w:hint="eastAsia"/>
+        </w:rPr>
+      </w:pPr>
+      <w:r>
+        <w:rPr>
+          <w:rFonts w:ascii="Times New Roman" w:eastAsia="Times New Roman" w:hAnsi="Times New Roman" w:cs="Times New Roman"/>
+          <w:b/>
+          <w:color w:val="000000"/>
+        </w:rPr>
+        <w:t>Use Case:</w:t>
+      </w:r>
+      <w:r>
+        <w:rPr>
+          <w:rFonts w:ascii="Times New Roman" w:eastAsia="Times New Roman" w:hAnsi="Times New Roman" w:cs="Times New Roman"/>
+          <w:color w:val="000000"/>
+        </w:rPr>
+        <w:t xml:space="preserve"> </w:t>
+      </w:r>
+      <w:r>
+        <w:rPr>
+          <w:color w:val="000000"/>
+        </w:rPr>
+        <w:t>Display current location</w:t>
+      </w:r>
+    </w:p>
+    <w:p>
+      <w:pPr>
+        <w:spacing w:before="0" w:line="240" w:lineRule="auto"/>
+        <w:ind w:left="720" w:right="0"/>
+        <w:rPr>
+          <w:rFonts w:ascii="Times New Roman" w:eastAsia="Times New Roman" w:hAnsi="Times New Roman" w:cs="Times New Roman"/>
+          <w:color w:val="000000"/>
+        </w:rPr>
+      </w:pPr>
+      <w:r>
+        <w:rPr>
+          <w:rFonts w:ascii="Times New Roman" w:eastAsia="Times New Roman" w:hAnsi="Times New Roman" w:cs="Times New Roman"/>
+          <w:b/>
+          <w:color w:val="000000"/>
+        </w:rPr>
+        <w:t>Actor:</w:t>
+      </w:r>
+      <w:r>
+        <w:rPr>
+          <w:rFonts w:ascii="Times New Roman" w:eastAsia="Times New Roman" w:hAnsi="Times New Roman" w:cs="Times New Roman"/>
+          <w:color w:val="000000"/>
+        </w:rPr>
+        <w:t xml:space="preserve"> User</w:t>
+      </w:r>
+    </w:p>
+    <w:p>
+      <w:pPr>
+        <w:spacing w:before="0" w:line="240" w:lineRule="auto"/>
+        <w:ind w:left="720" w:right="0"/>
+        <w:rPr>
+          <w:rFonts w:hint="eastAsia"/>
+        </w:rPr>
+      </w:pPr>
+      <w:r>
+        <w:rPr>
+          <w:rFonts w:ascii="Times New Roman" w:eastAsia="Times New Roman" w:hAnsi="Times New Roman" w:cs="Times New Roman"/>
+          <w:b/>
+          <w:color w:val="000000"/>
+        </w:rPr>
+        <w:t xml:space="preserve">Dependency: </w:t>
+      </w:r>
+      <w:r>
+        <w:rPr>
+          <w:rFonts w:ascii="Times New Roman" w:eastAsia="Times New Roman" w:hAnsi="Times New Roman" w:cs="Times New Roman"/>
+          <w:color w:val="000000"/>
+        </w:rPr>
+        <w:t>None</w:t>
+      </w:r>
+    </w:p>
+    <w:p>
+      <w:pPr>
+        <w:spacing w:before="0" w:line="240" w:lineRule="auto"/>
+        <w:ind w:left="720" w:right="0"/>
+        <w:rPr>
+          <w:rFonts w:hint="eastAsia"/>
+        </w:rPr>
+      </w:pPr>
+      <w:r>
+        <w:rPr>
+          <w:rFonts w:ascii="Times New Roman" w:eastAsia="Times New Roman" w:hAnsi="Times New Roman" w:cs="Times New Roman"/>
+          <w:b/>
+          <w:color w:val="000000"/>
+        </w:rPr>
+        <w:t xml:space="preserve">Precondition: </w:t>
+      </w:r>
+      <w:r>
+        <w:rPr>
+          <w:rFonts w:ascii="Times New Roman" w:eastAsia="Times New Roman" w:hAnsi="Times New Roman" w:cs="Times New Roman"/>
+          <w:color w:val="000000"/>
+        </w:rPr>
+        <w:t>User has already calculated a route</w:t>
+      </w:r>
+    </w:p>
+    <w:p>
+      <w:pPr>
+        <w:spacing w:before="0" w:line="240" w:lineRule="auto"/>
+        <w:ind w:left="720" w:right="0"/>
+        <w:rPr>
+          <w:rFonts w:ascii="Times New Roman" w:eastAsia="Times New Roman" w:hAnsi="Times New Roman" w:cs="Times New Roman"/>
+          <w:b/>
+          <w:color w:val="000000"/>
+        </w:rPr>
+      </w:pPr>
+      <w:r>
+        <w:rPr>
+          <w:rFonts w:ascii="Times New Roman" w:eastAsia="Times New Roman" w:hAnsi="Times New Roman" w:cs="Times New Roman"/>
+          <w:b/>
+          <w:color w:val="000000"/>
+        </w:rPr>
+        <w:t>Description:</w:t>
+      </w:r>
+    </w:p>
+    <w:p>
+      <w:pPr>
+        <w:spacing w:before="0" w:line="240" w:lineRule="auto"/>
+        <w:ind w:left="720" w:right="0"/>
+        <w:rPr>
+          <w:rFonts w:hint="eastAsia"/>
+        </w:rPr>
+      </w:pPr>
+      <w:r>
+        <w:rPr>
+          <w:rFonts w:ascii="Times New Roman" w:eastAsia="Times New Roman" w:hAnsi="Times New Roman" w:cs="Times New Roman"/>
+          <w:color w:val="000000"/>
+        </w:rPr>
+        <w:t>1. User starts their route towards the destination</w:t>
+      </w:r>
+    </w:p>
+    <w:p>
+      <w:pPr>
+        <w:spacing w:before="0" w:line="240" w:lineRule="auto"/>
+        <w:ind w:left="720" w:right="0"/>
+        <w:rPr>
+          <w:rFonts w:hint="eastAsia"/>
+        </w:rPr>
+      </w:pPr>
+      <w:r>
+        <w:rPr>
+          <w:rFonts w:ascii="Times New Roman" w:eastAsia="Times New Roman" w:hAnsi="Times New Roman" w:cs="Times New Roman"/>
+          <w:color w:val="000000"/>
+        </w:rPr>
+        <w:t>2. Current location is retrieved from the GPS</w:t>
+      </w:r>
+    </w:p>
+    <w:p>
+      <w:pPr>
+        <w:spacing w:before="0" w:line="240" w:lineRule="auto"/>
+        <w:ind w:left="720" w:right="0"/>
+        <w:rPr>
+          <w:rFonts w:hint="eastAsia"/>
+        </w:rPr>
+      </w:pPr>
+      <w:r>
+        <w:rPr>
+          <w:rFonts w:ascii="Times New Roman" w:eastAsia="Times New Roman" w:hAnsi="Times New Roman" w:cs="Times New Roman"/>
+          <w:color w:val="000000"/>
+        </w:rPr>
+        <w:t>3. Every 3-5 seconds, the time sends an input to the GPS to recalculate location</w:t>
+      </w:r>
+    </w:p>
+    <w:p>
+      <w:pPr>
+        <w:spacing w:before="0" w:line="240" w:lineRule="auto"/>
+        <w:ind w:left="720" w:right="0"/>
+        <w:rPr>
+          <w:rFonts w:ascii="Times New Roman" w:eastAsia="Times New Roman" w:hAnsi="Times New Roman" w:cs="Times New Roman"/>
+          <w:color w:val="000000"/>
+        </w:rPr>
+      </w:pPr>
+      <w:r>
+        <w:rPr>
+          <w:rFonts w:ascii="Times New Roman" w:eastAsia="Times New Roman" w:hAnsi="Times New Roman" w:cs="Times New Roman"/>
+          <w:color w:val="000000"/>
+        </w:rPr>
+        <w:t>4. Current location is constantly displayed to the user on the map</w:t>
+      </w:r>
+    </w:p>
+    <w:p>
+      <w:pPr>
+        <w:spacing w:before="0" w:line="240" w:lineRule="auto"/>
+        <w:ind w:left="720" w:right="0"/>
+        <w:rPr>
+          <w:rFonts w:hint="eastAsia"/>
+        </w:rPr>
+      </w:pPr>
+      <w:r>
+        <w:rPr>
+          <w:rFonts w:ascii="Times New Roman" w:eastAsia="Times New Roman" w:hAnsi="Times New Roman" w:cs="Times New Roman"/>
+          <w:b/>
+          <w:color w:val="000000"/>
+        </w:rPr>
+        <w:t>Postcondition:</w:t>
+      </w:r>
+      <w:r>
+        <w:rPr>
+          <w:b/>
+        </w:rPr>
+        <w:t xml:space="preserve"> </w:t>
+      </w:r>
       <w:bookmarkStart w:id="24" w:name="_GoBack"/>
       <w:bookmarkEnd w:id="24"/>
-    </w:p>
-    <w:p>
-      <w:pPr>
-        <w:spacing w:before="0" w:line="240" w:lineRule="auto"/>
-        <w:ind w:left="720" w:right="0"/>
-        <w:rPr>
-          <w:rFonts w:hint="eastAsia"/>
-        </w:rPr>
-      </w:pPr>
-      <w:r>
-        <w:rPr>
-          <w:rFonts w:ascii="Times New Roman" w:eastAsia="Times New Roman" w:hAnsi="Times New Roman" w:cs="Times New Roman"/>
-          <w:b/>
-          <w:color w:val="000000"/>
-        </w:rPr>
-        <w:t>Use Case:</w:t>
-      </w:r>
-      <w:r>
-        <w:rPr>
-          <w:rFonts w:ascii="Times New Roman" w:eastAsia="Times New Roman" w:hAnsi="Times New Roman" w:cs="Times New Roman"/>
-          <w:color w:val="000000"/>
-        </w:rPr>
-        <w:t xml:space="preserve"> Recalculate Path</w:t>
-      </w:r>
-    </w:p>
-    <w:p>
-      <w:pPr>
-        <w:spacing w:before="0" w:line="240" w:lineRule="auto"/>
-        <w:ind w:left="720" w:right="0"/>
-        <w:rPr>
-          <w:rFonts w:ascii="Times New Roman" w:eastAsia="Times New Roman" w:hAnsi="Times New Roman" w:cs="Times New Roman"/>
-          <w:color w:val="000000"/>
-        </w:rPr>
-      </w:pPr>
-      <w:r>
-        <w:rPr>
-          <w:rFonts w:ascii="Times New Roman" w:eastAsia="Times New Roman" w:hAnsi="Times New Roman" w:cs="Times New Roman"/>
-          <w:b/>
-          <w:color w:val="000000"/>
-        </w:rPr>
-        <w:t>Actor:</w:t>
-      </w:r>
-      <w:r>
-        <w:rPr>
-          <w:rFonts w:ascii="Times New Roman" w:eastAsia="Times New Roman" w:hAnsi="Times New Roman" w:cs="Times New Roman"/>
-          <w:color w:val="000000"/>
-        </w:rPr>
-        <w:t xml:space="preserve"> User</w:t>
-      </w:r>
-    </w:p>
-    <w:p>
-      <w:pPr>
-        <w:spacing w:before="0" w:line="240" w:lineRule="auto"/>
-        <w:ind w:left="720" w:right="0"/>
-        <w:rPr>
-          <w:rFonts w:hint="eastAsia"/>
-        </w:rPr>
-      </w:pPr>
-      <w:r>
-        <w:rPr>
-          <w:rFonts w:ascii="Times New Roman" w:eastAsia="Times New Roman" w:hAnsi="Times New Roman" w:cs="Times New Roman"/>
-          <w:b/>
-          <w:color w:val="000000"/>
-        </w:rPr>
-        <w:t xml:space="preserve">Dependency: </w:t>
-      </w:r>
-      <w:r>
-        <w:rPr>
-          <w:rFonts w:ascii="Times New Roman" w:eastAsia="Times New Roman" w:hAnsi="Times New Roman" w:cs="Times New Roman"/>
-          <w:color w:val="000000"/>
-        </w:rPr>
-        <w:t>None</w:t>
-      </w:r>
-    </w:p>
-    <w:p>
-      <w:pPr>
-        <w:spacing w:before="0" w:line="240" w:lineRule="auto"/>
-        <w:ind w:left="720" w:right="0"/>
-        <w:rPr>
-          <w:rFonts w:hint="eastAsia"/>
-        </w:rPr>
-      </w:pPr>
-      <w:r>
-        <w:rPr>
-          <w:rFonts w:ascii="Times New Roman" w:eastAsia="Times New Roman" w:hAnsi="Times New Roman" w:cs="Times New Roman"/>
-          <w:b/>
-          <w:color w:val="000000"/>
-        </w:rPr>
-        <w:t xml:space="preserve">Precondition: </w:t>
-      </w:r>
-      <w:r>
-        <w:rPr>
-          <w:rFonts w:ascii="Times New Roman" w:eastAsia="Times New Roman" w:hAnsi="Times New Roman" w:cs="Times New Roman"/>
-          <w:color w:val="000000"/>
-        </w:rPr>
-        <w:t>User has already calculated a route</w:t>
-      </w:r>
-    </w:p>
-    <w:p>
-      <w:pPr>
-        <w:spacing w:before="0" w:line="240" w:lineRule="auto"/>
-        <w:ind w:left="720" w:right="0"/>
-        <w:rPr>
-          <w:rFonts w:ascii="Times New Roman" w:eastAsia="Times New Roman" w:hAnsi="Times New Roman" w:cs="Times New Roman"/>
-          <w:b/>
-          <w:color w:val="000000"/>
-        </w:rPr>
-      </w:pPr>
-      <w:r>
-        <w:rPr>
-          <w:rFonts w:ascii="Times New Roman" w:eastAsia="Times New Roman" w:hAnsi="Times New Roman" w:cs="Times New Roman"/>
-          <w:b/>
-          <w:color w:val="000000"/>
-        </w:rPr>
-        <w:t>Description:</w:t>
-      </w:r>
-    </w:p>
-    <w:p>
-      <w:pPr>
-        <w:spacing w:before="0" w:line="240" w:lineRule="auto"/>
-        <w:ind w:left="720" w:right="0"/>
-        <w:rPr>
-          <w:rFonts w:hint="eastAsia"/>
-        </w:rPr>
-      </w:pPr>
-      <w:r>
-        <w:rPr>
-          <w:rFonts w:ascii="Times New Roman" w:eastAsia="Times New Roman" w:hAnsi="Times New Roman" w:cs="Times New Roman"/>
-          <w:color w:val="000000"/>
-        </w:rPr>
-        <w:t>1. User starts their route towards the destination</w:t>
-      </w:r>
-    </w:p>
-    <w:p>
-      <w:pPr>
-        <w:spacing w:before="0" w:line="240" w:lineRule="auto"/>
-        <w:ind w:left="720" w:right="0"/>
-        <w:rPr>
-          <w:rFonts w:hint="eastAsia"/>
-        </w:rPr>
-      </w:pPr>
-      <w:r>
-        <w:rPr>
-          <w:rFonts w:ascii="Times New Roman" w:eastAsia="Times New Roman" w:hAnsi="Times New Roman" w:cs="Times New Roman"/>
-          <w:color w:val="000000"/>
-        </w:rPr>
-        <w:t>2. Current location is retrieved from the GPS</w:t>
-      </w:r>
-    </w:p>
-    <w:p>
-      <w:pPr>
-        <w:spacing w:before="0" w:line="240" w:lineRule="auto"/>
-        <w:ind w:left="720" w:right="0"/>
-        <w:rPr>
-          <w:rFonts w:hint="eastAsia"/>
-        </w:rPr>
-      </w:pPr>
-      <w:r>
-        <w:rPr>
-          <w:rFonts w:ascii="Times New Roman" w:eastAsia="Times New Roman" w:hAnsi="Times New Roman" w:cs="Times New Roman"/>
-          <w:color w:val="000000"/>
-        </w:rPr>
-        <w:t>3. Every 3-5 seconds, the time sends an input to the GPS to recalculate location</w:t>
-      </w:r>
-    </w:p>
-    <w:p>
-      <w:pPr>
-        <w:spacing w:before="0" w:line="240" w:lineRule="auto"/>
-        <w:ind w:left="720" w:right="0"/>
-        <w:rPr>
-          <w:rFonts w:ascii="Times New Roman" w:eastAsia="Times New Roman" w:hAnsi="Times New Roman" w:cs="Times New Roman"/>
-          <w:color w:val="000000"/>
-        </w:rPr>
-      </w:pPr>
-      <w:r>
-        <w:rPr>
-          <w:rFonts w:ascii="Times New Roman" w:eastAsia="Times New Roman" w:hAnsi="Times New Roman" w:cs="Times New Roman"/>
-          <w:color w:val="000000"/>
-        </w:rPr>
-        <w:t>4. Current location is constantly displayed to the user on the map</w:t>
-      </w:r>
-    </w:p>
-    <w:p>
-      <w:pPr>
-        <w:spacing w:before="0" w:line="240" w:lineRule="auto"/>
-        <w:ind w:left="720" w:right="0"/>
-        <w:rPr>
-          <w:rFonts w:hint="eastAsia"/>
-        </w:rPr>
-      </w:pPr>
-      <w:r>
-        <w:rPr>
-          <w:rFonts w:ascii="Times New Roman" w:eastAsia="Times New Roman" w:hAnsi="Times New Roman" w:cs="Times New Roman"/>
-          <w:b/>
-          <w:color w:val="000000"/>
-        </w:rPr>
-        <w:t>Postcondition:</w:t>
-      </w:r>
-      <w:r>
-        <w:rPr>
-          <w:b/>
-        </w:rPr>
-        <w:t xml:space="preserve"> </w:t>
-      </w:r>
-      <w:r>
-        <w:rPr>
-          <w:rFonts w:ascii="Liberation Serif" w:hAnsi="Liberation Serif"/>
-          <w:color w:val="000000"/>
-        </w:rPr>
-        <w:t>Route from current position to destination has been recalculated.</w:t>
-      </w:r>
     </w:p>
     <w:p>
       <w:pPr>
@@ -15078,7 +15077,21 @@
           <w:rFonts w:ascii="Times New Roman" w:eastAsia="Times New Roman" w:hAnsi="Times New Roman" w:cs="Times New Roman"/>
           <w:color w:val="000000"/>
         </w:rPr>
-        <w:t xml:space="preserve">2. Application prompts the </w:t>
+        <w:t>2. Ap</w:t>
+      </w:r>
+      <w:r>
+        <w:rPr>
+          <w:rFonts w:ascii="Times New Roman" w:eastAsia="Times New Roman" w:hAnsi="Times New Roman" w:cs="Times New Roman"/>
+          <w:color w:val="000000"/>
+        </w:rPr>
+        <w:t>plication prompts the selection</w:t>
+      </w:r>
+      <w:r>
+        <w:rPr>
+          <w:rFonts w:ascii="Times New Roman" w:eastAsia="Times New Roman" w:hAnsi="Times New Roman" w:cs="Times New Roman"/>
+          <w:color w:val="000000"/>
+        </w:rPr>
+        <w:t xml:space="preserve">, is it </w:t>
       </w:r>
       <w:proofErr w:type="gramStart"/>
       <w:r>
@@ -15086,7 +15099,7 @@
           <w:rFonts w:ascii="Times New Roman" w:eastAsia="Times New Roman" w:hAnsi="Times New Roman" w:cs="Times New Roman"/>
           <w:color w:val="000000"/>
         </w:rPr>
-        <w:t>selection ,</w:t>
+        <w:t>temporary ?</w:t>
       </w:r>
       <w:proofErr w:type="gramEnd"/>
       <w:r>
@@ -15094,7 +15107,7 @@
           <w:rFonts w:ascii="Times New Roman" w:eastAsia="Times New Roman" w:hAnsi="Times New Roman" w:cs="Times New Roman"/>
           <w:color w:val="000000"/>
         </w:rPr>
-        <w:t xml:space="preserve"> is it temporary ? </w:t>
+        <w:t xml:space="preserve"> </w:t>
       </w:r>
     </w:p>
     <w:p>
@@ -15477,23 +15490,21 @@
           <w:rFonts w:ascii="Times New Roman" w:eastAsia="Times New Roman" w:hAnsi="Times New Roman" w:cs="Times New Roman"/>
           <w:color w:val="000000"/>
         </w:rPr>
-        <w:t xml:space="preserve">2. Application prompts the selection, is it </w:t>
-      </w:r>
-      <w:proofErr w:type="gramStart"/>
-      <w:r>
-        <w:rPr>
-          <w:rFonts w:ascii="Times New Roman" w:eastAsia="Times New Roman" w:hAnsi="Times New Roman" w:cs="Times New Roman"/>
-          <w:color w:val="000000"/>
-        </w:rPr>
-        <w:t>temporary ?</w:t>
-      </w:r>
-      <w:proofErr w:type="gramEnd"/>
-      <w:r>
-        <w:rPr>
-          <w:rFonts w:ascii="Times New Roman" w:eastAsia="Times New Roman" w:hAnsi="Times New Roman" w:cs="Times New Roman"/>
-          <w:color w:val="000000"/>
-        </w:rPr>
-        <w:t xml:space="preserve"> </w:t>
+        <w:t>2. Application prompts</w:t>
+      </w:r>
+      <w:r>
+        <w:rPr>
+          <w:rFonts w:ascii="Times New Roman" w:eastAsia="Times New Roman" w:hAnsi="Times New Roman" w:cs="Times New Roman"/>
+          <w:color w:val="000000"/>
+        </w:rPr>
+        <w:t xml:space="preserve"> the selection, is it temporary</w:t>
+      </w:r>
+      <w:r>
+        <w:rPr>
+          <w:rFonts w:ascii="Times New Roman" w:eastAsia="Times New Roman" w:hAnsi="Times New Roman" w:cs="Times New Roman"/>
+          <w:color w:val="000000"/>
+        </w:rPr>
+        <w:t xml:space="preserve">? </w:t>
       </w:r>
     </w:p>
     <w:p>
@@ -18064,7 +18075,7 @@
         <w:rFonts w:hint="eastAsia"/>
         <w:noProof/>
       </w:rPr>
-      <w:t>35</w:t>
+      <w:t>36</w:t>
     </w:r>
     <w:r>
       <w:fldChar w:fldCharType="end"/>
@@ -25902,7 +25913,7 @@
 </file>
 
 <file path=customXml/itemProps1.xml><?xml version="1.0" encoding="utf-8"?>
-<ds:datastoreItem xmlns:ds="http://schemas.openxmlformats.org/officeDocument/2006/customXml" ds:itemID="{44EC2413-D86D-4992-938B-FAF0BAAE4D99}">
+<ds:datastoreItem xmlns:ds="http://schemas.openxmlformats.org/officeDocument/2006/customXml" ds:itemID="{AA2560BF-B9DF-4D48-918D-AA2022A17395}">
   <ds:schemaRefs>
     <ds:schemaRef ds:uri="http://schemas.openxmlformats.org/officeDocument/2006/bibliography"/>
   </ds:schemaRefs>

</xml_diff>

<commit_message>
SRS and Product Backlog
</commit_message>
<xml_diff>
--- a/docs/deliverable3/Getana_Deliverable_3_SRS.docx
+++ b/docs/deliverable3/Getana_Deliverable_3_SRS.docx
@@ -89,6 +89,7 @@
           <w:szCs w:val="72"/>
         </w:rPr>
       </w:pPr>
+      <w:proofErr w:type="spellStart"/>
       <w:r>
         <w:rPr>
           <w:rFonts w:ascii="Times New Roman" w:eastAsia="Times New Roman" w:hAnsi="Times New Roman" w:cs="Times New Roman"/>
@@ -98,6 +99,7 @@
         </w:rPr>
         <w:t>RaiderNAV</w:t>
       </w:r>
+      <w:proofErr w:type="spellEnd"/>
     </w:p>
     <w:p>
       <w:pPr>
@@ -129,6 +131,7 @@
           <w:docPartUnique/>
         </w:docPartObj>
       </w:sdtPr>
+      <w:sdtEndPr/>
       <w:sdtContent>
         <w:p>
           <w:pPr>
@@ -1718,6 +1721,7 @@
         </w:rPr>
         <w:t xml:space="preserve">The purpose of this Software Requirements Specification (SRS) document is to provide a detailed description of the user and system requirements for the </w:t>
       </w:r>
+      <w:proofErr w:type="spellStart"/>
       <w:r>
         <w:rPr>
           <w:rFonts w:ascii="Times New Roman" w:eastAsia="Times New Roman" w:hAnsi="Times New Roman" w:cs="Times New Roman"/>
@@ -1726,13 +1730,31 @@
         </w:rPr>
         <w:t>RaiderNAV</w:t>
       </w:r>
-      <w:r>
-        <w:rPr>
-          <w:rFonts w:ascii="Times New Roman" w:eastAsia="Times New Roman" w:hAnsi="Times New Roman" w:cs="Times New Roman"/>
-          <w:color w:val="000000"/>
-        </w:rPr>
-        <w:t xml:space="preserve"> software application (henceforth variably referred to as “the app,” “the software,” “the system,” or “RaiderNAV”). This document is intended for all individuals with a stake in the development of the </w:t>
-      </w:r>
+      <w:proofErr w:type="spellEnd"/>
+      <w:r>
+        <w:rPr>
+          <w:rFonts w:ascii="Times New Roman" w:eastAsia="Times New Roman" w:hAnsi="Times New Roman" w:cs="Times New Roman"/>
+          <w:color w:val="000000"/>
+        </w:rPr>
+        <w:t xml:space="preserve"> software application (henceforth variably referred to as “the app,” “the software,” “the system,” or “</w:t>
+      </w:r>
+      <w:proofErr w:type="spellStart"/>
+      <w:r>
+        <w:rPr>
+          <w:rFonts w:ascii="Times New Roman" w:eastAsia="Times New Roman" w:hAnsi="Times New Roman" w:cs="Times New Roman"/>
+          <w:color w:val="000000"/>
+        </w:rPr>
+        <w:t>RaiderNAV</w:t>
+      </w:r>
+      <w:proofErr w:type="spellEnd"/>
+      <w:r>
+        <w:rPr>
+          <w:rFonts w:ascii="Times New Roman" w:eastAsia="Times New Roman" w:hAnsi="Times New Roman" w:cs="Times New Roman"/>
+          <w:color w:val="000000"/>
+        </w:rPr>
+        <w:t xml:space="preserve">”). This document is intended for all individuals with a stake in the development of the </w:t>
+      </w:r>
+      <w:proofErr w:type="spellStart"/>
       <w:r>
         <w:rPr>
           <w:rFonts w:ascii="Times New Roman" w:eastAsia="Times New Roman" w:hAnsi="Times New Roman" w:cs="Times New Roman"/>
@@ -1741,6 +1763,7 @@
         </w:rPr>
         <w:t>RaiderNAV</w:t>
       </w:r>
+      <w:proofErr w:type="spellEnd"/>
       <w:r>
         <w:rPr>
           <w:rFonts w:ascii="Times New Roman" w:eastAsia="Times New Roman" w:hAnsi="Times New Roman" w:cs="Times New Roman"/>
@@ -1792,6 +1815,7 @@
         </w:rPr>
         <w:t xml:space="preserve">The </w:t>
       </w:r>
+      <w:proofErr w:type="spellStart"/>
       <w:r>
         <w:rPr>
           <w:rFonts w:ascii="Times New Roman" w:eastAsia="Times New Roman" w:hAnsi="Times New Roman" w:cs="Times New Roman"/>
@@ -1800,6 +1824,7 @@
         </w:rPr>
         <w:t>RaiderNAV</w:t>
       </w:r>
+      <w:proofErr w:type="spellEnd"/>
       <w:r>
         <w:rPr>
           <w:rFonts w:ascii="Times New Roman" w:eastAsia="Times New Roman" w:hAnsi="Times New Roman" w:cs="Times New Roman"/>
@@ -2286,6 +2311,7 @@
         </w:rPr>
         <w:t xml:space="preserve">The rest of this document describes the software requirements for </w:t>
       </w:r>
+      <w:proofErr w:type="spellStart"/>
       <w:r>
         <w:rPr>
           <w:rFonts w:ascii="Times New Roman" w:eastAsia="Times New Roman" w:hAnsi="Times New Roman" w:cs="Times New Roman"/>
@@ -2294,6 +2320,7 @@
         </w:rPr>
         <w:t>RaiderNAV</w:t>
       </w:r>
+      <w:proofErr w:type="spellEnd"/>
       <w:r>
         <w:rPr>
           <w:rFonts w:ascii="Times New Roman" w:eastAsia="Times New Roman" w:hAnsi="Times New Roman" w:cs="Times New Roman"/>
@@ -6277,7 +6304,23 @@
           <w:color w:val="000000"/>
         </w:rPr>
         <w:lastRenderedPageBreak/>
-        <w:t>8.3.1 The system will get location of point when the user long click the screen.</w:t>
+        <w:t xml:space="preserve">8.3.1 The system will get location of point when the user long </w:t>
+      </w:r>
+      <w:proofErr w:type="gramStart"/>
+      <w:r>
+        <w:rPr>
+          <w:rFonts w:ascii="Liberation Serif" w:eastAsia="Times New Roman" w:hAnsi="Liberation Serif" w:cs="Times New Roman"/>
+          <w:color w:val="000000"/>
+        </w:rPr>
+        <w:t>click</w:t>
+      </w:r>
+      <w:proofErr w:type="gramEnd"/>
+      <w:r>
+        <w:rPr>
+          <w:rFonts w:ascii="Liberation Serif" w:eastAsia="Times New Roman" w:hAnsi="Liberation Serif" w:cs="Times New Roman"/>
+          <w:color w:val="000000"/>
+        </w:rPr>
+        <w:t xml:space="preserve"> the screen.</w:t>
       </w:r>
     </w:p>
     <w:p>
@@ -6616,7 +6659,23 @@
           <w:rFonts w:ascii="Times New Roman" w:eastAsia="Times New Roman" w:hAnsi="Times New Roman" w:cs="Times New Roman"/>
           <w:color w:val="000000"/>
         </w:rPr>
-        <w:t>10.1.1 After “Start” button is selected by the user, the screen should show a time. This time is calculated based on the average speed and the route between current location and next destination.</w:t>
+        <w:t xml:space="preserve">10.1.1 After “Start” button is selected by the </w:t>
+      </w:r>
+      <w:proofErr w:type="gramStart"/>
+      <w:r>
+        <w:rPr>
+          <w:rFonts w:ascii="Times New Roman" w:eastAsia="Times New Roman" w:hAnsi="Times New Roman" w:cs="Times New Roman"/>
+          <w:color w:val="000000"/>
+        </w:rPr>
+        <w:t>user,</w:t>
+      </w:r>
+      <w:proofErr w:type="gramEnd"/>
+      <w:r>
+        <w:rPr>
+          <w:rFonts w:ascii="Times New Roman" w:eastAsia="Times New Roman" w:hAnsi="Times New Roman" w:cs="Times New Roman"/>
+          <w:color w:val="000000"/>
+        </w:rPr>
+        <w:t xml:space="preserve"> the screen should show a time. This time is calculated based on the average speed and the route between current location and next destination.</w:t>
       </w:r>
     </w:p>
     <w:p>
@@ -7013,7 +7072,23 @@
           <w:rFonts w:ascii="Times New Roman" w:eastAsia="Times New Roman" w:hAnsi="Times New Roman" w:cs="Times New Roman"/>
           <w:color w:val="000000"/>
         </w:rPr>
-        <w:t>11.3.2 System calculate result: “next class time”-“current time”</w:t>
+        <w:t>11.3.2 System calculate result: “next class time”</w:t>
+      </w:r>
+      <w:proofErr w:type="gramStart"/>
+      <w:r>
+        <w:rPr>
+          <w:rFonts w:ascii="Times New Roman" w:eastAsia="Times New Roman" w:hAnsi="Times New Roman" w:cs="Times New Roman"/>
+          <w:color w:val="000000"/>
+        </w:rPr>
+        <w:t>-“</w:t>
+      </w:r>
+      <w:proofErr w:type="gramEnd"/>
+      <w:r>
+        <w:rPr>
+          <w:rFonts w:ascii="Times New Roman" w:eastAsia="Times New Roman" w:hAnsi="Times New Roman" w:cs="Times New Roman"/>
+          <w:color w:val="000000"/>
+        </w:rPr>
+        <w:t>current time”</w:t>
       </w:r>
     </w:p>
     <w:p>
@@ -10037,14 +10112,42 @@
           <w:rFonts w:ascii="Liberation Serif" w:eastAsia="Times New Roman" w:hAnsi="Liberation Serif" w:cs="Times New Roman"/>
           <w:color w:val="000000"/>
         </w:rPr>
-        <w:t xml:space="preserve">Story 34: </w:t>
+        <w:t>Story 34.</w:t>
       </w:r>
       <w:r>
         <w:rPr>
           <w:rFonts w:ascii="Liberation Serif" w:eastAsia="Times New Roman" w:hAnsi="Liberation Serif" w:cs="Times New Roman"/>
           <w:color w:val="000000"/>
         </w:rPr>
-        <w:t>As a user, I want my information encrypted in transaction so that both the confidentiality and integrity are protected</w:t>
+        <w:t xml:space="preserve"> </w:t>
+      </w:r>
+      <w:r>
+        <w:rPr>
+          <w:rFonts w:ascii="Liberation Serif" w:eastAsia="Times New Roman" w:hAnsi="Liberation Serif" w:cs="Times New Roman"/>
+          <w:color w:val="000000"/>
+        </w:rPr>
+        <w:t>As a user, I want my information encrypted in transaction so that both the confidentiality and integrity</w:t>
+      </w:r>
+      <w:r>
+        <w:rPr>
+          <w:rFonts w:ascii="Liberation Serif" w:eastAsia="Times New Roman" w:hAnsi="Liberation Serif" w:cs="Times New Roman"/>
+          <w:color w:val="000000"/>
+        </w:rPr>
+        <w:t xml:space="preserve"> of my transaction</w:t>
+      </w:r>
+      <w:r>
+        <w:rPr>
+          <w:rFonts w:ascii="Liberation Serif" w:eastAsia="Times New Roman" w:hAnsi="Liberation Serif" w:cs="Times New Roman"/>
+          <w:color w:val="000000"/>
+        </w:rPr>
+        <w:t xml:space="preserve"> are protected</w:t>
+      </w:r>
+      <w:r>
+        <w:rPr>
+          <w:rFonts w:ascii="Liberation Serif" w:eastAsia="Times New Roman" w:hAnsi="Liberation Serif" w:cs="Times New Roman"/>
+          <w:color w:val="000000"/>
+        </w:rPr>
+        <w:t>.</w:t>
       </w:r>
     </w:p>
     <w:p>
@@ -10056,224 +10159,191 @@
           <w:color w:val="000000"/>
         </w:rPr>
       </w:pPr>
-      <w:r>
+    </w:p>
+    <w:p>
+      <w:pPr>
+        <w:spacing w:before="0" w:line="240" w:lineRule="auto"/>
+        <w:ind w:left="1440" w:right="0"/>
+        <w:rPr>
+          <w:rFonts w:ascii="Times New Roman" w:eastAsia="Times New Roman" w:hAnsi="Times New Roman" w:cs="Times New Roman"/>
+          <w:color w:val="000000"/>
+          <w:u w:val="single"/>
+        </w:rPr>
+      </w:pPr>
+      <w:r>
+        <w:rPr>
+          <w:rFonts w:ascii="Times New Roman" w:eastAsia="Times New Roman" w:hAnsi="Times New Roman" w:cs="Times New Roman"/>
+          <w:color w:val="000000"/>
+          <w:u w:val="single"/>
+        </w:rPr>
+        <w:t>34.1 Functional User Requirements</w:t>
+      </w:r>
+    </w:p>
+    <w:p>
+      <w:pPr>
+        <w:spacing w:before="0" w:line="240" w:lineRule="auto"/>
+        <w:ind w:left="1440" w:right="0"/>
+        <w:rPr>
+          <w:rFonts w:ascii="Times New Roman" w:eastAsia="Times New Roman" w:hAnsi="Times New Roman" w:cs="Times New Roman"/>
+          <w:color w:val="000000"/>
+        </w:rPr>
+      </w:pPr>
+    </w:p>
+    <w:p>
+      <w:pPr>
+        <w:spacing w:before="0" w:line="240" w:lineRule="auto"/>
+        <w:ind w:left="1440" w:right="0"/>
+        <w:rPr>
+          <w:rFonts w:ascii="Times New Roman" w:eastAsia="Times New Roman" w:hAnsi="Times New Roman" w:cs="Times New Roman"/>
+          <w:color w:val="000000"/>
+        </w:rPr>
+      </w:pPr>
+      <w:r>
+        <w:rPr>
+          <w:rFonts w:ascii="Times New Roman" w:eastAsia="Times New Roman" w:hAnsi="Times New Roman" w:cs="Times New Roman"/>
+          <w:color w:val="000000"/>
+        </w:rPr>
+        <w:t>34.1.1 The system shall encrypt all information transmitted between the user's device and the Google Maps server.</w:t>
+      </w:r>
+    </w:p>
+    <w:p>
+      <w:pPr>
+        <w:spacing w:before="0" w:line="240" w:lineRule="auto"/>
+        <w:ind w:left="1440" w:right="0"/>
+        <w:rPr>
+          <w:rFonts w:ascii="Times New Roman" w:eastAsia="Times New Roman" w:hAnsi="Times New Roman" w:cs="Times New Roman"/>
+          <w:color w:val="000000"/>
+        </w:rPr>
+      </w:pPr>
+    </w:p>
+    <w:p>
+      <w:pPr>
+        <w:spacing w:before="0" w:line="240" w:lineRule="auto"/>
+        <w:ind w:left="1440" w:right="0"/>
+        <w:rPr>
+          <w:rFonts w:ascii="Times New Roman" w:eastAsia="Times New Roman" w:hAnsi="Times New Roman" w:cs="Times New Roman"/>
+          <w:color w:val="000000"/>
+          <w:u w:val="single"/>
+        </w:rPr>
+      </w:pPr>
+      <w:r>
+        <w:rPr>
+          <w:rFonts w:ascii="Times New Roman" w:eastAsia="Times New Roman" w:hAnsi="Times New Roman" w:cs="Times New Roman"/>
+          <w:color w:val="000000"/>
+          <w:u w:val="single"/>
+        </w:rPr>
+        <w:t>34.2 Non-Functional User Requirements</w:t>
+      </w:r>
+    </w:p>
+    <w:p>
+      <w:pPr>
+        <w:spacing w:before="0" w:line="240" w:lineRule="auto"/>
+        <w:ind w:left="1440" w:right="0"/>
+        <w:rPr>
+          <w:rFonts w:ascii="Times New Roman" w:eastAsia="Times New Roman" w:hAnsi="Times New Roman" w:cs="Times New Roman"/>
+          <w:color w:val="000000"/>
+          <w:u w:val="single"/>
+        </w:rPr>
+      </w:pPr>
+    </w:p>
+    <w:p>
+      <w:pPr>
+        <w:spacing w:before="0" w:line="240" w:lineRule="auto"/>
+        <w:ind w:left="1440" w:right="0"/>
+        <w:rPr>
+          <w:rFonts w:ascii="Times New Roman" w:eastAsia="Times New Roman" w:hAnsi="Times New Roman" w:cs="Times New Roman"/>
+          <w:color w:val="000000"/>
+        </w:rPr>
+      </w:pPr>
+      <w:r>
+        <w:rPr>
+          <w:rFonts w:ascii="Times New Roman" w:eastAsia="Times New Roman" w:hAnsi="Times New Roman" w:cs="Times New Roman"/>
+          <w:color w:val="000000"/>
+        </w:rPr>
+        <w:t>34.2.1 The system shall require no more than three additional seconds to encrypt and decrypt transmitted information.</w:t>
+      </w:r>
+    </w:p>
+    <w:p>
+      <w:pPr>
+        <w:spacing w:before="0" w:line="240" w:lineRule="auto"/>
+        <w:ind w:left="1440" w:right="0"/>
+        <w:rPr>
+          <w:rFonts w:ascii="Times New Roman" w:eastAsia="Times New Roman" w:hAnsi="Times New Roman" w:cs="Times New Roman"/>
+          <w:color w:val="000000"/>
+        </w:rPr>
+      </w:pPr>
+      <w:r>
+        <w:rPr>
+          <w:rFonts w:ascii="Times New Roman" w:eastAsia="Times New Roman" w:hAnsi="Times New Roman" w:cs="Times New Roman"/>
+          <w:color w:val="000000"/>
+        </w:rPr>
+        <w:t>34.2.2 The system shall not require any further input from the user in order to encrypt and decrypt the transmitted information.</w:t>
+      </w:r>
+    </w:p>
+    <w:p>
+      <w:pPr>
+        <w:spacing w:before="0" w:line="240" w:lineRule="auto"/>
+        <w:ind w:left="1440" w:right="0"/>
+      </w:pPr>
+    </w:p>
+    <w:p>
+      <w:pPr>
+        <w:spacing w:before="0" w:line="240" w:lineRule="auto"/>
+        <w:ind w:left="1440" w:right="0"/>
+        <w:rPr>
+          <w:rFonts w:ascii="Times New Roman" w:eastAsia="Times New Roman" w:hAnsi="Times New Roman" w:cs="Times New Roman"/>
+          <w:color w:val="000000"/>
+          <w:u w:val="single"/>
+        </w:rPr>
+      </w:pPr>
+      <w:r>
+        <w:rPr>
+          <w:rFonts w:ascii="Times New Roman" w:eastAsia="Times New Roman" w:hAnsi="Times New Roman" w:cs="Times New Roman"/>
+          <w:color w:val="000000"/>
+          <w:u w:val="single"/>
+        </w:rPr>
+        <w:t>34.3 Functional System Requirements</w:t>
+      </w:r>
+    </w:p>
+    <w:p>
+      <w:pPr>
+        <w:spacing w:before="0" w:line="240" w:lineRule="auto"/>
+        <w:ind w:left="1440" w:right="0"/>
+        <w:rPr>
+          <w:rFonts w:ascii="Times New Roman" w:eastAsia="Times New Roman" w:hAnsi="Times New Roman" w:cs="Times New Roman"/>
+          <w:color w:val="000000"/>
+          <w:u w:val="single"/>
+        </w:rPr>
+      </w:pPr>
+    </w:p>
+    <w:p>
+      <w:pPr>
+        <w:spacing w:before="0" w:line="240" w:lineRule="auto"/>
+        <w:ind w:left="1440" w:right="0"/>
+      </w:pPr>
+      <w:r>
+        <w:rPr>
+          <w:rFonts w:ascii="Times New Roman" w:eastAsia="Times New Roman" w:hAnsi="Times New Roman" w:cs="Times New Roman"/>
+          <w:color w:val="000000"/>
+        </w:rPr>
+        <w:t>34.3.1 The system shall utilize SSL to encrypt and decrypt all transmitted information.</w:t>
+      </w:r>
+    </w:p>
+    <w:p>
+      <w:pPr>
+        <w:spacing w:before="0" w:line="240" w:lineRule="auto"/>
+        <w:ind w:left="810" w:right="0"/>
         <w:rPr>
           <w:rFonts w:ascii="Liberation Serif" w:eastAsia="Times New Roman" w:hAnsi="Liberation Serif" w:cs="Times New Roman"/>
           <w:color w:val="000000"/>
         </w:rPr>
-        <w:t>.</w:t>
-      </w:r>
-    </w:p>
-    <w:p>
-      <w:pPr>
-        <w:spacing w:before="0" w:line="240" w:lineRule="auto"/>
-        <w:ind w:left="1440" w:right="0"/>
-        <w:rPr>
-          <w:rFonts w:ascii="Times New Roman" w:eastAsia="Times New Roman" w:hAnsi="Times New Roman" w:cs="Times New Roman"/>
-          <w:color w:val="000000"/>
-          <w:u w:val="single"/>
-        </w:rPr>
-      </w:pPr>
-      <w:r>
-        <w:rPr>
-          <w:rFonts w:ascii="Times New Roman" w:eastAsia="Times New Roman" w:hAnsi="Times New Roman" w:cs="Times New Roman"/>
-          <w:color w:val="000000"/>
-          <w:u w:val="single"/>
-        </w:rPr>
-        <w:t>34.</w:t>
-      </w:r>
-      <w:r>
-        <w:rPr>
-          <w:rFonts w:ascii="Times New Roman" w:eastAsia="Times New Roman" w:hAnsi="Times New Roman" w:cs="Times New Roman"/>
-          <w:color w:val="000000"/>
-          <w:u w:val="single"/>
-        </w:rPr>
-        <w:t>1 Functional User Requirements</w:t>
-      </w:r>
-    </w:p>
-    <w:p>
-      <w:pPr>
-        <w:spacing w:before="0" w:line="240" w:lineRule="auto"/>
-        <w:ind w:left="1440" w:right="0"/>
-        <w:rPr>
-          <w:rFonts w:ascii="Times New Roman" w:eastAsia="Times New Roman" w:hAnsi="Times New Roman" w:cs="Times New Roman"/>
-          <w:color w:val="000000"/>
-        </w:rPr>
-      </w:pPr>
-    </w:p>
-    <w:p>
-      <w:pPr>
-        <w:spacing w:before="0" w:line="240" w:lineRule="auto"/>
-        <w:ind w:left="1440" w:right="0"/>
-        <w:rPr>
-          <w:rFonts w:ascii="Times New Roman" w:eastAsia="Times New Roman" w:hAnsi="Times New Roman" w:cs="Times New Roman"/>
-          <w:color w:val="000000"/>
-        </w:rPr>
-      </w:pPr>
-      <w:r>
-        <w:rPr>
-          <w:rFonts w:ascii="Times New Roman" w:eastAsia="Times New Roman" w:hAnsi="Times New Roman" w:cs="Times New Roman"/>
-          <w:color w:val="000000"/>
-        </w:rPr>
-        <w:t>34.1.1 The system shall encrypt all information transmitted between the user's device and the Google Maps server.</w:t>
-      </w:r>
-    </w:p>
-    <w:p>
-      <w:pPr>
-        <w:spacing w:before="0" w:line="240" w:lineRule="auto"/>
-        <w:ind w:left="1440" w:right="0"/>
-        <w:rPr>
-          <w:rFonts w:ascii="Times New Roman" w:eastAsia="Times New Roman" w:hAnsi="Times New Roman" w:cs="Times New Roman"/>
-          <w:color w:val="000000"/>
-        </w:rPr>
-      </w:pPr>
-    </w:p>
-    <w:p>
-      <w:pPr>
-        <w:spacing w:before="0" w:line="240" w:lineRule="auto"/>
-        <w:ind w:left="1440" w:right="0"/>
-        <w:rPr>
-          <w:rFonts w:ascii="Times New Roman" w:eastAsia="Times New Roman" w:hAnsi="Times New Roman" w:cs="Times New Roman"/>
-          <w:color w:val="000000"/>
-          <w:u w:val="single"/>
-        </w:rPr>
-      </w:pPr>
-      <w:r>
-        <w:rPr>
-          <w:rFonts w:ascii="Times New Roman" w:eastAsia="Times New Roman" w:hAnsi="Times New Roman" w:cs="Times New Roman"/>
-          <w:color w:val="000000"/>
-          <w:u w:val="single"/>
-        </w:rPr>
-        <w:t>34</w:t>
-      </w:r>
-      <w:r>
-        <w:rPr>
-          <w:rFonts w:ascii="Times New Roman" w:eastAsia="Times New Roman" w:hAnsi="Times New Roman" w:cs="Times New Roman"/>
-          <w:color w:val="000000"/>
-          <w:u w:val="single"/>
-        </w:rPr>
-        <w:t>.2 Non-Functional User Requirements</w:t>
-      </w:r>
-    </w:p>
-    <w:p>
-      <w:pPr>
-        <w:spacing w:before="0" w:line="240" w:lineRule="auto"/>
-        <w:ind w:left="1440" w:right="0"/>
-        <w:rPr>
-          <w:rFonts w:ascii="Times New Roman" w:eastAsia="Times New Roman" w:hAnsi="Times New Roman" w:cs="Times New Roman"/>
-          <w:color w:val="000000"/>
-          <w:u w:val="single"/>
-        </w:rPr>
-      </w:pPr>
-    </w:p>
-    <w:p>
-      <w:pPr>
-        <w:spacing w:before="0" w:line="240" w:lineRule="auto"/>
-        <w:ind w:left="1440" w:right="0"/>
-        <w:rPr>
-          <w:rFonts w:ascii="Times New Roman" w:eastAsia="Times New Roman" w:hAnsi="Times New Roman" w:cs="Times New Roman"/>
-          <w:color w:val="000000"/>
-        </w:rPr>
-      </w:pPr>
-      <w:r>
-        <w:rPr>
-          <w:rFonts w:ascii="Times New Roman" w:eastAsia="Times New Roman" w:hAnsi="Times New Roman" w:cs="Times New Roman"/>
-          <w:color w:val="000000"/>
-        </w:rPr>
-        <w:t>34.2.1 The system shall require no more than three additional seconds to encrypt and decrypt transmitted information.</w:t>
-      </w:r>
-    </w:p>
-    <w:p>
-      <w:pPr>
-        <w:spacing w:before="0" w:line="240" w:lineRule="auto"/>
-        <w:ind w:left="1440" w:right="0"/>
-        <w:rPr>
-          <w:rFonts w:ascii="Times New Roman" w:eastAsia="Times New Roman" w:hAnsi="Times New Roman" w:cs="Times New Roman"/>
-          <w:color w:val="000000"/>
-        </w:rPr>
-      </w:pPr>
-      <w:r>
-        <w:rPr>
-          <w:rFonts w:ascii="Times New Roman" w:eastAsia="Times New Roman" w:hAnsi="Times New Roman" w:cs="Times New Roman"/>
-          <w:color w:val="000000"/>
-        </w:rPr>
-        <w:t>34.2.2 The system shall not require any further input from the user in order to encrypt and decrypt the transmitted information.</w:t>
-      </w:r>
-    </w:p>
-    <w:p>
-      <w:pPr>
-        <w:spacing w:before="0" w:line="240" w:lineRule="auto"/>
-        <w:ind w:left="1440" w:right="0"/>
-      </w:pPr>
-    </w:p>
-    <w:p>
-      <w:pPr>
-        <w:spacing w:before="0" w:line="240" w:lineRule="auto"/>
-        <w:ind w:left="1440" w:right="0"/>
-        <w:rPr>
-          <w:rFonts w:ascii="Times New Roman" w:eastAsia="Times New Roman" w:hAnsi="Times New Roman" w:cs="Times New Roman"/>
-          <w:color w:val="000000"/>
-          <w:u w:val="single"/>
-        </w:rPr>
-      </w:pPr>
-      <w:r>
-        <w:rPr>
-          <w:rFonts w:ascii="Times New Roman" w:eastAsia="Times New Roman" w:hAnsi="Times New Roman" w:cs="Times New Roman"/>
-          <w:color w:val="000000"/>
-          <w:u w:val="single"/>
-        </w:rPr>
-        <w:t>34</w:t>
-      </w:r>
-      <w:r>
-        <w:rPr>
-          <w:rFonts w:ascii="Times New Roman" w:eastAsia="Times New Roman" w:hAnsi="Times New Roman" w:cs="Times New Roman"/>
-          <w:color w:val="000000"/>
-          <w:u w:val="single"/>
-        </w:rPr>
-        <w:t>.3 Functional System Requirements</w:t>
-      </w:r>
-    </w:p>
-    <w:p>
-      <w:pPr>
-        <w:spacing w:before="0" w:line="240" w:lineRule="auto"/>
-        <w:ind w:left="1440" w:right="0"/>
-        <w:rPr>
-          <w:rFonts w:ascii="Times New Roman" w:eastAsia="Times New Roman" w:hAnsi="Times New Roman" w:cs="Times New Roman"/>
-          <w:color w:val="000000"/>
-          <w:u w:val="single"/>
-        </w:rPr>
-      </w:pPr>
-    </w:p>
-    <w:p>
-      <w:pPr>
-        <w:spacing w:before="0" w:line="240" w:lineRule="auto"/>
-        <w:ind w:left="1440" w:right="0"/>
-      </w:pPr>
-      <w:r>
-        <w:rPr>
-          <w:rFonts w:ascii="Times New Roman" w:eastAsia="Times New Roman" w:hAnsi="Times New Roman" w:cs="Times New Roman"/>
-          <w:color w:val="000000"/>
-        </w:rPr>
-        <w:t>34.3.1 The system shall utilize SSL to encrypt and decrypt all transmitted information.</w:t>
-      </w:r>
-      <w:bookmarkStart w:id="24" w:name="_GoBack"/>
-      <w:bookmarkEnd w:id="24"/>
+      </w:pPr>
     </w:p>
     <w:p>
       <w:pPr>
         <w:spacing w:before="0" w:line="240" w:lineRule="auto"/>
         <w:ind w:left="810" w:right="0"/>
         <w:rPr>
-          <w:rFonts w:ascii="Liberation Serif" w:eastAsia="Times New Roman" w:hAnsi="Liberation Serif" w:cs="Times New Roman"/>
-          <w:color w:val="000000"/>
-        </w:rPr>
-      </w:pPr>
-    </w:p>
-    <w:p>
-      <w:pPr>
-        <w:spacing w:before="0" w:line="240" w:lineRule="auto"/>
-        <w:ind w:left="810" w:right="0"/>
-        <w:rPr>
           <w:rFonts w:ascii="Liberation Serif" w:hAnsi="Liberation Serif"/>
         </w:rPr>
       </w:pPr>
@@ -10285,12 +10355,12 @@
       <w:pPr>
         <w:pStyle w:val="Heading2"/>
       </w:pPr>
-      <w:bookmarkStart w:id="25" w:name="_Toc511306056"/>
+      <w:bookmarkStart w:id="24" w:name="_Toc511306056"/>
       <w:r>
         <w:lastRenderedPageBreak/>
         <w:t>3.2 Use Cases</w:t>
       </w:r>
-      <w:bookmarkEnd w:id="25"/>
+      <w:bookmarkEnd w:id="24"/>
     </w:p>
     <w:p>
       <w:pPr>
@@ -11477,7 +11547,23 @@
           <w:rFonts w:ascii="Times New Roman" w:eastAsia="Times New Roman" w:hAnsi="Times New Roman" w:cs="Times New Roman"/>
           <w:color w:val="000000"/>
         </w:rPr>
-        <w:t>3. The system passes the option selected to the CoordinateMap class.</w:t>
+        <w:t xml:space="preserve">3. The system passes the option selected to the </w:t>
+      </w:r>
+      <w:proofErr w:type="spellStart"/>
+      <w:r>
+        <w:rPr>
+          <w:rFonts w:ascii="Times New Roman" w:eastAsia="Times New Roman" w:hAnsi="Times New Roman" w:cs="Times New Roman"/>
+          <w:color w:val="000000"/>
+        </w:rPr>
+        <w:t>CoordinateMap</w:t>
+      </w:r>
+      <w:proofErr w:type="spellEnd"/>
+      <w:r>
+        <w:rPr>
+          <w:rFonts w:ascii="Times New Roman" w:eastAsia="Times New Roman" w:hAnsi="Times New Roman" w:cs="Times New Roman"/>
+          <w:color w:val="000000"/>
+        </w:rPr>
+        <w:t xml:space="preserve"> class.</w:t>
       </w:r>
     </w:p>
     <w:p>
@@ -11490,7 +11576,23 @@
           <w:rFonts w:ascii="Times New Roman" w:eastAsia="Times New Roman" w:hAnsi="Times New Roman" w:cs="Times New Roman"/>
           <w:color w:val="000000"/>
         </w:rPr>
-        <w:t>4. The CoordinateMap class returns the location mapped to the desired selection.</w:t>
+        <w:t xml:space="preserve">4. The </w:t>
+      </w:r>
+      <w:proofErr w:type="spellStart"/>
+      <w:r>
+        <w:rPr>
+          <w:rFonts w:ascii="Times New Roman" w:eastAsia="Times New Roman" w:hAnsi="Times New Roman" w:cs="Times New Roman"/>
+          <w:color w:val="000000"/>
+        </w:rPr>
+        <w:t>CoordinateMap</w:t>
+      </w:r>
+      <w:proofErr w:type="spellEnd"/>
+      <w:r>
+        <w:rPr>
+          <w:rFonts w:ascii="Times New Roman" w:eastAsia="Times New Roman" w:hAnsi="Times New Roman" w:cs="Times New Roman"/>
+          <w:color w:val="000000"/>
+        </w:rPr>
+        <w:t xml:space="preserve"> class returns the location mapped to the desired selection.</w:t>
       </w:r>
     </w:p>
     <w:p>
@@ -12303,8 +12405,8 @@
           <w:color w:val="000000"/>
         </w:rPr>
       </w:pPr>
-      <w:bookmarkStart w:id="26" w:name="_49x2ik5"/>
-      <w:bookmarkEnd w:id="26"/>
+      <w:bookmarkStart w:id="25" w:name="_49x2ik5"/>
+      <w:bookmarkEnd w:id="25"/>
       <w:r>
         <w:rPr>
           <w:rFonts w:ascii="Times New Roman" w:eastAsia="Times New Roman" w:hAnsi="Times New Roman" w:cs="Times New Roman"/>
@@ -13898,7 +14000,23 @@
           <w:rFonts w:ascii="Times New Roman" w:eastAsia="Times New Roman" w:hAnsi="Times New Roman" w:cs="Times New Roman"/>
           <w:color w:val="000000"/>
         </w:rPr>
-        <w:t xml:space="preserve">2. Application prompts the selection , is it temporary ? </w:t>
+        <w:t xml:space="preserve">2. Application prompts the </w:t>
+      </w:r>
+      <w:proofErr w:type="gramStart"/>
+      <w:r>
+        <w:rPr>
+          <w:rFonts w:ascii="Times New Roman" w:eastAsia="Times New Roman" w:hAnsi="Times New Roman" w:cs="Times New Roman"/>
+          <w:color w:val="000000"/>
+        </w:rPr>
+        <w:t>selection ,</w:t>
+      </w:r>
+      <w:proofErr w:type="gramEnd"/>
+      <w:r>
+        <w:rPr>
+          <w:rFonts w:ascii="Times New Roman" w:eastAsia="Times New Roman" w:hAnsi="Times New Roman" w:cs="Times New Roman"/>
+          <w:color w:val="000000"/>
+        </w:rPr>
+        <w:t xml:space="preserve"> is it temporary ? </w:t>
       </w:r>
     </w:p>
     <w:p>
@@ -14278,7 +14396,23 @@
           <w:rFonts w:ascii="Times New Roman" w:eastAsia="Times New Roman" w:hAnsi="Times New Roman" w:cs="Times New Roman"/>
           <w:color w:val="000000"/>
         </w:rPr>
-        <w:t xml:space="preserve">2. Application prompts the selection, is it temporary ? </w:t>
+        <w:t xml:space="preserve">2. Application prompts the selection, is it </w:t>
+      </w:r>
+      <w:proofErr w:type="gramStart"/>
+      <w:r>
+        <w:rPr>
+          <w:rFonts w:ascii="Times New Roman" w:eastAsia="Times New Roman" w:hAnsi="Times New Roman" w:cs="Times New Roman"/>
+          <w:color w:val="000000"/>
+        </w:rPr>
+        <w:t>temporary ?</w:t>
+      </w:r>
+      <w:proofErr w:type="gramEnd"/>
+      <w:r>
+        <w:rPr>
+          <w:rFonts w:ascii="Times New Roman" w:eastAsia="Times New Roman" w:hAnsi="Times New Roman" w:cs="Times New Roman"/>
+          <w:color w:val="000000"/>
+        </w:rPr>
+        <w:t xml:space="preserve"> </w:t>
       </w:r>
     </w:p>
     <w:p>
@@ -14389,8 +14523,8 @@
           <w:color w:val="000000"/>
         </w:rPr>
       </w:pPr>
-      <w:bookmarkStart w:id="27" w:name="_2p2csry"/>
-      <w:bookmarkEnd w:id="27"/>
+      <w:bookmarkStart w:id="26" w:name="_2p2csry"/>
+      <w:bookmarkEnd w:id="26"/>
       <w:r>
         <w:rPr>
           <w:rFonts w:ascii="Times New Roman" w:eastAsia="Times New Roman" w:hAnsi="Times New Roman" w:cs="Times New Roman"/>
@@ -15639,7 +15773,7 @@
         <w:spacing w:before="0" w:line="259" w:lineRule="auto"/>
         <w:ind w:left="720" w:right="0"/>
       </w:pPr>
-      <w:bookmarkStart w:id="28" w:name="__DdeLink__1122_2607088544"/>
+      <w:bookmarkStart w:id="27" w:name="__DdeLink__1122_2607088544"/>
       <w:r>
         <w:rPr>
           <w:rFonts w:ascii="Times New Roman" w:eastAsia="Times New Roman" w:hAnsi="Times New Roman" w:cs="Times New Roman"/>
@@ -15923,7 +16057,7 @@
         </w:rPr>
         <w:t xml:space="preserve"> The user has successfully renamed a saved schedule.</w:t>
       </w:r>
-      <w:bookmarkEnd w:id="28"/>
+      <w:bookmarkEnd w:id="27"/>
     </w:p>
     <w:p>
       <w:pPr>
@@ -16096,7 +16230,23 @@
           <w:rFonts w:ascii="Times New Roman" w:hAnsi="Times New Roman" w:cs="Times New Roman"/>
           <w:color w:val="000000"/>
         </w:rPr>
-        <w:t>3. If the user presses Delete, then the schedule will permanently be deleted and the user is then taken back to the schedules page.</w:t>
+        <w:t xml:space="preserve">3. If the user presses Delete, then the schedule will permanently be </w:t>
+      </w:r>
+      <w:proofErr w:type="gramStart"/>
+      <w:r>
+        <w:rPr>
+          <w:rFonts w:ascii="Times New Roman" w:hAnsi="Times New Roman" w:cs="Times New Roman"/>
+          <w:color w:val="000000"/>
+        </w:rPr>
+        <w:t>deleted</w:t>
+      </w:r>
+      <w:proofErr w:type="gramEnd"/>
+      <w:r>
+        <w:rPr>
+          <w:rFonts w:ascii="Times New Roman" w:hAnsi="Times New Roman" w:cs="Times New Roman"/>
+          <w:color w:val="000000"/>
+        </w:rPr>
+        <w:t xml:space="preserve"> and the user is then taken back to the schedules page.</w:t>
       </w:r>
     </w:p>
     <w:p>
@@ -16161,7 +16311,7 @@
         <w:ind w:left="720" w:right="0"/>
         <w:contextualSpacing/>
       </w:pPr>
-      <w:bookmarkStart w:id="29" w:name="_Toc511306057"/>
+      <w:bookmarkStart w:id="28" w:name="_Toc511306057"/>
       <w:r>
         <w:rPr>
           <w:rFonts w:ascii="Times New Roman" w:hAnsi="Times New Roman" w:cs="Times New Roman"/>
@@ -16213,7 +16363,49 @@
           <w:rFonts w:ascii="Times New Roman" w:hAnsi="Times New Roman" w:cs="Times New Roman"/>
           <w:color w:val="000000"/>
         </w:rPr>
-        <w:t>: User information transmitted the host device to Google Map is transmitted using SSL to protect the user's confidentiality.</w:t>
+        <w:t xml:space="preserve">: User information transmitted </w:t>
+      </w:r>
+      <w:r>
+        <w:rPr>
+          <w:rFonts w:ascii="Times New Roman" w:hAnsi="Times New Roman" w:cs="Times New Roman"/>
+          <w:color w:val="000000"/>
+        </w:rPr>
+        <w:t xml:space="preserve">from </w:t>
+      </w:r>
+      <w:r>
+        <w:rPr>
+          <w:rFonts w:ascii="Times New Roman" w:hAnsi="Times New Roman" w:cs="Times New Roman"/>
+          <w:color w:val="000000"/>
+        </w:rPr>
+        <w:t xml:space="preserve">the host device to </w:t>
+      </w:r>
+      <w:r>
+        <w:rPr>
+          <w:rFonts w:ascii="Times New Roman" w:hAnsi="Times New Roman" w:cs="Times New Roman"/>
+          <w:color w:val="000000"/>
+        </w:rPr>
+        <w:t xml:space="preserve">the </w:t>
+      </w:r>
+      <w:r>
+        <w:rPr>
+          <w:rFonts w:ascii="Times New Roman" w:hAnsi="Times New Roman" w:cs="Times New Roman"/>
+          <w:color w:val="000000"/>
+        </w:rPr>
+        <w:t xml:space="preserve">Google Map </w:t>
+      </w:r>
+      <w:r>
+        <w:rPr>
+          <w:rFonts w:ascii="Times New Roman" w:hAnsi="Times New Roman" w:cs="Times New Roman"/>
+          <w:color w:val="000000"/>
+        </w:rPr>
+        <w:t xml:space="preserve">server </w:t>
+      </w:r>
+      <w:r>
+        <w:rPr>
+          <w:rFonts w:ascii="Times New Roman" w:hAnsi="Times New Roman" w:cs="Times New Roman"/>
+          <w:color w:val="000000"/>
+        </w:rPr>
+        <w:t>is transmitted using SSL to protect the user's confidentiality.</w:t>
       </w:r>
     </w:p>
     <w:p>
@@ -16261,7 +16453,21 @@
           <w:rFonts w:ascii="Times New Roman" w:hAnsi="Times New Roman" w:cs="Times New Roman"/>
           <w:color w:val="000000"/>
         </w:rPr>
-        <w:t>: The has elected to display a route or map.</w:t>
+        <w:t>: The</w:t>
+      </w:r>
+      <w:r>
+        <w:rPr>
+          <w:rFonts w:ascii="Times New Roman" w:hAnsi="Times New Roman" w:cs="Times New Roman"/>
+          <w:color w:val="000000"/>
+        </w:rPr>
+        <w:t xml:space="preserve"> user</w:t>
+      </w:r>
+      <w:r>
+        <w:rPr>
+          <w:rFonts w:ascii="Times New Roman" w:hAnsi="Times New Roman" w:cs="Times New Roman"/>
+          <w:color w:val="000000"/>
+        </w:rPr>
+        <w:t xml:space="preserve"> has elected to display a route or map.</w:t>
       </w:r>
     </w:p>
     <w:p>
@@ -16334,19 +16540,33 @@
           <w:rFonts w:ascii="Times New Roman" w:hAnsi="Times New Roman" w:cs="Times New Roman"/>
           <w:color w:val="000000"/>
         </w:rPr>
-        <w:t>3. The Google Maps server has processes the information and generates data to return.</w:t>
-      </w:r>
-    </w:p>
-    <w:p>
-      <w:pPr>
-        <w:spacing w:before="0" w:line="240" w:lineRule="auto"/>
-        <w:ind w:left="720" w:right="0"/>
-      </w:pPr>
+        <w:t xml:space="preserve">3. The </w:t>
+      </w:r>
       <w:r>
         <w:rPr>
           <w:rFonts w:ascii="Times New Roman" w:hAnsi="Times New Roman" w:cs="Times New Roman"/>
           <w:color w:val="000000"/>
         </w:rPr>
+        <w:t>Google Maps server has processed</w:t>
+      </w:r>
+      <w:r>
+        <w:rPr>
+          <w:rFonts w:ascii="Times New Roman" w:hAnsi="Times New Roman" w:cs="Times New Roman"/>
+          <w:color w:val="000000"/>
+        </w:rPr>
+        <w:t xml:space="preserve"> the information and generates data to return.</w:t>
+      </w:r>
+    </w:p>
+    <w:p>
+      <w:pPr>
+        <w:spacing w:before="0" w:line="240" w:lineRule="auto"/>
+        <w:ind w:left="720" w:right="0"/>
+      </w:pPr>
+      <w:r>
+        <w:rPr>
+          <w:rFonts w:ascii="Times New Roman" w:hAnsi="Times New Roman" w:cs="Times New Roman"/>
+          <w:color w:val="000000"/>
+        </w:rPr>
         <w:t>4. The return information is forwarded via SSL to the user's device.</w:t>
       </w:r>
     </w:p>
@@ -16377,7 +16597,21 @@
           <w:b w:val="0"/>
         </w:rPr>
         <w:tab/>
-        <w:t xml:space="preserve">  loss of confidentiality.</w:t>
+        <w:t xml:space="preserve">  loss of confidentiality</w:t>
+      </w:r>
+      <w:r>
+        <w:rPr>
+          <w:b w:val="0"/>
+        </w:rPr>
+        <w:t xml:space="preserve"> or integrity</w:t>
+      </w:r>
+      <w:bookmarkStart w:id="29" w:name="_GoBack"/>
+      <w:bookmarkEnd w:id="29"/>
+      <w:r>
+        <w:rPr>
+          <w:b w:val="0"/>
+        </w:rPr>
+        <w:t>.</w:t>
       </w:r>
     </w:p>
     <w:p/>
@@ -16451,7 +16685,7 @@
       <w:r>
         <w:t>3.3 Design constraints</w:t>
       </w:r>
-      <w:bookmarkEnd w:id="29"/>
+      <w:bookmarkEnd w:id="28"/>
     </w:p>
     <w:p>
       <w:pPr>
@@ -16923,12 +17157,21 @@
           <w:color w:val="000000"/>
         </w:rPr>
       </w:pPr>
-      <w:r>
-        <w:rPr>
-          <w:rFonts w:ascii="Times New Roman" w:eastAsia="Times New Roman" w:hAnsi="Times New Roman" w:cs="Times New Roman"/>
-          <w:color w:val="000000"/>
-        </w:rPr>
-        <w:t>Personally identifiable information will not be stored on the local storage of the mobile device running the app.</w:t>
+      <w:proofErr w:type="gramStart"/>
+      <w:r>
+        <w:rPr>
+          <w:rFonts w:ascii="Times New Roman" w:eastAsia="Times New Roman" w:hAnsi="Times New Roman" w:cs="Times New Roman"/>
+          <w:color w:val="000000"/>
+        </w:rPr>
+        <w:t>Personally</w:t>
+      </w:r>
+      <w:proofErr w:type="gramEnd"/>
+      <w:r>
+        <w:rPr>
+          <w:rFonts w:ascii="Times New Roman" w:eastAsia="Times New Roman" w:hAnsi="Times New Roman" w:cs="Times New Roman"/>
+          <w:color w:val="000000"/>
+        </w:rPr>
+        <w:t xml:space="preserve"> identifiable information will not be stored on the local storage of the mobile device running the app.</w:t>
       </w:r>
     </w:p>
     <w:p>
@@ -17262,7 +17505,49 @@
       <w:rPr>
         <w:rFonts w:ascii="Times New Roman" w:eastAsia="Times New Roman" w:hAnsi="Times New Roman" w:cs="Times New Roman"/>
       </w:rPr>
-      <w:t>Arpit Desai, Brody Williams, Michael Acosta, Vasilis Vloutis, Sakshyam Silwal, Yong Wu</w:t>
+      <w:t xml:space="preserve">Arpit Desai, Brody Williams, Michael Acosta, Vasilis </w:t>
+    </w:r>
+    <w:proofErr w:type="spellStart"/>
+    <w:r>
+      <w:rPr>
+        <w:rFonts w:ascii="Times New Roman" w:eastAsia="Times New Roman" w:hAnsi="Times New Roman" w:cs="Times New Roman"/>
+      </w:rPr>
+      <w:t>Vloutis</w:t>
+    </w:r>
+    <w:proofErr w:type="spellEnd"/>
+    <w:r>
+      <w:rPr>
+        <w:rFonts w:ascii="Times New Roman" w:eastAsia="Times New Roman" w:hAnsi="Times New Roman" w:cs="Times New Roman"/>
+      </w:rPr>
+      <w:t xml:space="preserve">, </w:t>
+    </w:r>
+    <w:proofErr w:type="spellStart"/>
+    <w:r>
+      <w:rPr>
+        <w:rFonts w:ascii="Times New Roman" w:eastAsia="Times New Roman" w:hAnsi="Times New Roman" w:cs="Times New Roman"/>
+      </w:rPr>
+      <w:t>Sakshyam</w:t>
+    </w:r>
+    <w:proofErr w:type="spellEnd"/>
+    <w:r>
+      <w:rPr>
+        <w:rFonts w:ascii="Times New Roman" w:eastAsia="Times New Roman" w:hAnsi="Times New Roman" w:cs="Times New Roman"/>
+      </w:rPr>
+      <w:t xml:space="preserve"> </w:t>
+    </w:r>
+    <w:proofErr w:type="spellStart"/>
+    <w:r>
+      <w:rPr>
+        <w:rFonts w:ascii="Times New Roman" w:eastAsia="Times New Roman" w:hAnsi="Times New Roman" w:cs="Times New Roman"/>
+      </w:rPr>
+      <w:t>Silwal</w:t>
+    </w:r>
+    <w:proofErr w:type="spellEnd"/>
+    <w:r>
+      <w:rPr>
+        <w:rFonts w:ascii="Times New Roman" w:eastAsia="Times New Roman" w:hAnsi="Times New Roman" w:cs="Times New Roman"/>
+      </w:rPr>
+      <w:t>, Yong Wu</w:t>
     </w:r>
   </w:p>
   <w:p>
@@ -25002,7 +25287,7 @@
 </file>
 
 <file path=customXml/itemProps1.xml><?xml version="1.0" encoding="utf-8"?>
-<ds:datastoreItem xmlns:ds="http://schemas.openxmlformats.org/officeDocument/2006/customXml" ds:itemID="{BECD8F2E-E3A7-EB44-8B1C-D96BC271890E}">
+<ds:datastoreItem xmlns:ds="http://schemas.openxmlformats.org/officeDocument/2006/customXml" ds:itemID="{8641B7EC-322E-2247-919A-A34324592766}">
   <ds:schemaRefs>
     <ds:schemaRef ds:uri="http://schemas.openxmlformats.org/officeDocument/2006/bibliography"/>
   </ds:schemaRefs>

</xml_diff>